<commit_message>
Changing language variables (test model)
</commit_message>
<xml_diff>
--- a/Documento de alteração de variável RADAR.docx
+++ b/Documento de alteração de variável RADAR.docx
@@ -171,18 +171,340 @@
     </w:p>
     <w:p>
       <w:pPr>
+        <w:rPr>
+          <w:b/>
+          <w:sz w:val="32"/>
+        </w:rPr>
+      </w:pPr>
+      <w:r>
+        <w:rPr>
+          <w:b/>
+          <w:sz w:val="32"/>
+        </w:rPr>
+        <w:t>Pacote: Test</w:t>
+      </w:r>
+    </w:p>
+    <w:p>
+      <w:pPr>
+        <w:rPr>
+          <w:sz w:val="28"/>
+        </w:rPr>
+      </w:pPr>
+      <w:r>
+        <w:rPr>
+          <w:b/>
+          <w:sz w:val="28"/>
+        </w:rPr>
+        <w:t>-</w:t>
+      </w:r>
+      <w:r>
+        <w:rPr>
+          <w:sz w:val="28"/>
+        </w:rPr>
+        <w:t xml:space="preserve">Pasta: </w:t>
+      </w:r>
+      <w:proofErr w:type="spellStart"/>
+      <w:r>
+        <w:rPr>
+          <w:sz w:val="28"/>
+        </w:rPr>
+        <w:t>model</w:t>
+      </w:r>
+      <w:proofErr w:type="spellEnd"/>
+    </w:p>
+    <w:p>
+      <w:pPr>
+        <w:pStyle w:val="PargrafodaLista"/>
+        <w:numPr>
+          <w:ilvl w:val="0"/>
+          <w:numId w:val="6"/>
+        </w:numPr>
+        <w:rPr>
+          <w:sz w:val="28"/>
+        </w:rPr>
+      </w:pPr>
+      <w:r>
+        <w:rPr>
+          <w:sz w:val="28"/>
+        </w:rPr>
+        <w:t xml:space="preserve">Classe: </w:t>
+      </w:r>
+      <w:proofErr w:type="spellStart"/>
+      <w:r>
+        <w:rPr>
+          <w:sz w:val="28"/>
+        </w:rPr>
+        <w:t>CategoriaTeste.php</w:t>
+      </w:r>
+      <w:proofErr w:type="spellEnd"/>
+    </w:p>
+    <w:p>
+      <w:pPr>
         <w:pStyle w:val="PargrafodaLista"/>
         <w:numPr>
           <w:ilvl w:val="1"/>
-          <w:numId w:val="2"/>
+          <w:numId w:val="6"/>
         </w:numPr>
         <w:rPr>
-          <w:b/>
-          <w:sz w:val="28"/>
-        </w:rPr>
-      </w:pPr>
+          <w:sz w:val="24"/>
+        </w:rPr>
+      </w:pPr>
+      <w:proofErr w:type="gramStart"/>
+      <w:r>
+        <w:rPr>
+          <w:sz w:val="24"/>
+        </w:rPr>
+        <w:t>categoria</w:t>
+      </w:r>
+      <w:proofErr w:type="gramEnd"/>
+      <w:r>
+        <w:rPr>
+          <w:sz w:val="24"/>
+        </w:rPr>
+        <w:t xml:space="preserve"> -&gt; </w:t>
+      </w:r>
+      <w:proofErr w:type="spellStart"/>
+      <w:r>
+        <w:rPr>
+          <w:sz w:val="24"/>
+        </w:rPr>
+        <w:t>category</w:t>
+      </w:r>
+      <w:proofErr w:type="spellEnd"/>
+    </w:p>
+    <w:p>
+      <w:pPr>
+        <w:pStyle w:val="PargrafodaLista"/>
+        <w:numPr>
+          <w:ilvl w:val="0"/>
+          <w:numId w:val="6"/>
+        </w:numPr>
+        <w:rPr>
+          <w:sz w:val="24"/>
+        </w:rPr>
+      </w:pPr>
+      <w:r>
+        <w:rPr>
+          <w:sz w:val="28"/>
+        </w:rPr>
+        <w:t xml:space="preserve">Classe: </w:t>
+      </w:r>
+      <w:proofErr w:type="spellStart"/>
+      <w:r>
+        <w:rPr>
+          <w:sz w:val="28"/>
+        </w:rPr>
+        <w:t>CrimeTeste.php</w:t>
+      </w:r>
+      <w:proofErr w:type="spellEnd"/>
+    </w:p>
+    <w:p>
+      <w:pPr>
+        <w:pStyle w:val="PargrafodaLista"/>
+        <w:numPr>
+          <w:ilvl w:val="1"/>
+          <w:numId w:val="6"/>
+        </w:numPr>
+        <w:rPr>
+          <w:sz w:val="24"/>
+        </w:rPr>
+      </w:pPr>
+      <w:proofErr w:type="gramStart"/>
+      <w:r>
+        <w:rPr>
+          <w:sz w:val="24"/>
+        </w:rPr>
+        <w:t>crime</w:t>
+      </w:r>
+      <w:proofErr w:type="gramEnd"/>
+      <w:r>
+        <w:rPr>
+          <w:sz w:val="24"/>
+        </w:rPr>
+        <w:t xml:space="preserve"> -&gt; crime</w:t>
+      </w:r>
+    </w:p>
+    <w:p>
+      <w:pPr>
+        <w:pStyle w:val="PargrafodaLista"/>
+        <w:numPr>
+          <w:ilvl w:val="0"/>
+          <w:numId w:val="6"/>
+        </w:numPr>
+        <w:rPr>
+          <w:sz w:val="24"/>
+        </w:rPr>
+      </w:pPr>
+      <w:r>
+        <w:rPr>
+          <w:sz w:val="28"/>
+        </w:rPr>
+        <w:t xml:space="preserve">Classe: </w:t>
+      </w:r>
+      <w:proofErr w:type="spellStart"/>
+      <w:r>
+        <w:rPr>
+          <w:sz w:val="28"/>
+        </w:rPr>
+        <w:t>NaturezaTeste.php</w:t>
+      </w:r>
+      <w:proofErr w:type="spellEnd"/>
+    </w:p>
+    <w:p>
+      <w:pPr>
+        <w:pStyle w:val="PargrafodaLista"/>
+        <w:numPr>
+          <w:ilvl w:val="1"/>
+          <w:numId w:val="6"/>
+        </w:numPr>
+        <w:rPr>
+          <w:sz w:val="24"/>
+        </w:rPr>
+      </w:pPr>
+      <w:proofErr w:type="gramStart"/>
+      <w:r>
+        <w:rPr>
+          <w:sz w:val="24"/>
+        </w:rPr>
+        <w:t>natureza</w:t>
+      </w:r>
+      <w:proofErr w:type="gramEnd"/>
+      <w:r>
+        <w:rPr>
+          <w:sz w:val="24"/>
+        </w:rPr>
+        <w:t xml:space="preserve"> -&gt; </w:t>
+      </w:r>
+      <w:proofErr w:type="spellStart"/>
+      <w:r>
+        <w:rPr>
+          <w:sz w:val="24"/>
+        </w:rPr>
+        <w:t>kind</w:t>
+      </w:r>
+      <w:proofErr w:type="spellEnd"/>
+    </w:p>
+    <w:p>
+      <w:pPr>
+        <w:pStyle w:val="PargrafodaLista"/>
+        <w:numPr>
+          <w:ilvl w:val="0"/>
+          <w:numId w:val="6"/>
+        </w:numPr>
+        <w:rPr>
+          <w:sz w:val="24"/>
+        </w:rPr>
+      </w:pPr>
+      <w:r>
+        <w:rPr>
+          <w:sz w:val="28"/>
+        </w:rPr>
+        <w:t xml:space="preserve">Classe: </w:t>
+      </w:r>
+      <w:proofErr w:type="spellStart"/>
+      <w:r>
+        <w:rPr>
+          <w:sz w:val="28"/>
+        </w:rPr>
+        <w:t>RegiaoAdministrativaTeste.php</w:t>
+      </w:r>
+      <w:proofErr w:type="spellEnd"/>
+    </w:p>
+    <w:p>
+      <w:pPr>
+        <w:pStyle w:val="PargrafodaLista"/>
+        <w:numPr>
+          <w:ilvl w:val="1"/>
+          <w:numId w:val="6"/>
+        </w:numPr>
+        <w:rPr>
+          <w:sz w:val="24"/>
+        </w:rPr>
+      </w:pPr>
+      <w:proofErr w:type="spellStart"/>
+      <w:proofErr w:type="gramStart"/>
+      <w:r>
+        <w:rPr>
+          <w:sz w:val="24"/>
+        </w:rPr>
+        <w:t>regiaoAdministrativa</w:t>
+      </w:r>
+      <w:proofErr w:type="spellEnd"/>
+      <w:proofErr w:type="gramEnd"/>
+      <w:r>
+        <w:rPr>
+          <w:sz w:val="24"/>
+        </w:rPr>
+        <w:t xml:space="preserve"> -&gt; </w:t>
+      </w:r>
+      <w:proofErr w:type="spellStart"/>
+      <w:r>
+        <w:rPr>
+          <w:sz w:val="24"/>
+        </w:rPr>
+        <w:t>administrativeRegion</w:t>
+      </w:r>
+      <w:proofErr w:type="spellEnd"/>
+    </w:p>
+    <w:p>
+      <w:pPr>
+        <w:pStyle w:val="PargrafodaLista"/>
+        <w:numPr>
+          <w:ilvl w:val="0"/>
+          <w:numId w:val="6"/>
+        </w:numPr>
+        <w:rPr>
+          <w:sz w:val="24"/>
+        </w:rPr>
+      </w:pPr>
+      <w:r>
+        <w:rPr>
+          <w:sz w:val="28"/>
+        </w:rPr>
+        <w:t xml:space="preserve">Classe: </w:t>
+      </w:r>
+      <w:proofErr w:type="spellStart"/>
+      <w:r>
+        <w:rPr>
+          <w:sz w:val="28"/>
+        </w:rPr>
+        <w:t>TempoTeste.php</w:t>
+      </w:r>
+      <w:proofErr w:type="spellEnd"/>
+    </w:p>
+    <w:p>
+      <w:pPr>
+        <w:pStyle w:val="PargrafodaLista"/>
+        <w:numPr>
+          <w:ilvl w:val="1"/>
+          <w:numId w:val="6"/>
+        </w:numPr>
+        <w:rPr>
+          <w:sz w:val="24"/>
+        </w:rPr>
+      </w:pPr>
+      <w:r>
+        <w:rPr>
+          <w:sz w:val="24"/>
+        </w:rPr>
+        <w:t>t</w:t>
+      </w:r>
       <w:bookmarkStart w:id="0" w:name="_GoBack"/>
       <w:bookmarkEnd w:id="0"/>
+      <w:r>
+        <w:rPr>
+          <w:sz w:val="24"/>
+        </w:rPr>
+        <w:t>empo -&gt; time</w:t>
+      </w:r>
+    </w:p>
+    <w:p>
+      <w:pPr>
+        <w:rPr>
+          <w:b/>
+          <w:sz w:val="28"/>
+        </w:rPr>
+      </w:pPr>
     </w:p>
     <w:sectPr>
       <w:pgSz w:w="11906" w:h="16838"/>
@@ -197,6 +519,121 @@
 <file path=word/numbering.xml><?xml version="1.0" encoding="utf-8"?>
 <w:numbering xmlns:wpc="http://schemas.microsoft.com/office/word/2010/wordprocessingCanvas" xmlns:mc="http://schemas.openxmlformats.org/markup-compatibility/2006" xmlns:o="urn:schemas-microsoft-com:office:office" xmlns:r="http://schemas.openxmlformats.org/officeDocument/2006/relationships" xmlns:m="http://schemas.openxmlformats.org/officeDocument/2006/math" xmlns:v="urn:schemas-microsoft-com:vml" xmlns:wp14="http://schemas.microsoft.com/office/word/2010/wordprocessingDrawing" xmlns:wp="http://schemas.openxmlformats.org/drawingml/2006/wordprocessingDrawing" xmlns:w10="urn:schemas-microsoft-com:office:word" xmlns:w="http://schemas.openxmlformats.org/wordprocessingml/2006/main" xmlns:w14="http://schemas.microsoft.com/office/word/2010/wordml" xmlns:w15="http://schemas.microsoft.com/office/word/2012/wordml" xmlns:wpg="http://schemas.microsoft.com/office/word/2010/wordprocessingGroup" xmlns:wpi="http://schemas.microsoft.com/office/word/2010/wordprocessingInk" xmlns:wne="http://schemas.microsoft.com/office/word/2006/wordml" xmlns:wps="http://schemas.microsoft.com/office/word/2010/wordprocessingShape" mc:Ignorable="w14 w15 wp14">
   <w:abstractNum w:abstractNumId="0">
+    <w:nsid w:val="0F6F4ACA"/>
+    <w:multiLevelType w:val="hybridMultilevel"/>
+    <w:tmpl w:val="01267C64"/>
+    <w:lvl w:ilvl="0" w:tplc="6D908C5C">
+      <w:start w:val="1"/>
+      <w:numFmt w:val="bullet"/>
+      <w:lvlText w:val=""/>
+      <w:lvlJc w:val="left"/>
+      <w:pPr>
+        <w:ind w:left="720" w:hanging="360"/>
+      </w:pPr>
+      <w:rPr>
+        <w:rFonts w:ascii="Wingdings" w:hAnsi="Wingdings" w:hint="default"/>
+        <w:sz w:val="28"/>
+        <w:szCs w:val="28"/>
+      </w:rPr>
+    </w:lvl>
+    <w:lvl w:ilvl="1" w:tplc="04160003">
+      <w:start w:val="1"/>
+      <w:numFmt w:val="bullet"/>
+      <w:lvlText w:val="o"/>
+      <w:lvlJc w:val="left"/>
+      <w:pPr>
+        <w:ind w:left="1440" w:hanging="360"/>
+      </w:pPr>
+      <w:rPr>
+        <w:rFonts w:ascii="Courier New" w:hAnsi="Courier New" w:cs="Courier New" w:hint="default"/>
+      </w:rPr>
+    </w:lvl>
+    <w:lvl w:ilvl="2" w:tplc="04160005">
+      <w:start w:val="1"/>
+      <w:numFmt w:val="bullet"/>
+      <w:lvlText w:val=""/>
+      <w:lvlJc w:val="left"/>
+      <w:pPr>
+        <w:ind w:left="2160" w:hanging="360"/>
+      </w:pPr>
+      <w:rPr>
+        <w:rFonts w:ascii="Wingdings" w:hAnsi="Wingdings" w:hint="default"/>
+      </w:rPr>
+    </w:lvl>
+    <w:lvl w:ilvl="3" w:tplc="04160001" w:tentative="1">
+      <w:start w:val="1"/>
+      <w:numFmt w:val="bullet"/>
+      <w:lvlText w:val=""/>
+      <w:lvlJc w:val="left"/>
+      <w:pPr>
+        <w:ind w:left="2880" w:hanging="360"/>
+      </w:pPr>
+      <w:rPr>
+        <w:rFonts w:ascii="Symbol" w:hAnsi="Symbol" w:hint="default"/>
+      </w:rPr>
+    </w:lvl>
+    <w:lvl w:ilvl="4" w:tplc="04160003" w:tentative="1">
+      <w:start w:val="1"/>
+      <w:numFmt w:val="bullet"/>
+      <w:lvlText w:val="o"/>
+      <w:lvlJc w:val="left"/>
+      <w:pPr>
+        <w:ind w:left="3600" w:hanging="360"/>
+      </w:pPr>
+      <w:rPr>
+        <w:rFonts w:ascii="Courier New" w:hAnsi="Courier New" w:cs="Courier New" w:hint="default"/>
+      </w:rPr>
+    </w:lvl>
+    <w:lvl w:ilvl="5" w:tplc="04160005" w:tentative="1">
+      <w:start w:val="1"/>
+      <w:numFmt w:val="bullet"/>
+      <w:lvlText w:val=""/>
+      <w:lvlJc w:val="left"/>
+      <w:pPr>
+        <w:ind w:left="4320" w:hanging="360"/>
+      </w:pPr>
+      <w:rPr>
+        <w:rFonts w:ascii="Wingdings" w:hAnsi="Wingdings" w:hint="default"/>
+      </w:rPr>
+    </w:lvl>
+    <w:lvl w:ilvl="6" w:tplc="04160001" w:tentative="1">
+      <w:start w:val="1"/>
+      <w:numFmt w:val="bullet"/>
+      <w:lvlText w:val=""/>
+      <w:lvlJc w:val="left"/>
+      <w:pPr>
+        <w:ind w:left="5040" w:hanging="360"/>
+      </w:pPr>
+      <w:rPr>
+        <w:rFonts w:ascii="Symbol" w:hAnsi="Symbol" w:hint="default"/>
+      </w:rPr>
+    </w:lvl>
+    <w:lvl w:ilvl="7" w:tplc="04160003" w:tentative="1">
+      <w:start w:val="1"/>
+      <w:numFmt w:val="bullet"/>
+      <w:lvlText w:val="o"/>
+      <w:lvlJc w:val="left"/>
+      <w:pPr>
+        <w:ind w:left="5760" w:hanging="360"/>
+      </w:pPr>
+      <w:rPr>
+        <w:rFonts w:ascii="Courier New" w:hAnsi="Courier New" w:cs="Courier New" w:hint="default"/>
+      </w:rPr>
+    </w:lvl>
+    <w:lvl w:ilvl="8" w:tplc="04160005" w:tentative="1">
+      <w:start w:val="1"/>
+      <w:numFmt w:val="bullet"/>
+      <w:lvlText w:val=""/>
+      <w:lvlJc w:val="left"/>
+      <w:pPr>
+        <w:ind w:left="6480" w:hanging="360"/>
+      </w:pPr>
+      <w:rPr>
+        <w:rFonts w:ascii="Wingdings" w:hAnsi="Wingdings" w:hint="default"/>
+      </w:rPr>
+    </w:lvl>
+  </w:abstractNum>
+  <w:abstractNum w:abstractNumId="1">
     <w:nsid w:val="1C1F7A94"/>
     <w:multiLevelType w:val="hybridMultilevel"/>
     <w:tmpl w:val="06B25780"/>
@@ -310,7 +747,7 @@
       </w:rPr>
     </w:lvl>
   </w:abstractNum>
-  <w:abstractNum w:abstractNumId="1">
+  <w:abstractNum w:abstractNumId="2">
     <w:nsid w:val="487577EB"/>
     <w:multiLevelType w:val="hybridMultilevel"/>
     <w:tmpl w:val="4E7C63CE"/>
@@ -424,7 +861,7 @@
       </w:rPr>
     </w:lvl>
   </w:abstractNum>
-  <w:abstractNum w:abstractNumId="2">
+  <w:abstractNum w:abstractNumId="3">
     <w:nsid w:val="50631F0B"/>
     <w:multiLevelType w:val="hybridMultilevel"/>
     <w:tmpl w:val="0DDADE78"/>
@@ -538,7 +975,7 @@
       </w:rPr>
     </w:lvl>
   </w:abstractNum>
-  <w:abstractNum w:abstractNumId="3">
+  <w:abstractNum w:abstractNumId="4">
     <w:nsid w:val="51597F82"/>
     <w:multiLevelType w:val="hybridMultilevel"/>
     <w:tmpl w:val="EDF21406"/>
@@ -652,7 +1089,7 @@
       </w:rPr>
     </w:lvl>
   </w:abstractNum>
-  <w:abstractNum w:abstractNumId="4">
+  <w:abstractNum w:abstractNumId="5">
     <w:nsid w:val="7D870724"/>
     <w:multiLevelType w:val="hybridMultilevel"/>
     <w:tmpl w:val="46C69288"/>
@@ -767,18 +1204,21 @@
     </w:lvl>
   </w:abstractNum>
   <w:num w:numId="1">
+    <w:abstractNumId w:val="2"/>
+  </w:num>
+  <w:num w:numId="2">
+    <w:abstractNumId w:val="4"/>
+  </w:num>
+  <w:num w:numId="3">
+    <w:abstractNumId w:val="5"/>
+  </w:num>
+  <w:num w:numId="4">
+    <w:abstractNumId w:val="3"/>
+  </w:num>
+  <w:num w:numId="5">
     <w:abstractNumId w:val="1"/>
   </w:num>
-  <w:num w:numId="2">
-    <w:abstractNumId w:val="3"/>
-  </w:num>
-  <w:num w:numId="3">
-    <w:abstractNumId w:val="4"/>
-  </w:num>
-  <w:num w:numId="4">
-    <w:abstractNumId w:val="2"/>
-  </w:num>
-  <w:num w:numId="5">
+  <w:num w:numId="6">
     <w:abstractNumId w:val="0"/>
   </w:num>
 </w:numbering>

</xml_diff>

<commit_message>
Updating the document of variable's changes
</commit_message>
<xml_diff>
--- a/Documento de alteração de variável RADAR.docx
+++ b/Documento de alteração de variável RADAR.docx
@@ -1,6 +1,6 @@
 
 <file path=word/document.xml><?xml version="1.0" encoding="utf-8"?>
-<w:document xmlns:wpc="http://schemas.microsoft.com/office/word/2010/wordprocessingCanvas" xmlns:mc="http://schemas.openxmlformats.org/markup-compatibility/2006" xmlns:o="urn:schemas-microsoft-com:office:office" xmlns:r="http://schemas.openxmlformats.org/officeDocument/2006/relationships" xmlns:m="http://schemas.openxmlformats.org/officeDocument/2006/math" xmlns:v="urn:schemas-microsoft-com:vml" xmlns:wp14="http://schemas.microsoft.com/office/word/2010/wordprocessingDrawing" xmlns:wp="http://schemas.openxmlformats.org/drawingml/2006/wordprocessingDrawing" xmlns:w10="urn:schemas-microsoft-com:office:word" xmlns:w="http://schemas.openxmlformats.org/wordprocessingml/2006/main" xmlns:w14="http://schemas.microsoft.com/office/word/2010/wordml" xmlns:w15="http://schemas.microsoft.com/office/word/2012/wordml" xmlns:wpg="http://schemas.microsoft.com/office/word/2010/wordprocessingGroup" xmlns:wpi="http://schemas.microsoft.com/office/word/2010/wordprocessingInk" xmlns:wne="http://schemas.microsoft.com/office/word/2006/wordml" xmlns:wps="http://schemas.microsoft.com/office/word/2010/wordprocessingShape" mc:Ignorable="w14 w15 wp14">
+<w:document xmlns:wpc="http://schemas.microsoft.com/office/word/2010/wordprocessingCanvas" xmlns:mc="http://schemas.openxmlformats.org/markup-compatibility/2006" xmlns:o="urn:schemas-microsoft-com:office:office" xmlns:r="http://schemas.openxmlformats.org/officeDocument/2006/relationships" xmlns:m="http://schemas.openxmlformats.org/officeDocument/2006/math" xmlns:v="urn:schemas-microsoft-com:vml" xmlns:wp14="http://schemas.microsoft.com/office/word/2010/wordprocessingDrawing" xmlns:wp="http://schemas.openxmlformats.org/drawingml/2006/wordprocessingDrawing" xmlns:w10="urn:schemas-microsoft-com:office:word" xmlns:w="http://schemas.openxmlformats.org/wordprocessingml/2006/main" xmlns:w14="http://schemas.microsoft.com/office/word/2010/wordml" xmlns:wpg="http://schemas.microsoft.com/office/word/2010/wordprocessingGroup" xmlns:wpi="http://schemas.microsoft.com/office/word/2010/wordprocessingInk" xmlns:wne="http://schemas.microsoft.com/office/word/2006/wordml" xmlns:wps="http://schemas.microsoft.com/office/word/2010/wordprocessingShape" mc:Ignorable="w14 wp14">
   <w:body>
     <w:p>
       <w:pPr>
@@ -13,34 +13,20 @@
         <w:rPr>
           <w:sz w:val="36"/>
         </w:rPr>
-        <w:t>Documento de alteração de variável (</w:t>
-      </w:r>
-      <w:proofErr w:type="spellStart"/>
-      <w:r>
+        <w:t>Documento de alteração de variável (Port – Inglês)</w:t>
+      </w:r>
+    </w:p>
+    <w:p>
+      <w:pPr>
+        <w:jc w:val="center"/>
         <w:rPr>
           <w:sz w:val="36"/>
         </w:rPr>
-        <w:t>Port</w:t>
-      </w:r>
-      <w:proofErr w:type="spellEnd"/>
+      </w:pPr>
       <w:r>
         <w:rPr>
           <w:sz w:val="36"/>
         </w:rPr>
-        <w:t xml:space="preserve"> – Inglês)</w:t>
-      </w:r>
-    </w:p>
-    <w:p>
-      <w:pPr>
-        <w:jc w:val="center"/>
-        <w:rPr>
-          <w:sz w:val="36"/>
-        </w:rPr>
-      </w:pPr>
-      <w:r>
-        <w:rPr>
-          <w:sz w:val="36"/>
-        </w:rPr>
         <w:t>Radar Criminal</w:t>
       </w:r>
     </w:p>
@@ -56,15 +42,7 @@
           <w:b/>
           <w:sz w:val="32"/>
         </w:rPr>
-        <w:t xml:space="preserve">Pacote: </w:t>
-      </w:r>
-      <w:proofErr w:type="spellStart"/>
-      <w:r>
-        <w:rPr>
-          <w:b/>
-          <w:sz w:val="32"/>
-        </w:rPr>
-        <w:t>Control</w:t>
+        <w:t>Pacote: Control</w:t>
       </w:r>
       <w:r>
         <w:rPr>
@@ -87,7 +65,6 @@
         </w:rPr>
         <w:t>r</w:t>
       </w:r>
-      <w:proofErr w:type="spellEnd"/>
     </w:p>
     <w:p>
       <w:pPr>
@@ -138,17 +115,8 @@
           <w:b/>
           <w:sz w:val="32"/>
         </w:rPr>
-        <w:t xml:space="preserve">acote: </w:t>
-      </w:r>
-      <w:proofErr w:type="spellStart"/>
-      <w:r>
-        <w:rPr>
-          <w:b/>
-          <w:sz w:val="32"/>
-        </w:rPr>
-        <w:t>Model</w:t>
-      </w:r>
-      <w:proofErr w:type="spellEnd"/>
+        <w:t>acote: Model</w:t>
+      </w:r>
     </w:p>
     <w:p>
       <w:pPr>
@@ -201,16 +169,8 @@
         <w:rPr>
           <w:sz w:val="28"/>
         </w:rPr>
-        <w:t xml:space="preserve">Pasta: </w:t>
-      </w:r>
-      <w:proofErr w:type="spellStart"/>
-      <w:r>
-        <w:rPr>
-          <w:sz w:val="28"/>
-        </w:rPr>
-        <w:t>model</w:t>
-      </w:r>
-      <w:proofErr w:type="spellEnd"/>
+        <w:t>Pasta: model</w:t>
+      </w:r>
     </w:p>
     <w:p>
       <w:pPr>
@@ -227,16 +187,8 @@
         <w:rPr>
           <w:sz w:val="28"/>
         </w:rPr>
-        <w:t xml:space="preserve">Classe: </w:t>
-      </w:r>
-      <w:proofErr w:type="spellStart"/>
-      <w:r>
-        <w:rPr>
-          <w:sz w:val="28"/>
-        </w:rPr>
-        <w:t>CategoriaTeste.php</w:t>
-      </w:r>
-      <w:proofErr w:type="spellEnd"/>
+        <w:t>Classe: CategoriaTeste.php</w:t>
+      </w:r>
     </w:p>
     <w:p>
       <w:pPr>
@@ -249,28 +201,12 @@
           <w:sz w:val="24"/>
         </w:rPr>
       </w:pPr>
-      <w:proofErr w:type="gramStart"/>
       <w:r>
         <w:rPr>
           <w:sz w:val="24"/>
         </w:rPr>
-        <w:t>categoria</w:t>
-      </w:r>
-      <w:proofErr w:type="gramEnd"/>
-      <w:r>
-        <w:rPr>
-          <w:sz w:val="24"/>
-        </w:rPr>
-        <w:t xml:space="preserve"> -&gt; </w:t>
-      </w:r>
-      <w:proofErr w:type="spellStart"/>
-      <w:r>
-        <w:rPr>
-          <w:sz w:val="24"/>
-        </w:rPr>
-        <w:t>category</w:t>
-      </w:r>
-      <w:proofErr w:type="spellEnd"/>
+        <w:t>categoria -&gt; category</w:t>
+      </w:r>
     </w:p>
     <w:p>
       <w:pPr>
@@ -287,16 +223,8 @@
         <w:rPr>
           <w:sz w:val="28"/>
         </w:rPr>
-        <w:t xml:space="preserve">Classe: </w:t>
-      </w:r>
-      <w:proofErr w:type="spellStart"/>
-      <w:r>
-        <w:rPr>
-          <w:sz w:val="28"/>
-        </w:rPr>
-        <w:t>CrimeTeste.php</w:t>
-      </w:r>
-      <w:proofErr w:type="spellEnd"/>
+        <w:t>Classe: CrimeTeste.php</w:t>
+      </w:r>
     </w:p>
     <w:p>
       <w:pPr>
@@ -309,19 +237,11 @@
           <w:sz w:val="24"/>
         </w:rPr>
       </w:pPr>
-      <w:proofErr w:type="gramStart"/>
       <w:r>
         <w:rPr>
           <w:sz w:val="24"/>
         </w:rPr>
-        <w:t>crime</w:t>
-      </w:r>
-      <w:proofErr w:type="gramEnd"/>
-      <w:r>
-        <w:rPr>
-          <w:sz w:val="24"/>
-        </w:rPr>
-        <w:t xml:space="preserve"> -&gt; crime</w:t>
+        <w:t>crime -&gt; crime</w:t>
       </w:r>
     </w:p>
     <w:p>
@@ -339,16 +259,8 @@
         <w:rPr>
           <w:sz w:val="28"/>
         </w:rPr>
-        <w:t xml:space="preserve">Classe: </w:t>
-      </w:r>
-      <w:proofErr w:type="spellStart"/>
-      <w:r>
-        <w:rPr>
-          <w:sz w:val="28"/>
-        </w:rPr>
-        <w:t>NaturezaTeste.php</w:t>
-      </w:r>
-      <w:proofErr w:type="spellEnd"/>
+        <w:t>Classe: NaturezaTeste.php</w:t>
+      </w:r>
     </w:p>
     <w:p>
       <w:pPr>
@@ -361,28 +273,12 @@
           <w:sz w:val="24"/>
         </w:rPr>
       </w:pPr>
-      <w:proofErr w:type="gramStart"/>
       <w:r>
         <w:rPr>
           <w:sz w:val="24"/>
         </w:rPr>
-        <w:t>natureza</w:t>
-      </w:r>
-      <w:proofErr w:type="gramEnd"/>
-      <w:r>
-        <w:rPr>
-          <w:sz w:val="24"/>
-        </w:rPr>
-        <w:t xml:space="preserve"> -&gt; </w:t>
-      </w:r>
-      <w:proofErr w:type="spellStart"/>
-      <w:r>
-        <w:rPr>
-          <w:sz w:val="24"/>
-        </w:rPr>
-        <w:t>kind</w:t>
-      </w:r>
-      <w:proofErr w:type="spellEnd"/>
+        <w:t>natureza -&gt; kind</w:t>
+      </w:r>
     </w:p>
     <w:p>
       <w:pPr>
@@ -399,16 +295,8 @@
         <w:rPr>
           <w:sz w:val="28"/>
         </w:rPr>
-        <w:t xml:space="preserve">Classe: </w:t>
-      </w:r>
-      <w:proofErr w:type="spellStart"/>
-      <w:r>
-        <w:rPr>
-          <w:sz w:val="28"/>
-        </w:rPr>
-        <w:t>RegiaoAdministrativaTeste.php</w:t>
-      </w:r>
-      <w:proofErr w:type="spellEnd"/>
+        <w:t>Classe: RegiaoAdministrativaTeste.php</w:t>
+      </w:r>
     </w:p>
     <w:p>
       <w:pPr>
@@ -421,30 +309,18 @@
           <w:sz w:val="24"/>
         </w:rPr>
       </w:pPr>
-      <w:proofErr w:type="spellStart"/>
-      <w:proofErr w:type="gramStart"/>
       <w:r>
         <w:rPr>
           <w:sz w:val="24"/>
         </w:rPr>
-        <w:t>regiaoAdministrativa</w:t>
-      </w:r>
-      <w:proofErr w:type="spellEnd"/>
-      <w:proofErr w:type="gramEnd"/>
+        <w:t xml:space="preserve">regiaoAdministrativa -&gt; </w:t>
+      </w:r>
       <w:r>
         <w:rPr>
           <w:sz w:val="24"/>
         </w:rPr>
-        <w:t xml:space="preserve"> -&gt; </w:t>
-      </w:r>
-      <w:proofErr w:type="spellStart"/>
-      <w:r>
-        <w:rPr>
-          <w:sz w:val="24"/>
-        </w:rPr>
         <w:t>administrativeRegion</w:t>
       </w:r>
-      <w:proofErr w:type="spellEnd"/>
     </w:p>
     <w:p>
       <w:pPr>
@@ -461,16 +337,8 @@
         <w:rPr>
           <w:sz w:val="28"/>
         </w:rPr>
-        <w:t xml:space="preserve">Classe: </w:t>
-      </w:r>
-      <w:proofErr w:type="spellStart"/>
-      <w:r>
-        <w:rPr>
-          <w:sz w:val="28"/>
-        </w:rPr>
-        <w:t>TempoTeste.php</w:t>
-      </w:r>
-      <w:proofErr w:type="spellEnd"/>
+        <w:t>Classe: TempoTeste.php</w:t>
+      </w:r>
     </w:p>
     <w:p>
       <w:pPr>
@@ -487,16 +355,187 @@
         <w:rPr>
           <w:sz w:val="24"/>
         </w:rPr>
-        <w:t>t</w:t>
-      </w:r>
+        <w:t>tempo -&gt; time</w:t>
+      </w:r>
+    </w:p>
+    <w:p>
+      <w:pPr>
+        <w:rPr>
+          <w:b/>
+          <w:sz w:val="28"/>
+        </w:rPr>
+      </w:pPr>
+    </w:p>
+    <w:p>
+      <w:pPr>
+        <w:rPr>
+          <w:b/>
+          <w:sz w:val="32"/>
+        </w:rPr>
+      </w:pPr>
+      <w:r>
+        <w:rPr>
+          <w:b/>
+          <w:sz w:val="32"/>
+        </w:rPr>
+        <w:t xml:space="preserve">Pacote: </w:t>
+      </w:r>
+      <w:r>
+        <w:rPr>
+          <w:b/>
+          <w:sz w:val="32"/>
+        </w:rPr>
+        <w:t>persistence</w:t>
+      </w:r>
+    </w:p>
+    <w:p>
+      <w:pPr>
+        <w:pStyle w:val="PargrafodaLista"/>
+        <w:numPr>
+          <w:ilvl w:val="0"/>
+          <w:numId w:val="2"/>
+        </w:numPr>
+        <w:rPr>
+          <w:b/>
+          <w:sz w:val="32"/>
+        </w:rPr>
+      </w:pPr>
+      <w:r>
+        <w:rPr>
+          <w:sz w:val="28"/>
+        </w:rPr>
+        <w:t>Classe</w:t>
+      </w:r>
+      <w:r>
+        <w:rPr>
+          <w:sz w:val="28"/>
+        </w:rPr>
+        <w:t>: Conexao.php</w:t>
+      </w:r>
+    </w:p>
+    <w:p>
+      <w:pPr>
+        <w:pStyle w:val="PargrafodaLista"/>
+        <w:numPr>
+          <w:ilvl w:val="1"/>
+          <w:numId w:val="2"/>
+        </w:numPr>
+        <w:rPr>
+          <w:b/>
+          <w:sz w:val="32"/>
+        </w:rPr>
+      </w:pPr>
+      <w:r>
+        <w:rPr>
+          <w:sz w:val="32"/>
+        </w:rPr>
+        <w:t>banco -&gt; database</w:t>
+      </w:r>
+    </w:p>
+    <w:p>
+      <w:pPr>
+        <w:pStyle w:val="PargrafodaLista"/>
+        <w:numPr>
+          <w:ilvl w:val="1"/>
+          <w:numId w:val="2"/>
+        </w:numPr>
+        <w:rPr>
+          <w:b/>
+          <w:sz w:val="32"/>
+        </w:rPr>
+      </w:pPr>
+      <w:r>
+        <w:rPr>
+          <w:sz w:val="32"/>
+        </w:rPr>
+        <w:t>tipo_banco -&gt; database_kind</w:t>
+      </w:r>
+    </w:p>
+    <w:p>
+      <w:pPr>
+        <w:pStyle w:val="PargrafodaLista"/>
+        <w:numPr>
+          <w:ilvl w:val="1"/>
+          <w:numId w:val="2"/>
+        </w:numPr>
+        <w:rPr>
+          <w:b/>
+          <w:sz w:val="32"/>
+        </w:rPr>
+      </w:pPr>
+      <w:r>
+        <w:rPr>
+          <w:sz w:val="32"/>
+        </w:rPr>
+        <w:t>servidor -&gt; database_server</w:t>
+      </w:r>
+    </w:p>
+    <w:p>
+      <w:pPr>
+        <w:pStyle w:val="PargrafodaLista"/>
+        <w:numPr>
+          <w:ilvl w:val="1"/>
+          <w:numId w:val="2"/>
+        </w:numPr>
+        <w:rPr>
+          <w:b/>
+          <w:sz w:val="32"/>
+        </w:rPr>
+      </w:pPr>
+      <w:r>
+        <w:rPr>
+          <w:sz w:val="32"/>
+        </w:rPr>
+        <w:t>usuário -&gt; database_user</w:t>
+      </w:r>
+    </w:p>
+    <w:p>
+      <w:pPr>
+        <w:pStyle w:val="PargrafodaLista"/>
+        <w:numPr>
+          <w:ilvl w:val="1"/>
+          <w:numId w:val="2"/>
+        </w:numPr>
+        <w:rPr>
+          <w:b/>
+          <w:sz w:val="32"/>
+        </w:rPr>
+      </w:pPr>
+      <w:r>
+        <w:rPr>
+          <w:sz w:val="32"/>
+        </w:rPr>
+        <w:t>senha -&gt; database_password</w:t>
+      </w:r>
+    </w:p>
+    <w:p>
+      <w:pPr>
+        <w:pStyle w:val="PargrafodaLista"/>
+        <w:numPr>
+          <w:ilvl w:val="1"/>
+          <w:numId w:val="2"/>
+        </w:numPr>
+        <w:rPr>
+          <w:b/>
+          <w:sz w:val="32"/>
+        </w:rPr>
+      </w:pPr>
+      <w:r>
+        <w:rPr>
+          <w:sz w:val="32"/>
+        </w:rPr>
+        <w:t>db -&gt; database_name</w:t>
+      </w:r>
+    </w:p>
+    <w:p>
+      <w:pPr>
+        <w:rPr>
+          <w:b/>
+          <w:sz w:val="32"/>
+        </w:rPr>
+      </w:pPr>
       <w:bookmarkStart w:id="0" w:name="_GoBack"/>
       <w:bookmarkEnd w:id="0"/>
-      <w:r>
-        <w:rPr>
-          <w:sz w:val="24"/>
-        </w:rPr>
-        <w:t>empo -&gt; time</w:t>
-      </w:r>
     </w:p>
     <w:p>
       <w:pPr>
@@ -517,7 +556,7 @@
 </file>
 
 <file path=word/numbering.xml><?xml version="1.0" encoding="utf-8"?>
-<w:numbering xmlns:wpc="http://schemas.microsoft.com/office/word/2010/wordprocessingCanvas" xmlns:mc="http://schemas.openxmlformats.org/markup-compatibility/2006" xmlns:o="urn:schemas-microsoft-com:office:office" xmlns:r="http://schemas.openxmlformats.org/officeDocument/2006/relationships" xmlns:m="http://schemas.openxmlformats.org/officeDocument/2006/math" xmlns:v="urn:schemas-microsoft-com:vml" xmlns:wp14="http://schemas.microsoft.com/office/word/2010/wordprocessingDrawing" xmlns:wp="http://schemas.openxmlformats.org/drawingml/2006/wordprocessingDrawing" xmlns:w10="urn:schemas-microsoft-com:office:word" xmlns:w="http://schemas.openxmlformats.org/wordprocessingml/2006/main" xmlns:w14="http://schemas.microsoft.com/office/word/2010/wordml" xmlns:w15="http://schemas.microsoft.com/office/word/2012/wordml" xmlns:wpg="http://schemas.microsoft.com/office/word/2010/wordprocessingGroup" xmlns:wpi="http://schemas.microsoft.com/office/word/2010/wordprocessingInk" xmlns:wne="http://schemas.microsoft.com/office/word/2006/wordml" xmlns:wps="http://schemas.microsoft.com/office/word/2010/wordprocessingShape" mc:Ignorable="w14 w15 wp14">
+<w:numbering xmlns:wpc="http://schemas.microsoft.com/office/word/2010/wordprocessingCanvas" xmlns:mc="http://schemas.openxmlformats.org/markup-compatibility/2006" xmlns:o="urn:schemas-microsoft-com:office:office" xmlns:r="http://schemas.openxmlformats.org/officeDocument/2006/relationships" xmlns:m="http://schemas.openxmlformats.org/officeDocument/2006/math" xmlns:v="urn:schemas-microsoft-com:vml" xmlns:wp14="http://schemas.microsoft.com/office/word/2010/wordprocessingDrawing" xmlns:wp="http://schemas.openxmlformats.org/drawingml/2006/wordprocessingDrawing" xmlns:w10="urn:schemas-microsoft-com:office:word" xmlns:w="http://schemas.openxmlformats.org/wordprocessingml/2006/main" xmlns:w14="http://schemas.microsoft.com/office/word/2010/wordml" xmlns:wpg="http://schemas.microsoft.com/office/word/2010/wordprocessingGroup" xmlns:wpi="http://schemas.microsoft.com/office/word/2010/wordprocessingInk" xmlns:wne="http://schemas.microsoft.com/office/word/2006/wordml" xmlns:wps="http://schemas.microsoft.com/office/word/2010/wordprocessingShape" mc:Ignorable="w14 wp14">
   <w:abstractNum w:abstractNumId="0">
     <w:nsid w:val="0F6F4ACA"/>
     <w:multiLevelType w:val="hybridMultilevel"/>
@@ -978,7 +1017,7 @@
   <w:abstractNum w:abstractNumId="4">
     <w:nsid w:val="51597F82"/>
     <w:multiLevelType w:val="hybridMultilevel"/>
-    <w:tmpl w:val="EDF21406"/>
+    <w:tmpl w:val="B2E805FE"/>
     <w:lvl w:ilvl="0" w:tplc="0416000B">
       <w:start w:val="1"/>
       <w:numFmt w:val="bullet"/>
@@ -1225,7 +1264,7 @@
 </file>
 
 <file path=word/styles.xml><?xml version="1.0" encoding="utf-8"?>
-<w:styles xmlns:mc="http://schemas.openxmlformats.org/markup-compatibility/2006" xmlns:r="http://schemas.openxmlformats.org/officeDocument/2006/relationships" xmlns:w="http://schemas.openxmlformats.org/wordprocessingml/2006/main" xmlns:w14="http://schemas.microsoft.com/office/word/2010/wordml" xmlns:w15="http://schemas.microsoft.com/office/word/2012/wordml" mc:Ignorable="w14 w15">
+<w:styles xmlns:mc="http://schemas.openxmlformats.org/markup-compatibility/2006" xmlns:r="http://schemas.openxmlformats.org/officeDocument/2006/relationships" xmlns:w="http://schemas.openxmlformats.org/wordprocessingml/2006/main" xmlns:w14="http://schemas.microsoft.com/office/word/2010/wordml" mc:Ignorable="w14">
   <w:docDefaults>
     <w:rPrDefault>
       <w:rPr>
@@ -1241,378 +1280,345 @@
       </w:pPr>
     </w:pPrDefault>
   </w:docDefaults>
-  <w:latentStyles w:defLockedState="0" w:defUIPriority="99" w:defSemiHidden="0" w:defUnhideWhenUsed="0" w:defQFormat="0" w:count="371">
-    <w:lsdException w:name="Normal" w:uiPriority="0" w:qFormat="1"/>
-    <w:lsdException w:name="heading 1" w:uiPriority="9" w:qFormat="1"/>
-    <w:lsdException w:name="heading 2" w:semiHidden="1" w:uiPriority="9" w:unhideWhenUsed="1" w:qFormat="1"/>
-    <w:lsdException w:name="heading 3" w:semiHidden="1" w:uiPriority="9" w:unhideWhenUsed="1" w:qFormat="1"/>
-    <w:lsdException w:name="heading 4" w:semiHidden="1" w:uiPriority="9" w:unhideWhenUsed="1" w:qFormat="1"/>
-    <w:lsdException w:name="heading 5" w:semiHidden="1" w:uiPriority="9" w:unhideWhenUsed="1" w:qFormat="1"/>
-    <w:lsdException w:name="heading 6" w:semiHidden="1" w:uiPriority="9" w:unhideWhenUsed="1" w:qFormat="1"/>
-    <w:lsdException w:name="heading 7" w:semiHidden="1" w:uiPriority="9" w:unhideWhenUsed="1" w:qFormat="1"/>
-    <w:lsdException w:name="heading 8" w:semiHidden="1" w:uiPriority="9" w:unhideWhenUsed="1" w:qFormat="1"/>
-    <w:lsdException w:name="heading 9" w:semiHidden="1" w:uiPriority="9" w:unhideWhenUsed="1" w:qFormat="1"/>
-    <w:lsdException w:name="index 1" w:semiHidden="1" w:unhideWhenUsed="1"/>
-    <w:lsdException w:name="index 2" w:semiHidden="1" w:unhideWhenUsed="1"/>
-    <w:lsdException w:name="index 3" w:semiHidden="1" w:unhideWhenUsed="1"/>
-    <w:lsdException w:name="index 4" w:semiHidden="1" w:unhideWhenUsed="1"/>
-    <w:lsdException w:name="index 5" w:semiHidden="1" w:unhideWhenUsed="1"/>
-    <w:lsdException w:name="index 6" w:semiHidden="1" w:unhideWhenUsed="1"/>
-    <w:lsdException w:name="index 7" w:semiHidden="1" w:unhideWhenUsed="1"/>
-    <w:lsdException w:name="index 8" w:semiHidden="1" w:unhideWhenUsed="1"/>
-    <w:lsdException w:name="index 9" w:semiHidden="1" w:unhideWhenUsed="1"/>
-    <w:lsdException w:name="toc 1" w:semiHidden="1" w:uiPriority="39" w:unhideWhenUsed="1"/>
-    <w:lsdException w:name="toc 2" w:semiHidden="1" w:uiPriority="39" w:unhideWhenUsed="1"/>
-    <w:lsdException w:name="toc 3" w:semiHidden="1" w:uiPriority="39" w:unhideWhenUsed="1"/>
-    <w:lsdException w:name="toc 4" w:semiHidden="1" w:uiPriority="39" w:unhideWhenUsed="1"/>
-    <w:lsdException w:name="toc 5" w:semiHidden="1" w:uiPriority="39" w:unhideWhenUsed="1"/>
-    <w:lsdException w:name="toc 6" w:semiHidden="1" w:uiPriority="39" w:unhideWhenUsed="1"/>
-    <w:lsdException w:name="toc 7" w:semiHidden="1" w:uiPriority="39" w:unhideWhenUsed="1"/>
-    <w:lsdException w:name="toc 8" w:semiHidden="1" w:uiPriority="39" w:unhideWhenUsed="1"/>
-    <w:lsdException w:name="toc 9" w:semiHidden="1" w:uiPriority="39" w:unhideWhenUsed="1"/>
-    <w:lsdException w:name="Normal Indent" w:semiHidden="1" w:unhideWhenUsed="1"/>
-    <w:lsdException w:name="footnote text" w:semiHidden="1" w:unhideWhenUsed="1"/>
-    <w:lsdException w:name="annotation text" w:semiHidden="1" w:unhideWhenUsed="1"/>
-    <w:lsdException w:name="header" w:semiHidden="1" w:unhideWhenUsed="1"/>
-    <w:lsdException w:name="footer" w:semiHidden="1" w:unhideWhenUsed="1"/>
-    <w:lsdException w:name="index heading" w:semiHidden="1" w:unhideWhenUsed="1"/>
-    <w:lsdException w:name="caption" w:semiHidden="1" w:uiPriority="35" w:unhideWhenUsed="1" w:qFormat="1"/>
-    <w:lsdException w:name="table of figures" w:semiHidden="1" w:unhideWhenUsed="1"/>
-    <w:lsdException w:name="envelope address" w:semiHidden="1" w:unhideWhenUsed="1"/>
-    <w:lsdException w:name="envelope return" w:semiHidden="1" w:unhideWhenUsed="1"/>
-    <w:lsdException w:name="footnote reference" w:semiHidden="1" w:unhideWhenUsed="1"/>
-    <w:lsdException w:name="annotation reference" w:semiHidden="1" w:unhideWhenUsed="1"/>
-    <w:lsdException w:name="line number" w:semiHidden="1" w:unhideWhenUsed="1"/>
-    <w:lsdException w:name="page number" w:semiHidden="1" w:unhideWhenUsed="1"/>
-    <w:lsdException w:name="endnote reference" w:semiHidden="1" w:unhideWhenUsed="1"/>
-    <w:lsdException w:name="endnote text" w:semiHidden="1" w:unhideWhenUsed="1"/>
-    <w:lsdException w:name="table of authorities" w:semiHidden="1" w:unhideWhenUsed="1"/>
-    <w:lsdException w:name="macro" w:semiHidden="1" w:unhideWhenUsed="1"/>
-    <w:lsdException w:name="toa heading" w:semiHidden="1" w:unhideWhenUsed="1"/>
-    <w:lsdException w:name="List" w:semiHidden="1" w:unhideWhenUsed="1"/>
-    <w:lsdException w:name="List Bullet" w:semiHidden="1" w:unhideWhenUsed="1"/>
-    <w:lsdException w:name="List Number" w:semiHidden="1" w:unhideWhenUsed="1"/>
-    <w:lsdException w:name="List 2" w:semiHidden="1" w:unhideWhenUsed="1"/>
-    <w:lsdException w:name="List 3" w:semiHidden="1" w:unhideWhenUsed="1"/>
-    <w:lsdException w:name="List 4" w:semiHidden="1" w:unhideWhenUsed="1"/>
-    <w:lsdException w:name="List 5" w:semiHidden="1" w:unhideWhenUsed="1"/>
-    <w:lsdException w:name="List Bullet 2" w:semiHidden="1" w:unhideWhenUsed="1"/>
-    <w:lsdException w:name="List Bullet 3" w:semiHidden="1" w:unhideWhenUsed="1"/>
-    <w:lsdException w:name="List Bullet 4" w:semiHidden="1" w:unhideWhenUsed="1"/>
-    <w:lsdException w:name="List Bullet 5" w:semiHidden="1" w:unhideWhenUsed="1"/>
-    <w:lsdException w:name="List Number 2" w:semiHidden="1" w:unhideWhenUsed="1"/>
-    <w:lsdException w:name="List Number 3" w:semiHidden="1" w:unhideWhenUsed="1"/>
-    <w:lsdException w:name="List Number 4" w:semiHidden="1" w:unhideWhenUsed="1"/>
-    <w:lsdException w:name="List Number 5" w:semiHidden="1" w:unhideWhenUsed="1"/>
-    <w:lsdException w:name="Title" w:uiPriority="10" w:qFormat="1"/>
-    <w:lsdException w:name="Closing" w:semiHidden="1" w:unhideWhenUsed="1"/>
-    <w:lsdException w:name="Signature" w:semiHidden="1" w:unhideWhenUsed="1"/>
-    <w:lsdException w:name="Default Paragraph Font" w:semiHidden="1" w:uiPriority="1" w:unhideWhenUsed="1"/>
-    <w:lsdException w:name="Body Text" w:semiHidden="1" w:unhideWhenUsed="1"/>
-    <w:lsdException w:name="Body Text Indent" w:semiHidden="1" w:unhideWhenUsed="1"/>
-    <w:lsdException w:name="List Continue" w:semiHidden="1" w:unhideWhenUsed="1"/>
-    <w:lsdException w:name="List Continue 2" w:semiHidden="1" w:unhideWhenUsed="1"/>
-    <w:lsdException w:name="List Continue 3" w:semiHidden="1" w:unhideWhenUsed="1"/>
-    <w:lsdException w:name="List Continue 4" w:semiHidden="1" w:unhideWhenUsed="1"/>
-    <w:lsdException w:name="List Continue 5" w:semiHidden="1" w:unhideWhenUsed="1"/>
-    <w:lsdException w:name="Message Header" w:semiHidden="1" w:unhideWhenUsed="1"/>
-    <w:lsdException w:name="Subtitle" w:uiPriority="11" w:qFormat="1"/>
-    <w:lsdException w:name="Salutation" w:semiHidden="1" w:unhideWhenUsed="1"/>
-    <w:lsdException w:name="Date" w:semiHidden="1" w:unhideWhenUsed="1"/>
-    <w:lsdException w:name="Body Text First Indent" w:semiHidden="1" w:unhideWhenUsed="1"/>
-    <w:lsdException w:name="Body Text First Indent 2" w:semiHidden="1" w:unhideWhenUsed="1"/>
-    <w:lsdException w:name="Note Heading" w:semiHidden="1" w:unhideWhenUsed="1"/>
-    <w:lsdException w:name="Body Text 2" w:semiHidden="1" w:unhideWhenUsed="1"/>
-    <w:lsdException w:name="Body Text 3" w:semiHidden="1" w:unhideWhenUsed="1"/>
-    <w:lsdException w:name="Body Text Indent 2" w:semiHidden="1" w:unhideWhenUsed="1"/>
-    <w:lsdException w:name="Body Text Indent 3" w:semiHidden="1" w:unhideWhenUsed="1"/>
-    <w:lsdException w:name="Block Text" w:semiHidden="1" w:unhideWhenUsed="1"/>
-    <w:lsdException w:name="Hyperlink" w:semiHidden="1" w:unhideWhenUsed="1"/>
-    <w:lsdException w:name="FollowedHyperlink" w:semiHidden="1" w:unhideWhenUsed="1"/>
-    <w:lsdException w:name="Strong" w:uiPriority="22" w:qFormat="1"/>
-    <w:lsdException w:name="Emphasis" w:uiPriority="20" w:qFormat="1"/>
-    <w:lsdException w:name="Document Map" w:semiHidden="1" w:unhideWhenUsed="1"/>
-    <w:lsdException w:name="Plain Text" w:semiHidden="1" w:unhideWhenUsed="1"/>
-    <w:lsdException w:name="E-mail Signature" w:semiHidden="1" w:unhideWhenUsed="1"/>
-    <w:lsdException w:name="HTML Top of Form" w:semiHidden="1" w:unhideWhenUsed="1"/>
-    <w:lsdException w:name="HTML Bottom of Form" w:semiHidden="1" w:unhideWhenUsed="1"/>
-    <w:lsdException w:name="Normal (Web)" w:semiHidden="1" w:unhideWhenUsed="1"/>
-    <w:lsdException w:name="HTML Acronym" w:semiHidden="1" w:unhideWhenUsed="1"/>
-    <w:lsdException w:name="HTML Address" w:semiHidden="1" w:unhideWhenUsed="1"/>
-    <w:lsdException w:name="HTML Cite" w:semiHidden="1" w:unhideWhenUsed="1"/>
-    <w:lsdException w:name="HTML Code" w:semiHidden="1" w:unhideWhenUsed="1"/>
-    <w:lsdException w:name="HTML Definition" w:semiHidden="1" w:unhideWhenUsed="1"/>
-    <w:lsdException w:name="HTML Keyboard" w:semiHidden="1" w:unhideWhenUsed="1"/>
-    <w:lsdException w:name="HTML Preformatted" w:semiHidden="1" w:unhideWhenUsed="1"/>
-    <w:lsdException w:name="HTML Sample" w:semiHidden="1" w:unhideWhenUsed="1"/>
-    <w:lsdException w:name="HTML Typewriter" w:semiHidden="1" w:unhideWhenUsed="1"/>
-    <w:lsdException w:name="HTML Variable" w:semiHidden="1" w:unhideWhenUsed="1"/>
-    <w:lsdException w:name="Normal Table" w:semiHidden="1" w:unhideWhenUsed="1"/>
-    <w:lsdException w:name="annotation subject" w:semiHidden="1" w:unhideWhenUsed="1"/>
-    <w:lsdException w:name="No List" w:semiHidden="1" w:unhideWhenUsed="1"/>
-    <w:lsdException w:name="Outline List 1" w:semiHidden="1" w:unhideWhenUsed="1"/>
-    <w:lsdException w:name="Outline List 2" w:semiHidden="1" w:unhideWhenUsed="1"/>
-    <w:lsdException w:name="Outline List 3" w:semiHidden="1" w:unhideWhenUsed="1"/>
-    <w:lsdException w:name="Table Simple 1" w:semiHidden="1" w:unhideWhenUsed="1"/>
-    <w:lsdException w:name="Table Simple 2" w:semiHidden="1" w:unhideWhenUsed="1"/>
-    <w:lsdException w:name="Table Simple 3" w:semiHidden="1" w:unhideWhenUsed="1"/>
-    <w:lsdException w:name="Table Classic 1" w:semiHidden="1" w:unhideWhenUsed="1"/>
-    <w:lsdException w:name="Table Classic 2" w:semiHidden="1" w:unhideWhenUsed="1"/>
-    <w:lsdException w:name="Table Classic 3" w:semiHidden="1" w:unhideWhenUsed="1"/>
-    <w:lsdException w:name="Table Classic 4" w:semiHidden="1" w:unhideWhenUsed="1"/>
-    <w:lsdException w:name="Table Colorful 1" w:semiHidden="1" w:unhideWhenUsed="1"/>
-    <w:lsdException w:name="Table Colorful 2" w:semiHidden="1" w:unhideWhenUsed="1"/>
-    <w:lsdException w:name="Table Colorful 3" w:semiHidden="1" w:unhideWhenUsed="1"/>
-    <w:lsdException w:name="Table Columns 1" w:semiHidden="1" w:unhideWhenUsed="1"/>
-    <w:lsdException w:name="Table Columns 2" w:semiHidden="1" w:unhideWhenUsed="1"/>
-    <w:lsdException w:name="Table Columns 3" w:semiHidden="1" w:unhideWhenUsed="1"/>
-    <w:lsdException w:name="Table Columns 4" w:semiHidden="1" w:unhideWhenUsed="1"/>
-    <w:lsdException w:name="Table Columns 5" w:semiHidden="1" w:unhideWhenUsed="1"/>
-    <w:lsdException w:name="Table Grid 1" w:semiHidden="1" w:unhideWhenUsed="1"/>
-    <w:lsdException w:name="Table Grid 2" w:semiHidden="1" w:unhideWhenUsed="1"/>
-    <w:lsdException w:name="Table Grid 3" w:semiHidden="1" w:unhideWhenUsed="1"/>
-    <w:lsdException w:name="Table Grid 4" w:semiHidden="1" w:unhideWhenUsed="1"/>
-    <w:lsdException w:name="Table Grid 5" w:semiHidden="1" w:unhideWhenUsed="1"/>
-    <w:lsdException w:name="Table Grid 6" w:semiHidden="1" w:unhideWhenUsed="1"/>
-    <w:lsdException w:name="Table Grid 7" w:semiHidden="1" w:unhideWhenUsed="1"/>
-    <w:lsdException w:name="Table Grid 8" w:semiHidden="1" w:unhideWhenUsed="1"/>
-    <w:lsdException w:name="Table List 1" w:semiHidden="1" w:unhideWhenUsed="1"/>
-    <w:lsdException w:name="Table List 2" w:semiHidden="1" w:unhideWhenUsed="1"/>
-    <w:lsdException w:name="Table List 3" w:semiHidden="1" w:unhideWhenUsed="1"/>
-    <w:lsdException w:name="Table List 4" w:semiHidden="1" w:unhideWhenUsed="1"/>
-    <w:lsdException w:name="Table List 5" w:semiHidden="1" w:unhideWhenUsed="1"/>
-    <w:lsdException w:name="Table List 6" w:semiHidden="1" w:unhideWhenUsed="1"/>
-    <w:lsdException w:name="Table List 7" w:semiHidden="1" w:unhideWhenUsed="1"/>
-    <w:lsdException w:name="Table List 8" w:semiHidden="1" w:unhideWhenUsed="1"/>
-    <w:lsdException w:name="Table 3D effects 1" w:semiHidden="1" w:unhideWhenUsed="1"/>
-    <w:lsdException w:name="Table 3D effects 2" w:semiHidden="1" w:unhideWhenUsed="1"/>
-    <w:lsdException w:name="Table 3D effects 3" w:semiHidden="1" w:unhideWhenUsed="1"/>
-    <w:lsdException w:name="Table Contemporary" w:semiHidden="1" w:unhideWhenUsed="1"/>
-    <w:lsdException w:name="Table Elegant" w:semiHidden="1" w:unhideWhenUsed="1"/>
-    <w:lsdException w:name="Table Professional" w:semiHidden="1" w:unhideWhenUsed="1"/>
-    <w:lsdException w:name="Table Subtle 1" w:semiHidden="1" w:unhideWhenUsed="1"/>
-    <w:lsdException w:name="Table Subtle 2" w:semiHidden="1" w:unhideWhenUsed="1"/>
-    <w:lsdException w:name="Table Web 1" w:semiHidden="1" w:unhideWhenUsed="1"/>
-    <w:lsdException w:name="Table Web 2" w:semiHidden="1" w:unhideWhenUsed="1"/>
-    <w:lsdException w:name="Table Web 3" w:semiHidden="1" w:unhideWhenUsed="1"/>
-    <w:lsdException w:name="Balloon Text" w:semiHidden="1" w:unhideWhenUsed="1"/>
-    <w:lsdException w:name="Table Grid" w:uiPriority="39"/>
-    <w:lsdException w:name="Table Theme" w:semiHidden="1" w:unhideWhenUsed="1"/>
-    <w:lsdException w:name="Placeholder Text" w:semiHidden="1"/>
-    <w:lsdException w:name="No Spacing" w:uiPriority="1" w:qFormat="1"/>
-    <w:lsdException w:name="Light Shading" w:uiPriority="60"/>
-    <w:lsdException w:name="Light List" w:uiPriority="61"/>
-    <w:lsdException w:name="Light Grid" w:uiPriority="62"/>
-    <w:lsdException w:name="Medium Shading 1" w:uiPriority="63"/>
-    <w:lsdException w:name="Medium Shading 2" w:uiPriority="64"/>
-    <w:lsdException w:name="Medium List 1" w:uiPriority="65"/>
-    <w:lsdException w:name="Medium List 2" w:uiPriority="66"/>
-    <w:lsdException w:name="Medium Grid 1" w:uiPriority="67"/>
-    <w:lsdException w:name="Medium Grid 2" w:uiPriority="68"/>
-    <w:lsdException w:name="Medium Grid 3" w:uiPriority="69"/>
-    <w:lsdException w:name="Dark List" w:uiPriority="70"/>
-    <w:lsdException w:name="Colorful Shading" w:uiPriority="71"/>
-    <w:lsdException w:name="Colorful List" w:uiPriority="72"/>
-    <w:lsdException w:name="Colorful Grid" w:uiPriority="73"/>
-    <w:lsdException w:name="Light Shading Accent 1" w:uiPriority="60"/>
-    <w:lsdException w:name="Light List Accent 1" w:uiPriority="61"/>
-    <w:lsdException w:name="Light Grid Accent 1" w:uiPriority="62"/>
-    <w:lsdException w:name="Medium Shading 1 Accent 1" w:uiPriority="63"/>
-    <w:lsdException w:name="Medium Shading 2 Accent 1" w:uiPriority="64"/>
-    <w:lsdException w:name="Medium List 1 Accent 1" w:uiPriority="65"/>
-    <w:lsdException w:name="Revision" w:semiHidden="1"/>
-    <w:lsdException w:name="List Paragraph" w:uiPriority="34" w:qFormat="1"/>
-    <w:lsdException w:name="Quote" w:uiPriority="29" w:qFormat="1"/>
-    <w:lsdException w:name="Intense Quote" w:uiPriority="30" w:qFormat="1"/>
-    <w:lsdException w:name="Medium List 2 Accent 1" w:uiPriority="66"/>
-    <w:lsdException w:name="Medium Grid 1 Accent 1" w:uiPriority="67"/>
-    <w:lsdException w:name="Medium Grid 2 Accent 1" w:uiPriority="68"/>
-    <w:lsdException w:name="Medium Grid 3 Accent 1" w:uiPriority="69"/>
-    <w:lsdException w:name="Dark List Accent 1" w:uiPriority="70"/>
-    <w:lsdException w:name="Colorful Shading Accent 1" w:uiPriority="71"/>
-    <w:lsdException w:name="Colorful List Accent 1" w:uiPriority="72"/>
-    <w:lsdException w:name="Colorful Grid Accent 1" w:uiPriority="73"/>
-    <w:lsdException w:name="Light Shading Accent 2" w:uiPriority="60"/>
-    <w:lsdException w:name="Light List Accent 2" w:uiPriority="61"/>
-    <w:lsdException w:name="Light Grid Accent 2" w:uiPriority="62"/>
-    <w:lsdException w:name="Medium Shading 1 Accent 2" w:uiPriority="63"/>
-    <w:lsdException w:name="Medium Shading 2 Accent 2" w:uiPriority="64"/>
-    <w:lsdException w:name="Medium List 1 Accent 2" w:uiPriority="65"/>
-    <w:lsdException w:name="Medium List 2 Accent 2" w:uiPriority="66"/>
-    <w:lsdException w:name="Medium Grid 1 Accent 2" w:uiPriority="67"/>
-    <w:lsdException w:name="Medium Grid 2 Accent 2" w:uiPriority="68"/>
-    <w:lsdException w:name="Medium Grid 3 Accent 2" w:uiPriority="69"/>
-    <w:lsdException w:name="Dark List Accent 2" w:uiPriority="70"/>
-    <w:lsdException w:name="Colorful Shading Accent 2" w:uiPriority="71"/>
-    <w:lsdException w:name="Colorful List Accent 2" w:uiPriority="72"/>
-    <w:lsdException w:name="Colorful Grid Accent 2" w:uiPriority="73"/>
-    <w:lsdException w:name="Light Shading Accent 3" w:uiPriority="60"/>
-    <w:lsdException w:name="Light List Accent 3" w:uiPriority="61"/>
-    <w:lsdException w:name="Light Grid Accent 3" w:uiPriority="62"/>
-    <w:lsdException w:name="Medium Shading 1 Accent 3" w:uiPriority="63"/>
-    <w:lsdException w:name="Medium Shading 2 Accent 3" w:uiPriority="64"/>
-    <w:lsdException w:name="Medium List 1 Accent 3" w:uiPriority="65"/>
-    <w:lsdException w:name="Medium List 2 Accent 3" w:uiPriority="66"/>
-    <w:lsdException w:name="Medium Grid 1 Accent 3" w:uiPriority="67"/>
-    <w:lsdException w:name="Medium Grid 2 Accent 3" w:uiPriority="68"/>
-    <w:lsdException w:name="Medium Grid 3 Accent 3" w:uiPriority="69"/>
-    <w:lsdException w:name="Dark List Accent 3" w:uiPriority="70"/>
-    <w:lsdException w:name="Colorful Shading Accent 3" w:uiPriority="71"/>
-    <w:lsdException w:name="Colorful List Accent 3" w:uiPriority="72"/>
-    <w:lsdException w:name="Colorful Grid Accent 3" w:uiPriority="73"/>
-    <w:lsdException w:name="Light Shading Accent 4" w:uiPriority="60"/>
-    <w:lsdException w:name="Light List Accent 4" w:uiPriority="61"/>
-    <w:lsdException w:name="Light Grid Accent 4" w:uiPriority="62"/>
-    <w:lsdException w:name="Medium Shading 1 Accent 4" w:uiPriority="63"/>
-    <w:lsdException w:name="Medium Shading 2 Accent 4" w:uiPriority="64"/>
-    <w:lsdException w:name="Medium List 1 Accent 4" w:uiPriority="65"/>
-    <w:lsdException w:name="Medium List 2 Accent 4" w:uiPriority="66"/>
-    <w:lsdException w:name="Medium Grid 1 Accent 4" w:uiPriority="67"/>
-    <w:lsdException w:name="Medium Grid 2 Accent 4" w:uiPriority="68"/>
-    <w:lsdException w:name="Medium Grid 3 Accent 4" w:uiPriority="69"/>
-    <w:lsdException w:name="Dark List Accent 4" w:uiPriority="70"/>
-    <w:lsdException w:name="Colorful Shading Accent 4" w:uiPriority="71"/>
-    <w:lsdException w:name="Colorful List Accent 4" w:uiPriority="72"/>
-    <w:lsdException w:name="Colorful Grid Accent 4" w:uiPriority="73"/>
-    <w:lsdException w:name="Light Shading Accent 5" w:uiPriority="60"/>
-    <w:lsdException w:name="Light List Accent 5" w:uiPriority="61"/>
-    <w:lsdException w:name="Light Grid Accent 5" w:uiPriority="62"/>
-    <w:lsdException w:name="Medium Shading 1 Accent 5" w:uiPriority="63"/>
-    <w:lsdException w:name="Medium Shading 2 Accent 5" w:uiPriority="64"/>
-    <w:lsdException w:name="Medium List 1 Accent 5" w:uiPriority="65"/>
-    <w:lsdException w:name="Medium List 2 Accent 5" w:uiPriority="66"/>
-    <w:lsdException w:name="Medium Grid 1 Accent 5" w:uiPriority="67"/>
-    <w:lsdException w:name="Medium Grid 2 Accent 5" w:uiPriority="68"/>
-    <w:lsdException w:name="Medium Grid 3 Accent 5" w:uiPriority="69"/>
-    <w:lsdException w:name="Dark List Accent 5" w:uiPriority="70"/>
-    <w:lsdException w:name="Colorful Shading Accent 5" w:uiPriority="71"/>
-    <w:lsdException w:name="Colorful List Accent 5" w:uiPriority="72"/>
-    <w:lsdException w:name="Colorful Grid Accent 5" w:uiPriority="73"/>
-    <w:lsdException w:name="Light Shading Accent 6" w:uiPriority="60"/>
-    <w:lsdException w:name="Light List Accent 6" w:uiPriority="61"/>
-    <w:lsdException w:name="Light Grid Accent 6" w:uiPriority="62"/>
-    <w:lsdException w:name="Medium Shading 1 Accent 6" w:uiPriority="63"/>
-    <w:lsdException w:name="Medium Shading 2 Accent 6" w:uiPriority="64"/>
-    <w:lsdException w:name="Medium List 1 Accent 6" w:uiPriority="65"/>
-    <w:lsdException w:name="Medium List 2 Accent 6" w:uiPriority="66"/>
-    <w:lsdException w:name="Medium Grid 1 Accent 6" w:uiPriority="67"/>
-    <w:lsdException w:name="Medium Grid 2 Accent 6" w:uiPriority="68"/>
-    <w:lsdException w:name="Medium Grid 3 Accent 6" w:uiPriority="69"/>
-    <w:lsdException w:name="Dark List Accent 6" w:uiPriority="70"/>
-    <w:lsdException w:name="Colorful Shading Accent 6" w:uiPriority="71"/>
-    <w:lsdException w:name="Colorful List Accent 6" w:uiPriority="72"/>
-    <w:lsdException w:name="Colorful Grid Accent 6" w:uiPriority="73"/>
-    <w:lsdException w:name="Subtle Emphasis" w:uiPriority="19" w:qFormat="1"/>
-    <w:lsdException w:name="Intense Emphasis" w:uiPriority="21" w:qFormat="1"/>
-    <w:lsdException w:name="Subtle Reference" w:uiPriority="31" w:qFormat="1"/>
-    <w:lsdException w:name="Intense Reference" w:uiPriority="32" w:qFormat="1"/>
-    <w:lsdException w:name="Book Title" w:uiPriority="33" w:qFormat="1"/>
-    <w:lsdException w:name="Bibliography" w:semiHidden="1" w:uiPriority="37" w:unhideWhenUsed="1"/>
-    <w:lsdException w:name="TOC Heading" w:semiHidden="1" w:uiPriority="39" w:unhideWhenUsed="1" w:qFormat="1"/>
-    <w:lsdException w:name="Plain Table 1" w:uiPriority="41"/>
-    <w:lsdException w:name="Plain Table 2" w:uiPriority="42"/>
-    <w:lsdException w:name="Plain Table 3" w:uiPriority="43"/>
-    <w:lsdException w:name="Plain Table 4" w:uiPriority="44"/>
-    <w:lsdException w:name="Plain Table 5" w:uiPriority="45"/>
-    <w:lsdException w:name="Grid Table Light" w:uiPriority="40"/>
-    <w:lsdException w:name="Grid Table 1 Light" w:uiPriority="46"/>
-    <w:lsdException w:name="Grid Table 2" w:uiPriority="47"/>
-    <w:lsdException w:name="Grid Table 3" w:uiPriority="48"/>
-    <w:lsdException w:name="Grid Table 4" w:uiPriority="49"/>
-    <w:lsdException w:name="Grid Table 5 Dark" w:uiPriority="50"/>
-    <w:lsdException w:name="Grid Table 6 Colorful" w:uiPriority="51"/>
-    <w:lsdException w:name="Grid Table 7 Colorful" w:uiPriority="52"/>
-    <w:lsdException w:name="Grid Table 1 Light Accent 1" w:uiPriority="46"/>
-    <w:lsdException w:name="Grid Table 2 Accent 1" w:uiPriority="47"/>
-    <w:lsdException w:name="Grid Table 3 Accent 1" w:uiPriority="48"/>
-    <w:lsdException w:name="Grid Table 4 Accent 1" w:uiPriority="49"/>
-    <w:lsdException w:name="Grid Table 5 Dark Accent 1" w:uiPriority="50"/>
-    <w:lsdException w:name="Grid Table 6 Colorful Accent 1" w:uiPriority="51"/>
-    <w:lsdException w:name="Grid Table 7 Colorful Accent 1" w:uiPriority="52"/>
-    <w:lsdException w:name="Grid Table 1 Light Accent 2" w:uiPriority="46"/>
-    <w:lsdException w:name="Grid Table 2 Accent 2" w:uiPriority="47"/>
-    <w:lsdException w:name="Grid Table 3 Accent 2" w:uiPriority="48"/>
-    <w:lsdException w:name="Grid Table 4 Accent 2" w:uiPriority="49"/>
-    <w:lsdException w:name="Grid Table 5 Dark Accent 2" w:uiPriority="50"/>
-    <w:lsdException w:name="Grid Table 6 Colorful Accent 2" w:uiPriority="51"/>
-    <w:lsdException w:name="Grid Table 7 Colorful Accent 2" w:uiPriority="52"/>
-    <w:lsdException w:name="Grid Table 1 Light Accent 3" w:uiPriority="46"/>
-    <w:lsdException w:name="Grid Table 2 Accent 3" w:uiPriority="47"/>
-    <w:lsdException w:name="Grid Table 3 Accent 3" w:uiPriority="48"/>
-    <w:lsdException w:name="Grid Table 4 Accent 3" w:uiPriority="49"/>
-    <w:lsdException w:name="Grid Table 5 Dark Accent 3" w:uiPriority="50"/>
-    <w:lsdException w:name="Grid Table 6 Colorful Accent 3" w:uiPriority="51"/>
-    <w:lsdException w:name="Grid Table 7 Colorful Accent 3" w:uiPriority="52"/>
-    <w:lsdException w:name="Grid Table 1 Light Accent 4" w:uiPriority="46"/>
-    <w:lsdException w:name="Grid Table 2 Accent 4" w:uiPriority="47"/>
-    <w:lsdException w:name="Grid Table 3 Accent 4" w:uiPriority="48"/>
-    <w:lsdException w:name="Grid Table 4 Accent 4" w:uiPriority="49"/>
-    <w:lsdException w:name="Grid Table 5 Dark Accent 4" w:uiPriority="50"/>
-    <w:lsdException w:name="Grid Table 6 Colorful Accent 4" w:uiPriority="51"/>
-    <w:lsdException w:name="Grid Table 7 Colorful Accent 4" w:uiPriority="52"/>
-    <w:lsdException w:name="Grid Table 1 Light Accent 5" w:uiPriority="46"/>
-    <w:lsdException w:name="Grid Table 2 Accent 5" w:uiPriority="47"/>
-    <w:lsdException w:name="Grid Table 3 Accent 5" w:uiPriority="48"/>
-    <w:lsdException w:name="Grid Table 4 Accent 5" w:uiPriority="49"/>
-    <w:lsdException w:name="Grid Table 5 Dark Accent 5" w:uiPriority="50"/>
-    <w:lsdException w:name="Grid Table 6 Colorful Accent 5" w:uiPriority="51"/>
-    <w:lsdException w:name="Grid Table 7 Colorful Accent 5" w:uiPriority="52"/>
-    <w:lsdException w:name="Grid Table 1 Light Accent 6" w:uiPriority="46"/>
-    <w:lsdException w:name="Grid Table 2 Accent 6" w:uiPriority="47"/>
-    <w:lsdException w:name="Grid Table 3 Accent 6" w:uiPriority="48"/>
-    <w:lsdException w:name="Grid Table 4 Accent 6" w:uiPriority="49"/>
-    <w:lsdException w:name="Grid Table 5 Dark Accent 6" w:uiPriority="50"/>
-    <w:lsdException w:name="Grid Table 6 Colorful Accent 6" w:uiPriority="51"/>
-    <w:lsdException w:name="Grid Table 7 Colorful Accent 6" w:uiPriority="52"/>
-    <w:lsdException w:name="List Table 1 Light" w:uiPriority="46"/>
-    <w:lsdException w:name="List Table 2" w:uiPriority="47"/>
-    <w:lsdException w:name="List Table 3" w:uiPriority="48"/>
-    <w:lsdException w:name="List Table 4" w:uiPriority="49"/>
-    <w:lsdException w:name="List Table 5 Dark" w:uiPriority="50"/>
-    <w:lsdException w:name="List Table 6 Colorful" w:uiPriority="51"/>
-    <w:lsdException w:name="List Table 7 Colorful" w:uiPriority="52"/>
-    <w:lsdException w:name="List Table 1 Light Accent 1" w:uiPriority="46"/>
-    <w:lsdException w:name="List Table 2 Accent 1" w:uiPriority="47"/>
-    <w:lsdException w:name="List Table 3 Accent 1" w:uiPriority="48"/>
-    <w:lsdException w:name="List Table 4 Accent 1" w:uiPriority="49"/>
-    <w:lsdException w:name="List Table 5 Dark Accent 1" w:uiPriority="50"/>
-    <w:lsdException w:name="List Table 6 Colorful Accent 1" w:uiPriority="51"/>
-    <w:lsdException w:name="List Table 7 Colorful Accent 1" w:uiPriority="52"/>
-    <w:lsdException w:name="List Table 1 Light Accent 2" w:uiPriority="46"/>
-    <w:lsdException w:name="List Table 2 Accent 2" w:uiPriority="47"/>
-    <w:lsdException w:name="List Table 3 Accent 2" w:uiPriority="48"/>
-    <w:lsdException w:name="List Table 4 Accent 2" w:uiPriority="49"/>
-    <w:lsdException w:name="List Table 5 Dark Accent 2" w:uiPriority="50"/>
-    <w:lsdException w:name="List Table 6 Colorful Accent 2" w:uiPriority="51"/>
-    <w:lsdException w:name="List Table 7 Colorful Accent 2" w:uiPriority="52"/>
-    <w:lsdException w:name="List Table 1 Light Accent 3" w:uiPriority="46"/>
-    <w:lsdException w:name="List Table 2 Accent 3" w:uiPriority="47"/>
-    <w:lsdException w:name="List Table 3 Accent 3" w:uiPriority="48"/>
-    <w:lsdException w:name="List Table 4 Accent 3" w:uiPriority="49"/>
-    <w:lsdException w:name="List Table 5 Dark Accent 3" w:uiPriority="50"/>
-    <w:lsdException w:name="List Table 6 Colorful Accent 3" w:uiPriority="51"/>
-    <w:lsdException w:name="List Table 7 Colorful Accent 3" w:uiPriority="52"/>
-    <w:lsdException w:name="List Table 1 Light Accent 4" w:uiPriority="46"/>
-    <w:lsdException w:name="List Table 2 Accent 4" w:uiPriority="47"/>
-    <w:lsdException w:name="List Table 3 Accent 4" w:uiPriority="48"/>
-    <w:lsdException w:name="List Table 4 Accent 4" w:uiPriority="49"/>
-    <w:lsdException w:name="List Table 5 Dark Accent 4" w:uiPriority="50"/>
-    <w:lsdException w:name="List Table 6 Colorful Accent 4" w:uiPriority="51"/>
-    <w:lsdException w:name="List Table 7 Colorful Accent 4" w:uiPriority="52"/>
-    <w:lsdException w:name="List Table 1 Light Accent 5" w:uiPriority="46"/>
-    <w:lsdException w:name="List Table 2 Accent 5" w:uiPriority="47"/>
-    <w:lsdException w:name="List Table 3 Accent 5" w:uiPriority="48"/>
-    <w:lsdException w:name="List Table 4 Accent 5" w:uiPriority="49"/>
-    <w:lsdException w:name="List Table 5 Dark Accent 5" w:uiPriority="50"/>
-    <w:lsdException w:name="List Table 6 Colorful Accent 5" w:uiPriority="51"/>
-    <w:lsdException w:name="List Table 7 Colorful Accent 5" w:uiPriority="52"/>
-    <w:lsdException w:name="List Table 1 Light Accent 6" w:uiPriority="46"/>
-    <w:lsdException w:name="List Table 2 Accent 6" w:uiPriority="47"/>
-    <w:lsdException w:name="List Table 3 Accent 6" w:uiPriority="48"/>
-    <w:lsdException w:name="List Table 4 Accent 6" w:uiPriority="49"/>
-    <w:lsdException w:name="List Table 5 Dark Accent 6" w:uiPriority="50"/>
-    <w:lsdException w:name="List Table 6 Colorful Accent 6" w:uiPriority="51"/>
-    <w:lsdException w:name="List Table 7 Colorful Accent 6" w:uiPriority="52"/>
+  <w:latentStyles w:defLockedState="0" w:defUIPriority="99" w:defSemiHidden="1" w:defUnhideWhenUsed="1" w:defQFormat="0" w:count="267">
+    <w:lsdException w:name="Normal" w:semiHidden="0" w:uiPriority="0" w:unhideWhenUsed="0" w:qFormat="1"/>
+    <w:lsdException w:name="heading 1" w:semiHidden="0" w:uiPriority="9" w:unhideWhenUsed="0" w:qFormat="1"/>
+    <w:lsdException w:name="heading 2" w:uiPriority="9" w:qFormat="1"/>
+    <w:lsdException w:name="heading 3" w:uiPriority="9" w:qFormat="1"/>
+    <w:lsdException w:name="heading 4" w:uiPriority="9" w:qFormat="1"/>
+    <w:lsdException w:name="heading 5" w:uiPriority="9" w:qFormat="1"/>
+    <w:lsdException w:name="heading 6" w:uiPriority="9" w:qFormat="1"/>
+    <w:lsdException w:name="heading 7" w:uiPriority="9" w:qFormat="1"/>
+    <w:lsdException w:name="heading 8" w:uiPriority="9" w:qFormat="1"/>
+    <w:lsdException w:name="heading 9" w:uiPriority="9" w:qFormat="1"/>
+    <w:lsdException w:name="toc 1" w:uiPriority="39"/>
+    <w:lsdException w:name="toc 2" w:uiPriority="39"/>
+    <w:lsdException w:name="toc 3" w:uiPriority="39"/>
+    <w:lsdException w:name="toc 4" w:uiPriority="39"/>
+    <w:lsdException w:name="toc 5" w:uiPriority="39"/>
+    <w:lsdException w:name="toc 6" w:uiPriority="39"/>
+    <w:lsdException w:name="toc 7" w:uiPriority="39"/>
+    <w:lsdException w:name="toc 8" w:uiPriority="39"/>
+    <w:lsdException w:name="toc 9" w:uiPriority="39"/>
+    <w:lsdException w:name="caption" w:uiPriority="35" w:qFormat="1"/>
+    <w:lsdException w:name="Title" w:semiHidden="0" w:uiPriority="10" w:unhideWhenUsed="0" w:qFormat="1"/>
+    <w:lsdException w:name="Default Paragraph Font" w:uiPriority="1"/>
+    <w:lsdException w:name="Subtitle" w:semiHidden="0" w:uiPriority="11" w:unhideWhenUsed="0" w:qFormat="1"/>
+    <w:lsdException w:name="Strong" w:semiHidden="0" w:uiPriority="22" w:unhideWhenUsed="0" w:qFormat="1"/>
+    <w:lsdException w:name="Emphasis" w:semiHidden="0" w:uiPriority="20" w:unhideWhenUsed="0" w:qFormat="1"/>
+    <w:lsdException w:name="Table Grid" w:semiHidden="0" w:uiPriority="39" w:unhideWhenUsed="0"/>
+    <w:lsdException w:name="Placeholder Text" w:unhideWhenUsed="0"/>
+    <w:lsdException w:name="No Spacing" w:semiHidden="0" w:uiPriority="1" w:unhideWhenUsed="0" w:qFormat="1"/>
+    <w:lsdException w:name="Light Shading" w:semiHidden="0" w:uiPriority="60" w:unhideWhenUsed="0"/>
+    <w:lsdException w:name="Light List" w:semiHidden="0" w:uiPriority="61" w:unhideWhenUsed="0"/>
+    <w:lsdException w:name="Light Grid" w:semiHidden="0" w:uiPriority="62" w:unhideWhenUsed="0"/>
+    <w:lsdException w:name="Medium Shading 1" w:semiHidden="0" w:uiPriority="63" w:unhideWhenUsed="0"/>
+    <w:lsdException w:name="Medium Shading 2" w:semiHidden="0" w:uiPriority="64" w:unhideWhenUsed="0"/>
+    <w:lsdException w:name="Medium List 1" w:semiHidden="0" w:uiPriority="65" w:unhideWhenUsed="0"/>
+    <w:lsdException w:name="Medium List 2" w:semiHidden="0" w:uiPriority="66" w:unhideWhenUsed="0"/>
+    <w:lsdException w:name="Medium Grid 1" w:semiHidden="0" w:uiPriority="67" w:unhideWhenUsed="0"/>
+    <w:lsdException w:name="Medium Grid 2" w:semiHidden="0" w:uiPriority="68" w:unhideWhenUsed="0"/>
+    <w:lsdException w:name="Medium Grid 3" w:semiHidden="0" w:uiPriority="69" w:unhideWhenUsed="0"/>
+    <w:lsdException w:name="Dark List" w:semiHidden="0" w:uiPriority="70" w:unhideWhenUsed="0"/>
+    <w:lsdException w:name="Colorful Shading" w:semiHidden="0" w:uiPriority="71" w:unhideWhenUsed="0"/>
+    <w:lsdException w:name="Colorful List" w:semiHidden="0" w:uiPriority="72" w:unhideWhenUsed="0"/>
+    <w:lsdException w:name="Colorful Grid" w:semiHidden="0" w:uiPriority="73" w:unhideWhenUsed="0"/>
+    <w:lsdException w:name="Light Shading Accent 1" w:semiHidden="0" w:uiPriority="60" w:unhideWhenUsed="0"/>
+    <w:lsdException w:name="Light List Accent 1" w:semiHidden="0" w:uiPriority="61" w:unhideWhenUsed="0"/>
+    <w:lsdException w:name="Light Grid Accent 1" w:semiHidden="0" w:uiPriority="62" w:unhideWhenUsed="0"/>
+    <w:lsdException w:name="Medium Shading 1 Accent 1" w:semiHidden="0" w:uiPriority="63" w:unhideWhenUsed="0"/>
+    <w:lsdException w:name="Medium Shading 2 Accent 1" w:semiHidden="0" w:uiPriority="64" w:unhideWhenUsed="0"/>
+    <w:lsdException w:name="Medium List 1 Accent 1" w:semiHidden="0" w:uiPriority="65" w:unhideWhenUsed="0"/>
+    <w:lsdException w:name="Revision" w:unhideWhenUsed="0"/>
+    <w:lsdException w:name="List Paragraph" w:semiHidden="0" w:uiPriority="34" w:unhideWhenUsed="0" w:qFormat="1"/>
+    <w:lsdException w:name="Quote" w:semiHidden="0" w:uiPriority="29" w:unhideWhenUsed="0" w:qFormat="1"/>
+    <w:lsdException w:name="Intense Quote" w:semiHidden="0" w:uiPriority="30" w:unhideWhenUsed="0" w:qFormat="1"/>
+    <w:lsdException w:name="Medium List 2 Accent 1" w:semiHidden="0" w:uiPriority="66" w:unhideWhenUsed="0"/>
+    <w:lsdException w:name="Medium Grid 1 Accent 1" w:semiHidden="0" w:uiPriority="67" w:unhideWhenUsed="0"/>
+    <w:lsdException w:name="Medium Grid 2 Accent 1" w:semiHidden="0" w:uiPriority="68" w:unhideWhenUsed="0"/>
+    <w:lsdException w:name="Medium Grid 3 Accent 1" w:semiHidden="0" w:uiPriority="69" w:unhideWhenUsed="0"/>
+    <w:lsdException w:name="Dark List Accent 1" w:semiHidden="0" w:uiPriority="70" w:unhideWhenUsed="0"/>
+    <w:lsdException w:name="Colorful Shading Accent 1" w:semiHidden="0" w:uiPriority="71" w:unhideWhenUsed="0"/>
+    <w:lsdException w:name="Colorful List Accent 1" w:semiHidden="0" w:uiPriority="72" w:unhideWhenUsed="0"/>
+    <w:lsdException w:name="Colorful Grid Accent 1" w:semiHidden="0" w:uiPriority="73" w:unhideWhenUsed="0"/>
+    <w:lsdException w:name="Light Shading Accent 2" w:semiHidden="0" w:uiPriority="60" w:unhideWhenUsed="0"/>
+    <w:lsdException w:name="Light List Accent 2" w:semiHidden="0" w:uiPriority="61" w:unhideWhenUsed="0"/>
+    <w:lsdException w:name="Light Grid Accent 2" w:semiHidden="0" w:uiPriority="62" w:unhideWhenUsed="0"/>
+    <w:lsdException w:name="Medium Shading 1 Accent 2" w:semiHidden="0" w:uiPriority="63" w:unhideWhenUsed="0"/>
+    <w:lsdException w:name="Medium Shading 2 Accent 2" w:semiHidden="0" w:uiPriority="64" w:unhideWhenUsed="0"/>
+    <w:lsdException w:name="Medium List 1 Accent 2" w:semiHidden="0" w:uiPriority="65" w:unhideWhenUsed="0"/>
+    <w:lsdException w:name="Medium List 2 Accent 2" w:semiHidden="0" w:uiPriority="66" w:unhideWhenUsed="0"/>
+    <w:lsdException w:name="Medium Grid 1 Accent 2" w:semiHidden="0" w:uiPriority="67" w:unhideWhenUsed="0"/>
+    <w:lsdException w:name="Medium Grid 2 Accent 2" w:semiHidden="0" w:uiPriority="68" w:unhideWhenUsed="0"/>
+    <w:lsdException w:name="Medium Grid 3 Accent 2" w:semiHidden="0" w:uiPriority="69" w:unhideWhenUsed="0"/>
+    <w:lsdException w:name="Dark List Accent 2" w:semiHidden="0" w:uiPriority="70" w:unhideWhenUsed="0"/>
+    <w:lsdException w:name="Colorful Shading Accent 2" w:semiHidden="0" w:uiPriority="71" w:unhideWhenUsed="0"/>
+    <w:lsdException w:name="Colorful List Accent 2" w:semiHidden="0" w:uiPriority="72" w:unhideWhenUsed="0"/>
+    <w:lsdException w:name="Colorful Grid Accent 2" w:semiHidden="0" w:uiPriority="73" w:unhideWhenUsed="0"/>
+    <w:lsdException w:name="Light Shading Accent 3" w:semiHidden="0" w:uiPriority="60" w:unhideWhenUsed="0"/>
+    <w:lsdException w:name="Light List Accent 3" w:semiHidden="0" w:uiPriority="61" w:unhideWhenUsed="0"/>
+    <w:lsdException w:name="Light Grid Accent 3" w:semiHidden="0" w:uiPriority="62" w:unhideWhenUsed="0"/>
+    <w:lsdException w:name="Medium Shading 1 Accent 3" w:semiHidden="0" w:uiPriority="63" w:unhideWhenUsed="0"/>
+    <w:lsdException w:name="Medium Shading 2 Accent 3" w:semiHidden="0" w:uiPriority="64" w:unhideWhenUsed="0"/>
+    <w:lsdException w:name="Medium List 1 Accent 3" w:semiHidden="0" w:uiPriority="65" w:unhideWhenUsed="0"/>
+    <w:lsdException w:name="Medium List 2 Accent 3" w:semiHidden="0" w:uiPriority="66" w:unhideWhenUsed="0"/>
+    <w:lsdException w:name="Medium Grid 1 Accent 3" w:semiHidden="0" w:uiPriority="67" w:unhideWhenUsed="0"/>
+    <w:lsdException w:name="Medium Grid 2 Accent 3" w:semiHidden="0" w:uiPriority="68" w:unhideWhenUsed="0"/>
+    <w:lsdException w:name="Medium Grid 3 Accent 3" w:semiHidden="0" w:uiPriority="69" w:unhideWhenUsed="0"/>
+    <w:lsdException w:name="Dark List Accent 3" w:semiHidden="0" w:uiPriority="70" w:unhideWhenUsed="0"/>
+    <w:lsdException w:name="Colorful Shading Accent 3" w:semiHidden="0" w:uiPriority="71" w:unhideWhenUsed="0"/>
+    <w:lsdException w:name="Colorful List Accent 3" w:semiHidden="0" w:uiPriority="72" w:unhideWhenUsed="0"/>
+    <w:lsdException w:name="Colorful Grid Accent 3" w:semiHidden="0" w:uiPriority="73" w:unhideWhenUsed="0"/>
+    <w:lsdException w:name="Light Shading Accent 4" w:semiHidden="0" w:uiPriority="60" w:unhideWhenUsed="0"/>
+    <w:lsdException w:name="Light List Accent 4" w:semiHidden="0" w:uiPriority="61" w:unhideWhenUsed="0"/>
+    <w:lsdException w:name="Light Grid Accent 4" w:semiHidden="0" w:uiPriority="62" w:unhideWhenUsed="0"/>
+    <w:lsdException w:name="Medium Shading 1 Accent 4" w:semiHidden="0" w:uiPriority="63" w:unhideWhenUsed="0"/>
+    <w:lsdException w:name="Medium Shading 2 Accent 4" w:semiHidden="0" w:uiPriority="64" w:unhideWhenUsed="0"/>
+    <w:lsdException w:name="Medium List 1 Accent 4" w:semiHidden="0" w:uiPriority="65" w:unhideWhenUsed="0"/>
+    <w:lsdException w:name="Medium List 2 Accent 4" w:semiHidden="0" w:uiPriority="66" w:unhideWhenUsed="0"/>
+    <w:lsdException w:name="Medium Grid 1 Accent 4" w:semiHidden="0" w:uiPriority="67" w:unhideWhenUsed="0"/>
+    <w:lsdException w:name="Medium Grid 2 Accent 4" w:semiHidden="0" w:uiPriority="68" w:unhideWhenUsed="0"/>
+    <w:lsdException w:name="Medium Grid 3 Accent 4" w:semiHidden="0" w:uiPriority="69" w:unhideWhenUsed="0"/>
+    <w:lsdException w:name="Dark List Accent 4" w:semiHidden="0" w:uiPriority="70" w:unhideWhenUsed="0"/>
+    <w:lsdException w:name="Colorful Shading Accent 4" w:semiHidden="0" w:uiPriority="71" w:unhideWhenUsed="0"/>
+    <w:lsdException w:name="Colorful List Accent 4" w:semiHidden="0" w:uiPriority="72" w:unhideWhenUsed="0"/>
+    <w:lsdException w:name="Colorful Grid Accent 4" w:semiHidden="0" w:uiPriority="73" w:unhideWhenUsed="0"/>
+    <w:lsdException w:name="Light Shading Accent 5" w:semiHidden="0" w:uiPriority="60" w:unhideWhenUsed="0"/>
+    <w:lsdException w:name="Light List Accent 5" w:semiHidden="0" w:uiPriority="61" w:unhideWhenUsed="0"/>
+    <w:lsdException w:name="Light Grid Accent 5" w:semiHidden="0" w:uiPriority="62" w:unhideWhenUsed="0"/>
+    <w:lsdException w:name="Medium Shading 1 Accent 5" w:semiHidden="0" w:uiPriority="63" w:unhideWhenUsed="0"/>
+    <w:lsdException w:name="Medium Shading 2 Accent 5" w:semiHidden="0" w:uiPriority="64" w:unhideWhenUsed="0"/>
+    <w:lsdException w:name="Medium List 1 Accent 5" w:semiHidden="0" w:uiPriority="65" w:unhideWhenUsed="0"/>
+    <w:lsdException w:name="Medium List 2 Accent 5" w:semiHidden="0" w:uiPriority="66" w:unhideWhenUsed="0"/>
+    <w:lsdException w:name="Medium Grid 1 Accent 5" w:semiHidden="0" w:uiPriority="67" w:unhideWhenUsed="0"/>
+    <w:lsdException w:name="Medium Grid 2 Accent 5" w:semiHidden="0" w:uiPriority="68" w:unhideWhenUsed="0"/>
+    <w:lsdException w:name="Medium Grid 3 Accent 5" w:semiHidden="0" w:uiPriority="69" w:unhideWhenUsed="0"/>
+    <w:lsdException w:name="Dark List Accent 5" w:semiHidden="0" w:uiPriority="70" w:unhideWhenUsed="0"/>
+    <w:lsdException w:name="Colorful Shading Accent 5" w:semiHidden="0" w:uiPriority="71" w:unhideWhenUsed="0"/>
+    <w:lsdException w:name="Colorful List Accent 5" w:semiHidden="0" w:uiPriority="72" w:unhideWhenUsed="0"/>
+    <w:lsdException w:name="Colorful Grid Accent 5" w:semiHidden="0" w:uiPriority="73" w:unhideWhenUsed="0"/>
+    <w:lsdException w:name="Light Shading Accent 6" w:semiHidden="0" w:uiPriority="60" w:unhideWhenUsed="0"/>
+    <w:lsdException w:name="Light List Accent 6" w:semiHidden="0" w:uiPriority="61" w:unhideWhenUsed="0"/>
+    <w:lsdException w:name="Light Grid Accent 6" w:semiHidden="0" w:uiPriority="62" w:unhideWhenUsed="0"/>
+    <w:lsdException w:name="Medium Shading 1 Accent 6" w:semiHidden="0" w:uiPriority="63" w:unhideWhenUsed="0"/>
+    <w:lsdException w:name="Medium Shading 2 Accent 6" w:semiHidden="0" w:uiPriority="64" w:unhideWhenUsed="0"/>
+    <w:lsdException w:name="Medium List 1 Accent 6" w:semiHidden="0" w:uiPriority="65" w:unhideWhenUsed="0"/>
+    <w:lsdException w:name="Medium List 2 Accent 6" w:semiHidden="0" w:uiPriority="66" w:unhideWhenUsed="0"/>
+    <w:lsdException w:name="Medium Grid 1 Accent 6" w:semiHidden="0" w:uiPriority="67" w:unhideWhenUsed="0"/>
+    <w:lsdException w:name="Medium Grid 2 Accent 6" w:semiHidden="0" w:uiPriority="68" w:unhideWhenUsed="0"/>
+    <w:lsdException w:name="Medium Grid 3 Accent 6" w:semiHidden="0" w:uiPriority="69" w:unhideWhenUsed="0"/>
+    <w:lsdException w:name="Dark List Accent 6" w:semiHidden="0" w:uiPriority="70" w:unhideWhenUsed="0"/>
+    <w:lsdException w:name="Colorful Shading Accent 6" w:semiHidden="0" w:uiPriority="71" w:unhideWhenUsed="0"/>
+    <w:lsdException w:name="Colorful List Accent 6" w:semiHidden="0" w:uiPriority="72" w:unhideWhenUsed="0"/>
+    <w:lsdException w:name="Colorful Grid Accent 6" w:semiHidden="0" w:uiPriority="73" w:unhideWhenUsed="0"/>
+    <w:lsdException w:name="Subtle Emphasis" w:semiHidden="0" w:uiPriority="19" w:unhideWhenUsed="0" w:qFormat="1"/>
+    <w:lsdException w:name="Intense Emphasis" w:semiHidden="0" w:uiPriority="21" w:unhideWhenUsed="0" w:qFormat="1"/>
+    <w:lsdException w:name="Subtle Reference" w:semiHidden="0" w:uiPriority="31" w:unhideWhenUsed="0" w:qFormat="1"/>
+    <w:lsdException w:name="Intense Reference" w:semiHidden="0" w:uiPriority="32" w:unhideWhenUsed="0" w:qFormat="1"/>
+    <w:lsdException w:name="Book Title" w:semiHidden="0" w:uiPriority="33" w:unhideWhenUsed="0" w:qFormat="1"/>
+    <w:lsdException w:name="Bibliography" w:uiPriority="37"/>
+    <w:lsdException w:name="TOC Heading" w:uiPriority="39" w:qFormat="1"/>
+  </w:latentStyles>
+  <w:style w:type="paragraph" w:default="1" w:styleId="Normal">
+    <w:name w:val="Normal"/>
+    <w:qFormat/>
+  </w:style>
+  <w:style w:type="character" w:default="1" w:styleId="Fontepargpadro">
+    <w:name w:val="Default Paragraph Font"/>
+    <w:uiPriority w:val="1"/>
+    <w:semiHidden/>
+    <w:unhideWhenUsed/>
+  </w:style>
+  <w:style w:type="table" w:default="1" w:styleId="Tabelanormal">
+    <w:name w:val="Normal Table"/>
+    <w:uiPriority w:val="99"/>
+    <w:semiHidden/>
+    <w:unhideWhenUsed/>
+    <w:tblPr>
+      <w:tblInd w:w="0" w:type="dxa"/>
+      <w:tblCellMar>
+        <w:top w:w="0" w:type="dxa"/>
+        <w:left w:w="108" w:type="dxa"/>
+        <w:bottom w:w="0" w:type="dxa"/>
+        <w:right w:w="108" w:type="dxa"/>
+      </w:tblCellMar>
+    </w:tblPr>
+  </w:style>
+  <w:style w:type="numbering" w:default="1" w:styleId="Semlista">
+    <w:name w:val="No List"/>
+    <w:uiPriority w:val="99"/>
+    <w:semiHidden/>
+    <w:unhideWhenUsed/>
+  </w:style>
+  <w:style w:type="paragraph" w:styleId="PargrafodaLista">
+    <w:name w:val="List Paragraph"/>
+    <w:basedOn w:val="Normal"/>
+    <w:uiPriority w:val="34"/>
+    <w:qFormat/>
+    <w:rsid w:val="00AB5206"/>
+    <w:pPr>
+      <w:ind w:left="720"/>
+      <w:contextualSpacing/>
+    </w:pPr>
+  </w:style>
+</w:styles>
+</file>
+
+<file path=word/stylesWithEffects.xml><?xml version="1.0" encoding="utf-8"?>
+<w:styles xmlns:wpc="http://schemas.microsoft.com/office/word/2010/wordprocessingCanvas" xmlns:mc="http://schemas.openxmlformats.org/markup-compatibility/2006" xmlns:o="urn:schemas-microsoft-com:office:office" xmlns:r="http://schemas.openxmlformats.org/officeDocument/2006/relationships" xmlns:m="http://schemas.openxmlformats.org/officeDocument/2006/math" xmlns:v="urn:schemas-microsoft-com:vml" xmlns:wp14="http://schemas.microsoft.com/office/word/2010/wordprocessingDrawing" xmlns:wp="http://schemas.openxmlformats.org/drawingml/2006/wordprocessingDrawing" xmlns:w10="urn:schemas-microsoft-com:office:word" xmlns:w="http://schemas.openxmlformats.org/wordprocessingml/2006/main" xmlns:w14="http://schemas.microsoft.com/office/word/2010/wordml" xmlns:wpg="http://schemas.microsoft.com/office/word/2010/wordprocessingGroup" xmlns:wpi="http://schemas.microsoft.com/office/word/2010/wordprocessingInk" xmlns:wne="http://schemas.microsoft.com/office/word/2006/wordml" xmlns:wps="http://schemas.microsoft.com/office/word/2010/wordprocessingShape" mc:Ignorable="w14 wp14">
+  <w:docDefaults>
+    <w:rPrDefault>
+      <w:rPr>
+        <w:rFonts w:asciiTheme="minorHAnsi" w:eastAsiaTheme="minorHAnsi" w:hAnsiTheme="minorHAnsi" w:cstheme="minorBidi"/>
+        <w:sz w:val="22"/>
+        <w:szCs w:val="22"/>
+        <w:lang w:val="pt-BR" w:eastAsia="en-US" w:bidi="ar-SA"/>
+      </w:rPr>
+    </w:rPrDefault>
+    <w:pPrDefault>
+      <w:pPr>
+        <w:spacing w:after="160" w:line="259" w:lineRule="auto"/>
+      </w:pPr>
+    </w:pPrDefault>
+  </w:docDefaults>
+  <w:latentStyles w:defLockedState="0" w:defUIPriority="99" w:defSemiHidden="1" w:defUnhideWhenUsed="1" w:defQFormat="0" w:count="267">
+    <w:lsdException w:name="Normal" w:semiHidden="0" w:uiPriority="0" w:unhideWhenUsed="0" w:qFormat="1"/>
+    <w:lsdException w:name="heading 1" w:semiHidden="0" w:uiPriority="9" w:unhideWhenUsed="0" w:qFormat="1"/>
+    <w:lsdException w:name="heading 2" w:uiPriority="9" w:qFormat="1"/>
+    <w:lsdException w:name="heading 3" w:uiPriority="9" w:qFormat="1"/>
+    <w:lsdException w:name="heading 4" w:uiPriority="9" w:qFormat="1"/>
+    <w:lsdException w:name="heading 5" w:uiPriority="9" w:qFormat="1"/>
+    <w:lsdException w:name="heading 6" w:uiPriority="9" w:qFormat="1"/>
+    <w:lsdException w:name="heading 7" w:uiPriority="9" w:qFormat="1"/>
+    <w:lsdException w:name="heading 8" w:uiPriority="9" w:qFormat="1"/>
+    <w:lsdException w:name="heading 9" w:uiPriority="9" w:qFormat="1"/>
+    <w:lsdException w:name="toc 1" w:uiPriority="39"/>
+    <w:lsdException w:name="toc 2" w:uiPriority="39"/>
+    <w:lsdException w:name="toc 3" w:uiPriority="39"/>
+    <w:lsdException w:name="toc 4" w:uiPriority="39"/>
+    <w:lsdException w:name="toc 5" w:uiPriority="39"/>
+    <w:lsdException w:name="toc 6" w:uiPriority="39"/>
+    <w:lsdException w:name="toc 7" w:uiPriority="39"/>
+    <w:lsdException w:name="toc 8" w:uiPriority="39"/>
+    <w:lsdException w:name="toc 9" w:uiPriority="39"/>
+    <w:lsdException w:name="caption" w:uiPriority="35" w:qFormat="1"/>
+    <w:lsdException w:name="Title" w:semiHidden="0" w:uiPriority="10" w:unhideWhenUsed="0" w:qFormat="1"/>
+    <w:lsdException w:name="Default Paragraph Font" w:uiPriority="1"/>
+    <w:lsdException w:name="Subtitle" w:semiHidden="0" w:uiPriority="11" w:unhideWhenUsed="0" w:qFormat="1"/>
+    <w:lsdException w:name="Strong" w:semiHidden="0" w:uiPriority="22" w:unhideWhenUsed="0" w:qFormat="1"/>
+    <w:lsdException w:name="Emphasis" w:semiHidden="0" w:uiPriority="20" w:unhideWhenUsed="0" w:qFormat="1"/>
+    <w:lsdException w:name="Table Grid" w:semiHidden="0" w:uiPriority="39" w:unhideWhenUsed="0"/>
+    <w:lsdException w:name="Placeholder Text" w:unhideWhenUsed="0"/>
+    <w:lsdException w:name="No Spacing" w:semiHidden="0" w:uiPriority="1" w:unhideWhenUsed="0" w:qFormat="1"/>
+    <w:lsdException w:name="Light Shading" w:semiHidden="0" w:uiPriority="60" w:unhideWhenUsed="0"/>
+    <w:lsdException w:name="Light List" w:semiHidden="0" w:uiPriority="61" w:unhideWhenUsed="0"/>
+    <w:lsdException w:name="Light Grid" w:semiHidden="0" w:uiPriority="62" w:unhideWhenUsed="0"/>
+    <w:lsdException w:name="Medium Shading 1" w:semiHidden="0" w:uiPriority="63" w:unhideWhenUsed="0"/>
+    <w:lsdException w:name="Medium Shading 2" w:semiHidden="0" w:uiPriority="64" w:unhideWhenUsed="0"/>
+    <w:lsdException w:name="Medium List 1" w:semiHidden="0" w:uiPriority="65" w:unhideWhenUsed="0"/>
+    <w:lsdException w:name="Medium List 2" w:semiHidden="0" w:uiPriority="66" w:unhideWhenUsed="0"/>
+    <w:lsdException w:name="Medium Grid 1" w:semiHidden="0" w:uiPriority="67" w:unhideWhenUsed="0"/>
+    <w:lsdException w:name="Medium Grid 2" w:semiHidden="0" w:uiPriority="68" w:unhideWhenUsed="0"/>
+    <w:lsdException w:name="Medium Grid 3" w:semiHidden="0" w:uiPriority="69" w:unhideWhenUsed="0"/>
+    <w:lsdException w:name="Dark List" w:semiHidden="0" w:uiPriority="70" w:unhideWhenUsed="0"/>
+    <w:lsdException w:name="Colorful Shading" w:semiHidden="0" w:uiPriority="71" w:unhideWhenUsed="0"/>
+    <w:lsdException w:name="Colorful List" w:semiHidden="0" w:uiPriority="72" w:unhideWhenUsed="0"/>
+    <w:lsdException w:name="Colorful Grid" w:semiHidden="0" w:uiPriority="73" w:unhideWhenUsed="0"/>
+    <w:lsdException w:name="Light Shading Accent 1" w:semiHidden="0" w:uiPriority="60" w:unhideWhenUsed="0"/>
+    <w:lsdException w:name="Light List Accent 1" w:semiHidden="0" w:uiPriority="61" w:unhideWhenUsed="0"/>
+    <w:lsdException w:name="Light Grid Accent 1" w:semiHidden="0" w:uiPriority="62" w:unhideWhenUsed="0"/>
+    <w:lsdException w:name="Medium Shading 1 Accent 1" w:semiHidden="0" w:uiPriority="63" w:unhideWhenUsed="0"/>
+    <w:lsdException w:name="Medium Shading 2 Accent 1" w:semiHidden="0" w:uiPriority="64" w:unhideWhenUsed="0"/>
+    <w:lsdException w:name="Medium List 1 Accent 1" w:semiHidden="0" w:uiPriority="65" w:unhideWhenUsed="0"/>
+    <w:lsdException w:name="Revision" w:unhideWhenUsed="0"/>
+    <w:lsdException w:name="List Paragraph" w:semiHidden="0" w:uiPriority="34" w:unhideWhenUsed="0" w:qFormat="1"/>
+    <w:lsdException w:name="Quote" w:semiHidden="0" w:uiPriority="29" w:unhideWhenUsed="0" w:qFormat="1"/>
+    <w:lsdException w:name="Intense Quote" w:semiHidden="0" w:uiPriority="30" w:unhideWhenUsed="0" w:qFormat="1"/>
+    <w:lsdException w:name="Medium List 2 Accent 1" w:semiHidden="0" w:uiPriority="66" w:unhideWhenUsed="0"/>
+    <w:lsdException w:name="Medium Grid 1 Accent 1" w:semiHidden="0" w:uiPriority="67" w:unhideWhenUsed="0"/>
+    <w:lsdException w:name="Medium Grid 2 Accent 1" w:semiHidden="0" w:uiPriority="68" w:unhideWhenUsed="0"/>
+    <w:lsdException w:name="Medium Grid 3 Accent 1" w:semiHidden="0" w:uiPriority="69" w:unhideWhenUsed="0"/>
+    <w:lsdException w:name="Dark List Accent 1" w:semiHidden="0" w:uiPriority="70" w:unhideWhenUsed="0"/>
+    <w:lsdException w:name="Colorful Shading Accent 1" w:semiHidden="0" w:uiPriority="71" w:unhideWhenUsed="0"/>
+    <w:lsdException w:name="Colorful List Accent 1" w:semiHidden="0" w:uiPriority="72" w:unhideWhenUsed="0"/>
+    <w:lsdException w:name="Colorful Grid Accent 1" w:semiHidden="0" w:uiPriority="73" w:unhideWhenUsed="0"/>
+    <w:lsdException w:name="Light Shading Accent 2" w:semiHidden="0" w:uiPriority="60" w:unhideWhenUsed="0"/>
+    <w:lsdException w:name="Light List Accent 2" w:semiHidden="0" w:uiPriority="61" w:unhideWhenUsed="0"/>
+    <w:lsdException w:name="Light Grid Accent 2" w:semiHidden="0" w:uiPriority="62" w:unhideWhenUsed="0"/>
+    <w:lsdException w:name="Medium Shading 1 Accent 2" w:semiHidden="0" w:uiPriority="63" w:unhideWhenUsed="0"/>
+    <w:lsdException w:name="Medium Shading 2 Accent 2" w:semiHidden="0" w:uiPriority="64" w:unhideWhenUsed="0"/>
+    <w:lsdException w:name="Medium List 1 Accent 2" w:semiHidden="0" w:uiPriority="65" w:unhideWhenUsed="0"/>
+    <w:lsdException w:name="Medium List 2 Accent 2" w:semiHidden="0" w:uiPriority="66" w:unhideWhenUsed="0"/>
+    <w:lsdException w:name="Medium Grid 1 Accent 2" w:semiHidden="0" w:uiPriority="67" w:unhideWhenUsed="0"/>
+    <w:lsdException w:name="Medium Grid 2 Accent 2" w:semiHidden="0" w:uiPriority="68" w:unhideWhenUsed="0"/>
+    <w:lsdException w:name="Medium Grid 3 Accent 2" w:semiHidden="0" w:uiPriority="69" w:unhideWhenUsed="0"/>
+    <w:lsdException w:name="Dark List Accent 2" w:semiHidden="0" w:uiPriority="70" w:unhideWhenUsed="0"/>
+    <w:lsdException w:name="Colorful Shading Accent 2" w:semiHidden="0" w:uiPriority="71" w:unhideWhenUsed="0"/>
+    <w:lsdException w:name="Colorful List Accent 2" w:semiHidden="0" w:uiPriority="72" w:unhideWhenUsed="0"/>
+    <w:lsdException w:name="Colorful Grid Accent 2" w:semiHidden="0" w:uiPriority="73" w:unhideWhenUsed="0"/>
+    <w:lsdException w:name="Light Shading Accent 3" w:semiHidden="0" w:uiPriority="60" w:unhideWhenUsed="0"/>
+    <w:lsdException w:name="Light List Accent 3" w:semiHidden="0" w:uiPriority="61" w:unhideWhenUsed="0"/>
+    <w:lsdException w:name="Light Grid Accent 3" w:semiHidden="0" w:uiPriority="62" w:unhideWhenUsed="0"/>
+    <w:lsdException w:name="Medium Shading 1 Accent 3" w:semiHidden="0" w:uiPriority="63" w:unhideWhenUsed="0"/>
+    <w:lsdException w:name="Medium Shading 2 Accent 3" w:semiHidden="0" w:uiPriority="64" w:unhideWhenUsed="0"/>
+    <w:lsdException w:name="Medium List 1 Accent 3" w:semiHidden="0" w:uiPriority="65" w:unhideWhenUsed="0"/>
+    <w:lsdException w:name="Medium List 2 Accent 3" w:semiHidden="0" w:uiPriority="66" w:unhideWhenUsed="0"/>
+    <w:lsdException w:name="Medium Grid 1 Accent 3" w:semiHidden="0" w:uiPriority="67" w:unhideWhenUsed="0"/>
+    <w:lsdException w:name="Medium Grid 2 Accent 3" w:semiHidden="0" w:uiPriority="68" w:unhideWhenUsed="0"/>
+    <w:lsdException w:name="Medium Grid 3 Accent 3" w:semiHidden="0" w:uiPriority="69" w:unhideWhenUsed="0"/>
+    <w:lsdException w:name="Dark List Accent 3" w:semiHidden="0" w:uiPriority="70" w:unhideWhenUsed="0"/>
+    <w:lsdException w:name="Colorful Shading Accent 3" w:semiHidden="0" w:uiPriority="71" w:unhideWhenUsed="0"/>
+    <w:lsdException w:name="Colorful List Accent 3" w:semiHidden="0" w:uiPriority="72" w:unhideWhenUsed="0"/>
+    <w:lsdException w:name="Colorful Grid Accent 3" w:semiHidden="0" w:uiPriority="73" w:unhideWhenUsed="0"/>
+    <w:lsdException w:name="Light Shading Accent 4" w:semiHidden="0" w:uiPriority="60" w:unhideWhenUsed="0"/>
+    <w:lsdException w:name="Light List Accent 4" w:semiHidden="0" w:uiPriority="61" w:unhideWhenUsed="0"/>
+    <w:lsdException w:name="Light Grid Accent 4" w:semiHidden="0" w:uiPriority="62" w:unhideWhenUsed="0"/>
+    <w:lsdException w:name="Medium Shading 1 Accent 4" w:semiHidden="0" w:uiPriority="63" w:unhideWhenUsed="0"/>
+    <w:lsdException w:name="Medium Shading 2 Accent 4" w:semiHidden="0" w:uiPriority="64" w:unhideWhenUsed="0"/>
+    <w:lsdException w:name="Medium List 1 Accent 4" w:semiHidden="0" w:uiPriority="65" w:unhideWhenUsed="0"/>
+    <w:lsdException w:name="Medium List 2 Accent 4" w:semiHidden="0" w:uiPriority="66" w:unhideWhenUsed="0"/>
+    <w:lsdException w:name="Medium Grid 1 Accent 4" w:semiHidden="0" w:uiPriority="67" w:unhideWhenUsed="0"/>
+    <w:lsdException w:name="Medium Grid 2 Accent 4" w:semiHidden="0" w:uiPriority="68" w:unhideWhenUsed="0"/>
+    <w:lsdException w:name="Medium Grid 3 Accent 4" w:semiHidden="0" w:uiPriority="69" w:unhideWhenUsed="0"/>
+    <w:lsdException w:name="Dark List Accent 4" w:semiHidden="0" w:uiPriority="70" w:unhideWhenUsed="0"/>
+    <w:lsdException w:name="Colorful Shading Accent 4" w:semiHidden="0" w:uiPriority="71" w:unhideWhenUsed="0"/>
+    <w:lsdException w:name="Colorful List Accent 4" w:semiHidden="0" w:uiPriority="72" w:unhideWhenUsed="0"/>
+    <w:lsdException w:name="Colorful Grid Accent 4" w:semiHidden="0" w:uiPriority="73" w:unhideWhenUsed="0"/>
+    <w:lsdException w:name="Light Shading Accent 5" w:semiHidden="0" w:uiPriority="60" w:unhideWhenUsed="0"/>
+    <w:lsdException w:name="Light List Accent 5" w:semiHidden="0" w:uiPriority="61" w:unhideWhenUsed="0"/>
+    <w:lsdException w:name="Light Grid Accent 5" w:semiHidden="0" w:uiPriority="62" w:unhideWhenUsed="0"/>
+    <w:lsdException w:name="Medium Shading 1 Accent 5" w:semiHidden="0" w:uiPriority="63" w:unhideWhenUsed="0"/>
+    <w:lsdException w:name="Medium Shading 2 Accent 5" w:semiHidden="0" w:uiPriority="64" w:unhideWhenUsed="0"/>
+    <w:lsdException w:name="Medium List 1 Accent 5" w:semiHidden="0" w:uiPriority="65" w:unhideWhenUsed="0"/>
+    <w:lsdException w:name="Medium List 2 Accent 5" w:semiHidden="0" w:uiPriority="66" w:unhideWhenUsed="0"/>
+    <w:lsdException w:name="Medium Grid 1 Accent 5" w:semiHidden="0" w:uiPriority="67" w:unhideWhenUsed="0"/>
+    <w:lsdException w:name="Medium Grid 2 Accent 5" w:semiHidden="0" w:uiPriority="68" w:unhideWhenUsed="0"/>
+    <w:lsdException w:name="Medium Grid 3 Accent 5" w:semiHidden="0" w:uiPriority="69" w:unhideWhenUsed="0"/>
+    <w:lsdException w:name="Dark List Accent 5" w:semiHidden="0" w:uiPriority="70" w:unhideWhenUsed="0"/>
+    <w:lsdException w:name="Colorful Shading Accent 5" w:semiHidden="0" w:uiPriority="71" w:unhideWhenUsed="0"/>
+    <w:lsdException w:name="Colorful List Accent 5" w:semiHidden="0" w:uiPriority="72" w:unhideWhenUsed="0"/>
+    <w:lsdException w:name="Colorful Grid Accent 5" w:semiHidden="0" w:uiPriority="73" w:unhideWhenUsed="0"/>
+    <w:lsdException w:name="Light Shading Accent 6" w:semiHidden="0" w:uiPriority="60" w:unhideWhenUsed="0"/>
+    <w:lsdException w:name="Light List Accent 6" w:semiHidden="0" w:uiPriority="61" w:unhideWhenUsed="0"/>
+    <w:lsdException w:name="Light Grid Accent 6" w:semiHidden="0" w:uiPriority="62" w:unhideWhenUsed="0"/>
+    <w:lsdException w:name="Medium Shading 1 Accent 6" w:semiHidden="0" w:uiPriority="63" w:unhideWhenUsed="0"/>
+    <w:lsdException w:name="Medium Shading 2 Accent 6" w:semiHidden="0" w:uiPriority="64" w:unhideWhenUsed="0"/>
+    <w:lsdException w:name="Medium List 1 Accent 6" w:semiHidden="0" w:uiPriority="65" w:unhideWhenUsed="0"/>
+    <w:lsdException w:name="Medium List 2 Accent 6" w:semiHidden="0" w:uiPriority="66" w:unhideWhenUsed="0"/>
+    <w:lsdException w:name="Medium Grid 1 Accent 6" w:semiHidden="0" w:uiPriority="67" w:unhideWhenUsed="0"/>
+    <w:lsdException w:name="Medium Grid 2 Accent 6" w:semiHidden="0" w:uiPriority="68" w:unhideWhenUsed="0"/>
+    <w:lsdException w:name="Medium Grid 3 Accent 6" w:semiHidden="0" w:uiPriority="69" w:unhideWhenUsed="0"/>
+    <w:lsdException w:name="Dark List Accent 6" w:semiHidden="0" w:uiPriority="70" w:unhideWhenUsed="0"/>
+    <w:lsdException w:name="Colorful Shading Accent 6" w:semiHidden="0" w:uiPriority="71" w:unhideWhenUsed="0"/>
+    <w:lsdException w:name="Colorful List Accent 6" w:semiHidden="0" w:uiPriority="72" w:unhideWhenUsed="0"/>
+    <w:lsdException w:name="Colorful Grid Accent 6" w:semiHidden="0" w:uiPriority="73" w:unhideWhenUsed="0"/>
+    <w:lsdException w:name="Subtle Emphasis" w:semiHidden="0" w:uiPriority="19" w:unhideWhenUsed="0" w:qFormat="1"/>
+    <w:lsdException w:name="Intense Emphasis" w:semiHidden="0" w:uiPriority="21" w:unhideWhenUsed="0" w:qFormat="1"/>
+    <w:lsdException w:name="Subtle Reference" w:semiHidden="0" w:uiPriority="31" w:unhideWhenUsed="0" w:qFormat="1"/>
+    <w:lsdException w:name="Intense Reference" w:semiHidden="0" w:uiPriority="32" w:unhideWhenUsed="0" w:qFormat="1"/>
+    <w:lsdException w:name="Book Title" w:semiHidden="0" w:uiPriority="33" w:unhideWhenUsed="0" w:qFormat="1"/>
+    <w:lsdException w:name="Bibliography" w:uiPriority="37"/>
+    <w:lsdException w:name="TOC Heading" w:uiPriority="39" w:qFormat="1"/>
   </w:latentStyles>
   <w:style w:type="paragraph" w:default="1" w:styleId="Normal">
     <w:name w:val="Normal"/>
@@ -1914,8 +1920,20 @@
   <a:extraClrSchemeLst/>
   <a:extLst>
     <a:ext uri="{05A4C25C-085E-4340-85A3-A5531E510DB2}">
-      <thm15:themeFamily xmlns:thm15="http://schemas.microsoft.com/office/thememl/2012/main" name="Office Theme" id="{62F939B6-93AF-4DB8-9C6B-D6C7DFDC589F}" vid="{4A3C46E8-61CC-4603-A589-7422A47A8E4A}"/>
+      <thm15:themeFamily xmlns:thm15="http://schemas.microsoft.com/office/thememl/2012/main" xmlns="" name="Office Theme" id="{62F939B6-93AF-4DB8-9C6B-D6C7DFDC589F}" vid="{4A3C46E8-61CC-4603-A589-7422A47A8E4A}"/>
     </a:ext>
   </a:extLst>
 </a:theme>
+</file>
+
+<file path=customXml/item1.xml><?xml version="1.0" encoding="utf-8"?>
+<b:Sources xmlns:b="http://schemas.openxmlformats.org/officeDocument/2006/bibliography" xmlns="http://schemas.openxmlformats.org/officeDocument/2006/bibliography" SelectedStyle="\APA.XSL" StyleName="APA"/>
+</file>
+
+<file path=customXml/itemProps1.xml><?xml version="1.0" encoding="utf-8"?>
+<ds:datastoreItem xmlns:ds="http://schemas.openxmlformats.org/officeDocument/2006/customXml" ds:itemID="{EE67161C-01D0-4BD9-9E5F-ABBBED8AADA4}">
+  <ds:schemaRefs>
+    <ds:schemaRef ds:uri="http://schemas.openxmlformats.org/officeDocument/2006/bibliography"/>
+  </ds:schemaRefs>
+</ds:datastoreItem>
 </file>
</xml_diff>

<commit_message>
Updating document variable's changes (Crime.php class)
</commit_message>
<xml_diff>
--- a/Documento de alteração de variável RADAR.docx
+++ b/Documento de alteração de variável RADAR.docx
@@ -1,6 +1,6 @@
 
 <file path=word/document.xml><?xml version="1.0" encoding="utf-8"?>
-<w:document xmlns:wpc="http://schemas.microsoft.com/office/word/2010/wordprocessingCanvas" xmlns:mc="http://schemas.openxmlformats.org/markup-compatibility/2006" xmlns:o="urn:schemas-microsoft-com:office:office" xmlns:r="http://schemas.openxmlformats.org/officeDocument/2006/relationships" xmlns:m="http://schemas.openxmlformats.org/officeDocument/2006/math" xmlns:v="urn:schemas-microsoft-com:vml" xmlns:wp14="http://schemas.microsoft.com/office/word/2010/wordprocessingDrawing" xmlns:wp="http://schemas.openxmlformats.org/drawingml/2006/wordprocessingDrawing" xmlns:w10="urn:schemas-microsoft-com:office:word" xmlns:w="http://schemas.openxmlformats.org/wordprocessingml/2006/main" xmlns:w14="http://schemas.microsoft.com/office/word/2010/wordml" xmlns:wpg="http://schemas.microsoft.com/office/word/2010/wordprocessingGroup" xmlns:wpi="http://schemas.microsoft.com/office/word/2010/wordprocessingInk" xmlns:wne="http://schemas.microsoft.com/office/word/2006/wordml" xmlns:wps="http://schemas.microsoft.com/office/word/2010/wordprocessingShape" mc:Ignorable="w14 wp14">
+<w:document xmlns:wpc="http://schemas.microsoft.com/office/word/2010/wordprocessingCanvas" xmlns:mc="http://schemas.openxmlformats.org/markup-compatibility/2006" xmlns:o="urn:schemas-microsoft-com:office:office" xmlns:r="http://schemas.openxmlformats.org/officeDocument/2006/relationships" xmlns:m="http://schemas.openxmlformats.org/officeDocument/2006/math" xmlns:v="urn:schemas-microsoft-com:vml" xmlns:wp14="http://schemas.microsoft.com/office/word/2010/wordprocessingDrawing" xmlns:wp="http://schemas.openxmlformats.org/drawingml/2006/wordprocessingDrawing" xmlns:w10="urn:schemas-microsoft-com:office:word" xmlns:w="http://schemas.openxmlformats.org/wordprocessingml/2006/main" xmlns:w14="http://schemas.microsoft.com/office/word/2010/wordml" xmlns:w15="http://schemas.microsoft.com/office/word/2012/wordml" xmlns:wpg="http://schemas.microsoft.com/office/word/2010/wordprocessingGroup" xmlns:wpi="http://schemas.microsoft.com/office/word/2010/wordprocessingInk" xmlns:wne="http://schemas.microsoft.com/office/word/2006/wordml" xmlns:wps="http://schemas.microsoft.com/office/word/2010/wordprocessingShape" mc:Ignorable="w14 w15 wp14">
   <w:body>
     <w:p>
       <w:pPr>
@@ -13,7 +13,21 @@
         <w:rPr>
           <w:sz w:val="36"/>
         </w:rPr>
-        <w:t>Documento de alteração de variável (Port – Inglês)</w:t>
+        <w:t>Documento de alteração de variável (</w:t>
+      </w:r>
+      <w:proofErr w:type="spellStart"/>
+      <w:r>
+        <w:rPr>
+          <w:sz w:val="36"/>
+        </w:rPr>
+        <w:t>Port</w:t>
+      </w:r>
+      <w:proofErr w:type="spellEnd"/>
+      <w:r>
+        <w:rPr>
+          <w:sz w:val="36"/>
+        </w:rPr>
+        <w:t xml:space="preserve"> – Inglês)</w:t>
       </w:r>
     </w:p>
     <w:p>
@@ -42,7 +56,15 @@
           <w:b/>
           <w:sz w:val="32"/>
         </w:rPr>
-        <w:t>Pacote: Control</w:t>
+        <w:t xml:space="preserve">Pacote: </w:t>
+      </w:r>
+      <w:proofErr w:type="spellStart"/>
+      <w:r>
+        <w:rPr>
+          <w:b/>
+          <w:sz w:val="32"/>
+        </w:rPr>
+        <w:t>Control</w:t>
       </w:r>
       <w:r>
         <w:rPr>
@@ -65,6 +87,7 @@
         </w:rPr>
         <w:t>r</w:t>
       </w:r>
+      <w:proofErr w:type="spellEnd"/>
     </w:p>
     <w:p>
       <w:pPr>
@@ -115,8 +138,17 @@
           <w:b/>
           <w:sz w:val="32"/>
         </w:rPr>
-        <w:t>acote: Model</w:t>
-      </w:r>
+        <w:t xml:space="preserve">acote: </w:t>
+      </w:r>
+      <w:proofErr w:type="spellStart"/>
+      <w:r>
+        <w:rPr>
+          <w:b/>
+          <w:sz w:val="32"/>
+        </w:rPr>
+        <w:t>Model</w:t>
+      </w:r>
+      <w:proofErr w:type="spellEnd"/>
     </w:p>
     <w:p>
       <w:pPr>
@@ -136,6 +168,132 @@
         </w:rPr>
         <w:t xml:space="preserve">Classe: </w:t>
       </w:r>
+      <w:proofErr w:type="spellStart"/>
+      <w:r>
+        <w:rPr>
+          <w:sz w:val="28"/>
+        </w:rPr>
+        <w:t>Crime.php</w:t>
+      </w:r>
+      <w:proofErr w:type="spellEnd"/>
+    </w:p>
+    <w:p>
+      <w:pPr>
+        <w:pStyle w:val="PargrafodaLista"/>
+        <w:numPr>
+          <w:ilvl w:val="1"/>
+          <w:numId w:val="2"/>
+        </w:numPr>
+        <w:rPr>
+          <w:sz w:val="24"/>
+        </w:rPr>
+      </w:pPr>
+      <w:proofErr w:type="gramStart"/>
+      <w:r>
+        <w:rPr>
+          <w:sz w:val="24"/>
+        </w:rPr>
+        <w:t>quantidade</w:t>
+      </w:r>
+      <w:proofErr w:type="gramEnd"/>
+      <w:r>
+        <w:rPr>
+          <w:sz w:val="24"/>
+        </w:rPr>
+        <w:t xml:space="preserve"> -&gt; </w:t>
+      </w:r>
+      <w:proofErr w:type="spellStart"/>
+      <w:r>
+        <w:rPr>
+          <w:sz w:val="24"/>
+        </w:rPr>
+        <w:t>crimeQuantity</w:t>
+      </w:r>
+      <w:proofErr w:type="spellEnd"/>
+    </w:p>
+    <w:p>
+      <w:pPr>
+        <w:pStyle w:val="PargrafodaLista"/>
+        <w:numPr>
+          <w:ilvl w:val="1"/>
+          <w:numId w:val="2"/>
+        </w:numPr>
+        <w:rPr>
+          <w:sz w:val="24"/>
+        </w:rPr>
+      </w:pPr>
+      <w:proofErr w:type="spellStart"/>
+      <w:proofErr w:type="gramStart"/>
+      <w:r>
+        <w:rPr>
+          <w:sz w:val="24"/>
+        </w:rPr>
+        <w:t>idNatureza</w:t>
+      </w:r>
+      <w:proofErr w:type="spellEnd"/>
+      <w:proofErr w:type="gramEnd"/>
+      <w:r>
+        <w:rPr>
+          <w:sz w:val="24"/>
+        </w:rPr>
+        <w:t xml:space="preserve"> -&gt; </w:t>
+      </w:r>
+      <w:proofErr w:type="spellStart"/>
+      <w:r>
+        <w:rPr>
+          <w:sz w:val="24"/>
+        </w:rPr>
+        <w:t>idKind</w:t>
+      </w:r>
+      <w:proofErr w:type="spellEnd"/>
+    </w:p>
+    <w:p>
+      <w:pPr>
+        <w:pStyle w:val="PargrafodaLista"/>
+        <w:numPr>
+          <w:ilvl w:val="1"/>
+          <w:numId w:val="2"/>
+        </w:numPr>
+        <w:rPr>
+          <w:sz w:val="24"/>
+        </w:rPr>
+      </w:pPr>
+      <w:proofErr w:type="spellStart"/>
+      <w:proofErr w:type="gramStart"/>
+      <w:r>
+        <w:rPr>
+          <w:sz w:val="24"/>
+        </w:rPr>
+        <w:t>idRA</w:t>
+      </w:r>
+      <w:proofErr w:type="spellEnd"/>
+      <w:proofErr w:type="gramEnd"/>
+      <w:r>
+        <w:rPr>
+          <w:sz w:val="24"/>
+        </w:rPr>
+        <w:t xml:space="preserve"> -&gt; </w:t>
+      </w:r>
+      <w:proofErr w:type="spellStart"/>
+      <w:r>
+        <w:rPr>
+          <w:sz w:val="24"/>
+        </w:rPr>
+        <w:t>idAdministrativeRegion</w:t>
+      </w:r>
+      <w:proofErr w:type="spellEnd"/>
+    </w:p>
+    <w:p>
+      <w:pPr>
+        <w:pStyle w:val="PargrafodaLista"/>
+        <w:rPr>
+          <w:b/>
+          <w:sz w:val="28"/>
+          <w:u w:val="single"/>
+        </w:rPr>
+      </w:pPr>
+      <w:bookmarkStart w:id="0" w:name="_GoBack"/>
+      <w:bookmarkEnd w:id="0"/>
     </w:p>
     <w:p>
       <w:pPr>
@@ -169,8 +327,16 @@
         <w:rPr>
           <w:sz w:val="28"/>
         </w:rPr>
-        <w:t>Pasta: model</w:t>
-      </w:r>
+        <w:t xml:space="preserve">Pasta: </w:t>
+      </w:r>
+      <w:proofErr w:type="spellStart"/>
+      <w:r>
+        <w:rPr>
+          <w:sz w:val="28"/>
+        </w:rPr>
+        <w:t>model</w:t>
+      </w:r>
+      <w:proofErr w:type="spellEnd"/>
     </w:p>
     <w:p>
       <w:pPr>
@@ -187,8 +353,16 @@
         <w:rPr>
           <w:sz w:val="28"/>
         </w:rPr>
-        <w:t>Classe: CategoriaTeste.php</w:t>
-      </w:r>
+        <w:t xml:space="preserve">Classe: </w:t>
+      </w:r>
+      <w:proofErr w:type="spellStart"/>
+      <w:r>
+        <w:rPr>
+          <w:sz w:val="28"/>
+        </w:rPr>
+        <w:t>CategoriaTeste.php</w:t>
+      </w:r>
+      <w:proofErr w:type="spellEnd"/>
     </w:p>
     <w:p>
       <w:pPr>
@@ -201,12 +375,28 @@
           <w:sz w:val="24"/>
         </w:rPr>
       </w:pPr>
-      <w:r>
-        <w:rPr>
-          <w:sz w:val="24"/>
-        </w:rPr>
-        <w:t>categoria -&gt; category</w:t>
-      </w:r>
+      <w:proofErr w:type="gramStart"/>
+      <w:r>
+        <w:rPr>
+          <w:sz w:val="24"/>
+        </w:rPr>
+        <w:t>categoria</w:t>
+      </w:r>
+      <w:proofErr w:type="gramEnd"/>
+      <w:r>
+        <w:rPr>
+          <w:sz w:val="24"/>
+        </w:rPr>
+        <w:t xml:space="preserve"> -&gt; </w:t>
+      </w:r>
+      <w:proofErr w:type="spellStart"/>
+      <w:r>
+        <w:rPr>
+          <w:sz w:val="24"/>
+        </w:rPr>
+        <w:t>category</w:t>
+      </w:r>
+      <w:proofErr w:type="spellEnd"/>
     </w:p>
     <w:p>
       <w:pPr>
@@ -223,8 +413,16 @@
         <w:rPr>
           <w:sz w:val="28"/>
         </w:rPr>
-        <w:t>Classe: CrimeTeste.php</w:t>
-      </w:r>
+        <w:t xml:space="preserve">Classe: </w:t>
+      </w:r>
+      <w:proofErr w:type="spellStart"/>
+      <w:r>
+        <w:rPr>
+          <w:sz w:val="28"/>
+        </w:rPr>
+        <w:t>CrimeTeste.php</w:t>
+      </w:r>
+      <w:proofErr w:type="spellEnd"/>
     </w:p>
     <w:p>
       <w:pPr>
@@ -237,11 +435,19 @@
           <w:sz w:val="24"/>
         </w:rPr>
       </w:pPr>
-      <w:r>
-        <w:rPr>
-          <w:sz w:val="24"/>
-        </w:rPr>
-        <w:t>crime -&gt; crime</w:t>
+      <w:proofErr w:type="gramStart"/>
+      <w:r>
+        <w:rPr>
+          <w:sz w:val="24"/>
+        </w:rPr>
+        <w:t>crime</w:t>
+      </w:r>
+      <w:proofErr w:type="gramEnd"/>
+      <w:r>
+        <w:rPr>
+          <w:sz w:val="24"/>
+        </w:rPr>
+        <w:t xml:space="preserve"> -&gt; crime</w:t>
       </w:r>
     </w:p>
     <w:p>
@@ -259,8 +465,16 @@
         <w:rPr>
           <w:sz w:val="28"/>
         </w:rPr>
-        <w:t>Classe: NaturezaTeste.php</w:t>
-      </w:r>
+        <w:t xml:space="preserve">Classe: </w:t>
+      </w:r>
+      <w:proofErr w:type="spellStart"/>
+      <w:r>
+        <w:rPr>
+          <w:sz w:val="28"/>
+        </w:rPr>
+        <w:t>NaturezaTeste.php</w:t>
+      </w:r>
+      <w:proofErr w:type="spellEnd"/>
     </w:p>
     <w:p>
       <w:pPr>
@@ -273,12 +487,28 @@
           <w:sz w:val="24"/>
         </w:rPr>
       </w:pPr>
-      <w:r>
-        <w:rPr>
-          <w:sz w:val="24"/>
-        </w:rPr>
-        <w:t>natureza -&gt; kind</w:t>
-      </w:r>
+      <w:proofErr w:type="gramStart"/>
+      <w:r>
+        <w:rPr>
+          <w:sz w:val="24"/>
+        </w:rPr>
+        <w:t>natureza</w:t>
+      </w:r>
+      <w:proofErr w:type="gramEnd"/>
+      <w:r>
+        <w:rPr>
+          <w:sz w:val="24"/>
+        </w:rPr>
+        <w:t xml:space="preserve"> -&gt; </w:t>
+      </w:r>
+      <w:proofErr w:type="spellStart"/>
+      <w:r>
+        <w:rPr>
+          <w:sz w:val="24"/>
+        </w:rPr>
+        <w:t>kind</w:t>
+      </w:r>
+      <w:proofErr w:type="spellEnd"/>
     </w:p>
     <w:p>
       <w:pPr>
@@ -295,8 +525,16 @@
         <w:rPr>
           <w:sz w:val="28"/>
         </w:rPr>
-        <w:t>Classe: RegiaoAdministrativaTeste.php</w:t>
-      </w:r>
+        <w:t xml:space="preserve">Classe: </w:t>
+      </w:r>
+      <w:proofErr w:type="spellStart"/>
+      <w:r>
+        <w:rPr>
+          <w:sz w:val="28"/>
+        </w:rPr>
+        <w:t>RegiaoAdministrativaTeste.php</w:t>
+      </w:r>
+      <w:proofErr w:type="spellEnd"/>
     </w:p>
     <w:p>
       <w:pPr>
@@ -309,18 +547,30 @@
           <w:sz w:val="24"/>
         </w:rPr>
       </w:pPr>
-      <w:r>
-        <w:rPr>
-          <w:sz w:val="24"/>
-        </w:rPr>
-        <w:t xml:space="preserve">regiaoAdministrativa -&gt; </w:t>
-      </w:r>
+      <w:proofErr w:type="spellStart"/>
+      <w:proofErr w:type="gramStart"/>
+      <w:r>
+        <w:rPr>
+          <w:sz w:val="24"/>
+        </w:rPr>
+        <w:t>regiaoAdministrativa</w:t>
+      </w:r>
+      <w:proofErr w:type="spellEnd"/>
+      <w:proofErr w:type="gramEnd"/>
+      <w:r>
+        <w:rPr>
+          <w:sz w:val="24"/>
+        </w:rPr>
+        <w:t xml:space="preserve"> -&gt; </w:t>
+      </w:r>
+      <w:proofErr w:type="spellStart"/>
       <w:r>
         <w:rPr>
           <w:sz w:val="24"/>
         </w:rPr>
         <w:t>administrativeRegion</w:t>
       </w:r>
+      <w:proofErr w:type="spellEnd"/>
     </w:p>
     <w:p>
       <w:pPr>
@@ -337,8 +587,16 @@
         <w:rPr>
           <w:sz w:val="28"/>
         </w:rPr>
-        <w:t>Classe: TempoTeste.php</w:t>
-      </w:r>
+        <w:t xml:space="preserve">Classe: </w:t>
+      </w:r>
+      <w:proofErr w:type="spellStart"/>
+      <w:r>
+        <w:rPr>
+          <w:sz w:val="28"/>
+        </w:rPr>
+        <w:t>TempoTeste.php</w:t>
+      </w:r>
+      <w:proofErr w:type="spellEnd"/>
     </w:p>
     <w:p>
       <w:pPr>
@@ -351,11 +609,19 @@
           <w:sz w:val="24"/>
         </w:rPr>
       </w:pPr>
-      <w:r>
-        <w:rPr>
-          <w:sz w:val="24"/>
-        </w:rPr>
-        <w:t>tempo -&gt; time</w:t>
+      <w:proofErr w:type="gramStart"/>
+      <w:r>
+        <w:rPr>
+          <w:sz w:val="24"/>
+        </w:rPr>
+        <w:t>tempo</w:t>
+      </w:r>
+      <w:proofErr w:type="gramEnd"/>
+      <w:r>
+        <w:rPr>
+          <w:sz w:val="24"/>
+        </w:rPr>
+        <w:t xml:space="preserve"> -&gt; time</w:t>
       </w:r>
     </w:p>
     <w:p>
@@ -381,6 +647,7 @@
         </w:rPr>
         <w:t xml:space="preserve">Pacote: </w:t>
       </w:r>
+      <w:proofErr w:type="spellStart"/>
       <w:r>
         <w:rPr>
           <w:b/>
@@ -388,6 +655,7 @@
         </w:rPr>
         <w:t>persistence</w:t>
       </w:r>
+      <w:proofErr w:type="spellEnd"/>
     </w:p>
     <w:p>
       <w:pPr>
@@ -411,8 +679,16 @@
         <w:rPr>
           <w:sz w:val="28"/>
         </w:rPr>
-        <w:t>: Conexao.php</w:t>
-      </w:r>
+        <w:t xml:space="preserve">: </w:t>
+      </w:r>
+      <w:proofErr w:type="spellStart"/>
+      <w:r>
+        <w:rPr>
+          <w:sz w:val="28"/>
+        </w:rPr>
+        <w:t>Conexao.php</w:t>
+      </w:r>
+      <w:proofErr w:type="spellEnd"/>
     </w:p>
     <w:p>
       <w:pPr>
@@ -426,12 +702,28 @@
           <w:sz w:val="32"/>
         </w:rPr>
       </w:pPr>
-      <w:r>
-        <w:rPr>
-          <w:sz w:val="32"/>
-        </w:rPr>
-        <w:t>banco -&gt; database</w:t>
-      </w:r>
+      <w:proofErr w:type="gramStart"/>
+      <w:r>
+        <w:rPr>
+          <w:sz w:val="32"/>
+        </w:rPr>
+        <w:t>banco</w:t>
+      </w:r>
+      <w:proofErr w:type="gramEnd"/>
+      <w:r>
+        <w:rPr>
+          <w:sz w:val="32"/>
+        </w:rPr>
+        <w:t xml:space="preserve"> -&gt; </w:t>
+      </w:r>
+      <w:proofErr w:type="spellStart"/>
+      <w:r>
+        <w:rPr>
+          <w:sz w:val="32"/>
+        </w:rPr>
+        <w:t>database</w:t>
+      </w:r>
+      <w:proofErr w:type="spellEnd"/>
     </w:p>
     <w:p>
       <w:pPr>
@@ -445,12 +737,36 @@
           <w:sz w:val="32"/>
         </w:rPr>
       </w:pPr>
-      <w:r>
-        <w:rPr>
-          <w:sz w:val="32"/>
-        </w:rPr>
-        <w:t>tipo_banco -&gt; database_kind</w:t>
-      </w:r>
+      <w:proofErr w:type="spellStart"/>
+      <w:proofErr w:type="gramStart"/>
+      <w:r>
+        <w:rPr>
+          <w:sz w:val="32"/>
+        </w:rPr>
+        <w:t>tipo</w:t>
+      </w:r>
+      <w:proofErr w:type="gramEnd"/>
+      <w:r>
+        <w:rPr>
+          <w:sz w:val="32"/>
+        </w:rPr>
+        <w:t>_banco</w:t>
+      </w:r>
+      <w:proofErr w:type="spellEnd"/>
+      <w:r>
+        <w:rPr>
+          <w:sz w:val="32"/>
+        </w:rPr>
+        <w:t xml:space="preserve"> -&gt; </w:t>
+      </w:r>
+      <w:proofErr w:type="spellStart"/>
+      <w:r>
+        <w:rPr>
+          <w:sz w:val="32"/>
+        </w:rPr>
+        <w:t>database_kind</w:t>
+      </w:r>
+      <w:proofErr w:type="spellEnd"/>
     </w:p>
     <w:p>
       <w:pPr>
@@ -464,12 +780,28 @@
           <w:sz w:val="32"/>
         </w:rPr>
       </w:pPr>
-      <w:r>
-        <w:rPr>
-          <w:sz w:val="32"/>
-        </w:rPr>
-        <w:t>servidor -&gt; database_server</w:t>
-      </w:r>
+      <w:proofErr w:type="gramStart"/>
+      <w:r>
+        <w:rPr>
+          <w:sz w:val="32"/>
+        </w:rPr>
+        <w:t>servidor</w:t>
+      </w:r>
+      <w:proofErr w:type="gramEnd"/>
+      <w:r>
+        <w:rPr>
+          <w:sz w:val="32"/>
+        </w:rPr>
+        <w:t xml:space="preserve"> -&gt; </w:t>
+      </w:r>
+      <w:proofErr w:type="spellStart"/>
+      <w:r>
+        <w:rPr>
+          <w:sz w:val="32"/>
+        </w:rPr>
+        <w:t>database_server</w:t>
+      </w:r>
+      <w:proofErr w:type="spellEnd"/>
     </w:p>
     <w:p>
       <w:pPr>
@@ -483,12 +815,28 @@
           <w:sz w:val="32"/>
         </w:rPr>
       </w:pPr>
-      <w:r>
-        <w:rPr>
-          <w:sz w:val="32"/>
-        </w:rPr>
-        <w:t>usuário -&gt; database_user</w:t>
-      </w:r>
+      <w:proofErr w:type="gramStart"/>
+      <w:r>
+        <w:rPr>
+          <w:sz w:val="32"/>
+        </w:rPr>
+        <w:t>usuário</w:t>
+      </w:r>
+      <w:proofErr w:type="gramEnd"/>
+      <w:r>
+        <w:rPr>
+          <w:sz w:val="32"/>
+        </w:rPr>
+        <w:t xml:space="preserve"> -&gt; </w:t>
+      </w:r>
+      <w:proofErr w:type="spellStart"/>
+      <w:r>
+        <w:rPr>
+          <w:sz w:val="32"/>
+        </w:rPr>
+        <w:t>database_user</w:t>
+      </w:r>
+      <w:proofErr w:type="spellEnd"/>
     </w:p>
     <w:p>
       <w:pPr>
@@ -502,12 +850,28 @@
           <w:sz w:val="32"/>
         </w:rPr>
       </w:pPr>
-      <w:r>
-        <w:rPr>
-          <w:sz w:val="32"/>
-        </w:rPr>
-        <w:t>senha -&gt; database_password</w:t>
-      </w:r>
+      <w:proofErr w:type="gramStart"/>
+      <w:r>
+        <w:rPr>
+          <w:sz w:val="32"/>
+        </w:rPr>
+        <w:t>senha</w:t>
+      </w:r>
+      <w:proofErr w:type="gramEnd"/>
+      <w:r>
+        <w:rPr>
+          <w:sz w:val="32"/>
+        </w:rPr>
+        <w:t xml:space="preserve"> -&gt; </w:t>
+      </w:r>
+      <w:proofErr w:type="spellStart"/>
+      <w:r>
+        <w:rPr>
+          <w:sz w:val="32"/>
+        </w:rPr>
+        <w:t>database_password</w:t>
+      </w:r>
+      <w:proofErr w:type="spellEnd"/>
     </w:p>
     <w:p>
       <w:pPr>
@@ -521,12 +885,30 @@
           <w:sz w:val="32"/>
         </w:rPr>
       </w:pPr>
-      <w:r>
-        <w:rPr>
-          <w:sz w:val="32"/>
-        </w:rPr>
-        <w:t>db -&gt; database_name</w:t>
-      </w:r>
+      <w:proofErr w:type="spellStart"/>
+      <w:proofErr w:type="gramStart"/>
+      <w:r>
+        <w:rPr>
+          <w:sz w:val="32"/>
+        </w:rPr>
+        <w:t>db</w:t>
+      </w:r>
+      <w:proofErr w:type="spellEnd"/>
+      <w:proofErr w:type="gramEnd"/>
+      <w:r>
+        <w:rPr>
+          <w:sz w:val="32"/>
+        </w:rPr>
+        <w:t xml:space="preserve"> -&gt; </w:t>
+      </w:r>
+      <w:proofErr w:type="spellStart"/>
+      <w:r>
+        <w:rPr>
+          <w:sz w:val="32"/>
+        </w:rPr>
+        <w:t>database_name</w:t>
+      </w:r>
+      <w:proofErr w:type="spellEnd"/>
     </w:p>
     <w:p>
       <w:pPr>
@@ -553,8 +935,16 @@
         <w:rPr>
           <w:sz w:val="28"/>
         </w:rPr>
-        <w:t>Classe: persistence.php</w:t>
-      </w:r>
+        <w:t xml:space="preserve">Classe: </w:t>
+      </w:r>
+      <w:proofErr w:type="spellStart"/>
+      <w:r>
+        <w:rPr>
+          <w:sz w:val="28"/>
+        </w:rPr>
+        <w:t>persistence.php</w:t>
+      </w:r>
+      <w:proofErr w:type="spellEnd"/>
     </w:p>
     <w:p>
       <w:pPr>
@@ -598,12 +988,14 @@
         </w:rPr>
         <w:t xml:space="preserve">: </w:t>
       </w:r>
+      <w:proofErr w:type="spellStart"/>
       <w:r>
         <w:rPr>
           <w:sz w:val="28"/>
         </w:rPr>
         <w:t>totalra.php</w:t>
       </w:r>
+      <w:proofErr w:type="spellEnd"/>
     </w:p>
     <w:p>
       <w:pPr>
@@ -617,12 +1009,31 @@
           <w:sz w:val="32"/>
         </w:rPr>
       </w:pPr>
-      <w:r>
-        <w:rPr>
-          <w:sz w:val="28"/>
-        </w:rPr>
-        <w:t>crimeVW -&gt; crimeView</w:t>
-      </w:r>
+      <w:proofErr w:type="spellStart"/>
+      <w:proofErr w:type="gramStart"/>
+      <w:r>
+        <w:rPr>
+          <w:sz w:val="28"/>
+        </w:rPr>
+        <w:lastRenderedPageBreak/>
+        <w:t>crimeVW</w:t>
+      </w:r>
+      <w:proofErr w:type="spellEnd"/>
+      <w:proofErr w:type="gramEnd"/>
+      <w:r>
+        <w:rPr>
+          <w:sz w:val="28"/>
+        </w:rPr>
+        <w:t xml:space="preserve"> -&gt; </w:t>
+      </w:r>
+      <w:proofErr w:type="spellStart"/>
+      <w:r>
+        <w:rPr>
+          <w:sz w:val="28"/>
+        </w:rPr>
+        <w:t>crimeView</w:t>
+      </w:r>
+      <w:proofErr w:type="spellEnd"/>
     </w:p>
     <w:p>
       <w:pPr>
@@ -636,12 +1047,30 @@
           <w:sz w:val="32"/>
         </w:rPr>
       </w:pPr>
-      <w:r>
-        <w:rPr>
-          <w:sz w:val="28"/>
-        </w:rPr>
-        <w:t>tempoVW -&gt; timeView</w:t>
-      </w:r>
+      <w:proofErr w:type="spellStart"/>
+      <w:proofErr w:type="gramStart"/>
+      <w:r>
+        <w:rPr>
+          <w:sz w:val="28"/>
+        </w:rPr>
+        <w:t>tempoVW</w:t>
+      </w:r>
+      <w:proofErr w:type="spellEnd"/>
+      <w:proofErr w:type="gramEnd"/>
+      <w:r>
+        <w:rPr>
+          <w:sz w:val="28"/>
+        </w:rPr>
+        <w:t xml:space="preserve"> -&gt; </w:t>
+      </w:r>
+      <w:proofErr w:type="spellStart"/>
+      <w:r>
+        <w:rPr>
+          <w:sz w:val="28"/>
+        </w:rPr>
+        <w:t>timeView</w:t>
+      </w:r>
+      <w:proofErr w:type="spellEnd"/>
     </w:p>
     <w:p>
       <w:pPr>
@@ -659,8 +1088,16 @@
         <w:rPr>
           <w:sz w:val="28"/>
         </w:rPr>
-        <w:t>Classe: viewController.php</w:t>
-      </w:r>
+        <w:t xml:space="preserve">Classe: </w:t>
+      </w:r>
+      <w:proofErr w:type="spellStart"/>
+      <w:r>
+        <w:rPr>
+          <w:sz w:val="28"/>
+        </w:rPr>
+        <w:t>viewController.php</w:t>
+      </w:r>
+      <w:proofErr w:type="spellEnd"/>
     </w:p>
     <w:p>
       <w:pPr>
@@ -674,18 +1111,28 @@
           <w:sz w:val="32"/>
         </w:rPr>
       </w:pPr>
-      <w:r>
-        <w:rPr>
-          <w:sz w:val="28"/>
-        </w:rPr>
-        <w:t xml:space="preserve">pagina -&gt; </w:t>
-      </w:r>
+      <w:proofErr w:type="gramStart"/>
+      <w:r>
+        <w:rPr>
+          <w:sz w:val="28"/>
+        </w:rPr>
+        <w:t>pagina</w:t>
+      </w:r>
+      <w:proofErr w:type="gramEnd"/>
+      <w:r>
+        <w:rPr>
+          <w:sz w:val="28"/>
+        </w:rPr>
+        <w:t xml:space="preserve"> -&gt; </w:t>
+      </w:r>
+      <w:proofErr w:type="spellStart"/>
       <w:r>
         <w:rPr>
           <w:sz w:val="28"/>
         </w:rPr>
         <w:t>kind_of_page</w:t>
       </w:r>
+      <w:proofErr w:type="spellEnd"/>
     </w:p>
     <w:p>
       <w:pPr>
@@ -702,9 +1149,16 @@
         <w:rPr>
           <w:sz w:val="28"/>
         </w:rPr>
-        <w:lastRenderedPageBreak/>
-        <w:t>Classe: router.php</w:t>
-      </w:r>
+        <w:t xml:space="preserve">Classe: </w:t>
+      </w:r>
+      <w:proofErr w:type="spellStart"/>
+      <w:r>
+        <w:rPr>
+          <w:sz w:val="28"/>
+        </w:rPr>
+        <w:t>router.php</w:t>
+      </w:r>
+      <w:proofErr w:type="spellEnd"/>
     </w:p>
     <w:p>
       <w:pPr>
@@ -717,6 +1171,7 @@
           <w:sz w:val="28"/>
         </w:rPr>
       </w:pPr>
+      <w:proofErr w:type="gramStart"/>
       <w:r>
         <w:rPr>
           <w:sz w:val="28"/>
@@ -729,20 +1184,21 @@
         </w:rPr>
         <w:t>agina</w:t>
       </w:r>
+      <w:proofErr w:type="gramEnd"/>
       <w:r>
         <w:rPr>
           <w:sz w:val="28"/>
         </w:rPr>
         <w:t xml:space="preserve"> -&gt; </w:t>
       </w:r>
+      <w:proofErr w:type="spellStart"/>
       <w:r>
         <w:rPr>
           <w:sz w:val="28"/>
         </w:rPr>
         <w:t>kind_of_page</w:t>
       </w:r>
-      <w:bookmarkStart w:id="0" w:name="_GoBack"/>
-      <w:bookmarkEnd w:id="0"/>
+      <w:proofErr w:type="spellEnd"/>
     </w:p>
     <w:p>
       <w:pPr>
@@ -763,7 +1219,7 @@
 </file>
 
 <file path=word/numbering.xml><?xml version="1.0" encoding="utf-8"?>
-<w:numbering xmlns:wpc="http://schemas.microsoft.com/office/word/2010/wordprocessingCanvas" xmlns:mc="http://schemas.openxmlformats.org/markup-compatibility/2006" xmlns:o="urn:schemas-microsoft-com:office:office" xmlns:r="http://schemas.openxmlformats.org/officeDocument/2006/relationships" xmlns:m="http://schemas.openxmlformats.org/officeDocument/2006/math" xmlns:v="urn:schemas-microsoft-com:vml" xmlns:wp14="http://schemas.microsoft.com/office/word/2010/wordprocessingDrawing" xmlns:wp="http://schemas.openxmlformats.org/drawingml/2006/wordprocessingDrawing" xmlns:w10="urn:schemas-microsoft-com:office:word" xmlns:w="http://schemas.openxmlformats.org/wordprocessingml/2006/main" xmlns:w14="http://schemas.microsoft.com/office/word/2010/wordml" xmlns:wpg="http://schemas.microsoft.com/office/word/2010/wordprocessingGroup" xmlns:wpi="http://schemas.microsoft.com/office/word/2010/wordprocessingInk" xmlns:wne="http://schemas.microsoft.com/office/word/2006/wordml" xmlns:wps="http://schemas.microsoft.com/office/word/2010/wordprocessingShape" mc:Ignorable="w14 wp14">
+<w:numbering xmlns:wpc="http://schemas.microsoft.com/office/word/2010/wordprocessingCanvas" xmlns:mc="http://schemas.openxmlformats.org/markup-compatibility/2006" xmlns:o="urn:schemas-microsoft-com:office:office" xmlns:r="http://schemas.openxmlformats.org/officeDocument/2006/relationships" xmlns:m="http://schemas.openxmlformats.org/officeDocument/2006/math" xmlns:v="urn:schemas-microsoft-com:vml" xmlns:wp14="http://schemas.microsoft.com/office/word/2010/wordprocessingDrawing" xmlns:wp="http://schemas.openxmlformats.org/drawingml/2006/wordprocessingDrawing" xmlns:w10="urn:schemas-microsoft-com:office:word" xmlns:w="http://schemas.openxmlformats.org/wordprocessingml/2006/main" xmlns:w14="http://schemas.microsoft.com/office/word/2010/wordml" xmlns:w15="http://schemas.microsoft.com/office/word/2012/wordml" xmlns:wpg="http://schemas.microsoft.com/office/word/2010/wordprocessingGroup" xmlns:wpi="http://schemas.microsoft.com/office/word/2010/wordprocessingInk" xmlns:wne="http://schemas.microsoft.com/office/word/2006/wordml" xmlns:wps="http://schemas.microsoft.com/office/word/2010/wordprocessingShape" mc:Ignorable="w14 w15 wp14">
   <w:abstractNum w:abstractNumId="0">
     <w:nsid w:val="0F6F4ACA"/>
     <w:multiLevelType w:val="hybridMultilevel"/>
@@ -1589,7 +2045,7 @@
 </file>
 
 <file path=word/styles.xml><?xml version="1.0" encoding="utf-8"?>
-<w:styles xmlns:mc="http://schemas.openxmlformats.org/markup-compatibility/2006" xmlns:r="http://schemas.openxmlformats.org/officeDocument/2006/relationships" xmlns:w="http://schemas.openxmlformats.org/wordprocessingml/2006/main" xmlns:w14="http://schemas.microsoft.com/office/word/2010/wordml" mc:Ignorable="w14">
+<w:styles xmlns:mc="http://schemas.openxmlformats.org/markup-compatibility/2006" xmlns:r="http://schemas.openxmlformats.org/officeDocument/2006/relationships" xmlns:w="http://schemas.openxmlformats.org/wordprocessingml/2006/main" xmlns:w14="http://schemas.microsoft.com/office/word/2010/wordml" xmlns:w15="http://schemas.microsoft.com/office/word/2012/wordml" mc:Ignorable="w14 w15">
   <w:docDefaults>
     <w:rPrDefault>
       <w:rPr>
@@ -1605,345 +2061,378 @@
       </w:pPr>
     </w:pPrDefault>
   </w:docDefaults>
-  <w:latentStyles w:defLockedState="0" w:defUIPriority="99" w:defSemiHidden="1" w:defUnhideWhenUsed="1" w:defQFormat="0" w:count="267">
-    <w:lsdException w:name="Normal" w:semiHidden="0" w:uiPriority="0" w:unhideWhenUsed="0" w:qFormat="1"/>
-    <w:lsdException w:name="heading 1" w:semiHidden="0" w:uiPriority="9" w:unhideWhenUsed="0" w:qFormat="1"/>
-    <w:lsdException w:name="heading 2" w:uiPriority="9" w:qFormat="1"/>
-    <w:lsdException w:name="heading 3" w:uiPriority="9" w:qFormat="1"/>
-    <w:lsdException w:name="heading 4" w:uiPriority="9" w:qFormat="1"/>
-    <w:lsdException w:name="heading 5" w:uiPriority="9" w:qFormat="1"/>
-    <w:lsdException w:name="heading 6" w:uiPriority="9" w:qFormat="1"/>
-    <w:lsdException w:name="heading 7" w:uiPriority="9" w:qFormat="1"/>
-    <w:lsdException w:name="heading 8" w:uiPriority="9" w:qFormat="1"/>
-    <w:lsdException w:name="heading 9" w:uiPriority="9" w:qFormat="1"/>
-    <w:lsdException w:name="toc 1" w:uiPriority="39"/>
-    <w:lsdException w:name="toc 2" w:uiPriority="39"/>
-    <w:lsdException w:name="toc 3" w:uiPriority="39"/>
-    <w:lsdException w:name="toc 4" w:uiPriority="39"/>
-    <w:lsdException w:name="toc 5" w:uiPriority="39"/>
-    <w:lsdException w:name="toc 6" w:uiPriority="39"/>
-    <w:lsdException w:name="toc 7" w:uiPriority="39"/>
-    <w:lsdException w:name="toc 8" w:uiPriority="39"/>
-    <w:lsdException w:name="toc 9" w:uiPriority="39"/>
-    <w:lsdException w:name="caption" w:uiPriority="35" w:qFormat="1"/>
-    <w:lsdException w:name="Title" w:semiHidden="0" w:uiPriority="10" w:unhideWhenUsed="0" w:qFormat="1"/>
-    <w:lsdException w:name="Default Paragraph Font" w:uiPriority="1"/>
-    <w:lsdException w:name="Subtitle" w:semiHidden="0" w:uiPriority="11" w:unhideWhenUsed="0" w:qFormat="1"/>
-    <w:lsdException w:name="Strong" w:semiHidden="0" w:uiPriority="22" w:unhideWhenUsed="0" w:qFormat="1"/>
-    <w:lsdException w:name="Emphasis" w:semiHidden="0" w:uiPriority="20" w:unhideWhenUsed="0" w:qFormat="1"/>
-    <w:lsdException w:name="Table Grid" w:semiHidden="0" w:uiPriority="39" w:unhideWhenUsed="0"/>
-    <w:lsdException w:name="Placeholder Text" w:unhideWhenUsed="0"/>
-    <w:lsdException w:name="No Spacing" w:semiHidden="0" w:uiPriority="1" w:unhideWhenUsed="0" w:qFormat="1"/>
-    <w:lsdException w:name="Light Shading" w:semiHidden="0" w:uiPriority="60" w:unhideWhenUsed="0"/>
-    <w:lsdException w:name="Light List" w:semiHidden="0" w:uiPriority="61" w:unhideWhenUsed="0"/>
-    <w:lsdException w:name="Light Grid" w:semiHidden="0" w:uiPriority="62" w:unhideWhenUsed="0"/>
-    <w:lsdException w:name="Medium Shading 1" w:semiHidden="0" w:uiPriority="63" w:unhideWhenUsed="0"/>
-    <w:lsdException w:name="Medium Shading 2" w:semiHidden="0" w:uiPriority="64" w:unhideWhenUsed="0"/>
-    <w:lsdException w:name="Medium List 1" w:semiHidden="0" w:uiPriority="65" w:unhideWhenUsed="0"/>
-    <w:lsdException w:name="Medium List 2" w:semiHidden="0" w:uiPriority="66" w:unhideWhenUsed="0"/>
-    <w:lsdException w:name="Medium Grid 1" w:semiHidden="0" w:uiPriority="67" w:unhideWhenUsed="0"/>
-    <w:lsdException w:name="Medium Grid 2" w:semiHidden="0" w:uiPriority="68" w:unhideWhenUsed="0"/>
-    <w:lsdException w:name="Medium Grid 3" w:semiHidden="0" w:uiPriority="69" w:unhideWhenUsed="0"/>
-    <w:lsdException w:name="Dark List" w:semiHidden="0" w:uiPriority="70" w:unhideWhenUsed="0"/>
-    <w:lsdException w:name="Colorful Shading" w:semiHidden="0" w:uiPriority="71" w:unhideWhenUsed="0"/>
-    <w:lsdException w:name="Colorful List" w:semiHidden="0" w:uiPriority="72" w:unhideWhenUsed="0"/>
-    <w:lsdException w:name="Colorful Grid" w:semiHidden="0" w:uiPriority="73" w:unhideWhenUsed="0"/>
-    <w:lsdException w:name="Light Shading Accent 1" w:semiHidden="0" w:uiPriority="60" w:unhideWhenUsed="0"/>
-    <w:lsdException w:name="Light List Accent 1" w:semiHidden="0" w:uiPriority="61" w:unhideWhenUsed="0"/>
-    <w:lsdException w:name="Light Grid Accent 1" w:semiHidden="0" w:uiPriority="62" w:unhideWhenUsed="0"/>
-    <w:lsdException w:name="Medium Shading 1 Accent 1" w:semiHidden="0" w:uiPriority="63" w:unhideWhenUsed="0"/>
-    <w:lsdException w:name="Medium Shading 2 Accent 1" w:semiHidden="0" w:uiPriority="64" w:unhideWhenUsed="0"/>
-    <w:lsdException w:name="Medium List 1 Accent 1" w:semiHidden="0" w:uiPriority="65" w:unhideWhenUsed="0"/>
-    <w:lsdException w:name="Revision" w:unhideWhenUsed="0"/>
-    <w:lsdException w:name="List Paragraph" w:semiHidden="0" w:uiPriority="34" w:unhideWhenUsed="0" w:qFormat="1"/>
-    <w:lsdException w:name="Quote" w:semiHidden="0" w:uiPriority="29" w:unhideWhenUsed="0" w:qFormat="1"/>
-    <w:lsdException w:name="Intense Quote" w:semiHidden="0" w:uiPriority="30" w:unhideWhenUsed="0" w:qFormat="1"/>
-    <w:lsdException w:name="Medium List 2 Accent 1" w:semiHidden="0" w:uiPriority="66" w:unhideWhenUsed="0"/>
-    <w:lsdException w:name="Medium Grid 1 Accent 1" w:semiHidden="0" w:uiPriority="67" w:unhideWhenUsed="0"/>
-    <w:lsdException w:name="Medium Grid 2 Accent 1" w:semiHidden="0" w:uiPriority="68" w:unhideWhenUsed="0"/>
-    <w:lsdException w:name="Medium Grid 3 Accent 1" w:semiHidden="0" w:uiPriority="69" w:unhideWhenUsed="0"/>
-    <w:lsdException w:name="Dark List Accent 1" w:semiHidden="0" w:uiPriority="70" w:unhideWhenUsed="0"/>
-    <w:lsdException w:name="Colorful Shading Accent 1" w:semiHidden="0" w:uiPriority="71" w:unhideWhenUsed="0"/>
-    <w:lsdException w:name="Colorful List Accent 1" w:semiHidden="0" w:uiPriority="72" w:unhideWhenUsed="0"/>
-    <w:lsdException w:name="Colorful Grid Accent 1" w:semiHidden="0" w:uiPriority="73" w:unhideWhenUsed="0"/>
-    <w:lsdException w:name="Light Shading Accent 2" w:semiHidden="0" w:uiPriority="60" w:unhideWhenUsed="0"/>
-    <w:lsdException w:name="Light List Accent 2" w:semiHidden="0" w:uiPriority="61" w:unhideWhenUsed="0"/>
-    <w:lsdException w:name="Light Grid Accent 2" w:semiHidden="0" w:uiPriority="62" w:unhideWhenUsed="0"/>
-    <w:lsdException w:name="Medium Shading 1 Accent 2" w:semiHidden="0" w:uiPriority="63" w:unhideWhenUsed="0"/>
-    <w:lsdException w:name="Medium Shading 2 Accent 2" w:semiHidden="0" w:uiPriority="64" w:unhideWhenUsed="0"/>
-    <w:lsdException w:name="Medium List 1 Accent 2" w:semiHidden="0" w:uiPriority="65" w:unhideWhenUsed="0"/>
-    <w:lsdException w:name="Medium List 2 Accent 2" w:semiHidden="0" w:uiPriority="66" w:unhideWhenUsed="0"/>
-    <w:lsdException w:name="Medium Grid 1 Accent 2" w:semiHidden="0" w:uiPriority="67" w:unhideWhenUsed="0"/>
-    <w:lsdException w:name="Medium Grid 2 Accent 2" w:semiHidden="0" w:uiPriority="68" w:unhideWhenUsed="0"/>
-    <w:lsdException w:name="Medium Grid 3 Accent 2" w:semiHidden="0" w:uiPriority="69" w:unhideWhenUsed="0"/>
-    <w:lsdException w:name="Dark List Accent 2" w:semiHidden="0" w:uiPriority="70" w:unhideWhenUsed="0"/>
-    <w:lsdException w:name="Colorful Shading Accent 2" w:semiHidden="0" w:uiPriority="71" w:unhideWhenUsed="0"/>
-    <w:lsdException w:name="Colorful List Accent 2" w:semiHidden="0" w:uiPriority="72" w:unhideWhenUsed="0"/>
-    <w:lsdException w:name="Colorful Grid Accent 2" w:semiHidden="0" w:uiPriority="73" w:unhideWhenUsed="0"/>
-    <w:lsdException w:name="Light Shading Accent 3" w:semiHidden="0" w:uiPriority="60" w:unhideWhenUsed="0"/>
-    <w:lsdException w:name="Light List Accent 3" w:semiHidden="0" w:uiPriority="61" w:unhideWhenUsed="0"/>
-    <w:lsdException w:name="Light Grid Accent 3" w:semiHidden="0" w:uiPriority="62" w:unhideWhenUsed="0"/>
-    <w:lsdException w:name="Medium Shading 1 Accent 3" w:semiHidden="0" w:uiPriority="63" w:unhideWhenUsed="0"/>
-    <w:lsdException w:name="Medium Shading 2 Accent 3" w:semiHidden="0" w:uiPriority="64" w:unhideWhenUsed="0"/>
-    <w:lsdException w:name="Medium List 1 Accent 3" w:semiHidden="0" w:uiPriority="65" w:unhideWhenUsed="0"/>
-    <w:lsdException w:name="Medium List 2 Accent 3" w:semiHidden="0" w:uiPriority="66" w:unhideWhenUsed="0"/>
-    <w:lsdException w:name="Medium Grid 1 Accent 3" w:semiHidden="0" w:uiPriority="67" w:unhideWhenUsed="0"/>
-    <w:lsdException w:name="Medium Grid 2 Accent 3" w:semiHidden="0" w:uiPriority="68" w:unhideWhenUsed="0"/>
-    <w:lsdException w:name="Medium Grid 3 Accent 3" w:semiHidden="0" w:uiPriority="69" w:unhideWhenUsed="0"/>
-    <w:lsdException w:name="Dark List Accent 3" w:semiHidden="0" w:uiPriority="70" w:unhideWhenUsed="0"/>
-    <w:lsdException w:name="Colorful Shading Accent 3" w:semiHidden="0" w:uiPriority="71" w:unhideWhenUsed="0"/>
-    <w:lsdException w:name="Colorful List Accent 3" w:semiHidden="0" w:uiPriority="72" w:unhideWhenUsed="0"/>
-    <w:lsdException w:name="Colorful Grid Accent 3" w:semiHidden="0" w:uiPriority="73" w:unhideWhenUsed="0"/>
-    <w:lsdException w:name="Light Shading Accent 4" w:semiHidden="0" w:uiPriority="60" w:unhideWhenUsed="0"/>
-    <w:lsdException w:name="Light List Accent 4" w:semiHidden="0" w:uiPriority="61" w:unhideWhenUsed="0"/>
-    <w:lsdException w:name="Light Grid Accent 4" w:semiHidden="0" w:uiPriority="62" w:unhideWhenUsed="0"/>
-    <w:lsdException w:name="Medium Shading 1 Accent 4" w:semiHidden="0" w:uiPriority="63" w:unhideWhenUsed="0"/>
-    <w:lsdException w:name="Medium Shading 2 Accent 4" w:semiHidden="0" w:uiPriority="64" w:unhideWhenUsed="0"/>
-    <w:lsdException w:name="Medium List 1 Accent 4" w:semiHidden="0" w:uiPriority="65" w:unhideWhenUsed="0"/>
-    <w:lsdException w:name="Medium List 2 Accent 4" w:semiHidden="0" w:uiPriority="66" w:unhideWhenUsed="0"/>
-    <w:lsdException w:name="Medium Grid 1 Accent 4" w:semiHidden="0" w:uiPriority="67" w:unhideWhenUsed="0"/>
-    <w:lsdException w:name="Medium Grid 2 Accent 4" w:semiHidden="0" w:uiPriority="68" w:unhideWhenUsed="0"/>
-    <w:lsdException w:name="Medium Grid 3 Accent 4" w:semiHidden="0" w:uiPriority="69" w:unhideWhenUsed="0"/>
-    <w:lsdException w:name="Dark List Accent 4" w:semiHidden="0" w:uiPriority="70" w:unhideWhenUsed="0"/>
-    <w:lsdException w:name="Colorful Shading Accent 4" w:semiHidden="0" w:uiPriority="71" w:unhideWhenUsed="0"/>
-    <w:lsdException w:name="Colorful List Accent 4" w:semiHidden="0" w:uiPriority="72" w:unhideWhenUsed="0"/>
-    <w:lsdException w:name="Colorful Grid Accent 4" w:semiHidden="0" w:uiPriority="73" w:unhideWhenUsed="0"/>
-    <w:lsdException w:name="Light Shading Accent 5" w:semiHidden="0" w:uiPriority="60" w:unhideWhenUsed="0"/>
-    <w:lsdException w:name="Light List Accent 5" w:semiHidden="0" w:uiPriority="61" w:unhideWhenUsed="0"/>
-    <w:lsdException w:name="Light Grid Accent 5" w:semiHidden="0" w:uiPriority="62" w:unhideWhenUsed="0"/>
-    <w:lsdException w:name="Medium Shading 1 Accent 5" w:semiHidden="0" w:uiPriority="63" w:unhideWhenUsed="0"/>
-    <w:lsdException w:name="Medium Shading 2 Accent 5" w:semiHidden="0" w:uiPriority="64" w:unhideWhenUsed="0"/>
-    <w:lsdException w:name="Medium List 1 Accent 5" w:semiHidden="0" w:uiPriority="65" w:unhideWhenUsed="0"/>
-    <w:lsdException w:name="Medium List 2 Accent 5" w:semiHidden="0" w:uiPriority="66" w:unhideWhenUsed="0"/>
-    <w:lsdException w:name="Medium Grid 1 Accent 5" w:semiHidden="0" w:uiPriority="67" w:unhideWhenUsed="0"/>
-    <w:lsdException w:name="Medium Grid 2 Accent 5" w:semiHidden="0" w:uiPriority="68" w:unhideWhenUsed="0"/>
-    <w:lsdException w:name="Medium Grid 3 Accent 5" w:semiHidden="0" w:uiPriority="69" w:unhideWhenUsed="0"/>
-    <w:lsdException w:name="Dark List Accent 5" w:semiHidden="0" w:uiPriority="70" w:unhideWhenUsed="0"/>
-    <w:lsdException w:name="Colorful Shading Accent 5" w:semiHidden="0" w:uiPriority="71" w:unhideWhenUsed="0"/>
-    <w:lsdException w:name="Colorful List Accent 5" w:semiHidden="0" w:uiPriority="72" w:unhideWhenUsed="0"/>
-    <w:lsdException w:name="Colorful Grid Accent 5" w:semiHidden="0" w:uiPriority="73" w:unhideWhenUsed="0"/>
-    <w:lsdException w:name="Light Shading Accent 6" w:semiHidden="0" w:uiPriority="60" w:unhideWhenUsed="0"/>
-    <w:lsdException w:name="Light List Accent 6" w:semiHidden="0" w:uiPriority="61" w:unhideWhenUsed="0"/>
-    <w:lsdException w:name="Light Grid Accent 6" w:semiHidden="0" w:uiPriority="62" w:unhideWhenUsed="0"/>
-    <w:lsdException w:name="Medium Shading 1 Accent 6" w:semiHidden="0" w:uiPriority="63" w:unhideWhenUsed="0"/>
-    <w:lsdException w:name="Medium Shading 2 Accent 6" w:semiHidden="0" w:uiPriority="64" w:unhideWhenUsed="0"/>
-    <w:lsdException w:name="Medium List 1 Accent 6" w:semiHidden="0" w:uiPriority="65" w:unhideWhenUsed="0"/>
-    <w:lsdException w:name="Medium List 2 Accent 6" w:semiHidden="0" w:uiPriority="66" w:unhideWhenUsed="0"/>
-    <w:lsdException w:name="Medium Grid 1 Accent 6" w:semiHidden="0" w:uiPriority="67" w:unhideWhenUsed="0"/>
-    <w:lsdException w:name="Medium Grid 2 Accent 6" w:semiHidden="0" w:uiPriority="68" w:unhideWhenUsed="0"/>
-    <w:lsdException w:name="Medium Grid 3 Accent 6" w:semiHidden="0" w:uiPriority="69" w:unhideWhenUsed="0"/>
-    <w:lsdException w:name="Dark List Accent 6" w:semiHidden="0" w:uiPriority="70" w:unhideWhenUsed="0"/>
-    <w:lsdException w:name="Colorful Shading Accent 6" w:semiHidden="0" w:uiPriority="71" w:unhideWhenUsed="0"/>
-    <w:lsdException w:name="Colorful List Accent 6" w:semiHidden="0" w:uiPriority="72" w:unhideWhenUsed="0"/>
-    <w:lsdException w:name="Colorful Grid Accent 6" w:semiHidden="0" w:uiPriority="73" w:unhideWhenUsed="0"/>
-    <w:lsdException w:name="Subtle Emphasis" w:semiHidden="0" w:uiPriority="19" w:unhideWhenUsed="0" w:qFormat="1"/>
-    <w:lsdException w:name="Intense Emphasis" w:semiHidden="0" w:uiPriority="21" w:unhideWhenUsed="0" w:qFormat="1"/>
-    <w:lsdException w:name="Subtle Reference" w:semiHidden="0" w:uiPriority="31" w:unhideWhenUsed="0" w:qFormat="1"/>
-    <w:lsdException w:name="Intense Reference" w:semiHidden="0" w:uiPriority="32" w:unhideWhenUsed="0" w:qFormat="1"/>
-    <w:lsdException w:name="Book Title" w:semiHidden="0" w:uiPriority="33" w:unhideWhenUsed="0" w:qFormat="1"/>
-    <w:lsdException w:name="Bibliography" w:uiPriority="37"/>
-    <w:lsdException w:name="TOC Heading" w:uiPriority="39" w:qFormat="1"/>
-  </w:latentStyles>
-  <w:style w:type="paragraph" w:default="1" w:styleId="Normal">
-    <w:name w:val="Normal"/>
-    <w:qFormat/>
-  </w:style>
-  <w:style w:type="character" w:default="1" w:styleId="Fontepargpadro">
-    <w:name w:val="Default Paragraph Font"/>
-    <w:uiPriority w:val="1"/>
-    <w:semiHidden/>
-    <w:unhideWhenUsed/>
-  </w:style>
-  <w:style w:type="table" w:default="1" w:styleId="Tabelanormal">
-    <w:name w:val="Normal Table"/>
-    <w:uiPriority w:val="99"/>
-    <w:semiHidden/>
-    <w:unhideWhenUsed/>
-    <w:tblPr>
-      <w:tblInd w:w="0" w:type="dxa"/>
-      <w:tblCellMar>
-        <w:top w:w="0" w:type="dxa"/>
-        <w:left w:w="108" w:type="dxa"/>
-        <w:bottom w:w="0" w:type="dxa"/>
-        <w:right w:w="108" w:type="dxa"/>
-      </w:tblCellMar>
-    </w:tblPr>
-  </w:style>
-  <w:style w:type="numbering" w:default="1" w:styleId="Semlista">
-    <w:name w:val="No List"/>
-    <w:uiPriority w:val="99"/>
-    <w:semiHidden/>
-    <w:unhideWhenUsed/>
-  </w:style>
-  <w:style w:type="paragraph" w:styleId="PargrafodaLista">
-    <w:name w:val="List Paragraph"/>
-    <w:basedOn w:val="Normal"/>
-    <w:uiPriority w:val="34"/>
-    <w:qFormat/>
-    <w:rsid w:val="00AB5206"/>
-    <w:pPr>
-      <w:ind w:left="720"/>
-      <w:contextualSpacing/>
-    </w:pPr>
-  </w:style>
-</w:styles>
-</file>
-
-<file path=word/stylesWithEffects.xml><?xml version="1.0" encoding="utf-8"?>
-<w:styles xmlns:wpc="http://schemas.microsoft.com/office/word/2010/wordprocessingCanvas" xmlns:mc="http://schemas.openxmlformats.org/markup-compatibility/2006" xmlns:o="urn:schemas-microsoft-com:office:office" xmlns:r="http://schemas.openxmlformats.org/officeDocument/2006/relationships" xmlns:m="http://schemas.openxmlformats.org/officeDocument/2006/math" xmlns:v="urn:schemas-microsoft-com:vml" xmlns:wp14="http://schemas.microsoft.com/office/word/2010/wordprocessingDrawing" xmlns:wp="http://schemas.openxmlformats.org/drawingml/2006/wordprocessingDrawing" xmlns:w10="urn:schemas-microsoft-com:office:word" xmlns:w="http://schemas.openxmlformats.org/wordprocessingml/2006/main" xmlns:w14="http://schemas.microsoft.com/office/word/2010/wordml" xmlns:wpg="http://schemas.microsoft.com/office/word/2010/wordprocessingGroup" xmlns:wpi="http://schemas.microsoft.com/office/word/2010/wordprocessingInk" xmlns:wne="http://schemas.microsoft.com/office/word/2006/wordml" xmlns:wps="http://schemas.microsoft.com/office/word/2010/wordprocessingShape" mc:Ignorable="w14 wp14">
-  <w:docDefaults>
-    <w:rPrDefault>
-      <w:rPr>
-        <w:rFonts w:asciiTheme="minorHAnsi" w:eastAsiaTheme="minorHAnsi" w:hAnsiTheme="minorHAnsi" w:cstheme="minorBidi"/>
-        <w:sz w:val="22"/>
-        <w:szCs w:val="22"/>
-        <w:lang w:val="pt-BR" w:eastAsia="en-US" w:bidi="ar-SA"/>
-      </w:rPr>
-    </w:rPrDefault>
-    <w:pPrDefault>
-      <w:pPr>
-        <w:spacing w:after="160" w:line="259" w:lineRule="auto"/>
-      </w:pPr>
-    </w:pPrDefault>
-  </w:docDefaults>
-  <w:latentStyles w:defLockedState="0" w:defUIPriority="99" w:defSemiHidden="1" w:defUnhideWhenUsed="1" w:defQFormat="0" w:count="267">
-    <w:lsdException w:name="Normal" w:semiHidden="0" w:uiPriority="0" w:unhideWhenUsed="0" w:qFormat="1"/>
-    <w:lsdException w:name="heading 1" w:semiHidden="0" w:uiPriority="9" w:unhideWhenUsed="0" w:qFormat="1"/>
-    <w:lsdException w:name="heading 2" w:uiPriority="9" w:qFormat="1"/>
-    <w:lsdException w:name="heading 3" w:uiPriority="9" w:qFormat="1"/>
-    <w:lsdException w:name="heading 4" w:uiPriority="9" w:qFormat="1"/>
-    <w:lsdException w:name="heading 5" w:uiPriority="9" w:qFormat="1"/>
-    <w:lsdException w:name="heading 6" w:uiPriority="9" w:qFormat="1"/>
-    <w:lsdException w:name="heading 7" w:uiPriority="9" w:qFormat="1"/>
-    <w:lsdException w:name="heading 8" w:uiPriority="9" w:qFormat="1"/>
-    <w:lsdException w:name="heading 9" w:uiPriority="9" w:qFormat="1"/>
-    <w:lsdException w:name="toc 1" w:uiPriority="39"/>
-    <w:lsdException w:name="toc 2" w:uiPriority="39"/>
-    <w:lsdException w:name="toc 3" w:uiPriority="39"/>
-    <w:lsdException w:name="toc 4" w:uiPriority="39"/>
-    <w:lsdException w:name="toc 5" w:uiPriority="39"/>
-    <w:lsdException w:name="toc 6" w:uiPriority="39"/>
-    <w:lsdException w:name="toc 7" w:uiPriority="39"/>
-    <w:lsdException w:name="toc 8" w:uiPriority="39"/>
-    <w:lsdException w:name="toc 9" w:uiPriority="39"/>
-    <w:lsdException w:name="caption" w:uiPriority="35" w:qFormat="1"/>
-    <w:lsdException w:name="Title" w:semiHidden="0" w:uiPriority="10" w:unhideWhenUsed="0" w:qFormat="1"/>
-    <w:lsdException w:name="Default Paragraph Font" w:uiPriority="1"/>
-    <w:lsdException w:name="Subtitle" w:semiHidden="0" w:uiPriority="11" w:unhideWhenUsed="0" w:qFormat="1"/>
-    <w:lsdException w:name="Strong" w:semiHidden="0" w:uiPriority="22" w:unhideWhenUsed="0" w:qFormat="1"/>
-    <w:lsdException w:name="Emphasis" w:semiHidden="0" w:uiPriority="20" w:unhideWhenUsed="0" w:qFormat="1"/>
-    <w:lsdException w:name="Table Grid" w:semiHidden="0" w:uiPriority="39" w:unhideWhenUsed="0"/>
-    <w:lsdException w:name="Placeholder Text" w:unhideWhenUsed="0"/>
-    <w:lsdException w:name="No Spacing" w:semiHidden="0" w:uiPriority="1" w:unhideWhenUsed="0" w:qFormat="1"/>
-    <w:lsdException w:name="Light Shading" w:semiHidden="0" w:uiPriority="60" w:unhideWhenUsed="0"/>
-    <w:lsdException w:name="Light List" w:semiHidden="0" w:uiPriority="61" w:unhideWhenUsed="0"/>
-    <w:lsdException w:name="Light Grid" w:semiHidden="0" w:uiPriority="62" w:unhideWhenUsed="0"/>
-    <w:lsdException w:name="Medium Shading 1" w:semiHidden="0" w:uiPriority="63" w:unhideWhenUsed="0"/>
-    <w:lsdException w:name="Medium Shading 2" w:semiHidden="0" w:uiPriority="64" w:unhideWhenUsed="0"/>
-    <w:lsdException w:name="Medium List 1" w:semiHidden="0" w:uiPriority="65" w:unhideWhenUsed="0"/>
-    <w:lsdException w:name="Medium List 2" w:semiHidden="0" w:uiPriority="66" w:unhideWhenUsed="0"/>
-    <w:lsdException w:name="Medium Grid 1" w:semiHidden="0" w:uiPriority="67" w:unhideWhenUsed="0"/>
-    <w:lsdException w:name="Medium Grid 2" w:semiHidden="0" w:uiPriority="68" w:unhideWhenUsed="0"/>
-    <w:lsdException w:name="Medium Grid 3" w:semiHidden="0" w:uiPriority="69" w:unhideWhenUsed="0"/>
-    <w:lsdException w:name="Dark List" w:semiHidden="0" w:uiPriority="70" w:unhideWhenUsed="0"/>
-    <w:lsdException w:name="Colorful Shading" w:semiHidden="0" w:uiPriority="71" w:unhideWhenUsed="0"/>
-    <w:lsdException w:name="Colorful List" w:semiHidden="0" w:uiPriority="72" w:unhideWhenUsed="0"/>
-    <w:lsdException w:name="Colorful Grid" w:semiHidden="0" w:uiPriority="73" w:unhideWhenUsed="0"/>
-    <w:lsdException w:name="Light Shading Accent 1" w:semiHidden="0" w:uiPriority="60" w:unhideWhenUsed="0"/>
-    <w:lsdException w:name="Light List Accent 1" w:semiHidden="0" w:uiPriority="61" w:unhideWhenUsed="0"/>
-    <w:lsdException w:name="Light Grid Accent 1" w:semiHidden="0" w:uiPriority="62" w:unhideWhenUsed="0"/>
-    <w:lsdException w:name="Medium Shading 1 Accent 1" w:semiHidden="0" w:uiPriority="63" w:unhideWhenUsed="0"/>
-    <w:lsdException w:name="Medium Shading 2 Accent 1" w:semiHidden="0" w:uiPriority="64" w:unhideWhenUsed="0"/>
-    <w:lsdException w:name="Medium List 1 Accent 1" w:semiHidden="0" w:uiPriority="65" w:unhideWhenUsed="0"/>
-    <w:lsdException w:name="Revision" w:unhideWhenUsed="0"/>
-    <w:lsdException w:name="List Paragraph" w:semiHidden="0" w:uiPriority="34" w:unhideWhenUsed="0" w:qFormat="1"/>
-    <w:lsdException w:name="Quote" w:semiHidden="0" w:uiPriority="29" w:unhideWhenUsed="0" w:qFormat="1"/>
-    <w:lsdException w:name="Intense Quote" w:semiHidden="0" w:uiPriority="30" w:unhideWhenUsed="0" w:qFormat="1"/>
-    <w:lsdException w:name="Medium List 2 Accent 1" w:semiHidden="0" w:uiPriority="66" w:unhideWhenUsed="0"/>
-    <w:lsdException w:name="Medium Grid 1 Accent 1" w:semiHidden="0" w:uiPriority="67" w:unhideWhenUsed="0"/>
-    <w:lsdException w:name="Medium Grid 2 Accent 1" w:semiHidden="0" w:uiPriority="68" w:unhideWhenUsed="0"/>
-    <w:lsdException w:name="Medium Grid 3 Accent 1" w:semiHidden="0" w:uiPriority="69" w:unhideWhenUsed="0"/>
-    <w:lsdException w:name="Dark List Accent 1" w:semiHidden="0" w:uiPriority="70" w:unhideWhenUsed="0"/>
-    <w:lsdException w:name="Colorful Shading Accent 1" w:semiHidden="0" w:uiPriority="71" w:unhideWhenUsed="0"/>
-    <w:lsdException w:name="Colorful List Accent 1" w:semiHidden="0" w:uiPriority="72" w:unhideWhenUsed="0"/>
-    <w:lsdException w:name="Colorful Grid Accent 1" w:semiHidden="0" w:uiPriority="73" w:unhideWhenUsed="0"/>
-    <w:lsdException w:name="Light Shading Accent 2" w:semiHidden="0" w:uiPriority="60" w:unhideWhenUsed="0"/>
-    <w:lsdException w:name="Light List Accent 2" w:semiHidden="0" w:uiPriority="61" w:unhideWhenUsed="0"/>
-    <w:lsdException w:name="Light Grid Accent 2" w:semiHidden="0" w:uiPriority="62" w:unhideWhenUsed="0"/>
-    <w:lsdException w:name="Medium Shading 1 Accent 2" w:semiHidden="0" w:uiPriority="63" w:unhideWhenUsed="0"/>
-    <w:lsdException w:name="Medium Shading 2 Accent 2" w:semiHidden="0" w:uiPriority="64" w:unhideWhenUsed="0"/>
-    <w:lsdException w:name="Medium List 1 Accent 2" w:semiHidden="0" w:uiPriority="65" w:unhideWhenUsed="0"/>
-    <w:lsdException w:name="Medium List 2 Accent 2" w:semiHidden="0" w:uiPriority="66" w:unhideWhenUsed="0"/>
-    <w:lsdException w:name="Medium Grid 1 Accent 2" w:semiHidden="0" w:uiPriority="67" w:unhideWhenUsed="0"/>
-    <w:lsdException w:name="Medium Grid 2 Accent 2" w:semiHidden="0" w:uiPriority="68" w:unhideWhenUsed="0"/>
-    <w:lsdException w:name="Medium Grid 3 Accent 2" w:semiHidden="0" w:uiPriority="69" w:unhideWhenUsed="0"/>
-    <w:lsdException w:name="Dark List Accent 2" w:semiHidden="0" w:uiPriority="70" w:unhideWhenUsed="0"/>
-    <w:lsdException w:name="Colorful Shading Accent 2" w:semiHidden="0" w:uiPriority="71" w:unhideWhenUsed="0"/>
-    <w:lsdException w:name="Colorful List Accent 2" w:semiHidden="0" w:uiPriority="72" w:unhideWhenUsed="0"/>
-    <w:lsdException w:name="Colorful Grid Accent 2" w:semiHidden="0" w:uiPriority="73" w:unhideWhenUsed="0"/>
-    <w:lsdException w:name="Light Shading Accent 3" w:semiHidden="0" w:uiPriority="60" w:unhideWhenUsed="0"/>
-    <w:lsdException w:name="Light List Accent 3" w:semiHidden="0" w:uiPriority="61" w:unhideWhenUsed="0"/>
-    <w:lsdException w:name="Light Grid Accent 3" w:semiHidden="0" w:uiPriority="62" w:unhideWhenUsed="0"/>
-    <w:lsdException w:name="Medium Shading 1 Accent 3" w:semiHidden="0" w:uiPriority="63" w:unhideWhenUsed="0"/>
-    <w:lsdException w:name="Medium Shading 2 Accent 3" w:semiHidden="0" w:uiPriority="64" w:unhideWhenUsed="0"/>
-    <w:lsdException w:name="Medium List 1 Accent 3" w:semiHidden="0" w:uiPriority="65" w:unhideWhenUsed="0"/>
-    <w:lsdException w:name="Medium List 2 Accent 3" w:semiHidden="0" w:uiPriority="66" w:unhideWhenUsed="0"/>
-    <w:lsdException w:name="Medium Grid 1 Accent 3" w:semiHidden="0" w:uiPriority="67" w:unhideWhenUsed="0"/>
-    <w:lsdException w:name="Medium Grid 2 Accent 3" w:semiHidden="0" w:uiPriority="68" w:unhideWhenUsed="0"/>
-    <w:lsdException w:name="Medium Grid 3 Accent 3" w:semiHidden="0" w:uiPriority="69" w:unhideWhenUsed="0"/>
-    <w:lsdException w:name="Dark List Accent 3" w:semiHidden="0" w:uiPriority="70" w:unhideWhenUsed="0"/>
-    <w:lsdException w:name="Colorful Shading Accent 3" w:semiHidden="0" w:uiPriority="71" w:unhideWhenUsed="0"/>
-    <w:lsdException w:name="Colorful List Accent 3" w:semiHidden="0" w:uiPriority="72" w:unhideWhenUsed="0"/>
-    <w:lsdException w:name="Colorful Grid Accent 3" w:semiHidden="0" w:uiPriority="73" w:unhideWhenUsed="0"/>
-    <w:lsdException w:name="Light Shading Accent 4" w:semiHidden="0" w:uiPriority="60" w:unhideWhenUsed="0"/>
-    <w:lsdException w:name="Light List Accent 4" w:semiHidden="0" w:uiPriority="61" w:unhideWhenUsed="0"/>
-    <w:lsdException w:name="Light Grid Accent 4" w:semiHidden="0" w:uiPriority="62" w:unhideWhenUsed="0"/>
-    <w:lsdException w:name="Medium Shading 1 Accent 4" w:semiHidden="0" w:uiPriority="63" w:unhideWhenUsed="0"/>
-    <w:lsdException w:name="Medium Shading 2 Accent 4" w:semiHidden="0" w:uiPriority="64" w:unhideWhenUsed="0"/>
-    <w:lsdException w:name="Medium List 1 Accent 4" w:semiHidden="0" w:uiPriority="65" w:unhideWhenUsed="0"/>
-    <w:lsdException w:name="Medium List 2 Accent 4" w:semiHidden="0" w:uiPriority="66" w:unhideWhenUsed="0"/>
-    <w:lsdException w:name="Medium Grid 1 Accent 4" w:semiHidden="0" w:uiPriority="67" w:unhideWhenUsed="0"/>
-    <w:lsdException w:name="Medium Grid 2 Accent 4" w:semiHidden="0" w:uiPriority="68" w:unhideWhenUsed="0"/>
-    <w:lsdException w:name="Medium Grid 3 Accent 4" w:semiHidden="0" w:uiPriority="69" w:unhideWhenUsed="0"/>
-    <w:lsdException w:name="Dark List Accent 4" w:semiHidden="0" w:uiPriority="70" w:unhideWhenUsed="0"/>
-    <w:lsdException w:name="Colorful Shading Accent 4" w:semiHidden="0" w:uiPriority="71" w:unhideWhenUsed="0"/>
-    <w:lsdException w:name="Colorful List Accent 4" w:semiHidden="0" w:uiPriority="72" w:unhideWhenUsed="0"/>
-    <w:lsdException w:name="Colorful Grid Accent 4" w:semiHidden="0" w:uiPriority="73" w:unhideWhenUsed="0"/>
-    <w:lsdException w:name="Light Shading Accent 5" w:semiHidden="0" w:uiPriority="60" w:unhideWhenUsed="0"/>
-    <w:lsdException w:name="Light List Accent 5" w:semiHidden="0" w:uiPriority="61" w:unhideWhenUsed="0"/>
-    <w:lsdException w:name="Light Grid Accent 5" w:semiHidden="0" w:uiPriority="62" w:unhideWhenUsed="0"/>
-    <w:lsdException w:name="Medium Shading 1 Accent 5" w:semiHidden="0" w:uiPriority="63" w:unhideWhenUsed="0"/>
-    <w:lsdException w:name="Medium Shading 2 Accent 5" w:semiHidden="0" w:uiPriority="64" w:unhideWhenUsed="0"/>
-    <w:lsdException w:name="Medium List 1 Accent 5" w:semiHidden="0" w:uiPriority="65" w:unhideWhenUsed="0"/>
-    <w:lsdException w:name="Medium List 2 Accent 5" w:semiHidden="0" w:uiPriority="66" w:unhideWhenUsed="0"/>
-    <w:lsdException w:name="Medium Grid 1 Accent 5" w:semiHidden="0" w:uiPriority="67" w:unhideWhenUsed="0"/>
-    <w:lsdException w:name="Medium Grid 2 Accent 5" w:semiHidden="0" w:uiPriority="68" w:unhideWhenUsed="0"/>
-    <w:lsdException w:name="Medium Grid 3 Accent 5" w:semiHidden="0" w:uiPriority="69" w:unhideWhenUsed="0"/>
-    <w:lsdException w:name="Dark List Accent 5" w:semiHidden="0" w:uiPriority="70" w:unhideWhenUsed="0"/>
-    <w:lsdException w:name="Colorful Shading Accent 5" w:semiHidden="0" w:uiPriority="71" w:unhideWhenUsed="0"/>
-    <w:lsdException w:name="Colorful List Accent 5" w:semiHidden="0" w:uiPriority="72" w:unhideWhenUsed="0"/>
-    <w:lsdException w:name="Colorful Grid Accent 5" w:semiHidden="0" w:uiPriority="73" w:unhideWhenUsed="0"/>
-    <w:lsdException w:name="Light Shading Accent 6" w:semiHidden="0" w:uiPriority="60" w:unhideWhenUsed="0"/>
-    <w:lsdException w:name="Light List Accent 6" w:semiHidden="0" w:uiPriority="61" w:unhideWhenUsed="0"/>
-    <w:lsdException w:name="Light Grid Accent 6" w:semiHidden="0" w:uiPriority="62" w:unhideWhenUsed="0"/>
-    <w:lsdException w:name="Medium Shading 1 Accent 6" w:semiHidden="0" w:uiPriority="63" w:unhideWhenUsed="0"/>
-    <w:lsdException w:name="Medium Shading 2 Accent 6" w:semiHidden="0" w:uiPriority="64" w:unhideWhenUsed="0"/>
-    <w:lsdException w:name="Medium List 1 Accent 6" w:semiHidden="0" w:uiPriority="65" w:unhideWhenUsed="0"/>
-    <w:lsdException w:name="Medium List 2 Accent 6" w:semiHidden="0" w:uiPriority="66" w:unhideWhenUsed="0"/>
-    <w:lsdException w:name="Medium Grid 1 Accent 6" w:semiHidden="0" w:uiPriority="67" w:unhideWhenUsed="0"/>
-    <w:lsdException w:name="Medium Grid 2 Accent 6" w:semiHidden="0" w:uiPriority="68" w:unhideWhenUsed="0"/>
-    <w:lsdException w:name="Medium Grid 3 Accent 6" w:semiHidden="0" w:uiPriority="69" w:unhideWhenUsed="0"/>
-    <w:lsdException w:name="Dark List Accent 6" w:semiHidden="0" w:uiPriority="70" w:unhideWhenUsed="0"/>
-    <w:lsdException w:name="Colorful Shading Accent 6" w:semiHidden="0" w:uiPriority="71" w:unhideWhenUsed="0"/>
-    <w:lsdException w:name="Colorful List Accent 6" w:semiHidden="0" w:uiPriority="72" w:unhideWhenUsed="0"/>
-    <w:lsdException w:name="Colorful Grid Accent 6" w:semiHidden="0" w:uiPriority="73" w:unhideWhenUsed="0"/>
-    <w:lsdException w:name="Subtle Emphasis" w:semiHidden="0" w:uiPriority="19" w:unhideWhenUsed="0" w:qFormat="1"/>
-    <w:lsdException w:name="Intense Emphasis" w:semiHidden="0" w:uiPriority="21" w:unhideWhenUsed="0" w:qFormat="1"/>
-    <w:lsdException w:name="Subtle Reference" w:semiHidden="0" w:uiPriority="31" w:unhideWhenUsed="0" w:qFormat="1"/>
-    <w:lsdException w:name="Intense Reference" w:semiHidden="0" w:uiPriority="32" w:unhideWhenUsed="0" w:qFormat="1"/>
-    <w:lsdException w:name="Book Title" w:semiHidden="0" w:uiPriority="33" w:unhideWhenUsed="0" w:qFormat="1"/>
-    <w:lsdException w:name="Bibliography" w:uiPriority="37"/>
-    <w:lsdException w:name="TOC Heading" w:uiPriority="39" w:qFormat="1"/>
+  <w:latentStyles w:defLockedState="0" w:defUIPriority="99" w:defSemiHidden="0" w:defUnhideWhenUsed="0" w:defQFormat="0" w:count="371">
+    <w:lsdException w:name="Normal" w:uiPriority="0" w:qFormat="1"/>
+    <w:lsdException w:name="heading 1" w:uiPriority="9" w:qFormat="1"/>
+    <w:lsdException w:name="heading 2" w:semiHidden="1" w:uiPriority="9" w:unhideWhenUsed="1" w:qFormat="1"/>
+    <w:lsdException w:name="heading 3" w:semiHidden="1" w:uiPriority="9" w:unhideWhenUsed="1" w:qFormat="1"/>
+    <w:lsdException w:name="heading 4" w:semiHidden="1" w:uiPriority="9" w:unhideWhenUsed="1" w:qFormat="1"/>
+    <w:lsdException w:name="heading 5" w:semiHidden="1" w:uiPriority="9" w:unhideWhenUsed="1" w:qFormat="1"/>
+    <w:lsdException w:name="heading 6" w:semiHidden="1" w:uiPriority="9" w:unhideWhenUsed="1" w:qFormat="1"/>
+    <w:lsdException w:name="heading 7" w:semiHidden="1" w:uiPriority="9" w:unhideWhenUsed="1" w:qFormat="1"/>
+    <w:lsdException w:name="heading 8" w:semiHidden="1" w:uiPriority="9" w:unhideWhenUsed="1" w:qFormat="1"/>
+    <w:lsdException w:name="heading 9" w:semiHidden="1" w:uiPriority="9" w:unhideWhenUsed="1" w:qFormat="1"/>
+    <w:lsdException w:name="index 1" w:semiHidden="1" w:unhideWhenUsed="1"/>
+    <w:lsdException w:name="index 2" w:semiHidden="1" w:unhideWhenUsed="1"/>
+    <w:lsdException w:name="index 3" w:semiHidden="1" w:unhideWhenUsed="1"/>
+    <w:lsdException w:name="index 4" w:semiHidden="1" w:unhideWhenUsed="1"/>
+    <w:lsdException w:name="index 5" w:semiHidden="1" w:unhideWhenUsed="1"/>
+    <w:lsdException w:name="index 6" w:semiHidden="1" w:unhideWhenUsed="1"/>
+    <w:lsdException w:name="index 7" w:semiHidden="1" w:unhideWhenUsed="1"/>
+    <w:lsdException w:name="index 8" w:semiHidden="1" w:unhideWhenUsed="1"/>
+    <w:lsdException w:name="index 9" w:semiHidden="1" w:unhideWhenUsed="1"/>
+    <w:lsdException w:name="toc 1" w:semiHidden="1" w:uiPriority="39" w:unhideWhenUsed="1"/>
+    <w:lsdException w:name="toc 2" w:semiHidden="1" w:uiPriority="39" w:unhideWhenUsed="1"/>
+    <w:lsdException w:name="toc 3" w:semiHidden="1" w:uiPriority="39" w:unhideWhenUsed="1"/>
+    <w:lsdException w:name="toc 4" w:semiHidden="1" w:uiPriority="39" w:unhideWhenUsed="1"/>
+    <w:lsdException w:name="toc 5" w:semiHidden="1" w:uiPriority="39" w:unhideWhenUsed="1"/>
+    <w:lsdException w:name="toc 6" w:semiHidden="1" w:uiPriority="39" w:unhideWhenUsed="1"/>
+    <w:lsdException w:name="toc 7" w:semiHidden="1" w:uiPriority="39" w:unhideWhenUsed="1"/>
+    <w:lsdException w:name="toc 8" w:semiHidden="1" w:uiPriority="39" w:unhideWhenUsed="1"/>
+    <w:lsdException w:name="toc 9" w:semiHidden="1" w:uiPriority="39" w:unhideWhenUsed="1"/>
+    <w:lsdException w:name="Normal Indent" w:semiHidden="1" w:unhideWhenUsed="1"/>
+    <w:lsdException w:name="footnote text" w:semiHidden="1" w:unhideWhenUsed="1"/>
+    <w:lsdException w:name="annotation text" w:semiHidden="1" w:unhideWhenUsed="1"/>
+    <w:lsdException w:name="header" w:semiHidden="1" w:unhideWhenUsed="1"/>
+    <w:lsdException w:name="footer" w:semiHidden="1" w:unhideWhenUsed="1"/>
+    <w:lsdException w:name="index heading" w:semiHidden="1" w:unhideWhenUsed="1"/>
+    <w:lsdException w:name="caption" w:semiHidden="1" w:uiPriority="35" w:unhideWhenUsed="1" w:qFormat="1"/>
+    <w:lsdException w:name="table of figures" w:semiHidden="1" w:unhideWhenUsed="1"/>
+    <w:lsdException w:name="envelope address" w:semiHidden="1" w:unhideWhenUsed="1"/>
+    <w:lsdException w:name="envelope return" w:semiHidden="1" w:unhideWhenUsed="1"/>
+    <w:lsdException w:name="footnote reference" w:semiHidden="1" w:unhideWhenUsed="1"/>
+    <w:lsdException w:name="annotation reference" w:semiHidden="1" w:unhideWhenUsed="1"/>
+    <w:lsdException w:name="line number" w:semiHidden="1" w:unhideWhenUsed="1"/>
+    <w:lsdException w:name="page number" w:semiHidden="1" w:unhideWhenUsed="1"/>
+    <w:lsdException w:name="endnote reference" w:semiHidden="1" w:unhideWhenUsed="1"/>
+    <w:lsdException w:name="endnote text" w:semiHidden="1" w:unhideWhenUsed="1"/>
+    <w:lsdException w:name="table of authorities" w:semiHidden="1" w:unhideWhenUsed="1"/>
+    <w:lsdException w:name="macro" w:semiHidden="1" w:unhideWhenUsed="1"/>
+    <w:lsdException w:name="toa heading" w:semiHidden="1" w:unhideWhenUsed="1"/>
+    <w:lsdException w:name="List" w:semiHidden="1" w:unhideWhenUsed="1"/>
+    <w:lsdException w:name="List Bullet" w:semiHidden="1" w:unhideWhenUsed="1"/>
+    <w:lsdException w:name="List Number" w:semiHidden="1" w:unhideWhenUsed="1"/>
+    <w:lsdException w:name="List 2" w:semiHidden="1" w:unhideWhenUsed="1"/>
+    <w:lsdException w:name="List 3" w:semiHidden="1" w:unhideWhenUsed="1"/>
+    <w:lsdException w:name="List 4" w:semiHidden="1" w:unhideWhenUsed="1"/>
+    <w:lsdException w:name="List 5" w:semiHidden="1" w:unhideWhenUsed="1"/>
+    <w:lsdException w:name="List Bullet 2" w:semiHidden="1" w:unhideWhenUsed="1"/>
+    <w:lsdException w:name="List Bullet 3" w:semiHidden="1" w:unhideWhenUsed="1"/>
+    <w:lsdException w:name="List Bullet 4" w:semiHidden="1" w:unhideWhenUsed="1"/>
+    <w:lsdException w:name="List Bullet 5" w:semiHidden="1" w:unhideWhenUsed="1"/>
+    <w:lsdException w:name="List Number 2" w:semiHidden="1" w:unhideWhenUsed="1"/>
+    <w:lsdException w:name="List Number 3" w:semiHidden="1" w:unhideWhenUsed="1"/>
+    <w:lsdException w:name="List Number 4" w:semiHidden="1" w:unhideWhenUsed="1"/>
+    <w:lsdException w:name="List Number 5" w:semiHidden="1" w:unhideWhenUsed="1"/>
+    <w:lsdException w:name="Title" w:uiPriority="10" w:qFormat="1"/>
+    <w:lsdException w:name="Closing" w:semiHidden="1" w:unhideWhenUsed="1"/>
+    <w:lsdException w:name="Signature" w:semiHidden="1" w:unhideWhenUsed="1"/>
+    <w:lsdException w:name="Default Paragraph Font" w:semiHidden="1" w:uiPriority="1" w:unhideWhenUsed="1"/>
+    <w:lsdException w:name="Body Text" w:semiHidden="1" w:unhideWhenUsed="1"/>
+    <w:lsdException w:name="Body Text Indent" w:semiHidden="1" w:unhideWhenUsed="1"/>
+    <w:lsdException w:name="List Continue" w:semiHidden="1" w:unhideWhenUsed="1"/>
+    <w:lsdException w:name="List Continue 2" w:semiHidden="1" w:unhideWhenUsed="1"/>
+    <w:lsdException w:name="List Continue 3" w:semiHidden="1" w:unhideWhenUsed="1"/>
+    <w:lsdException w:name="List Continue 4" w:semiHidden="1" w:unhideWhenUsed="1"/>
+    <w:lsdException w:name="List Continue 5" w:semiHidden="1" w:unhideWhenUsed="1"/>
+    <w:lsdException w:name="Message Header" w:semiHidden="1" w:unhideWhenUsed="1"/>
+    <w:lsdException w:name="Subtitle" w:uiPriority="11" w:qFormat="1"/>
+    <w:lsdException w:name="Salutation" w:semiHidden="1" w:unhideWhenUsed="1"/>
+    <w:lsdException w:name="Date" w:semiHidden="1" w:unhideWhenUsed="1"/>
+    <w:lsdException w:name="Body Text First Indent" w:semiHidden="1" w:unhideWhenUsed="1"/>
+    <w:lsdException w:name="Body Text First Indent 2" w:semiHidden="1" w:unhideWhenUsed="1"/>
+    <w:lsdException w:name="Note Heading" w:semiHidden="1" w:unhideWhenUsed="1"/>
+    <w:lsdException w:name="Body Text 2" w:semiHidden="1" w:unhideWhenUsed="1"/>
+    <w:lsdException w:name="Body Text 3" w:semiHidden="1" w:unhideWhenUsed="1"/>
+    <w:lsdException w:name="Body Text Indent 2" w:semiHidden="1" w:unhideWhenUsed="1"/>
+    <w:lsdException w:name="Body Text Indent 3" w:semiHidden="1" w:unhideWhenUsed="1"/>
+    <w:lsdException w:name="Block Text" w:semiHidden="1" w:unhideWhenUsed="1"/>
+    <w:lsdException w:name="Hyperlink" w:semiHidden="1" w:unhideWhenUsed="1"/>
+    <w:lsdException w:name="FollowedHyperlink" w:semiHidden="1" w:unhideWhenUsed="1"/>
+    <w:lsdException w:name="Strong" w:uiPriority="22" w:qFormat="1"/>
+    <w:lsdException w:name="Emphasis" w:uiPriority="20" w:qFormat="1"/>
+    <w:lsdException w:name="Document Map" w:semiHidden="1" w:unhideWhenUsed="1"/>
+    <w:lsdException w:name="Plain Text" w:semiHidden="1" w:unhideWhenUsed="1"/>
+    <w:lsdException w:name="E-mail Signature" w:semiHidden="1" w:unhideWhenUsed="1"/>
+    <w:lsdException w:name="HTML Top of Form" w:semiHidden="1" w:unhideWhenUsed="1"/>
+    <w:lsdException w:name="HTML Bottom of Form" w:semiHidden="1" w:unhideWhenUsed="1"/>
+    <w:lsdException w:name="Normal (Web)" w:semiHidden="1" w:unhideWhenUsed="1"/>
+    <w:lsdException w:name="HTML Acronym" w:semiHidden="1" w:unhideWhenUsed="1"/>
+    <w:lsdException w:name="HTML Address" w:semiHidden="1" w:unhideWhenUsed="1"/>
+    <w:lsdException w:name="HTML Cite" w:semiHidden="1" w:unhideWhenUsed="1"/>
+    <w:lsdException w:name="HTML Code" w:semiHidden="1" w:unhideWhenUsed="1"/>
+    <w:lsdException w:name="HTML Definition" w:semiHidden="1" w:unhideWhenUsed="1"/>
+    <w:lsdException w:name="HTML Keyboard" w:semiHidden="1" w:unhideWhenUsed="1"/>
+    <w:lsdException w:name="HTML Preformatted" w:semiHidden="1" w:unhideWhenUsed="1"/>
+    <w:lsdException w:name="HTML Sample" w:semiHidden="1" w:unhideWhenUsed="1"/>
+    <w:lsdException w:name="HTML Typewriter" w:semiHidden="1" w:unhideWhenUsed="1"/>
+    <w:lsdException w:name="HTML Variable" w:semiHidden="1" w:unhideWhenUsed="1"/>
+    <w:lsdException w:name="Normal Table" w:semiHidden="1" w:unhideWhenUsed="1"/>
+    <w:lsdException w:name="annotation subject" w:semiHidden="1" w:unhideWhenUsed="1"/>
+    <w:lsdException w:name="No List" w:semiHidden="1" w:unhideWhenUsed="1"/>
+    <w:lsdException w:name="Outline List 1" w:semiHidden="1" w:unhideWhenUsed="1"/>
+    <w:lsdException w:name="Outline List 2" w:semiHidden="1" w:unhideWhenUsed="1"/>
+    <w:lsdException w:name="Outline List 3" w:semiHidden="1" w:unhideWhenUsed="1"/>
+    <w:lsdException w:name="Table Simple 1" w:semiHidden="1" w:unhideWhenUsed="1"/>
+    <w:lsdException w:name="Table Simple 2" w:semiHidden="1" w:unhideWhenUsed="1"/>
+    <w:lsdException w:name="Table Simple 3" w:semiHidden="1" w:unhideWhenUsed="1"/>
+    <w:lsdException w:name="Table Classic 1" w:semiHidden="1" w:unhideWhenUsed="1"/>
+    <w:lsdException w:name="Table Classic 2" w:semiHidden="1" w:unhideWhenUsed="1"/>
+    <w:lsdException w:name="Table Classic 3" w:semiHidden="1" w:unhideWhenUsed="1"/>
+    <w:lsdException w:name="Table Classic 4" w:semiHidden="1" w:unhideWhenUsed="1"/>
+    <w:lsdException w:name="Table Colorful 1" w:semiHidden="1" w:unhideWhenUsed="1"/>
+    <w:lsdException w:name="Table Colorful 2" w:semiHidden="1" w:unhideWhenUsed="1"/>
+    <w:lsdException w:name="Table Colorful 3" w:semiHidden="1" w:unhideWhenUsed="1"/>
+    <w:lsdException w:name="Table Columns 1" w:semiHidden="1" w:unhideWhenUsed="1"/>
+    <w:lsdException w:name="Table Columns 2" w:semiHidden="1" w:unhideWhenUsed="1"/>
+    <w:lsdException w:name="Table Columns 3" w:semiHidden="1" w:unhideWhenUsed="1"/>
+    <w:lsdException w:name="Table Columns 4" w:semiHidden="1" w:unhideWhenUsed="1"/>
+    <w:lsdException w:name="Table Columns 5" w:semiHidden="1" w:unhideWhenUsed="1"/>
+    <w:lsdException w:name="Table Grid 1" w:semiHidden="1" w:unhideWhenUsed="1"/>
+    <w:lsdException w:name="Table Grid 2" w:semiHidden="1" w:unhideWhenUsed="1"/>
+    <w:lsdException w:name="Table Grid 3" w:semiHidden="1" w:unhideWhenUsed="1"/>
+    <w:lsdException w:name="Table Grid 4" w:semiHidden="1" w:unhideWhenUsed="1"/>
+    <w:lsdException w:name="Table Grid 5" w:semiHidden="1" w:unhideWhenUsed="1"/>
+    <w:lsdException w:name="Table Grid 6" w:semiHidden="1" w:unhideWhenUsed="1"/>
+    <w:lsdException w:name="Table Grid 7" w:semiHidden="1" w:unhideWhenUsed="1"/>
+    <w:lsdException w:name="Table Grid 8" w:semiHidden="1" w:unhideWhenUsed="1"/>
+    <w:lsdException w:name="Table List 1" w:semiHidden="1" w:unhideWhenUsed="1"/>
+    <w:lsdException w:name="Table List 2" w:semiHidden="1" w:unhideWhenUsed="1"/>
+    <w:lsdException w:name="Table List 3" w:semiHidden="1" w:unhideWhenUsed="1"/>
+    <w:lsdException w:name="Table List 4" w:semiHidden="1" w:unhideWhenUsed="1"/>
+    <w:lsdException w:name="Table List 5" w:semiHidden="1" w:unhideWhenUsed="1"/>
+    <w:lsdException w:name="Table List 6" w:semiHidden="1" w:unhideWhenUsed="1"/>
+    <w:lsdException w:name="Table List 7" w:semiHidden="1" w:unhideWhenUsed="1"/>
+    <w:lsdException w:name="Table List 8" w:semiHidden="1" w:unhideWhenUsed="1"/>
+    <w:lsdException w:name="Table 3D effects 1" w:semiHidden="1" w:unhideWhenUsed="1"/>
+    <w:lsdException w:name="Table 3D effects 2" w:semiHidden="1" w:unhideWhenUsed="1"/>
+    <w:lsdException w:name="Table 3D effects 3" w:semiHidden="1" w:unhideWhenUsed="1"/>
+    <w:lsdException w:name="Table Contemporary" w:semiHidden="1" w:unhideWhenUsed="1"/>
+    <w:lsdException w:name="Table Elegant" w:semiHidden="1" w:unhideWhenUsed="1"/>
+    <w:lsdException w:name="Table Professional" w:semiHidden="1" w:unhideWhenUsed="1"/>
+    <w:lsdException w:name="Table Subtle 1" w:semiHidden="1" w:unhideWhenUsed="1"/>
+    <w:lsdException w:name="Table Subtle 2" w:semiHidden="1" w:unhideWhenUsed="1"/>
+    <w:lsdException w:name="Table Web 1" w:semiHidden="1" w:unhideWhenUsed="1"/>
+    <w:lsdException w:name="Table Web 2" w:semiHidden="1" w:unhideWhenUsed="1"/>
+    <w:lsdException w:name="Table Web 3" w:semiHidden="1" w:unhideWhenUsed="1"/>
+    <w:lsdException w:name="Balloon Text" w:semiHidden="1" w:unhideWhenUsed="1"/>
+    <w:lsdException w:name="Table Grid" w:uiPriority="39"/>
+    <w:lsdException w:name="Table Theme" w:semiHidden="1" w:unhideWhenUsed="1"/>
+    <w:lsdException w:name="Placeholder Text" w:semiHidden="1"/>
+    <w:lsdException w:name="No Spacing" w:uiPriority="1" w:qFormat="1"/>
+    <w:lsdException w:name="Light Shading" w:uiPriority="60"/>
+    <w:lsdException w:name="Light List" w:uiPriority="61"/>
+    <w:lsdException w:name="Light Grid" w:uiPriority="62"/>
+    <w:lsdException w:name="Medium Shading 1" w:uiPriority="63"/>
+    <w:lsdException w:name="Medium Shading 2" w:uiPriority="64"/>
+    <w:lsdException w:name="Medium List 1" w:uiPriority="65"/>
+    <w:lsdException w:name="Medium List 2" w:uiPriority="66"/>
+    <w:lsdException w:name="Medium Grid 1" w:uiPriority="67"/>
+    <w:lsdException w:name="Medium Grid 2" w:uiPriority="68"/>
+    <w:lsdException w:name="Medium Grid 3" w:uiPriority="69"/>
+    <w:lsdException w:name="Dark List" w:uiPriority="70"/>
+    <w:lsdException w:name="Colorful Shading" w:uiPriority="71"/>
+    <w:lsdException w:name="Colorful List" w:uiPriority="72"/>
+    <w:lsdException w:name="Colorful Grid" w:uiPriority="73"/>
+    <w:lsdException w:name="Light Shading Accent 1" w:uiPriority="60"/>
+    <w:lsdException w:name="Light List Accent 1" w:uiPriority="61"/>
+    <w:lsdException w:name="Light Grid Accent 1" w:uiPriority="62"/>
+    <w:lsdException w:name="Medium Shading 1 Accent 1" w:uiPriority="63"/>
+    <w:lsdException w:name="Medium Shading 2 Accent 1" w:uiPriority="64"/>
+    <w:lsdException w:name="Medium List 1 Accent 1" w:uiPriority="65"/>
+    <w:lsdException w:name="Revision" w:semiHidden="1"/>
+    <w:lsdException w:name="List Paragraph" w:uiPriority="34" w:qFormat="1"/>
+    <w:lsdException w:name="Quote" w:uiPriority="29" w:qFormat="1"/>
+    <w:lsdException w:name="Intense Quote" w:uiPriority="30" w:qFormat="1"/>
+    <w:lsdException w:name="Medium List 2 Accent 1" w:uiPriority="66"/>
+    <w:lsdException w:name="Medium Grid 1 Accent 1" w:uiPriority="67"/>
+    <w:lsdException w:name="Medium Grid 2 Accent 1" w:uiPriority="68"/>
+    <w:lsdException w:name="Medium Grid 3 Accent 1" w:uiPriority="69"/>
+    <w:lsdException w:name="Dark List Accent 1" w:uiPriority="70"/>
+    <w:lsdException w:name="Colorful Shading Accent 1" w:uiPriority="71"/>
+    <w:lsdException w:name="Colorful List Accent 1" w:uiPriority="72"/>
+    <w:lsdException w:name="Colorful Grid Accent 1" w:uiPriority="73"/>
+    <w:lsdException w:name="Light Shading Accent 2" w:uiPriority="60"/>
+    <w:lsdException w:name="Light List Accent 2" w:uiPriority="61"/>
+    <w:lsdException w:name="Light Grid Accent 2" w:uiPriority="62"/>
+    <w:lsdException w:name="Medium Shading 1 Accent 2" w:uiPriority="63"/>
+    <w:lsdException w:name="Medium Shading 2 Accent 2" w:uiPriority="64"/>
+    <w:lsdException w:name="Medium List 1 Accent 2" w:uiPriority="65"/>
+    <w:lsdException w:name="Medium List 2 Accent 2" w:uiPriority="66"/>
+    <w:lsdException w:name="Medium Grid 1 Accent 2" w:uiPriority="67"/>
+    <w:lsdException w:name="Medium Grid 2 Accent 2" w:uiPriority="68"/>
+    <w:lsdException w:name="Medium Grid 3 Accent 2" w:uiPriority="69"/>
+    <w:lsdException w:name="Dark List Accent 2" w:uiPriority="70"/>
+    <w:lsdException w:name="Colorful Shading Accent 2" w:uiPriority="71"/>
+    <w:lsdException w:name="Colorful List Accent 2" w:uiPriority="72"/>
+    <w:lsdException w:name="Colorful Grid Accent 2" w:uiPriority="73"/>
+    <w:lsdException w:name="Light Shading Accent 3" w:uiPriority="60"/>
+    <w:lsdException w:name="Light List Accent 3" w:uiPriority="61"/>
+    <w:lsdException w:name="Light Grid Accent 3" w:uiPriority="62"/>
+    <w:lsdException w:name="Medium Shading 1 Accent 3" w:uiPriority="63"/>
+    <w:lsdException w:name="Medium Shading 2 Accent 3" w:uiPriority="64"/>
+    <w:lsdException w:name="Medium List 1 Accent 3" w:uiPriority="65"/>
+    <w:lsdException w:name="Medium List 2 Accent 3" w:uiPriority="66"/>
+    <w:lsdException w:name="Medium Grid 1 Accent 3" w:uiPriority="67"/>
+    <w:lsdException w:name="Medium Grid 2 Accent 3" w:uiPriority="68"/>
+    <w:lsdException w:name="Medium Grid 3 Accent 3" w:uiPriority="69"/>
+    <w:lsdException w:name="Dark List Accent 3" w:uiPriority="70"/>
+    <w:lsdException w:name="Colorful Shading Accent 3" w:uiPriority="71"/>
+    <w:lsdException w:name="Colorful List Accent 3" w:uiPriority="72"/>
+    <w:lsdException w:name="Colorful Grid Accent 3" w:uiPriority="73"/>
+    <w:lsdException w:name="Light Shading Accent 4" w:uiPriority="60"/>
+    <w:lsdException w:name="Light List Accent 4" w:uiPriority="61"/>
+    <w:lsdException w:name="Light Grid Accent 4" w:uiPriority="62"/>
+    <w:lsdException w:name="Medium Shading 1 Accent 4" w:uiPriority="63"/>
+    <w:lsdException w:name="Medium Shading 2 Accent 4" w:uiPriority="64"/>
+    <w:lsdException w:name="Medium List 1 Accent 4" w:uiPriority="65"/>
+    <w:lsdException w:name="Medium List 2 Accent 4" w:uiPriority="66"/>
+    <w:lsdException w:name="Medium Grid 1 Accent 4" w:uiPriority="67"/>
+    <w:lsdException w:name="Medium Grid 2 Accent 4" w:uiPriority="68"/>
+    <w:lsdException w:name="Medium Grid 3 Accent 4" w:uiPriority="69"/>
+    <w:lsdException w:name="Dark List Accent 4" w:uiPriority="70"/>
+    <w:lsdException w:name="Colorful Shading Accent 4" w:uiPriority="71"/>
+    <w:lsdException w:name="Colorful List Accent 4" w:uiPriority="72"/>
+    <w:lsdException w:name="Colorful Grid Accent 4" w:uiPriority="73"/>
+    <w:lsdException w:name="Light Shading Accent 5" w:uiPriority="60"/>
+    <w:lsdException w:name="Light List Accent 5" w:uiPriority="61"/>
+    <w:lsdException w:name="Light Grid Accent 5" w:uiPriority="62"/>
+    <w:lsdException w:name="Medium Shading 1 Accent 5" w:uiPriority="63"/>
+    <w:lsdException w:name="Medium Shading 2 Accent 5" w:uiPriority="64"/>
+    <w:lsdException w:name="Medium List 1 Accent 5" w:uiPriority="65"/>
+    <w:lsdException w:name="Medium List 2 Accent 5" w:uiPriority="66"/>
+    <w:lsdException w:name="Medium Grid 1 Accent 5" w:uiPriority="67"/>
+    <w:lsdException w:name="Medium Grid 2 Accent 5" w:uiPriority="68"/>
+    <w:lsdException w:name="Medium Grid 3 Accent 5" w:uiPriority="69"/>
+    <w:lsdException w:name="Dark List Accent 5" w:uiPriority="70"/>
+    <w:lsdException w:name="Colorful Shading Accent 5" w:uiPriority="71"/>
+    <w:lsdException w:name="Colorful List Accent 5" w:uiPriority="72"/>
+    <w:lsdException w:name="Colorful Grid Accent 5" w:uiPriority="73"/>
+    <w:lsdException w:name="Light Shading Accent 6" w:uiPriority="60"/>
+    <w:lsdException w:name="Light List Accent 6" w:uiPriority="61"/>
+    <w:lsdException w:name="Light Grid Accent 6" w:uiPriority="62"/>
+    <w:lsdException w:name="Medium Shading 1 Accent 6" w:uiPriority="63"/>
+    <w:lsdException w:name="Medium Shading 2 Accent 6" w:uiPriority="64"/>
+    <w:lsdException w:name="Medium List 1 Accent 6" w:uiPriority="65"/>
+    <w:lsdException w:name="Medium List 2 Accent 6" w:uiPriority="66"/>
+    <w:lsdException w:name="Medium Grid 1 Accent 6" w:uiPriority="67"/>
+    <w:lsdException w:name="Medium Grid 2 Accent 6" w:uiPriority="68"/>
+    <w:lsdException w:name="Medium Grid 3 Accent 6" w:uiPriority="69"/>
+    <w:lsdException w:name="Dark List Accent 6" w:uiPriority="70"/>
+    <w:lsdException w:name="Colorful Shading Accent 6" w:uiPriority="71"/>
+    <w:lsdException w:name="Colorful List Accent 6" w:uiPriority="72"/>
+    <w:lsdException w:name="Colorful Grid Accent 6" w:uiPriority="73"/>
+    <w:lsdException w:name="Subtle Emphasis" w:uiPriority="19" w:qFormat="1"/>
+    <w:lsdException w:name="Intense Emphasis" w:uiPriority="21" w:qFormat="1"/>
+    <w:lsdException w:name="Subtle Reference" w:uiPriority="31" w:qFormat="1"/>
+    <w:lsdException w:name="Intense Reference" w:uiPriority="32" w:qFormat="1"/>
+    <w:lsdException w:name="Book Title" w:uiPriority="33" w:qFormat="1"/>
+    <w:lsdException w:name="Bibliography" w:semiHidden="1" w:uiPriority="37" w:unhideWhenUsed="1"/>
+    <w:lsdException w:name="TOC Heading" w:semiHidden="1" w:uiPriority="39" w:unhideWhenUsed="1" w:qFormat="1"/>
+    <w:lsdException w:name="Plain Table 1" w:uiPriority="41"/>
+    <w:lsdException w:name="Plain Table 2" w:uiPriority="42"/>
+    <w:lsdException w:name="Plain Table 3" w:uiPriority="43"/>
+    <w:lsdException w:name="Plain Table 4" w:uiPriority="44"/>
+    <w:lsdException w:name="Plain Table 5" w:uiPriority="45"/>
+    <w:lsdException w:name="Grid Table Light" w:uiPriority="40"/>
+    <w:lsdException w:name="Grid Table 1 Light" w:uiPriority="46"/>
+    <w:lsdException w:name="Grid Table 2" w:uiPriority="47"/>
+    <w:lsdException w:name="Grid Table 3" w:uiPriority="48"/>
+    <w:lsdException w:name="Grid Table 4" w:uiPriority="49"/>
+    <w:lsdException w:name="Grid Table 5 Dark" w:uiPriority="50"/>
+    <w:lsdException w:name="Grid Table 6 Colorful" w:uiPriority="51"/>
+    <w:lsdException w:name="Grid Table 7 Colorful" w:uiPriority="52"/>
+    <w:lsdException w:name="Grid Table 1 Light Accent 1" w:uiPriority="46"/>
+    <w:lsdException w:name="Grid Table 2 Accent 1" w:uiPriority="47"/>
+    <w:lsdException w:name="Grid Table 3 Accent 1" w:uiPriority="48"/>
+    <w:lsdException w:name="Grid Table 4 Accent 1" w:uiPriority="49"/>
+    <w:lsdException w:name="Grid Table 5 Dark Accent 1" w:uiPriority="50"/>
+    <w:lsdException w:name="Grid Table 6 Colorful Accent 1" w:uiPriority="51"/>
+    <w:lsdException w:name="Grid Table 7 Colorful Accent 1" w:uiPriority="52"/>
+    <w:lsdException w:name="Grid Table 1 Light Accent 2" w:uiPriority="46"/>
+    <w:lsdException w:name="Grid Table 2 Accent 2" w:uiPriority="47"/>
+    <w:lsdException w:name="Grid Table 3 Accent 2" w:uiPriority="48"/>
+    <w:lsdException w:name="Grid Table 4 Accent 2" w:uiPriority="49"/>
+    <w:lsdException w:name="Grid Table 5 Dark Accent 2" w:uiPriority="50"/>
+    <w:lsdException w:name="Grid Table 6 Colorful Accent 2" w:uiPriority="51"/>
+    <w:lsdException w:name="Grid Table 7 Colorful Accent 2" w:uiPriority="52"/>
+    <w:lsdException w:name="Grid Table 1 Light Accent 3" w:uiPriority="46"/>
+    <w:lsdException w:name="Grid Table 2 Accent 3" w:uiPriority="47"/>
+    <w:lsdException w:name="Grid Table 3 Accent 3" w:uiPriority="48"/>
+    <w:lsdException w:name="Grid Table 4 Accent 3" w:uiPriority="49"/>
+    <w:lsdException w:name="Grid Table 5 Dark Accent 3" w:uiPriority="50"/>
+    <w:lsdException w:name="Grid Table 6 Colorful Accent 3" w:uiPriority="51"/>
+    <w:lsdException w:name="Grid Table 7 Colorful Accent 3" w:uiPriority="52"/>
+    <w:lsdException w:name="Grid Table 1 Light Accent 4" w:uiPriority="46"/>
+    <w:lsdException w:name="Grid Table 2 Accent 4" w:uiPriority="47"/>
+    <w:lsdException w:name="Grid Table 3 Accent 4" w:uiPriority="48"/>
+    <w:lsdException w:name="Grid Table 4 Accent 4" w:uiPriority="49"/>
+    <w:lsdException w:name="Grid Table 5 Dark Accent 4" w:uiPriority="50"/>
+    <w:lsdException w:name="Grid Table 6 Colorful Accent 4" w:uiPriority="51"/>
+    <w:lsdException w:name="Grid Table 7 Colorful Accent 4" w:uiPriority="52"/>
+    <w:lsdException w:name="Grid Table 1 Light Accent 5" w:uiPriority="46"/>
+    <w:lsdException w:name="Grid Table 2 Accent 5" w:uiPriority="47"/>
+    <w:lsdException w:name="Grid Table 3 Accent 5" w:uiPriority="48"/>
+    <w:lsdException w:name="Grid Table 4 Accent 5" w:uiPriority="49"/>
+    <w:lsdException w:name="Grid Table 5 Dark Accent 5" w:uiPriority="50"/>
+    <w:lsdException w:name="Grid Table 6 Colorful Accent 5" w:uiPriority="51"/>
+    <w:lsdException w:name="Grid Table 7 Colorful Accent 5" w:uiPriority="52"/>
+    <w:lsdException w:name="Grid Table 1 Light Accent 6" w:uiPriority="46"/>
+    <w:lsdException w:name="Grid Table 2 Accent 6" w:uiPriority="47"/>
+    <w:lsdException w:name="Grid Table 3 Accent 6" w:uiPriority="48"/>
+    <w:lsdException w:name="Grid Table 4 Accent 6" w:uiPriority="49"/>
+    <w:lsdException w:name="Grid Table 5 Dark Accent 6" w:uiPriority="50"/>
+    <w:lsdException w:name="Grid Table 6 Colorful Accent 6" w:uiPriority="51"/>
+    <w:lsdException w:name="Grid Table 7 Colorful Accent 6" w:uiPriority="52"/>
+    <w:lsdException w:name="List Table 1 Light" w:uiPriority="46"/>
+    <w:lsdException w:name="List Table 2" w:uiPriority="47"/>
+    <w:lsdException w:name="List Table 3" w:uiPriority="48"/>
+    <w:lsdException w:name="List Table 4" w:uiPriority="49"/>
+    <w:lsdException w:name="List Table 5 Dark" w:uiPriority="50"/>
+    <w:lsdException w:name="List Table 6 Colorful" w:uiPriority="51"/>
+    <w:lsdException w:name="List Table 7 Colorful" w:uiPriority="52"/>
+    <w:lsdException w:name="List Table 1 Light Accent 1" w:uiPriority="46"/>
+    <w:lsdException w:name="List Table 2 Accent 1" w:uiPriority="47"/>
+    <w:lsdException w:name="List Table 3 Accent 1" w:uiPriority="48"/>
+    <w:lsdException w:name="List Table 4 Accent 1" w:uiPriority="49"/>
+    <w:lsdException w:name="List Table 5 Dark Accent 1" w:uiPriority="50"/>
+    <w:lsdException w:name="List Table 6 Colorful Accent 1" w:uiPriority="51"/>
+    <w:lsdException w:name="List Table 7 Colorful Accent 1" w:uiPriority="52"/>
+    <w:lsdException w:name="List Table 1 Light Accent 2" w:uiPriority="46"/>
+    <w:lsdException w:name="List Table 2 Accent 2" w:uiPriority="47"/>
+    <w:lsdException w:name="List Table 3 Accent 2" w:uiPriority="48"/>
+    <w:lsdException w:name="List Table 4 Accent 2" w:uiPriority="49"/>
+    <w:lsdException w:name="List Table 5 Dark Accent 2" w:uiPriority="50"/>
+    <w:lsdException w:name="List Table 6 Colorful Accent 2" w:uiPriority="51"/>
+    <w:lsdException w:name="List Table 7 Colorful Accent 2" w:uiPriority="52"/>
+    <w:lsdException w:name="List Table 1 Light Accent 3" w:uiPriority="46"/>
+    <w:lsdException w:name="List Table 2 Accent 3" w:uiPriority="47"/>
+    <w:lsdException w:name="List Table 3 Accent 3" w:uiPriority="48"/>
+    <w:lsdException w:name="List Table 4 Accent 3" w:uiPriority="49"/>
+    <w:lsdException w:name="List Table 5 Dark Accent 3" w:uiPriority="50"/>
+    <w:lsdException w:name="List Table 6 Colorful Accent 3" w:uiPriority="51"/>
+    <w:lsdException w:name="List Table 7 Colorful Accent 3" w:uiPriority="52"/>
+    <w:lsdException w:name="List Table 1 Light Accent 4" w:uiPriority="46"/>
+    <w:lsdException w:name="List Table 2 Accent 4" w:uiPriority="47"/>
+    <w:lsdException w:name="List Table 3 Accent 4" w:uiPriority="48"/>
+    <w:lsdException w:name="List Table 4 Accent 4" w:uiPriority="49"/>
+    <w:lsdException w:name="List Table 5 Dark Accent 4" w:uiPriority="50"/>
+    <w:lsdException w:name="List Table 6 Colorful Accent 4" w:uiPriority="51"/>
+    <w:lsdException w:name="List Table 7 Colorful Accent 4" w:uiPriority="52"/>
+    <w:lsdException w:name="List Table 1 Light Accent 5" w:uiPriority="46"/>
+    <w:lsdException w:name="List Table 2 Accent 5" w:uiPriority="47"/>
+    <w:lsdException w:name="List Table 3 Accent 5" w:uiPriority="48"/>
+    <w:lsdException w:name="List Table 4 Accent 5" w:uiPriority="49"/>
+    <w:lsdException w:name="List Table 5 Dark Accent 5" w:uiPriority="50"/>
+    <w:lsdException w:name="List Table 6 Colorful Accent 5" w:uiPriority="51"/>
+    <w:lsdException w:name="List Table 7 Colorful Accent 5" w:uiPriority="52"/>
+    <w:lsdException w:name="List Table 1 Light Accent 6" w:uiPriority="46"/>
+    <w:lsdException w:name="List Table 2 Accent 6" w:uiPriority="47"/>
+    <w:lsdException w:name="List Table 3 Accent 6" w:uiPriority="48"/>
+    <w:lsdException w:name="List Table 4 Accent 6" w:uiPriority="49"/>
+    <w:lsdException w:name="List Table 5 Dark Accent 6" w:uiPriority="50"/>
+    <w:lsdException w:name="List Table 6 Colorful Accent 6" w:uiPriority="51"/>
+    <w:lsdException w:name="List Table 7 Colorful Accent 6" w:uiPriority="52"/>
   </w:latentStyles>
   <w:style w:type="paragraph" w:default="1" w:styleId="Normal">
     <w:name w:val="Normal"/>
@@ -2245,7 +2734,7 @@
   <a:extraClrSchemeLst/>
   <a:extLst>
     <a:ext uri="{05A4C25C-085E-4340-85A3-A5531E510DB2}">
-      <thm15:themeFamily xmlns="" xmlns:thm15="http://schemas.microsoft.com/office/thememl/2012/main" name="Office Theme" id="{62F939B6-93AF-4DB8-9C6B-D6C7DFDC589F}" vid="{4A3C46E8-61CC-4603-A589-7422A47A8E4A}"/>
+      <thm15:themeFamily xmlns:thm15="http://schemas.microsoft.com/office/thememl/2012/main" name="Office Theme" id="{62F939B6-93AF-4DB8-9C6B-D6C7DFDC589F}" vid="{4A3C46E8-61CC-4603-A589-7422A47A8E4A}"/>
     </a:ext>
   </a:extLst>
 </a:theme>
@@ -2256,7 +2745,7 @@
 </file>
 
 <file path=customXml/itemProps1.xml><?xml version="1.0" encoding="utf-8"?>
-<ds:datastoreItem xmlns:ds="http://schemas.openxmlformats.org/officeDocument/2006/customXml" ds:itemID="{69D6DD70-9651-4479-9ADE-1349FB4FCF6B}">
+<ds:datastoreItem xmlns:ds="http://schemas.openxmlformats.org/officeDocument/2006/customXml" ds:itemID="{620D2885-C425-403D-A942-5A7CC54F2925}">
   <ds:schemaRefs>
     <ds:schemaRef ds:uri="http://schemas.openxmlformats.org/officeDocument/2006/bibliography"/>
   </ds:schemaRefs>

</xml_diff>

<commit_message>
Updating document variable's changes (CrimeController.php class)
</commit_message>
<xml_diff>
--- a/Documento de alteração de variável RADAR.docx
+++ b/Documento de alteração de variável RADAR.docx
@@ -106,6 +106,14 @@
         </w:rPr>
         <w:t xml:space="preserve">Classe: </w:t>
       </w:r>
+      <w:proofErr w:type="spellStart"/>
+      <w:r>
+        <w:rPr>
+          <w:sz w:val="28"/>
+        </w:rPr>
+        <w:t>CrimeController</w:t>
+      </w:r>
+      <w:proofErr w:type="spellEnd"/>
     </w:p>
     <w:p>
       <w:pPr>
@@ -115,9 +123,108 @@
           <w:numId w:val="1"/>
         </w:numPr>
         <w:rPr>
-          <w:sz w:val="28"/>
-        </w:rPr>
-      </w:pPr>
+          <w:sz w:val="24"/>
+        </w:rPr>
+      </w:pPr>
+      <w:proofErr w:type="gramStart"/>
+      <w:r>
+        <w:rPr>
+          <w:sz w:val="24"/>
+        </w:rPr>
+        <w:t>natureza</w:t>
+      </w:r>
+      <w:proofErr w:type="gramEnd"/>
+      <w:r>
+        <w:rPr>
+          <w:sz w:val="24"/>
+        </w:rPr>
+        <w:t xml:space="preserve"> -&gt; </w:t>
+      </w:r>
+      <w:proofErr w:type="spellStart"/>
+      <w:r>
+        <w:rPr>
+          <w:sz w:val="24"/>
+        </w:rPr>
+        <w:t>kindCrime</w:t>
+      </w:r>
+      <w:proofErr w:type="spellEnd"/>
+    </w:p>
+    <w:p>
+      <w:pPr>
+        <w:pStyle w:val="PargrafodaLista"/>
+        <w:numPr>
+          <w:ilvl w:val="1"/>
+          <w:numId w:val="1"/>
+        </w:numPr>
+        <w:rPr>
+          <w:sz w:val="24"/>
+        </w:rPr>
+      </w:pPr>
+      <w:proofErr w:type="gramStart"/>
+      <w:r>
+        <w:rPr>
+          <w:sz w:val="24"/>
+        </w:rPr>
+        <w:t>tempo</w:t>
+      </w:r>
+      <w:proofErr w:type="gramEnd"/>
+      <w:r>
+        <w:rPr>
+          <w:sz w:val="24"/>
+        </w:rPr>
+        <w:t xml:space="preserve"> -&gt; </w:t>
+      </w:r>
+      <w:r>
+        <w:rPr>
+          <w:sz w:val="24"/>
+        </w:rPr>
+        <w:t>time</w:t>
+      </w:r>
+    </w:p>
+    <w:p>
+      <w:pPr>
+        <w:pStyle w:val="PargrafodaLista"/>
+        <w:numPr>
+          <w:ilvl w:val="1"/>
+          <w:numId w:val="1"/>
+        </w:numPr>
+        <w:rPr>
+          <w:sz w:val="24"/>
+        </w:rPr>
+      </w:pPr>
+      <w:proofErr w:type="gramStart"/>
+      <w:r>
+        <w:rPr>
+          <w:sz w:val="24"/>
+        </w:rPr>
+        <w:t>ano</w:t>
+      </w:r>
+      <w:proofErr w:type="gramEnd"/>
+      <w:r>
+        <w:rPr>
+          <w:sz w:val="24"/>
+        </w:rPr>
+        <w:t xml:space="preserve"> -&gt; </w:t>
+      </w:r>
+      <w:proofErr w:type="spellStart"/>
+      <w:r>
+        <w:rPr>
+          <w:sz w:val="24"/>
+        </w:rPr>
+        <w:t>year</w:t>
+      </w:r>
+      <w:proofErr w:type="spellEnd"/>
+    </w:p>
+    <w:p>
+      <w:pPr>
+        <w:pStyle w:val="PargrafodaLista"/>
+        <w:ind w:left="1440"/>
+        <w:rPr>
+          <w:sz w:val="28"/>
+        </w:rPr>
+      </w:pPr>
+      <w:bookmarkStart w:id="0" w:name="_GoBack"/>
+      <w:bookmarkEnd w:id="0"/>
     </w:p>
     <w:p>
       <w:pPr>
@@ -292,8 +399,6 @@
           <w:u w:val="single"/>
         </w:rPr>
       </w:pPr>
-      <w:bookmarkStart w:id="0" w:name="_GoBack"/>
-      <w:bookmarkEnd w:id="0"/>
     </w:p>
     <w:p>
       <w:pPr>
@@ -935,6 +1040,7 @@
         <w:rPr>
           <w:sz w:val="28"/>
         </w:rPr>
+        <w:lastRenderedPageBreak/>
         <w:t xml:space="preserve">Classe: </w:t>
       </w:r>
       <w:proofErr w:type="spellStart"/>
@@ -1015,7 +1121,6 @@
         <w:rPr>
           <w:sz w:val="28"/>
         </w:rPr>
-        <w:lastRenderedPageBreak/>
         <w:t>crimeVW</w:t>
       </w:r>
       <w:proofErr w:type="spellEnd"/>
@@ -2745,7 +2850,7 @@
 </file>
 
 <file path=customXml/itemProps1.xml><?xml version="1.0" encoding="utf-8"?>
-<ds:datastoreItem xmlns:ds="http://schemas.openxmlformats.org/officeDocument/2006/customXml" ds:itemID="{620D2885-C425-403D-A942-5A7CC54F2925}">
+<ds:datastoreItem xmlns:ds="http://schemas.openxmlformats.org/officeDocument/2006/customXml" ds:itemID="{8B680101-38C2-40F5-8A04-421F7C7C8594}">
   <ds:schemaRefs>
     <ds:schemaRef ds:uri="http://schemas.openxmlformats.org/officeDocument/2006/bibliography"/>
   </ds:schemaRefs>

</xml_diff>

<commit_message>
Updating document variable's changes (CategoriaController.php class)
</commit_message>
<xml_diff>
--- a/Documento de alteração de variável RADAR.docx
+++ b/Documento de alteração de variável RADAR.docx
@@ -172,13 +172,7 @@
         <w:rPr>
           <w:sz w:val="24"/>
         </w:rPr>
-        <w:t xml:space="preserve"> -&gt; </w:t>
-      </w:r>
-      <w:r>
-        <w:rPr>
-          <w:sz w:val="24"/>
-        </w:rPr>
-        <w:t>time</w:t>
+        <w:t xml:space="preserve"> -&gt; time</w:t>
       </w:r>
     </w:p>
     <w:p>
@@ -218,11 +212,206 @@
     <w:p>
       <w:pPr>
         <w:pStyle w:val="PargrafodaLista"/>
-        <w:ind w:left="1440"/>
-        <w:rPr>
-          <w:sz w:val="28"/>
-        </w:rPr>
-      </w:pPr>
+        <w:numPr>
+          <w:ilvl w:val="0"/>
+          <w:numId w:val="1"/>
+        </w:numPr>
+        <w:rPr>
+          <w:sz w:val="28"/>
+        </w:rPr>
+      </w:pPr>
+      <w:r>
+        <w:rPr>
+          <w:sz w:val="28"/>
+        </w:rPr>
+        <w:t xml:space="preserve">Classe: </w:t>
+      </w:r>
+      <w:proofErr w:type="spellStart"/>
+      <w:r>
+        <w:rPr>
+          <w:sz w:val="28"/>
+        </w:rPr>
+        <w:t>C</w:t>
+      </w:r>
+      <w:r>
+        <w:rPr>
+          <w:sz w:val="28"/>
+        </w:rPr>
+        <w:t>ategoria</w:t>
+      </w:r>
+      <w:r>
+        <w:rPr>
+          <w:sz w:val="28"/>
+        </w:rPr>
+        <w:t>Controller</w:t>
+      </w:r>
+      <w:proofErr w:type="spellEnd"/>
+    </w:p>
+    <w:p>
+      <w:pPr>
+        <w:pStyle w:val="PargrafodaLista"/>
+        <w:numPr>
+          <w:ilvl w:val="1"/>
+          <w:numId w:val="1"/>
+        </w:numPr>
+        <w:rPr>
+          <w:sz w:val="24"/>
+        </w:rPr>
+      </w:pPr>
+      <w:proofErr w:type="gramStart"/>
+      <w:r>
+        <w:rPr>
+          <w:sz w:val="24"/>
+        </w:rPr>
+        <w:t>categoria</w:t>
+      </w:r>
+      <w:proofErr w:type="gramEnd"/>
+      <w:r>
+        <w:rPr>
+          <w:sz w:val="24"/>
+        </w:rPr>
+        <w:t xml:space="preserve"> -&gt; </w:t>
+      </w:r>
+      <w:proofErr w:type="spellStart"/>
+      <w:r>
+        <w:rPr>
+          <w:sz w:val="24"/>
+        </w:rPr>
+        <w:t>category</w:t>
+      </w:r>
+      <w:proofErr w:type="spellEnd"/>
+    </w:p>
+    <w:p>
+      <w:pPr>
+        <w:pStyle w:val="PargrafodaLista"/>
+        <w:numPr>
+          <w:ilvl w:val="1"/>
+          <w:numId w:val="1"/>
+        </w:numPr>
+        <w:rPr>
+          <w:sz w:val="24"/>
+        </w:rPr>
+      </w:pPr>
+      <w:proofErr w:type="spellStart"/>
+      <w:proofErr w:type="gramStart"/>
+      <w:r>
+        <w:rPr>
+          <w:sz w:val="24"/>
+        </w:rPr>
+        <w:t>nomeCategoria</w:t>
+      </w:r>
+      <w:proofErr w:type="spellEnd"/>
+      <w:proofErr w:type="gramEnd"/>
+      <w:r>
+        <w:rPr>
+          <w:sz w:val="24"/>
+        </w:rPr>
+        <w:t xml:space="preserve">-&gt; </w:t>
+      </w:r>
+      <w:proofErr w:type="spellStart"/>
+      <w:r>
+        <w:rPr>
+          <w:sz w:val="24"/>
+        </w:rPr>
+        <w:t>categoryName</w:t>
+      </w:r>
+      <w:proofErr w:type="spellEnd"/>
+    </w:p>
+    <w:p>
+      <w:pPr>
+        <w:pStyle w:val="PargrafodaLista"/>
+        <w:numPr>
+          <w:ilvl w:val="1"/>
+          <w:numId w:val="1"/>
+        </w:numPr>
+        <w:rPr>
+          <w:sz w:val="24"/>
+        </w:rPr>
+      </w:pPr>
+      <w:proofErr w:type="spellStart"/>
+      <w:proofErr w:type="gramStart"/>
+      <w:r>
+        <w:rPr>
+          <w:sz w:val="24"/>
+        </w:rPr>
+        <w:t>a</w:t>
+      </w:r>
+      <w:r>
+        <w:rPr>
+          <w:sz w:val="24"/>
+        </w:rPr>
+        <w:t>rrayCategoria</w:t>
+      </w:r>
+      <w:proofErr w:type="spellEnd"/>
+      <w:proofErr w:type="gramEnd"/>
+      <w:r>
+        <w:rPr>
+          <w:sz w:val="24"/>
+        </w:rPr>
+        <w:t xml:space="preserve"> -&gt; </w:t>
+      </w:r>
+      <w:proofErr w:type="spellStart"/>
+      <w:r>
+        <w:rPr>
+          <w:sz w:val="24"/>
+        </w:rPr>
+        <w:t>arrayCategory</w:t>
+      </w:r>
+      <w:proofErr w:type="spellEnd"/>
+    </w:p>
+    <w:p>
+      <w:pPr>
+        <w:pStyle w:val="PargrafodaLista"/>
+        <w:numPr>
+          <w:ilvl w:val="1"/>
+          <w:numId w:val="1"/>
+        </w:numPr>
+        <w:rPr>
+          <w:sz w:val="24"/>
+        </w:rPr>
+      </w:pPr>
+      <w:proofErr w:type="spellStart"/>
+      <w:proofErr w:type="gramStart"/>
+      <w:r>
+        <w:rPr>
+          <w:sz w:val="24"/>
+        </w:rPr>
+        <w:t>dadoCategoria</w:t>
+      </w:r>
+      <w:proofErr w:type="spellEnd"/>
+      <w:proofErr w:type="gramEnd"/>
+      <w:r>
+        <w:rPr>
+          <w:sz w:val="24"/>
+        </w:rPr>
+        <w:t xml:space="preserve"> -&gt; </w:t>
+      </w:r>
+      <w:proofErr w:type="spellStart"/>
+      <w:r>
+        <w:rPr>
+          <w:sz w:val="24"/>
+        </w:rPr>
+        <w:t>dataCategory</w:t>
+      </w:r>
+      <w:proofErr w:type="spellEnd"/>
+    </w:p>
+    <w:p>
+      <w:pPr>
+        <w:pStyle w:val="PargrafodaLista"/>
+        <w:numPr>
+          <w:ilvl w:val="1"/>
+          <w:numId w:val="1"/>
+        </w:numPr>
+        <w:rPr>
+          <w:sz w:val="28"/>
+        </w:rPr>
+      </w:pPr>
+      <w:r>
+        <w:rPr>
+          <w:sz w:val="24"/>
+        </w:rPr>
+        <w:t>categorias -&gt; categories</w:t>
+      </w:r>
       <w:bookmarkStart w:id="0" w:name="_GoBack"/>
       <w:bookmarkEnd w:id="0"/>
     </w:p>
@@ -960,6 +1149,7 @@
         <w:rPr>
           <w:sz w:val="32"/>
         </w:rPr>
+        <w:lastRenderedPageBreak/>
         <w:t>senha</w:t>
       </w:r>
       <w:proofErr w:type="gramEnd"/>
@@ -1040,7 +1230,6 @@
         <w:rPr>
           <w:sz w:val="28"/>
         </w:rPr>
-        <w:lastRenderedPageBreak/>
         <w:t xml:space="preserve">Classe: </w:t>
       </w:r>
       <w:proofErr w:type="spellStart"/>
@@ -2850,7 +3039,7 @@
 </file>
 
 <file path=customXml/itemProps1.xml><?xml version="1.0" encoding="utf-8"?>
-<ds:datastoreItem xmlns:ds="http://schemas.openxmlformats.org/officeDocument/2006/customXml" ds:itemID="{8B680101-38C2-40F5-8A04-421F7C7C8594}">
+<ds:datastoreItem xmlns:ds="http://schemas.openxmlformats.org/officeDocument/2006/customXml" ds:itemID="{13BA25E5-36C8-4539-952D-5FDB2561C8BC}">
   <ds:schemaRefs>
     <ds:schemaRef ds:uri="http://schemas.openxmlformats.org/officeDocument/2006/bibliography"/>
   </ds:schemaRefs>

</xml_diff>

<commit_message>
refactoring document with variable changes
</commit_message>
<xml_diff>
--- a/Documento de alteração de variável RADAR.docx
+++ b/Documento de alteração de variável RADAR.docx
@@ -643,44 +643,58 @@
         <w:rPr>
           <w:sz w:val="28"/>
           <w:szCs w:val="28"/>
-        </w:rPr>
-      </w:pPr>
-      <w:r>
-        <w:rPr>
-          <w:sz w:val="24"/>
-          <w:szCs w:val="24"/>
-        </w:rPr>
-        <w:t>Variável $i: (</w:t>
-      </w:r>
-      <w:proofErr w:type="spellStart"/>
-      <w:r>
-        <w:rPr>
-          <w:sz w:val="24"/>
-          <w:szCs w:val="24"/>
-        </w:rPr>
-        <w:t>leave</w:t>
-      </w:r>
-      <w:proofErr w:type="spellEnd"/>
-      <w:r>
-        <w:rPr>
-          <w:sz w:val="24"/>
-          <w:szCs w:val="24"/>
-        </w:rPr>
-        <w:t xml:space="preserve"> </w:t>
-      </w:r>
-      <w:proofErr w:type="spellStart"/>
-      <w:r>
-        <w:rPr>
-          <w:sz w:val="24"/>
-          <w:szCs w:val="24"/>
-        </w:rPr>
-        <w:t>comment</w:t>
-      </w:r>
-      <w:proofErr w:type="spellEnd"/>
-      <w:r>
-        <w:rPr>
-          <w:sz w:val="24"/>
-          <w:szCs w:val="24"/>
+          <w:lang w:val="en-US"/>
+        </w:rPr>
+      </w:pPr>
+      <w:proofErr w:type="spellStart"/>
+      <w:r>
+        <w:rPr>
+          <w:sz w:val="24"/>
+          <w:szCs w:val="24"/>
+          <w:lang w:val="en-US"/>
+        </w:rPr>
+        <w:t>Variável</w:t>
+      </w:r>
+      <w:proofErr w:type="spellEnd"/>
+      <w:r>
+        <w:rPr>
+          <w:sz w:val="24"/>
+          <w:szCs w:val="24"/>
+          <w:lang w:val="en-US"/>
+        </w:rPr>
+        <w:t xml:space="preserve"> $</w:t>
+      </w:r>
+      <w:proofErr w:type="spellStart"/>
+      <w:r>
+        <w:rPr>
+          <w:sz w:val="24"/>
+          <w:szCs w:val="24"/>
+          <w:lang w:val="en-US"/>
+        </w:rPr>
+        <w:t>i</w:t>
+      </w:r>
+      <w:proofErr w:type="spellEnd"/>
+      <w:r>
+        <w:rPr>
+          <w:sz w:val="24"/>
+          <w:szCs w:val="24"/>
+          <w:lang w:val="en-US"/>
+        </w:rPr>
+        <w:t>: (leave comment</w:t>
+      </w:r>
+      <w:r>
+        <w:rPr>
+          <w:sz w:val="24"/>
+          <w:szCs w:val="24"/>
+          <w:lang w:val="en-US"/>
+        </w:rPr>
+        <w:t xml:space="preserve"> in code</w:t>
+      </w:r>
+      <w:r>
+        <w:rPr>
+          <w:sz w:val="24"/>
+          <w:szCs w:val="24"/>
+          <w:lang w:val="en-US"/>
         </w:rPr>
         <w:t>)</w:t>
       </w:r>
@@ -963,14 +977,7 @@
           <w:sz w:val="24"/>
           <w:szCs w:val="24"/>
         </w:rPr>
-        <w:t>dados</w:t>
-      </w:r>
-      <w:r>
-        <w:rPr>
-          <w:sz w:val="24"/>
-          <w:szCs w:val="24"/>
-        </w:rPr>
-        <w:t>Natureza</w:t>
+        <w:t>dadosNatureza</w:t>
       </w:r>
       <w:proofErr w:type="spellEnd"/>
       <w:proofErr w:type="gramEnd"/>
@@ -987,14 +994,7 @@
           <w:sz w:val="24"/>
           <w:szCs w:val="24"/>
         </w:rPr>
-        <w:t>nature</w:t>
-      </w:r>
-      <w:r>
-        <w:rPr>
-          <w:sz w:val="24"/>
-          <w:szCs w:val="24"/>
-        </w:rPr>
-        <w:t>_data</w:t>
+        <w:t>nature_data</w:t>
       </w:r>
       <w:proofErr w:type="spellEnd"/>
     </w:p>
@@ -1009,44 +1009,40 @@
         <w:rPr>
           <w:sz w:val="24"/>
           <w:szCs w:val="24"/>
-        </w:rPr>
-      </w:pPr>
-      <w:r>
-        <w:rPr>
-          <w:sz w:val="24"/>
-          <w:szCs w:val="24"/>
-        </w:rPr>
-        <w:t>Variável $j: (</w:t>
-      </w:r>
-      <w:proofErr w:type="spellStart"/>
-      <w:r>
-        <w:rPr>
-          <w:sz w:val="24"/>
-          <w:szCs w:val="24"/>
-        </w:rPr>
-        <w:t>leave</w:t>
-      </w:r>
-      <w:proofErr w:type="spellEnd"/>
-      <w:r>
-        <w:rPr>
-          <w:sz w:val="24"/>
-          <w:szCs w:val="24"/>
-        </w:rPr>
-        <w:t xml:space="preserve"> </w:t>
-      </w:r>
-      <w:proofErr w:type="spellStart"/>
-      <w:r>
-        <w:rPr>
-          <w:sz w:val="24"/>
-          <w:szCs w:val="24"/>
-        </w:rPr>
-        <w:t>comment</w:t>
-      </w:r>
-      <w:proofErr w:type="spellEnd"/>
-      <w:r>
-        <w:rPr>
-          <w:sz w:val="24"/>
-          <w:szCs w:val="24"/>
+          <w:lang w:val="en-US"/>
+        </w:rPr>
+      </w:pPr>
+      <w:proofErr w:type="spellStart"/>
+      <w:r>
+        <w:rPr>
+          <w:sz w:val="24"/>
+          <w:szCs w:val="24"/>
+          <w:lang w:val="en-US"/>
+        </w:rPr>
+        <w:t>Variável</w:t>
+      </w:r>
+      <w:proofErr w:type="spellEnd"/>
+      <w:r>
+        <w:rPr>
+          <w:sz w:val="24"/>
+          <w:szCs w:val="24"/>
+          <w:lang w:val="en-US"/>
+        </w:rPr>
+        <w:t xml:space="preserve"> $j: (leave comment</w:t>
+      </w:r>
+      <w:r>
+        <w:rPr>
+          <w:sz w:val="24"/>
+          <w:szCs w:val="24"/>
+          <w:lang w:val="en-US"/>
+        </w:rPr>
+        <w:t xml:space="preserve"> in code</w:t>
+      </w:r>
+      <w:r>
+        <w:rPr>
+          <w:sz w:val="24"/>
+          <w:szCs w:val="24"/>
+          <w:lang w:val="en-US"/>
         </w:rPr>
         <w:t>)</w:t>
       </w:r>
@@ -1215,44 +1211,30 @@
         <w:rPr>
           <w:sz w:val="24"/>
           <w:szCs w:val="24"/>
-        </w:rPr>
-      </w:pPr>
-      <w:r>
-        <w:rPr>
-          <w:sz w:val="24"/>
-          <w:szCs w:val="24"/>
-        </w:rPr>
-        <w:t>Variável $i: (</w:t>
-      </w:r>
-      <w:proofErr w:type="spellStart"/>
-      <w:r>
-        <w:rPr>
-          <w:sz w:val="24"/>
-          <w:szCs w:val="24"/>
-        </w:rPr>
-        <w:t>leave</w:t>
-      </w:r>
-      <w:proofErr w:type="spellEnd"/>
-      <w:r>
-        <w:rPr>
-          <w:sz w:val="24"/>
-          <w:szCs w:val="24"/>
-        </w:rPr>
-        <w:t xml:space="preserve"> </w:t>
-      </w:r>
-      <w:proofErr w:type="spellStart"/>
-      <w:r>
-        <w:rPr>
-          <w:sz w:val="24"/>
-          <w:szCs w:val="24"/>
-        </w:rPr>
-        <w:t>comment</w:t>
-      </w:r>
-      <w:proofErr w:type="spellEnd"/>
-      <w:r>
-        <w:rPr>
-          <w:sz w:val="24"/>
-          <w:szCs w:val="24"/>
+          <w:lang w:val="en-US"/>
+        </w:rPr>
+      </w:pPr>
+      <w:r>
+        <w:rPr>
+          <w:sz w:val="24"/>
+          <w:szCs w:val="24"/>
+          <w:lang w:val="en-US"/>
+        </w:rPr>
+        <w:t>Variável $i: (leave comment</w:t>
+      </w:r>
+      <w:r>
+        <w:rPr>
+          <w:sz w:val="24"/>
+          <w:szCs w:val="24"/>
+          <w:lang w:val="en-US"/>
+        </w:rPr>
+        <w:t xml:space="preserve"> in code</w:t>
+      </w:r>
+      <w:r>
+        <w:rPr>
+          <w:sz w:val="24"/>
+          <w:szCs w:val="24"/>
+          <w:lang w:val="en-US"/>
         </w:rPr>
         <w:t xml:space="preserve">) </w:t>
       </w:r>
@@ -1275,28 +1257,7 @@
           <w:sz w:val="24"/>
           <w:szCs w:val="24"/>
         </w:rPr>
-        <w:t>Variável $dados</w:t>
-      </w:r>
-      <w:r>
-        <w:rPr>
-          <w:sz w:val="24"/>
-          <w:szCs w:val="24"/>
-        </w:rPr>
-        <w:t>:</w:t>
-      </w:r>
-      <w:r>
-        <w:rPr>
-          <w:sz w:val="24"/>
-          <w:szCs w:val="24"/>
-        </w:rPr>
-        <w:t xml:space="preserve"> data</w:t>
-      </w:r>
-      <w:r>
-        <w:rPr>
-          <w:sz w:val="24"/>
-          <w:szCs w:val="24"/>
-        </w:rPr>
-        <w:t xml:space="preserve"> </w:t>
+        <w:t xml:space="preserve">Variável $dados: data </w:t>
       </w:r>
     </w:p>
     <w:p>
@@ -5373,1597 +5334,1579 @@
         </w:rPr>
         <w:t>View</w:t>
       </w:r>
+      <w:proofErr w:type="spellEnd"/>
+    </w:p>
+    <w:p>
+      <w:pPr>
+        <w:pStyle w:val="PargrafodaLista"/>
+        <w:numPr>
+          <w:ilvl w:val="0"/>
+          <w:numId w:val="25"/>
+        </w:numPr>
+        <w:spacing w:line="256" w:lineRule="auto"/>
+        <w:rPr>
+          <w:b/>
+          <w:sz w:val="32"/>
+        </w:rPr>
+      </w:pPr>
+      <w:r>
+        <w:rPr>
+          <w:sz w:val="28"/>
+          <w:szCs w:val="28"/>
+        </w:rPr>
+        <w:t xml:space="preserve">Classe: </w:t>
+      </w:r>
+      <w:proofErr w:type="spellStart"/>
+      <w:proofErr w:type="gramStart"/>
+      <w:r>
+        <w:rPr>
+          <w:sz w:val="28"/>
+          <w:szCs w:val="28"/>
+        </w:rPr>
+        <w:t>NaturezaView</w:t>
+      </w:r>
+      <w:proofErr w:type="gramEnd"/>
+      <w:r>
+        <w:rPr>
+          <w:sz w:val="28"/>
+          <w:szCs w:val="28"/>
+        </w:rPr>
+        <w:t>.php</w:t>
+      </w:r>
+      <w:proofErr w:type="spellEnd"/>
+    </w:p>
+    <w:p>
+      <w:pPr>
+        <w:pStyle w:val="PargrafodaLista"/>
+        <w:numPr>
+          <w:ilvl w:val="0"/>
+          <w:numId w:val="24"/>
+        </w:numPr>
+        <w:spacing w:line="256" w:lineRule="auto"/>
+        <w:rPr>
+          <w:sz w:val="24"/>
+        </w:rPr>
+      </w:pPr>
+      <w:r>
+        <w:rPr>
+          <w:sz w:val="24"/>
+        </w:rPr>
+        <w:t>Variável $</w:t>
+      </w:r>
+      <w:proofErr w:type="spellStart"/>
+      <w:proofErr w:type="gramStart"/>
+      <w:r>
+        <w:rPr>
+          <w:sz w:val="24"/>
+        </w:rPr>
+        <w:t>naturezaCO</w:t>
+      </w:r>
+      <w:proofErr w:type="spellEnd"/>
+      <w:proofErr w:type="gramEnd"/>
+      <w:r>
+        <w:rPr>
+          <w:sz w:val="24"/>
+        </w:rPr>
+        <w:t xml:space="preserve">: </w:t>
+      </w:r>
+      <w:proofErr w:type="spellStart"/>
+      <w:r>
+        <w:rPr>
+          <w:sz w:val="24"/>
+        </w:rPr>
+        <w:t>nature_control_view</w:t>
+      </w:r>
+      <w:proofErr w:type="spellEnd"/>
+    </w:p>
+    <w:p>
+      <w:pPr>
+        <w:pStyle w:val="PargrafodaLista"/>
+        <w:numPr>
+          <w:ilvl w:val="0"/>
+          <w:numId w:val="24"/>
+        </w:numPr>
+        <w:spacing w:line="256" w:lineRule="auto"/>
+        <w:rPr>
+          <w:sz w:val="24"/>
+        </w:rPr>
+      </w:pPr>
+      <w:r>
+        <w:rPr>
+          <w:sz w:val="24"/>
+        </w:rPr>
+        <w:t>Variável $</w:t>
+      </w:r>
+      <w:proofErr w:type="spellStart"/>
+      <w:proofErr w:type="gramStart"/>
+      <w:r>
+        <w:rPr>
+          <w:sz w:val="24"/>
+        </w:rPr>
+        <w:t>crimeCO</w:t>
+      </w:r>
+      <w:proofErr w:type="spellEnd"/>
+      <w:proofErr w:type="gramEnd"/>
+      <w:r>
+        <w:rPr>
+          <w:sz w:val="24"/>
+        </w:rPr>
+        <w:t xml:space="preserve">: </w:t>
+      </w:r>
+      <w:proofErr w:type="spellStart"/>
+      <w:r>
+        <w:rPr>
+          <w:sz w:val="24"/>
+        </w:rPr>
+        <w:t>crime_control_view</w:t>
+      </w:r>
+      <w:proofErr w:type="spellEnd"/>
+    </w:p>
+    <w:p>
+      <w:pPr>
+        <w:pStyle w:val="PargrafodaLista"/>
+        <w:numPr>
+          <w:ilvl w:val="0"/>
+          <w:numId w:val="24"/>
+        </w:numPr>
+        <w:spacing w:line="256" w:lineRule="auto"/>
+        <w:rPr>
+          <w:sz w:val="24"/>
+        </w:rPr>
+      </w:pPr>
+      <w:r>
+        <w:rPr>
+          <w:sz w:val="24"/>
+        </w:rPr>
+        <w:t>Variável $</w:t>
+      </w:r>
+      <w:proofErr w:type="spellStart"/>
+      <w:r>
+        <w:rPr>
+          <w:sz w:val="24"/>
+        </w:rPr>
+        <w:t>this</w:t>
+      </w:r>
+      <w:proofErr w:type="spellEnd"/>
+      <w:r>
+        <w:rPr>
+          <w:sz w:val="24"/>
+        </w:rPr>
+        <w:t xml:space="preserve">: </w:t>
+      </w:r>
+      <w:proofErr w:type="spellStart"/>
+      <w:r>
+        <w:rPr>
+          <w:sz w:val="24"/>
+        </w:rPr>
+        <w:t>instance_class</w:t>
+      </w:r>
+      <w:proofErr w:type="spellEnd"/>
+    </w:p>
+    <w:p>
+      <w:pPr>
+        <w:pStyle w:val="PargrafodaLista"/>
+        <w:numPr>
+          <w:ilvl w:val="0"/>
+          <w:numId w:val="24"/>
+        </w:numPr>
+        <w:spacing w:line="256" w:lineRule="auto"/>
+        <w:rPr>
+          <w:sz w:val="24"/>
+        </w:rPr>
+      </w:pPr>
+      <w:r>
+        <w:rPr>
+          <w:sz w:val="24"/>
+        </w:rPr>
+        <w:t>Variável $</w:t>
+      </w:r>
+      <w:proofErr w:type="spellStart"/>
+      <w:proofErr w:type="gramStart"/>
+      <w:r>
+        <w:rPr>
+          <w:sz w:val="24"/>
+        </w:rPr>
+        <w:t>todasNaturezas</w:t>
+      </w:r>
+      <w:proofErr w:type="spellEnd"/>
+      <w:proofErr w:type="gramEnd"/>
+      <w:r>
+        <w:rPr>
+          <w:sz w:val="24"/>
+        </w:rPr>
+        <w:t xml:space="preserve">: </w:t>
+      </w:r>
+      <w:proofErr w:type="spellStart"/>
+      <w:r>
+        <w:rPr>
+          <w:sz w:val="24"/>
+        </w:rPr>
+        <w:t>all_natures</w:t>
+      </w:r>
+      <w:proofErr w:type="spellEnd"/>
+    </w:p>
+    <w:p>
+      <w:pPr>
+        <w:pStyle w:val="PargrafodaLista"/>
+        <w:numPr>
+          <w:ilvl w:val="0"/>
+          <w:numId w:val="24"/>
+        </w:numPr>
+        <w:spacing w:line="256" w:lineRule="auto"/>
+        <w:rPr>
+          <w:sz w:val="24"/>
+        </w:rPr>
+      </w:pPr>
+      <w:r>
+        <w:rPr>
+          <w:sz w:val="24"/>
+        </w:rPr>
+        <w:t>Variável $</w:t>
+      </w:r>
+      <w:proofErr w:type="spellStart"/>
+      <w:proofErr w:type="gramStart"/>
+      <w:r>
+        <w:rPr>
+          <w:sz w:val="24"/>
+        </w:rPr>
+        <w:t>retornoTipos</w:t>
+      </w:r>
+      <w:proofErr w:type="spellEnd"/>
+      <w:proofErr w:type="gramEnd"/>
+      <w:r>
+        <w:rPr>
+          <w:sz w:val="24"/>
+        </w:rPr>
+        <w:t xml:space="preserve">: </w:t>
+      </w:r>
+      <w:proofErr w:type="spellStart"/>
+      <w:r>
+        <w:rPr>
+          <w:sz w:val="24"/>
+        </w:rPr>
+        <w:t>return_types_natures</w:t>
+      </w:r>
+      <w:proofErr w:type="spellEnd"/>
+    </w:p>
+    <w:p>
+      <w:pPr>
+        <w:pStyle w:val="PargrafodaLista"/>
+        <w:numPr>
+          <w:ilvl w:val="0"/>
+          <w:numId w:val="24"/>
+        </w:numPr>
+        <w:spacing w:line="256" w:lineRule="auto"/>
+        <w:rPr>
+          <w:sz w:val="24"/>
+        </w:rPr>
+      </w:pPr>
+      <w:r>
+        <w:rPr>
+          <w:sz w:val="24"/>
+        </w:rPr>
+        <w:t>Variável $</w:t>
+      </w:r>
+      <w:proofErr w:type="spellStart"/>
+      <w:proofErr w:type="gramStart"/>
+      <w:r>
+        <w:rPr>
+          <w:sz w:val="24"/>
+        </w:rPr>
+        <w:t>dadosCrime</w:t>
+      </w:r>
+      <w:proofErr w:type="spellEnd"/>
+      <w:proofErr w:type="gramEnd"/>
+      <w:r>
+        <w:rPr>
+          <w:sz w:val="24"/>
+        </w:rPr>
+        <w:t xml:space="preserve">: </w:t>
+      </w:r>
+      <w:proofErr w:type="spellStart"/>
+      <w:r>
+        <w:rPr>
+          <w:sz w:val="24"/>
+        </w:rPr>
+        <w:t>data_crime</w:t>
+      </w:r>
+      <w:proofErr w:type="spellEnd"/>
+    </w:p>
+    <w:p>
+      <w:pPr>
+        <w:pStyle w:val="PargrafodaLista"/>
+        <w:numPr>
+          <w:ilvl w:val="0"/>
+          <w:numId w:val="24"/>
+        </w:numPr>
+        <w:spacing w:line="256" w:lineRule="auto"/>
+        <w:rPr>
+          <w:sz w:val="24"/>
+        </w:rPr>
+      </w:pPr>
+      <w:r>
+        <w:rPr>
+          <w:sz w:val="24"/>
+        </w:rPr>
+        <w:t xml:space="preserve">Variável $natureza: </w:t>
+      </w:r>
+      <w:proofErr w:type="spellStart"/>
+      <w:r>
+        <w:rPr>
+          <w:sz w:val="24"/>
+        </w:rPr>
+        <w:t>nature_name</w:t>
+      </w:r>
+      <w:proofErr w:type="spellEnd"/>
+    </w:p>
+    <w:p>
+      <w:pPr>
+        <w:pStyle w:val="PargrafodaLista"/>
+        <w:numPr>
+          <w:ilvl w:val="0"/>
+          <w:numId w:val="24"/>
+        </w:numPr>
+        <w:spacing w:line="256" w:lineRule="auto"/>
+        <w:rPr>
+          <w:sz w:val="24"/>
+        </w:rPr>
+      </w:pPr>
+      <w:r>
+        <w:rPr>
+          <w:sz w:val="24"/>
+        </w:rPr>
+        <w:t xml:space="preserve">Variável $id: </w:t>
+      </w:r>
+      <w:proofErr w:type="spellStart"/>
+      <w:r>
+        <w:rPr>
+          <w:sz w:val="24"/>
+        </w:rPr>
+        <w:t>id_nature</w:t>
+      </w:r>
+      <w:proofErr w:type="spellEnd"/>
+    </w:p>
+    <w:p>
+      <w:pPr>
+        <w:pStyle w:val="PargrafodaLista"/>
+        <w:numPr>
+          <w:ilvl w:val="0"/>
+          <w:numId w:val="24"/>
+        </w:numPr>
+        <w:spacing w:line="256" w:lineRule="auto"/>
+        <w:rPr>
+          <w:sz w:val="24"/>
+        </w:rPr>
+      </w:pPr>
+      <w:r>
+        <w:rPr>
+          <w:sz w:val="24"/>
+        </w:rPr>
+        <w:t>Variável $</w:t>
+      </w:r>
+      <w:proofErr w:type="spellStart"/>
+      <w:proofErr w:type="gramStart"/>
+      <w:r>
+        <w:rPr>
+          <w:sz w:val="24"/>
+        </w:rPr>
+        <w:t>dadosDeNatureza</w:t>
+      </w:r>
+      <w:proofErr w:type="spellEnd"/>
+      <w:proofErr w:type="gramEnd"/>
+      <w:r>
+        <w:rPr>
+          <w:sz w:val="24"/>
+        </w:rPr>
+        <w:t xml:space="preserve">: </w:t>
+      </w:r>
+      <w:proofErr w:type="spellStart"/>
+      <w:r>
+        <w:rPr>
+          <w:sz w:val="24"/>
+        </w:rPr>
+        <w:t>data_nature</w:t>
+      </w:r>
+      <w:proofErr w:type="spellEnd"/>
+    </w:p>
+    <w:p>
+      <w:pPr>
+        <w:pStyle w:val="PargrafodaLista"/>
+        <w:numPr>
+          <w:ilvl w:val="0"/>
+          <w:numId w:val="24"/>
+        </w:numPr>
+        <w:spacing w:line="256" w:lineRule="auto"/>
+        <w:rPr>
+          <w:sz w:val="24"/>
+        </w:rPr>
+      </w:pPr>
+      <w:r>
+        <w:rPr>
+          <w:sz w:val="24"/>
+        </w:rPr>
+        <w:t>Variável $</w:t>
+      </w:r>
+      <w:proofErr w:type="spellStart"/>
+      <w:proofErr w:type="gramStart"/>
+      <w:r>
+        <w:rPr>
+          <w:sz w:val="24"/>
+        </w:rPr>
+        <w:t>dadosCrimeFormatado</w:t>
+      </w:r>
+      <w:proofErr w:type="spellEnd"/>
+      <w:proofErr w:type="gramEnd"/>
+      <w:r>
+        <w:rPr>
+          <w:sz w:val="24"/>
+        </w:rPr>
+        <w:t xml:space="preserve">: </w:t>
+      </w:r>
+      <w:proofErr w:type="spellStart"/>
+      <w:r>
+        <w:rPr>
+          <w:sz w:val="24"/>
+        </w:rPr>
+        <w:t>formated_data_crime</w:t>
+      </w:r>
+      <w:proofErr w:type="spellEnd"/>
+    </w:p>
+    <w:p>
+      <w:pPr>
+        <w:pStyle w:val="PargrafodaLista"/>
+        <w:numPr>
+          <w:ilvl w:val="0"/>
+          <w:numId w:val="24"/>
+        </w:numPr>
+        <w:spacing w:line="256" w:lineRule="auto"/>
+        <w:rPr>
+          <w:sz w:val="24"/>
+        </w:rPr>
+      </w:pPr>
+      <w:r>
+        <w:rPr>
+          <w:sz w:val="24"/>
+        </w:rPr>
+        <w:t>Variável $</w:t>
+      </w:r>
+      <w:proofErr w:type="spellStart"/>
+      <w:proofErr w:type="gramStart"/>
+      <w:r>
+        <w:rPr>
+          <w:sz w:val="24"/>
+        </w:rPr>
+        <w:t>retornoFormatado</w:t>
+      </w:r>
+      <w:proofErr w:type="spellEnd"/>
+      <w:proofErr w:type="gramEnd"/>
+      <w:r>
+        <w:rPr>
+          <w:sz w:val="24"/>
+        </w:rPr>
+        <w:t xml:space="preserve">: </w:t>
+      </w:r>
+      <w:proofErr w:type="spellStart"/>
+      <w:r>
+        <w:rPr>
+          <w:sz w:val="24"/>
+        </w:rPr>
+        <w:t>return_formated</w:t>
+      </w:r>
+      <w:proofErr w:type="spellEnd"/>
+    </w:p>
+    <w:p>
+      <w:pPr>
+        <w:pStyle w:val="PargrafodaLista"/>
+        <w:numPr>
+          <w:ilvl w:val="0"/>
+          <w:numId w:val="24"/>
+        </w:numPr>
+        <w:spacing w:line="256" w:lineRule="auto"/>
+        <w:rPr>
+          <w:sz w:val="24"/>
+        </w:rPr>
+      </w:pPr>
+      <w:r>
+        <w:rPr>
+          <w:sz w:val="24"/>
+        </w:rPr>
+        <w:t>Variável $</w:t>
+      </w:r>
+      <w:proofErr w:type="spellStart"/>
+      <w:r>
+        <w:rPr>
+          <w:sz w:val="24"/>
+        </w:rPr>
+        <w:t>varbar</w:t>
+      </w:r>
+      <w:proofErr w:type="spellEnd"/>
+      <w:r>
+        <w:rPr>
+          <w:sz w:val="24"/>
+        </w:rPr>
+        <w:t xml:space="preserve">: </w:t>
+      </w:r>
+      <w:proofErr w:type="spellStart"/>
+      <w:r>
+        <w:rPr>
+          <w:sz w:val="24"/>
+        </w:rPr>
+        <w:t>slash</w:t>
+      </w:r>
+      <w:proofErr w:type="spellEnd"/>
+    </w:p>
+    <w:p>
+      <w:pPr>
+        <w:pStyle w:val="PargrafodaLista"/>
+        <w:numPr>
+          <w:ilvl w:val="0"/>
+          <w:numId w:val="24"/>
+        </w:numPr>
+        <w:spacing w:line="256" w:lineRule="auto"/>
+        <w:rPr>
+          <w:sz w:val="24"/>
+        </w:rPr>
+      </w:pPr>
+      <w:r>
+        <w:rPr>
+          <w:sz w:val="24"/>
+        </w:rPr>
+        <w:t>Variável $</w:t>
+      </w:r>
+      <w:proofErr w:type="spellStart"/>
+      <w:proofErr w:type="gramStart"/>
+      <w:r>
+        <w:rPr>
+          <w:sz w:val="24"/>
+        </w:rPr>
+        <w:t>idCategoria</w:t>
+      </w:r>
+      <w:proofErr w:type="spellEnd"/>
+      <w:proofErr w:type="gramEnd"/>
+      <w:r>
+        <w:rPr>
+          <w:sz w:val="24"/>
+        </w:rPr>
+        <w:t xml:space="preserve">: </w:t>
+      </w:r>
+      <w:proofErr w:type="spellStart"/>
+      <w:r>
+        <w:rPr>
+          <w:sz w:val="24"/>
+        </w:rPr>
+        <w:t>id_category</w:t>
+      </w:r>
+      <w:proofErr w:type="spellEnd"/>
+    </w:p>
+    <w:p>
+      <w:pPr>
+        <w:pStyle w:val="PargrafodaLista"/>
+        <w:numPr>
+          <w:ilvl w:val="0"/>
+          <w:numId w:val="24"/>
+        </w:numPr>
+        <w:spacing w:line="256" w:lineRule="auto"/>
+        <w:rPr>
+          <w:sz w:val="24"/>
+        </w:rPr>
+      </w:pPr>
+      <w:r>
+        <w:rPr>
+          <w:sz w:val="24"/>
+        </w:rPr>
+        <w:t>Variável $</w:t>
+      </w:r>
+      <w:proofErr w:type="spellStart"/>
+      <w:proofErr w:type="gramStart"/>
+      <w:r>
+        <w:rPr>
+          <w:sz w:val="24"/>
+        </w:rPr>
+        <w:t>categoriaVW</w:t>
+      </w:r>
+      <w:proofErr w:type="spellEnd"/>
+      <w:proofErr w:type="gramEnd"/>
+      <w:r>
+        <w:rPr>
+          <w:sz w:val="24"/>
+        </w:rPr>
+        <w:t xml:space="preserve">: </w:t>
+      </w:r>
+      <w:proofErr w:type="spellStart"/>
+      <w:r>
+        <w:rPr>
+          <w:sz w:val="24"/>
+        </w:rPr>
+        <w:t>category_view</w:t>
+      </w:r>
+      <w:proofErr w:type="spellEnd"/>
+    </w:p>
+    <w:p>
+      <w:pPr>
+        <w:pStyle w:val="PargrafodaLista"/>
+        <w:numPr>
+          <w:ilvl w:val="0"/>
+          <w:numId w:val="24"/>
+        </w:numPr>
+        <w:spacing w:line="256" w:lineRule="auto"/>
+        <w:rPr>
+          <w:sz w:val="24"/>
+        </w:rPr>
+      </w:pPr>
+      <w:r>
+        <w:rPr>
+          <w:sz w:val="24"/>
+        </w:rPr>
+        <w:t>Variável $</w:t>
+      </w:r>
+      <w:proofErr w:type="spellStart"/>
+      <w:proofErr w:type="gramStart"/>
+      <w:r>
+        <w:rPr>
+          <w:sz w:val="24"/>
+        </w:rPr>
+        <w:t>crimeVW</w:t>
+      </w:r>
+      <w:proofErr w:type="spellEnd"/>
+      <w:proofErr w:type="gramEnd"/>
+      <w:r>
+        <w:rPr>
+          <w:sz w:val="24"/>
+        </w:rPr>
+        <w:t xml:space="preserve">: </w:t>
+      </w:r>
+      <w:proofErr w:type="spellStart"/>
+      <w:r>
+        <w:rPr>
+          <w:sz w:val="24"/>
+        </w:rPr>
+        <w:t>crime_view</w:t>
+      </w:r>
+      <w:proofErr w:type="spellEnd"/>
+    </w:p>
+    <w:p>
+      <w:pPr>
+        <w:pStyle w:val="PargrafodaLista"/>
+        <w:numPr>
+          <w:ilvl w:val="0"/>
+          <w:numId w:val="24"/>
+        </w:numPr>
+        <w:spacing w:line="256" w:lineRule="auto"/>
+        <w:rPr>
+          <w:sz w:val="24"/>
+        </w:rPr>
+      </w:pPr>
+      <w:r>
+        <w:rPr>
+          <w:sz w:val="24"/>
+        </w:rPr>
+        <w:t>Variável $</w:t>
+      </w:r>
+      <w:proofErr w:type="spellStart"/>
+      <w:proofErr w:type="gramStart"/>
+      <w:r>
+        <w:rPr>
+          <w:sz w:val="24"/>
+        </w:rPr>
+        <w:t>arrayCategorias</w:t>
+      </w:r>
+      <w:proofErr w:type="spellEnd"/>
+      <w:proofErr w:type="gramEnd"/>
+      <w:r>
+        <w:rPr>
+          <w:sz w:val="24"/>
+        </w:rPr>
+        <w:t xml:space="preserve">: </w:t>
+      </w:r>
+      <w:proofErr w:type="spellStart"/>
+      <w:r>
+        <w:rPr>
+          <w:sz w:val="24"/>
+        </w:rPr>
+        <w:t>array_categories</w:t>
+      </w:r>
+      <w:proofErr w:type="spellEnd"/>
+    </w:p>
+    <w:p>
+      <w:pPr>
+        <w:pStyle w:val="PargrafodaLista"/>
+        <w:numPr>
+          <w:ilvl w:val="0"/>
+          <w:numId w:val="24"/>
+        </w:numPr>
+        <w:spacing w:line="256" w:lineRule="auto"/>
+        <w:rPr>
+          <w:sz w:val="24"/>
+        </w:rPr>
+      </w:pPr>
+      <w:r>
+        <w:rPr>
+          <w:sz w:val="24"/>
+        </w:rPr>
+        <w:t>Variável $</w:t>
+      </w:r>
+      <w:proofErr w:type="spellStart"/>
+      <w:proofErr w:type="gramStart"/>
+      <w:r>
+        <w:rPr>
+          <w:sz w:val="24"/>
+        </w:rPr>
+        <w:t>auxCategoria</w:t>
+      </w:r>
+      <w:proofErr w:type="spellEnd"/>
+      <w:proofErr w:type="gramEnd"/>
+      <w:r>
+        <w:rPr>
+          <w:sz w:val="24"/>
+        </w:rPr>
+        <w:t xml:space="preserve">: </w:t>
+      </w:r>
+      <w:proofErr w:type="spellStart"/>
+      <w:r>
+        <w:rPr>
+          <w:sz w:val="24"/>
+        </w:rPr>
+        <w:t>auxiliar_categories</w:t>
+      </w:r>
+      <w:proofErr w:type="spellEnd"/>
+    </w:p>
+    <w:p>
+      <w:pPr>
+        <w:pStyle w:val="PargrafodaLista"/>
+        <w:numPr>
+          <w:ilvl w:val="0"/>
+          <w:numId w:val="24"/>
+        </w:numPr>
+        <w:spacing w:line="256" w:lineRule="auto"/>
+        <w:rPr>
+          <w:sz w:val="24"/>
+        </w:rPr>
+      </w:pPr>
+      <w:r>
+        <w:rPr>
+          <w:sz w:val="24"/>
+        </w:rPr>
+        <w:t>Variável $</w:t>
+      </w:r>
+      <w:proofErr w:type="spellStart"/>
+      <w:proofErr w:type="gramStart"/>
+      <w:r>
+        <w:rPr>
+          <w:sz w:val="24"/>
+        </w:rPr>
+        <w:t>arrayNaturezas</w:t>
+      </w:r>
+      <w:proofErr w:type="spellEnd"/>
+      <w:proofErr w:type="gramEnd"/>
+      <w:r>
+        <w:rPr>
+          <w:sz w:val="24"/>
+        </w:rPr>
+        <w:t xml:space="preserve">: </w:t>
+      </w:r>
+      <w:proofErr w:type="spellStart"/>
+      <w:r>
+        <w:rPr>
+          <w:sz w:val="24"/>
+        </w:rPr>
+        <w:t>array_natures</w:t>
+      </w:r>
+      <w:proofErr w:type="spellEnd"/>
+    </w:p>
+    <w:p>
+      <w:pPr>
+        <w:pStyle w:val="PargrafodaLista"/>
+        <w:numPr>
+          <w:ilvl w:val="0"/>
+          <w:numId w:val="24"/>
+        </w:numPr>
+        <w:spacing w:line="256" w:lineRule="auto"/>
+        <w:rPr>
+          <w:sz w:val="24"/>
+        </w:rPr>
+      </w:pPr>
+      <w:r>
+        <w:rPr>
+          <w:sz w:val="24"/>
+        </w:rPr>
+        <w:t xml:space="preserve">Variável $ </w:t>
+      </w:r>
+      <w:proofErr w:type="spellStart"/>
+      <w:proofErr w:type="gramStart"/>
+      <w:r>
+        <w:rPr>
+          <w:sz w:val="24"/>
+        </w:rPr>
+        <w:t>naturezaAtual</w:t>
+      </w:r>
+      <w:proofErr w:type="spellEnd"/>
+      <w:proofErr w:type="gramEnd"/>
+      <w:r>
+        <w:rPr>
+          <w:sz w:val="24"/>
+        </w:rPr>
+        <w:t xml:space="preserve">: </w:t>
+      </w:r>
+      <w:proofErr w:type="spellStart"/>
+      <w:r>
+        <w:rPr>
+          <w:sz w:val="24"/>
+        </w:rPr>
+        <w:t>actual_nature</w:t>
+      </w:r>
+      <w:proofErr w:type="spellEnd"/>
+    </w:p>
+    <w:p>
+      <w:pPr>
+        <w:pStyle w:val="PargrafodaLista"/>
+        <w:numPr>
+          <w:ilvl w:val="0"/>
+          <w:numId w:val="24"/>
+        </w:numPr>
+        <w:spacing w:line="256" w:lineRule="auto"/>
+        <w:rPr>
+          <w:sz w:val="24"/>
+        </w:rPr>
+      </w:pPr>
+      <w:r>
+        <w:rPr>
+          <w:sz w:val="24"/>
+        </w:rPr>
+        <w:t>Variável $</w:t>
+      </w:r>
+      <w:proofErr w:type="spellStart"/>
+      <w:proofErr w:type="gramStart"/>
+      <w:r>
+        <w:rPr>
+          <w:sz w:val="24"/>
+        </w:rPr>
+        <w:t>auxBarra</w:t>
+      </w:r>
+      <w:proofErr w:type="spellEnd"/>
+      <w:proofErr w:type="gramEnd"/>
+      <w:r>
+        <w:rPr>
+          <w:sz w:val="24"/>
+        </w:rPr>
+        <w:t xml:space="preserve">: </w:t>
+      </w:r>
+      <w:proofErr w:type="spellStart"/>
+      <w:r>
+        <w:rPr>
+          <w:sz w:val="24"/>
+        </w:rPr>
+        <w:t>auxiliar_slash</w:t>
+      </w:r>
+      <w:proofErr w:type="spellEnd"/>
+    </w:p>
+    <w:p>
+      <w:pPr>
+        <w:pStyle w:val="PargrafodaLista"/>
+        <w:numPr>
+          <w:ilvl w:val="0"/>
+          <w:numId w:val="2"/>
+        </w:numPr>
+        <w:spacing w:line="256" w:lineRule="auto"/>
+        <w:rPr>
+          <w:b/>
+          <w:sz w:val="32"/>
+        </w:rPr>
+      </w:pPr>
+      <w:r>
+        <w:rPr>
+          <w:sz w:val="28"/>
+        </w:rPr>
+        <w:t xml:space="preserve">Classe: </w:t>
+      </w:r>
+      <w:proofErr w:type="spellStart"/>
+      <w:proofErr w:type="gramStart"/>
+      <w:r>
+        <w:rPr>
+          <w:sz w:val="28"/>
+        </w:rPr>
+        <w:t>totalra.</w:t>
+      </w:r>
+      <w:proofErr w:type="gramEnd"/>
+      <w:r>
+        <w:rPr>
+          <w:sz w:val="28"/>
+        </w:rPr>
+        <w:t>php</w:t>
+      </w:r>
+      <w:proofErr w:type="spellEnd"/>
+    </w:p>
+    <w:p>
+      <w:pPr>
+        <w:pStyle w:val="PargrafodaLista"/>
+        <w:numPr>
+          <w:ilvl w:val="1"/>
+          <w:numId w:val="2"/>
+        </w:numPr>
+        <w:spacing w:line="256" w:lineRule="auto"/>
+        <w:rPr>
+          <w:b/>
+          <w:szCs w:val="24"/>
+        </w:rPr>
+      </w:pPr>
+      <w:r>
+        <w:t>Variável $</w:t>
+      </w:r>
+      <w:proofErr w:type="spellStart"/>
+      <w:r>
+        <w:rPr>
+          <w:szCs w:val="24"/>
+        </w:rPr>
+        <w:t>crimeVW</w:t>
+      </w:r>
+      <w:proofErr w:type="spellEnd"/>
+      <w:r>
+        <w:rPr>
+          <w:szCs w:val="24"/>
+        </w:rPr>
+        <w:t xml:space="preserve"> </w:t>
+      </w:r>
+      <w:r>
+        <w:t>:</w:t>
+      </w:r>
+      <w:r>
+        <w:rPr>
+          <w:szCs w:val="24"/>
+        </w:rPr>
+        <w:t xml:space="preserve"> </w:t>
+      </w:r>
+      <w:proofErr w:type="spellStart"/>
+      <w:r>
+        <w:rPr>
+          <w:szCs w:val="24"/>
+        </w:rPr>
+        <w:t>crimeView</w:t>
+      </w:r>
+      <w:proofErr w:type="spellEnd"/>
+    </w:p>
+    <w:p>
+      <w:pPr>
+        <w:pStyle w:val="PargrafodaLista"/>
+        <w:numPr>
+          <w:ilvl w:val="1"/>
+          <w:numId w:val="2"/>
+        </w:numPr>
+        <w:spacing w:line="256" w:lineRule="auto"/>
+        <w:rPr>
+          <w:b/>
+          <w:szCs w:val="24"/>
+        </w:rPr>
+      </w:pPr>
+      <w:r>
+        <w:t>Variável $</w:t>
+      </w:r>
+      <w:proofErr w:type="spellStart"/>
+      <w:r>
+        <w:rPr>
+          <w:szCs w:val="24"/>
+        </w:rPr>
+        <w:t>tempoVW</w:t>
+      </w:r>
+      <w:proofErr w:type="spellEnd"/>
+      <w:r>
+        <w:rPr>
+          <w:szCs w:val="24"/>
+        </w:rPr>
+        <w:t xml:space="preserve"> </w:t>
+      </w:r>
+      <w:r>
+        <w:t>:</w:t>
+      </w:r>
+      <w:r>
+        <w:rPr>
+          <w:szCs w:val="24"/>
+        </w:rPr>
+        <w:t xml:space="preserve"> </w:t>
+      </w:r>
+      <w:proofErr w:type="spellStart"/>
+      <w:r>
+        <w:rPr>
+          <w:szCs w:val="24"/>
+        </w:rPr>
+        <w:t>timeView</w:t>
+      </w:r>
+      <w:proofErr w:type="spellEnd"/>
+    </w:p>
+    <w:p>
+      <w:pPr>
+        <w:pStyle w:val="PargrafodaLista"/>
+        <w:numPr>
+          <w:ilvl w:val="0"/>
+          <w:numId w:val="2"/>
+        </w:numPr>
+        <w:spacing w:line="256" w:lineRule="auto"/>
+        <w:rPr>
+          <w:b/>
+          <w:sz w:val="32"/>
+        </w:rPr>
+      </w:pPr>
+      <w:r>
+        <w:rPr>
+          <w:sz w:val="28"/>
+        </w:rPr>
+        <w:t xml:space="preserve">Classe: </w:t>
+      </w:r>
+      <w:proofErr w:type="spellStart"/>
+      <w:r>
+        <w:rPr>
+          <w:sz w:val="28"/>
+        </w:rPr>
+        <w:t>viewController.php</w:t>
+      </w:r>
+      <w:proofErr w:type="spellEnd"/>
+    </w:p>
+    <w:p>
+      <w:pPr>
+        <w:pStyle w:val="PargrafodaLista"/>
+        <w:numPr>
+          <w:ilvl w:val="1"/>
+          <w:numId w:val="2"/>
+        </w:numPr>
+        <w:spacing w:line="256" w:lineRule="auto"/>
+        <w:rPr>
+          <w:b/>
+          <w:sz w:val="24"/>
+          <w:szCs w:val="24"/>
+          <w:lang w:val="en-US"/>
+        </w:rPr>
+      </w:pPr>
+      <w:proofErr w:type="spellStart"/>
+      <w:r>
+        <w:rPr>
+          <w:sz w:val="24"/>
+          <w:lang w:val="en-US"/>
+        </w:rPr>
+        <w:t>Variável</w:t>
+      </w:r>
+      <w:proofErr w:type="spellEnd"/>
+      <w:r>
+        <w:rPr>
+          <w:sz w:val="24"/>
+          <w:lang w:val="en-US"/>
+        </w:rPr>
+        <w:t xml:space="preserve"> $</w:t>
+      </w:r>
+      <w:proofErr w:type="spellStart"/>
+      <w:r>
+        <w:rPr>
+          <w:sz w:val="24"/>
+          <w:szCs w:val="24"/>
+          <w:lang w:val="en-US"/>
+        </w:rPr>
+        <w:t>pagina</w:t>
+      </w:r>
+      <w:proofErr w:type="spellEnd"/>
+      <w:r>
+        <w:rPr>
+          <w:sz w:val="24"/>
+          <w:szCs w:val="24"/>
+          <w:lang w:val="en-US"/>
+        </w:rPr>
+        <w:t xml:space="preserve"> </w:t>
+      </w:r>
+      <w:r>
+        <w:rPr>
+          <w:sz w:val="24"/>
+        </w:rPr>
+        <w:t>:</w:t>
+      </w:r>
+      <w:r>
+        <w:rPr>
+          <w:sz w:val="24"/>
+          <w:szCs w:val="24"/>
+          <w:lang w:val="en-US"/>
+        </w:rPr>
+        <w:t xml:space="preserve"> </w:t>
+      </w:r>
+      <w:proofErr w:type="spellStart"/>
+      <w:r>
+        <w:rPr>
+          <w:sz w:val="24"/>
+          <w:szCs w:val="24"/>
+          <w:lang w:val="en-US"/>
+        </w:rPr>
+        <w:t>kind_of_page</w:t>
+      </w:r>
+      <w:proofErr w:type="spellEnd"/>
+    </w:p>
+    <w:p>
+      <w:pPr>
+        <w:pStyle w:val="PargrafodaLista"/>
+        <w:numPr>
+          <w:ilvl w:val="0"/>
+          <w:numId w:val="2"/>
+        </w:numPr>
+        <w:spacing w:line="256" w:lineRule="auto"/>
+        <w:rPr>
+          <w:sz w:val="28"/>
+        </w:rPr>
+      </w:pPr>
+      <w:r>
+        <w:rPr>
+          <w:sz w:val="28"/>
+        </w:rPr>
+        <w:t xml:space="preserve">Classe: </w:t>
+      </w:r>
+      <w:proofErr w:type="spellStart"/>
+      <w:r>
+        <w:rPr>
+          <w:sz w:val="28"/>
+        </w:rPr>
+        <w:t>router.php</w:t>
+      </w:r>
+      <w:proofErr w:type="spellEnd"/>
+    </w:p>
+    <w:p>
+      <w:pPr>
+        <w:pStyle w:val="PargrafodaLista"/>
+        <w:numPr>
+          <w:ilvl w:val="1"/>
+          <w:numId w:val="2"/>
+        </w:numPr>
+        <w:spacing w:line="256" w:lineRule="auto"/>
+        <w:rPr>
+          <w:sz w:val="24"/>
+          <w:szCs w:val="24"/>
+          <w:lang w:val="en-US"/>
+        </w:rPr>
+      </w:pPr>
+      <w:proofErr w:type="spellStart"/>
+      <w:r>
+        <w:rPr>
+          <w:sz w:val="24"/>
+          <w:lang w:val="en-US"/>
+        </w:rPr>
+        <w:t>Variável</w:t>
+      </w:r>
+      <w:proofErr w:type="spellEnd"/>
+      <w:r>
+        <w:rPr>
+          <w:sz w:val="24"/>
+          <w:lang w:val="en-US"/>
+        </w:rPr>
+        <w:t xml:space="preserve"> $</w:t>
+      </w:r>
+      <w:proofErr w:type="spellStart"/>
+      <w:r>
+        <w:rPr>
+          <w:sz w:val="24"/>
+          <w:szCs w:val="24"/>
+          <w:lang w:val="en-US"/>
+        </w:rPr>
+        <w:t>pagina</w:t>
+      </w:r>
+      <w:proofErr w:type="spellEnd"/>
+      <w:r>
+        <w:rPr>
+          <w:sz w:val="24"/>
+          <w:szCs w:val="24"/>
+          <w:lang w:val="en-US"/>
+        </w:rPr>
+        <w:t xml:space="preserve"> </w:t>
+      </w:r>
+      <w:r>
+        <w:rPr>
+          <w:sz w:val="24"/>
+        </w:rPr>
+        <w:t>:</w:t>
+      </w:r>
+      <w:r>
+        <w:rPr>
+          <w:sz w:val="24"/>
+          <w:szCs w:val="24"/>
+          <w:lang w:val="en-US"/>
+        </w:rPr>
+        <w:t xml:space="preserve"> </w:t>
+      </w:r>
+      <w:proofErr w:type="spellStart"/>
+      <w:r>
+        <w:rPr>
+          <w:sz w:val="24"/>
+          <w:szCs w:val="24"/>
+          <w:lang w:val="en-US"/>
+        </w:rPr>
+        <w:t>kind_of_page</w:t>
+      </w:r>
+      <w:proofErr w:type="spellEnd"/>
+    </w:p>
+    <w:p>
+      <w:pPr>
+        <w:pStyle w:val="PargrafodaLista"/>
+        <w:numPr>
+          <w:ilvl w:val="0"/>
+          <w:numId w:val="7"/>
+        </w:numPr>
+        <w:rPr>
+          <w:b/>
+          <w:sz w:val="32"/>
+        </w:rPr>
+      </w:pPr>
+      <w:r>
+        <w:rPr>
+          <w:sz w:val="28"/>
+          <w:szCs w:val="28"/>
+        </w:rPr>
+        <w:t xml:space="preserve">Classe: </w:t>
+      </w:r>
+      <w:proofErr w:type="spellStart"/>
+      <w:proofErr w:type="gramStart"/>
+      <w:r>
+        <w:rPr>
+          <w:sz w:val="28"/>
+          <w:szCs w:val="28"/>
+        </w:rPr>
+        <w:t>CategoriaView</w:t>
+      </w:r>
+      <w:proofErr w:type="spellEnd"/>
+      <w:proofErr w:type="gramEnd"/>
+    </w:p>
+    <w:p>
+      <w:pPr>
+        <w:pStyle w:val="PargrafodaLista"/>
+        <w:numPr>
+          <w:ilvl w:val="1"/>
+          <w:numId w:val="7"/>
+        </w:numPr>
+        <w:rPr>
+          <w:b/>
+          <w:sz w:val="24"/>
+          <w:szCs w:val="24"/>
+        </w:rPr>
+      </w:pPr>
+      <w:r>
+        <w:rPr>
+          <w:sz w:val="24"/>
+          <w:szCs w:val="24"/>
+        </w:rPr>
+        <w:t>Variável $</w:t>
+      </w:r>
+      <w:proofErr w:type="spellStart"/>
+      <w:proofErr w:type="gramStart"/>
+      <w:r>
+        <w:rPr>
+          <w:sz w:val="24"/>
+          <w:szCs w:val="24"/>
+        </w:rPr>
+        <w:t>categoriaCO</w:t>
+      </w:r>
+      <w:proofErr w:type="spellEnd"/>
+      <w:proofErr w:type="gramEnd"/>
+      <w:r>
+        <w:rPr>
+          <w:sz w:val="24"/>
+          <w:szCs w:val="24"/>
+        </w:rPr>
+        <w:t xml:space="preserve">: </w:t>
+      </w:r>
+      <w:proofErr w:type="spellStart"/>
+      <w:r>
+        <w:rPr>
+          <w:sz w:val="24"/>
+          <w:szCs w:val="24"/>
+        </w:rPr>
+        <w:t>category_controller</w:t>
+      </w:r>
+      <w:proofErr w:type="spellEnd"/>
+    </w:p>
+    <w:p>
+      <w:pPr>
+        <w:pStyle w:val="PargrafodaLista"/>
+        <w:numPr>
+          <w:ilvl w:val="1"/>
+          <w:numId w:val="7"/>
+        </w:numPr>
+        <w:rPr>
+          <w:b/>
+          <w:sz w:val="24"/>
+          <w:szCs w:val="24"/>
+        </w:rPr>
+      </w:pPr>
+      <w:r>
+        <w:rPr>
+          <w:sz w:val="24"/>
+          <w:szCs w:val="24"/>
+        </w:rPr>
+        <w:t>Variável $</w:t>
+      </w:r>
+      <w:proofErr w:type="spellStart"/>
+      <w:proofErr w:type="gramStart"/>
+      <w:r>
+        <w:rPr>
+          <w:sz w:val="24"/>
+          <w:szCs w:val="24"/>
+        </w:rPr>
+        <w:t>arrayCategoria</w:t>
+      </w:r>
+      <w:proofErr w:type="spellEnd"/>
+      <w:proofErr w:type="gramEnd"/>
+      <w:r>
+        <w:rPr>
+          <w:sz w:val="24"/>
+          <w:szCs w:val="24"/>
+        </w:rPr>
+        <w:t xml:space="preserve">: </w:t>
+      </w:r>
+      <w:proofErr w:type="spellStart"/>
+      <w:r>
+        <w:rPr>
+          <w:sz w:val="24"/>
+          <w:szCs w:val="24"/>
+        </w:rPr>
+        <w:t>array_of_categories</w:t>
+      </w:r>
+      <w:proofErr w:type="spellEnd"/>
+    </w:p>
+    <w:p>
+      <w:pPr>
+        <w:pStyle w:val="PargrafodaLista"/>
+        <w:numPr>
+          <w:ilvl w:val="1"/>
+          <w:numId w:val="7"/>
+        </w:numPr>
+        <w:rPr>
+          <w:b/>
+          <w:sz w:val="24"/>
+          <w:szCs w:val="24"/>
+        </w:rPr>
+      </w:pPr>
+      <w:r>
+        <w:rPr>
+          <w:sz w:val="24"/>
+          <w:szCs w:val="24"/>
+        </w:rPr>
+        <w:t xml:space="preserve">Variável $ </w:t>
+      </w:r>
+      <w:proofErr w:type="spellStart"/>
+      <w:proofErr w:type="gramStart"/>
+      <w:r>
+        <w:rPr>
+          <w:sz w:val="24"/>
+          <w:szCs w:val="24"/>
+        </w:rPr>
+        <w:t>retornoCategoria</w:t>
+      </w:r>
+      <w:proofErr w:type="spellEnd"/>
+      <w:proofErr w:type="gramEnd"/>
+      <w:r>
+        <w:rPr>
+          <w:sz w:val="24"/>
+          <w:szCs w:val="24"/>
+        </w:rPr>
+        <w:t xml:space="preserve">: </w:t>
+      </w:r>
+      <w:proofErr w:type="spellStart"/>
+      <w:r>
+        <w:rPr>
+          <w:sz w:val="24"/>
+          <w:szCs w:val="24"/>
+        </w:rPr>
+        <w:t>categories_return</w:t>
+      </w:r>
+      <w:proofErr w:type="spellEnd"/>
+    </w:p>
+    <w:p>
+      <w:pPr>
+        <w:pStyle w:val="PargrafodaLista"/>
+        <w:numPr>
+          <w:ilvl w:val="1"/>
+          <w:numId w:val="7"/>
+        </w:numPr>
+        <w:rPr>
+          <w:b/>
+          <w:sz w:val="24"/>
+          <w:szCs w:val="24"/>
+        </w:rPr>
+      </w:pPr>
+      <w:r>
+        <w:rPr>
+          <w:sz w:val="24"/>
+          <w:szCs w:val="24"/>
+        </w:rPr>
+        <w:t xml:space="preserve">Variável $ </w:t>
+      </w:r>
+      <w:proofErr w:type="spellStart"/>
+      <w:proofErr w:type="gramStart"/>
+      <w:r>
+        <w:rPr>
+          <w:sz w:val="24"/>
+          <w:szCs w:val="24"/>
+        </w:rPr>
+        <w:t>auxCategoria</w:t>
+      </w:r>
+      <w:proofErr w:type="spellEnd"/>
+      <w:proofErr w:type="gramEnd"/>
+      <w:r>
+        <w:rPr>
+          <w:sz w:val="24"/>
+          <w:szCs w:val="24"/>
+        </w:rPr>
+        <w:t xml:space="preserve">: </w:t>
+      </w:r>
+      <w:proofErr w:type="spellStart"/>
+      <w:r>
+        <w:rPr>
+          <w:sz w:val="24"/>
+          <w:szCs w:val="24"/>
+        </w:rPr>
+        <w:t>category_auxiliar_variable</w:t>
+      </w:r>
+      <w:proofErr w:type="spellEnd"/>
+    </w:p>
+    <w:p>
+      <w:pPr>
+        <w:pStyle w:val="PargrafodaLista"/>
+        <w:numPr>
+          <w:ilvl w:val="1"/>
+          <w:numId w:val="7"/>
+        </w:numPr>
+        <w:rPr>
+          <w:b/>
+          <w:sz w:val="24"/>
+          <w:szCs w:val="24"/>
+        </w:rPr>
+      </w:pPr>
+      <w:r>
+        <w:rPr>
+          <w:sz w:val="24"/>
+          <w:szCs w:val="24"/>
+        </w:rPr>
+        <w:t>Variável $</w:t>
+      </w:r>
+      <w:proofErr w:type="spellStart"/>
+      <w:proofErr w:type="gramStart"/>
+      <w:r>
+        <w:rPr>
+          <w:sz w:val="24"/>
+          <w:szCs w:val="24"/>
+        </w:rPr>
+        <w:t>idCategoria</w:t>
+      </w:r>
+      <w:proofErr w:type="spellEnd"/>
+      <w:proofErr w:type="gramEnd"/>
+      <w:r>
+        <w:rPr>
+          <w:sz w:val="24"/>
+          <w:szCs w:val="24"/>
+        </w:rPr>
+        <w:t xml:space="preserve">: </w:t>
+      </w:r>
+      <w:proofErr w:type="spellStart"/>
+      <w:r>
+        <w:rPr>
+          <w:sz w:val="24"/>
+          <w:szCs w:val="24"/>
+        </w:rPr>
+        <w:t>id_category</w:t>
+      </w:r>
+      <w:proofErr w:type="spellEnd"/>
+    </w:p>
+    <w:p>
+      <w:pPr>
+        <w:pStyle w:val="PargrafodaLista"/>
+        <w:numPr>
+          <w:ilvl w:val="1"/>
+          <w:numId w:val="7"/>
+        </w:numPr>
+        <w:rPr>
+          <w:b/>
+          <w:sz w:val="24"/>
+          <w:szCs w:val="24"/>
+        </w:rPr>
+      </w:pPr>
+      <w:r>
+        <w:rPr>
+          <w:sz w:val="24"/>
+          <w:szCs w:val="24"/>
+        </w:rPr>
+        <w:t>Variável $</w:t>
+      </w:r>
+      <w:r>
+        <w:rPr>
+          <w:sz w:val="24"/>
+          <w:szCs w:val="24"/>
+        </w:rPr>
+        <w:t xml:space="preserve">categoria: </w:t>
+      </w:r>
+      <w:proofErr w:type="spellStart"/>
+      <w:r>
+        <w:rPr>
+          <w:sz w:val="24"/>
+          <w:szCs w:val="24"/>
+        </w:rPr>
+        <w:t>category</w:t>
+      </w:r>
+      <w:proofErr w:type="spellEnd"/>
+    </w:p>
+    <w:p>
+      <w:pPr>
+        <w:pStyle w:val="PargrafodaLista"/>
+        <w:numPr>
+          <w:ilvl w:val="1"/>
+          <w:numId w:val="7"/>
+        </w:numPr>
+        <w:rPr>
+          <w:b/>
+          <w:sz w:val="24"/>
+          <w:szCs w:val="24"/>
+        </w:rPr>
+      </w:pPr>
+      <w:r>
+        <w:rPr>
+          <w:sz w:val="24"/>
+          <w:szCs w:val="24"/>
+        </w:rPr>
+        <w:lastRenderedPageBreak/>
+        <w:t>Variável $</w:t>
+      </w:r>
+      <w:proofErr w:type="spellStart"/>
+      <w:proofErr w:type="gramStart"/>
+      <w:r>
+        <w:rPr>
+          <w:sz w:val="24"/>
+          <w:szCs w:val="24"/>
+        </w:rPr>
+        <w:t>nomeCategoria</w:t>
+      </w:r>
+      <w:proofErr w:type="spellEnd"/>
+      <w:proofErr w:type="gramEnd"/>
+      <w:r>
+        <w:rPr>
+          <w:sz w:val="24"/>
+          <w:szCs w:val="24"/>
+        </w:rPr>
+        <w:t xml:space="preserve">: </w:t>
+      </w:r>
+      <w:proofErr w:type="spellStart"/>
+      <w:r>
+        <w:rPr>
+          <w:sz w:val="24"/>
+          <w:szCs w:val="24"/>
+        </w:rPr>
+        <w:t>category_name</w:t>
+      </w:r>
+      <w:proofErr w:type="spellEnd"/>
+    </w:p>
+    <w:p>
+      <w:pPr>
+        <w:pStyle w:val="PargrafodaLista"/>
+        <w:ind w:left="1440"/>
+        <w:rPr>
+          <w:b/>
+          <w:sz w:val="32"/>
+        </w:rPr>
+      </w:pPr>
+    </w:p>
+    <w:p>
+      <w:pPr>
+        <w:spacing w:line="256" w:lineRule="auto"/>
+        <w:ind w:left="426"/>
+      </w:pPr>
       <w:bookmarkStart w:id="0" w:name="_GoBack"/>
       <w:bookmarkEnd w:id="0"/>
-      <w:proofErr w:type="spellEnd"/>
-    </w:p>
-    <w:p>
-      <w:pPr>
-        <w:pStyle w:val="PargrafodaLista"/>
-        <w:numPr>
-          <w:ilvl w:val="0"/>
-          <w:numId w:val="25"/>
-        </w:numPr>
-        <w:spacing w:line="256" w:lineRule="auto"/>
-        <w:rPr>
-          <w:b/>
-          <w:sz w:val="32"/>
-        </w:rPr>
-      </w:pPr>
-      <w:r>
-        <w:rPr>
-          <w:sz w:val="28"/>
-          <w:szCs w:val="28"/>
-        </w:rPr>
-        <w:t xml:space="preserve">Classe: </w:t>
-      </w:r>
-      <w:proofErr w:type="spellStart"/>
-      <w:proofErr w:type="gramStart"/>
-      <w:r>
-        <w:rPr>
-          <w:sz w:val="28"/>
-          <w:szCs w:val="28"/>
-        </w:rPr>
-        <w:t>NaturezaView</w:t>
-      </w:r>
-      <w:proofErr w:type="gramEnd"/>
-      <w:r>
-        <w:rPr>
-          <w:sz w:val="28"/>
-          <w:szCs w:val="28"/>
-        </w:rPr>
-        <w:t>.php</w:t>
-      </w:r>
-      <w:proofErr w:type="spellEnd"/>
-    </w:p>
-    <w:p>
-      <w:pPr>
-        <w:pStyle w:val="PargrafodaLista"/>
-        <w:numPr>
-          <w:ilvl w:val="0"/>
-          <w:numId w:val="24"/>
-        </w:numPr>
-        <w:spacing w:line="256" w:lineRule="auto"/>
-        <w:rPr>
-          <w:sz w:val="24"/>
-        </w:rPr>
-      </w:pPr>
-      <w:r>
-        <w:rPr>
-          <w:sz w:val="24"/>
-        </w:rPr>
-        <w:t>Variável $</w:t>
-      </w:r>
-      <w:proofErr w:type="spellStart"/>
-      <w:proofErr w:type="gramStart"/>
-      <w:r>
-        <w:rPr>
-          <w:sz w:val="24"/>
-        </w:rPr>
-        <w:t>naturezaCO</w:t>
-      </w:r>
-      <w:proofErr w:type="spellEnd"/>
-      <w:proofErr w:type="gramEnd"/>
-      <w:r>
-        <w:rPr>
-          <w:sz w:val="24"/>
-        </w:rPr>
-        <w:t xml:space="preserve">: </w:t>
-      </w:r>
-      <w:proofErr w:type="spellStart"/>
-      <w:r>
-        <w:rPr>
-          <w:sz w:val="24"/>
-        </w:rPr>
-        <w:t>nature_control_view</w:t>
-      </w:r>
-      <w:proofErr w:type="spellEnd"/>
-    </w:p>
-    <w:p>
-      <w:pPr>
-        <w:pStyle w:val="PargrafodaLista"/>
-        <w:numPr>
-          <w:ilvl w:val="0"/>
-          <w:numId w:val="24"/>
-        </w:numPr>
-        <w:spacing w:line="256" w:lineRule="auto"/>
-        <w:rPr>
-          <w:sz w:val="24"/>
-        </w:rPr>
-      </w:pPr>
-      <w:r>
-        <w:rPr>
-          <w:sz w:val="24"/>
-        </w:rPr>
-        <w:t>Variável $</w:t>
-      </w:r>
-      <w:proofErr w:type="spellStart"/>
-      <w:proofErr w:type="gramStart"/>
-      <w:r>
-        <w:rPr>
-          <w:sz w:val="24"/>
-        </w:rPr>
-        <w:t>crimeCO</w:t>
-      </w:r>
-      <w:proofErr w:type="spellEnd"/>
-      <w:proofErr w:type="gramEnd"/>
-      <w:r>
-        <w:rPr>
-          <w:sz w:val="24"/>
-        </w:rPr>
-        <w:t xml:space="preserve">: </w:t>
-      </w:r>
-      <w:proofErr w:type="spellStart"/>
-      <w:r>
-        <w:rPr>
-          <w:sz w:val="24"/>
-        </w:rPr>
-        <w:t>crime_control_view</w:t>
-      </w:r>
-      <w:proofErr w:type="spellEnd"/>
-    </w:p>
-    <w:p>
-      <w:pPr>
-        <w:pStyle w:val="PargrafodaLista"/>
-        <w:numPr>
-          <w:ilvl w:val="0"/>
-          <w:numId w:val="24"/>
-        </w:numPr>
-        <w:spacing w:line="256" w:lineRule="auto"/>
-        <w:rPr>
-          <w:sz w:val="24"/>
-        </w:rPr>
-      </w:pPr>
-      <w:r>
-        <w:rPr>
-          <w:sz w:val="24"/>
-        </w:rPr>
-        <w:t>Variável $</w:t>
-      </w:r>
-      <w:proofErr w:type="spellStart"/>
-      <w:r>
-        <w:rPr>
-          <w:sz w:val="24"/>
-        </w:rPr>
-        <w:t>this</w:t>
-      </w:r>
-      <w:proofErr w:type="spellEnd"/>
-      <w:r>
-        <w:rPr>
-          <w:sz w:val="24"/>
-        </w:rPr>
-        <w:t xml:space="preserve">: </w:t>
-      </w:r>
-      <w:proofErr w:type="spellStart"/>
-      <w:r>
-        <w:rPr>
-          <w:sz w:val="24"/>
-        </w:rPr>
-        <w:t>instance_class</w:t>
-      </w:r>
-      <w:proofErr w:type="spellEnd"/>
-    </w:p>
-    <w:p>
-      <w:pPr>
-        <w:pStyle w:val="PargrafodaLista"/>
-        <w:numPr>
-          <w:ilvl w:val="0"/>
-          <w:numId w:val="24"/>
-        </w:numPr>
-        <w:spacing w:line="256" w:lineRule="auto"/>
-        <w:rPr>
-          <w:sz w:val="24"/>
-        </w:rPr>
-      </w:pPr>
-      <w:r>
-        <w:rPr>
-          <w:sz w:val="24"/>
-        </w:rPr>
-        <w:t>Variável $</w:t>
-      </w:r>
-      <w:proofErr w:type="spellStart"/>
-      <w:proofErr w:type="gramStart"/>
-      <w:r>
-        <w:rPr>
-          <w:sz w:val="24"/>
-        </w:rPr>
-        <w:t>todasNaturezas</w:t>
-      </w:r>
-      <w:proofErr w:type="spellEnd"/>
-      <w:proofErr w:type="gramEnd"/>
-      <w:r>
-        <w:rPr>
-          <w:sz w:val="24"/>
-        </w:rPr>
-        <w:t xml:space="preserve">: </w:t>
-      </w:r>
-      <w:proofErr w:type="spellStart"/>
-      <w:r>
-        <w:rPr>
-          <w:sz w:val="24"/>
-        </w:rPr>
-        <w:t>all_natures</w:t>
-      </w:r>
-      <w:proofErr w:type="spellEnd"/>
-    </w:p>
-    <w:p>
-      <w:pPr>
-        <w:pStyle w:val="PargrafodaLista"/>
-        <w:numPr>
-          <w:ilvl w:val="0"/>
-          <w:numId w:val="24"/>
-        </w:numPr>
-        <w:spacing w:line="256" w:lineRule="auto"/>
-        <w:rPr>
-          <w:sz w:val="24"/>
-        </w:rPr>
-      </w:pPr>
-      <w:r>
-        <w:rPr>
-          <w:sz w:val="24"/>
-        </w:rPr>
-        <w:t>Variável $</w:t>
-      </w:r>
-      <w:proofErr w:type="spellStart"/>
-      <w:proofErr w:type="gramStart"/>
-      <w:r>
-        <w:rPr>
-          <w:sz w:val="24"/>
-        </w:rPr>
-        <w:t>retornoTipos</w:t>
-      </w:r>
-      <w:proofErr w:type="spellEnd"/>
-      <w:proofErr w:type="gramEnd"/>
-      <w:r>
-        <w:rPr>
-          <w:sz w:val="24"/>
-        </w:rPr>
-        <w:t xml:space="preserve">: </w:t>
-      </w:r>
-      <w:proofErr w:type="spellStart"/>
-      <w:r>
-        <w:rPr>
-          <w:sz w:val="24"/>
-        </w:rPr>
-        <w:t>return_types_natures</w:t>
-      </w:r>
-      <w:proofErr w:type="spellEnd"/>
-    </w:p>
-    <w:p>
-      <w:pPr>
-        <w:pStyle w:val="PargrafodaLista"/>
-        <w:numPr>
-          <w:ilvl w:val="0"/>
-          <w:numId w:val="24"/>
-        </w:numPr>
-        <w:spacing w:line="256" w:lineRule="auto"/>
-        <w:rPr>
-          <w:sz w:val="24"/>
-        </w:rPr>
-      </w:pPr>
-      <w:r>
-        <w:rPr>
-          <w:sz w:val="24"/>
-        </w:rPr>
-        <w:t>Variável $</w:t>
-      </w:r>
-      <w:proofErr w:type="spellStart"/>
-      <w:proofErr w:type="gramStart"/>
-      <w:r>
-        <w:rPr>
-          <w:sz w:val="24"/>
-        </w:rPr>
-        <w:t>dadosCrime</w:t>
-      </w:r>
-      <w:proofErr w:type="spellEnd"/>
-      <w:proofErr w:type="gramEnd"/>
-      <w:r>
-        <w:rPr>
-          <w:sz w:val="24"/>
-        </w:rPr>
-        <w:t xml:space="preserve">: </w:t>
-      </w:r>
-      <w:proofErr w:type="spellStart"/>
-      <w:r>
-        <w:rPr>
-          <w:sz w:val="24"/>
-        </w:rPr>
-        <w:t>data_crime</w:t>
-      </w:r>
-      <w:proofErr w:type="spellEnd"/>
-    </w:p>
-    <w:p>
-      <w:pPr>
-        <w:pStyle w:val="PargrafodaLista"/>
-        <w:numPr>
-          <w:ilvl w:val="0"/>
-          <w:numId w:val="24"/>
-        </w:numPr>
-        <w:spacing w:line="256" w:lineRule="auto"/>
-        <w:rPr>
-          <w:sz w:val="24"/>
-        </w:rPr>
-      </w:pPr>
-      <w:r>
-        <w:rPr>
-          <w:sz w:val="24"/>
-        </w:rPr>
-        <w:t>Variável $</w:t>
-      </w:r>
-      <w:r>
-        <w:rPr>
-          <w:sz w:val="24"/>
-        </w:rPr>
-        <w:t xml:space="preserve">natureza: </w:t>
-      </w:r>
-      <w:proofErr w:type="spellStart"/>
-      <w:r>
-        <w:rPr>
-          <w:sz w:val="24"/>
-        </w:rPr>
-        <w:t>nature_name</w:t>
-      </w:r>
-      <w:proofErr w:type="spellEnd"/>
-    </w:p>
-    <w:p>
-      <w:pPr>
-        <w:pStyle w:val="PargrafodaLista"/>
-        <w:numPr>
-          <w:ilvl w:val="0"/>
-          <w:numId w:val="24"/>
-        </w:numPr>
-        <w:spacing w:line="256" w:lineRule="auto"/>
-        <w:rPr>
-          <w:sz w:val="24"/>
-        </w:rPr>
-      </w:pPr>
-      <w:r>
-        <w:rPr>
-          <w:sz w:val="24"/>
-        </w:rPr>
-        <w:t>Variável $</w:t>
-      </w:r>
-      <w:r>
-        <w:rPr>
-          <w:sz w:val="24"/>
-        </w:rPr>
-        <w:t xml:space="preserve">id: </w:t>
-      </w:r>
-      <w:proofErr w:type="spellStart"/>
-      <w:r>
-        <w:rPr>
-          <w:sz w:val="24"/>
-        </w:rPr>
-        <w:t>id_nature</w:t>
-      </w:r>
-      <w:proofErr w:type="spellEnd"/>
-    </w:p>
-    <w:p>
-      <w:pPr>
-        <w:pStyle w:val="PargrafodaLista"/>
-        <w:numPr>
-          <w:ilvl w:val="0"/>
-          <w:numId w:val="24"/>
-        </w:numPr>
-        <w:spacing w:line="256" w:lineRule="auto"/>
-        <w:rPr>
-          <w:sz w:val="24"/>
-        </w:rPr>
-      </w:pPr>
-      <w:r>
-        <w:rPr>
-          <w:sz w:val="24"/>
-        </w:rPr>
-        <w:t>Variável $</w:t>
-      </w:r>
-      <w:proofErr w:type="spellStart"/>
-      <w:proofErr w:type="gramStart"/>
-      <w:r>
-        <w:rPr>
-          <w:sz w:val="24"/>
-        </w:rPr>
-        <w:t>dadosDeNatureza</w:t>
-      </w:r>
-      <w:proofErr w:type="spellEnd"/>
-      <w:proofErr w:type="gramEnd"/>
-      <w:r>
-        <w:rPr>
-          <w:sz w:val="24"/>
-        </w:rPr>
-        <w:t xml:space="preserve">: </w:t>
-      </w:r>
-      <w:proofErr w:type="spellStart"/>
-      <w:r>
-        <w:rPr>
-          <w:sz w:val="24"/>
-        </w:rPr>
-        <w:t>data_nature</w:t>
-      </w:r>
-      <w:proofErr w:type="spellEnd"/>
-    </w:p>
-    <w:p>
-      <w:pPr>
-        <w:pStyle w:val="PargrafodaLista"/>
-        <w:numPr>
-          <w:ilvl w:val="0"/>
-          <w:numId w:val="24"/>
-        </w:numPr>
-        <w:spacing w:line="256" w:lineRule="auto"/>
-        <w:rPr>
-          <w:sz w:val="24"/>
-        </w:rPr>
-      </w:pPr>
-      <w:r>
-        <w:rPr>
-          <w:sz w:val="24"/>
-        </w:rPr>
-        <w:t>Variável $</w:t>
-      </w:r>
-      <w:proofErr w:type="spellStart"/>
-      <w:proofErr w:type="gramStart"/>
-      <w:r>
-        <w:rPr>
-          <w:sz w:val="24"/>
-        </w:rPr>
-        <w:t>dadosCrimeFormatado</w:t>
-      </w:r>
-      <w:proofErr w:type="spellEnd"/>
-      <w:proofErr w:type="gramEnd"/>
-      <w:r>
-        <w:rPr>
-          <w:sz w:val="24"/>
-        </w:rPr>
-        <w:t xml:space="preserve">: </w:t>
-      </w:r>
-      <w:proofErr w:type="spellStart"/>
-      <w:r>
-        <w:rPr>
-          <w:sz w:val="24"/>
-        </w:rPr>
-        <w:t>formated_data_crime</w:t>
-      </w:r>
-      <w:proofErr w:type="spellEnd"/>
-    </w:p>
-    <w:p>
-      <w:pPr>
-        <w:pStyle w:val="PargrafodaLista"/>
-        <w:numPr>
-          <w:ilvl w:val="0"/>
-          <w:numId w:val="24"/>
-        </w:numPr>
-        <w:spacing w:line="256" w:lineRule="auto"/>
-        <w:rPr>
-          <w:sz w:val="24"/>
-        </w:rPr>
-      </w:pPr>
-      <w:r>
-        <w:rPr>
-          <w:sz w:val="24"/>
-        </w:rPr>
-        <w:t>Variável $</w:t>
-      </w:r>
-      <w:proofErr w:type="spellStart"/>
-      <w:proofErr w:type="gramStart"/>
-      <w:r>
-        <w:rPr>
-          <w:sz w:val="24"/>
-        </w:rPr>
-        <w:t>retornoFormatado</w:t>
-      </w:r>
-      <w:proofErr w:type="spellEnd"/>
-      <w:proofErr w:type="gramEnd"/>
-      <w:r>
-        <w:rPr>
-          <w:sz w:val="24"/>
-        </w:rPr>
-        <w:t xml:space="preserve">: </w:t>
-      </w:r>
-      <w:proofErr w:type="spellStart"/>
-      <w:r>
-        <w:rPr>
-          <w:sz w:val="24"/>
-        </w:rPr>
-        <w:t>return_formated</w:t>
-      </w:r>
-      <w:proofErr w:type="spellEnd"/>
-    </w:p>
-    <w:p>
-      <w:pPr>
-        <w:pStyle w:val="PargrafodaLista"/>
-        <w:numPr>
-          <w:ilvl w:val="0"/>
-          <w:numId w:val="24"/>
-        </w:numPr>
-        <w:spacing w:line="256" w:lineRule="auto"/>
-        <w:rPr>
-          <w:sz w:val="24"/>
-        </w:rPr>
-      </w:pPr>
-      <w:r>
-        <w:rPr>
-          <w:sz w:val="24"/>
-        </w:rPr>
-        <w:t>Variável $</w:t>
-      </w:r>
-      <w:proofErr w:type="spellStart"/>
-      <w:r>
-        <w:rPr>
-          <w:sz w:val="24"/>
-        </w:rPr>
-        <w:t>varbar</w:t>
-      </w:r>
-      <w:proofErr w:type="spellEnd"/>
-      <w:r>
-        <w:rPr>
-          <w:sz w:val="24"/>
-        </w:rPr>
-        <w:t xml:space="preserve">: </w:t>
-      </w:r>
-      <w:proofErr w:type="spellStart"/>
-      <w:r>
-        <w:rPr>
-          <w:sz w:val="24"/>
-        </w:rPr>
-        <w:t>slash</w:t>
-      </w:r>
-      <w:proofErr w:type="spellEnd"/>
-    </w:p>
-    <w:p>
-      <w:pPr>
-        <w:pStyle w:val="PargrafodaLista"/>
-        <w:numPr>
-          <w:ilvl w:val="0"/>
-          <w:numId w:val="24"/>
-        </w:numPr>
-        <w:spacing w:line="256" w:lineRule="auto"/>
-        <w:rPr>
-          <w:sz w:val="24"/>
-        </w:rPr>
-      </w:pPr>
-      <w:r>
-        <w:rPr>
-          <w:sz w:val="24"/>
-        </w:rPr>
-        <w:t>Variável $</w:t>
-      </w:r>
-      <w:proofErr w:type="spellStart"/>
-      <w:proofErr w:type="gramStart"/>
-      <w:r>
-        <w:rPr>
-          <w:sz w:val="24"/>
-        </w:rPr>
-        <w:t>idCategoria</w:t>
-      </w:r>
-      <w:proofErr w:type="spellEnd"/>
-      <w:proofErr w:type="gramEnd"/>
-      <w:r>
-        <w:rPr>
-          <w:sz w:val="24"/>
-        </w:rPr>
-        <w:t xml:space="preserve">: </w:t>
-      </w:r>
-      <w:proofErr w:type="spellStart"/>
-      <w:r>
-        <w:rPr>
-          <w:sz w:val="24"/>
-        </w:rPr>
-        <w:t>id_category</w:t>
-      </w:r>
-      <w:proofErr w:type="spellEnd"/>
-    </w:p>
-    <w:p>
-      <w:pPr>
-        <w:pStyle w:val="PargrafodaLista"/>
-        <w:numPr>
-          <w:ilvl w:val="0"/>
-          <w:numId w:val="24"/>
-        </w:numPr>
-        <w:spacing w:line="256" w:lineRule="auto"/>
-        <w:rPr>
-          <w:sz w:val="24"/>
-        </w:rPr>
-      </w:pPr>
-      <w:r>
-        <w:rPr>
-          <w:sz w:val="24"/>
-        </w:rPr>
-        <w:t>Variável $</w:t>
-      </w:r>
-      <w:proofErr w:type="spellStart"/>
-      <w:proofErr w:type="gramStart"/>
-      <w:r>
-        <w:rPr>
-          <w:sz w:val="24"/>
-        </w:rPr>
-        <w:t>categoriaVW</w:t>
-      </w:r>
-      <w:proofErr w:type="spellEnd"/>
-      <w:proofErr w:type="gramEnd"/>
-      <w:r>
-        <w:rPr>
-          <w:sz w:val="24"/>
-        </w:rPr>
-        <w:t xml:space="preserve">: </w:t>
-      </w:r>
-      <w:proofErr w:type="spellStart"/>
-      <w:r>
-        <w:rPr>
-          <w:sz w:val="24"/>
-        </w:rPr>
-        <w:t>category_view</w:t>
-      </w:r>
-      <w:proofErr w:type="spellEnd"/>
-    </w:p>
-    <w:p>
-      <w:pPr>
-        <w:pStyle w:val="PargrafodaLista"/>
-        <w:numPr>
-          <w:ilvl w:val="0"/>
-          <w:numId w:val="24"/>
-        </w:numPr>
-        <w:spacing w:line="256" w:lineRule="auto"/>
-        <w:rPr>
-          <w:sz w:val="24"/>
-        </w:rPr>
-      </w:pPr>
-      <w:r>
-        <w:rPr>
-          <w:sz w:val="24"/>
-        </w:rPr>
-        <w:t>Variável $</w:t>
-      </w:r>
-      <w:proofErr w:type="spellStart"/>
-      <w:proofErr w:type="gramStart"/>
-      <w:r>
-        <w:rPr>
-          <w:sz w:val="24"/>
-        </w:rPr>
-        <w:t>crimeVW</w:t>
-      </w:r>
-      <w:proofErr w:type="spellEnd"/>
-      <w:proofErr w:type="gramEnd"/>
-      <w:r>
-        <w:rPr>
-          <w:sz w:val="24"/>
-        </w:rPr>
-        <w:t xml:space="preserve">: </w:t>
-      </w:r>
-      <w:proofErr w:type="spellStart"/>
-      <w:r>
-        <w:rPr>
-          <w:sz w:val="24"/>
-        </w:rPr>
-        <w:t>crime_view</w:t>
-      </w:r>
-      <w:proofErr w:type="spellEnd"/>
-    </w:p>
-    <w:p>
-      <w:pPr>
-        <w:pStyle w:val="PargrafodaLista"/>
-        <w:numPr>
-          <w:ilvl w:val="0"/>
-          <w:numId w:val="24"/>
-        </w:numPr>
-        <w:spacing w:line="256" w:lineRule="auto"/>
-        <w:rPr>
-          <w:sz w:val="24"/>
-        </w:rPr>
-      </w:pPr>
-      <w:r>
-        <w:rPr>
-          <w:sz w:val="24"/>
-        </w:rPr>
-        <w:t>Variável $</w:t>
-      </w:r>
-      <w:proofErr w:type="spellStart"/>
-      <w:proofErr w:type="gramStart"/>
-      <w:r>
-        <w:rPr>
-          <w:sz w:val="24"/>
-        </w:rPr>
-        <w:t>arrayCategorias</w:t>
-      </w:r>
-      <w:proofErr w:type="spellEnd"/>
-      <w:proofErr w:type="gramEnd"/>
-      <w:r>
-        <w:rPr>
-          <w:sz w:val="24"/>
-        </w:rPr>
-        <w:t xml:space="preserve">: </w:t>
-      </w:r>
-      <w:proofErr w:type="spellStart"/>
-      <w:r>
-        <w:rPr>
-          <w:sz w:val="24"/>
-        </w:rPr>
-        <w:t>array_categories</w:t>
-      </w:r>
-      <w:proofErr w:type="spellEnd"/>
-    </w:p>
-    <w:p>
-      <w:pPr>
-        <w:pStyle w:val="PargrafodaLista"/>
-        <w:numPr>
-          <w:ilvl w:val="0"/>
-          <w:numId w:val="24"/>
-        </w:numPr>
-        <w:spacing w:line="256" w:lineRule="auto"/>
-        <w:rPr>
-          <w:sz w:val="24"/>
-        </w:rPr>
-      </w:pPr>
-      <w:r>
-        <w:rPr>
-          <w:sz w:val="24"/>
-        </w:rPr>
-        <w:t>Variável $</w:t>
-      </w:r>
-      <w:proofErr w:type="spellStart"/>
-      <w:proofErr w:type="gramStart"/>
-      <w:r>
-        <w:rPr>
-          <w:sz w:val="24"/>
-        </w:rPr>
-        <w:t>auxCategoria</w:t>
-      </w:r>
-      <w:proofErr w:type="spellEnd"/>
-      <w:proofErr w:type="gramEnd"/>
-      <w:r>
-        <w:rPr>
-          <w:sz w:val="24"/>
-        </w:rPr>
-        <w:t xml:space="preserve">: </w:t>
-      </w:r>
-      <w:proofErr w:type="spellStart"/>
-      <w:r>
-        <w:rPr>
-          <w:sz w:val="24"/>
-        </w:rPr>
-        <w:t>auxiliar_categories</w:t>
-      </w:r>
-      <w:proofErr w:type="spellEnd"/>
-    </w:p>
-    <w:p>
-      <w:pPr>
-        <w:pStyle w:val="PargrafodaLista"/>
-        <w:numPr>
-          <w:ilvl w:val="0"/>
-          <w:numId w:val="24"/>
-        </w:numPr>
-        <w:spacing w:line="256" w:lineRule="auto"/>
-        <w:rPr>
-          <w:sz w:val="24"/>
-        </w:rPr>
-      </w:pPr>
-      <w:r>
-        <w:rPr>
-          <w:sz w:val="24"/>
-        </w:rPr>
-        <w:t>Variável $</w:t>
-      </w:r>
-      <w:proofErr w:type="spellStart"/>
-      <w:proofErr w:type="gramStart"/>
-      <w:r>
-        <w:rPr>
-          <w:sz w:val="24"/>
-        </w:rPr>
-        <w:t>arrayNaturezas</w:t>
-      </w:r>
-      <w:proofErr w:type="spellEnd"/>
-      <w:proofErr w:type="gramEnd"/>
-      <w:r>
-        <w:rPr>
-          <w:sz w:val="24"/>
-        </w:rPr>
-        <w:t xml:space="preserve">: </w:t>
-      </w:r>
-      <w:proofErr w:type="spellStart"/>
-      <w:r>
-        <w:rPr>
-          <w:sz w:val="24"/>
-        </w:rPr>
-        <w:t>array_natures</w:t>
-      </w:r>
-      <w:proofErr w:type="spellEnd"/>
-    </w:p>
-    <w:p>
-      <w:pPr>
-        <w:pStyle w:val="PargrafodaLista"/>
-        <w:numPr>
-          <w:ilvl w:val="0"/>
-          <w:numId w:val="24"/>
-        </w:numPr>
-        <w:spacing w:line="256" w:lineRule="auto"/>
-        <w:rPr>
-          <w:sz w:val="24"/>
-        </w:rPr>
-      </w:pPr>
-      <w:r>
-        <w:rPr>
-          <w:sz w:val="24"/>
-        </w:rPr>
-        <w:t>Variável $</w:t>
-      </w:r>
-      <w:r>
-        <w:rPr>
-          <w:sz w:val="24"/>
-        </w:rPr>
-        <w:t xml:space="preserve"> </w:t>
-      </w:r>
-      <w:proofErr w:type="spellStart"/>
-      <w:proofErr w:type="gramStart"/>
-      <w:r>
-        <w:rPr>
-          <w:sz w:val="24"/>
-        </w:rPr>
-        <w:t>naturezaAtual</w:t>
-      </w:r>
-      <w:proofErr w:type="spellEnd"/>
-      <w:proofErr w:type="gramEnd"/>
-      <w:r>
-        <w:rPr>
-          <w:sz w:val="24"/>
-        </w:rPr>
-        <w:t xml:space="preserve">: </w:t>
-      </w:r>
-      <w:proofErr w:type="spellStart"/>
-      <w:r>
-        <w:rPr>
-          <w:sz w:val="24"/>
-        </w:rPr>
-        <w:t>actual_nature</w:t>
-      </w:r>
-      <w:proofErr w:type="spellEnd"/>
-    </w:p>
-    <w:p>
-      <w:pPr>
-        <w:pStyle w:val="PargrafodaLista"/>
-        <w:numPr>
-          <w:ilvl w:val="0"/>
-          <w:numId w:val="24"/>
-        </w:numPr>
-        <w:spacing w:line="256" w:lineRule="auto"/>
-        <w:rPr>
-          <w:sz w:val="24"/>
-        </w:rPr>
-      </w:pPr>
-      <w:r>
-        <w:rPr>
-          <w:sz w:val="24"/>
-        </w:rPr>
-        <w:t>Variável $</w:t>
-      </w:r>
-      <w:proofErr w:type="spellStart"/>
-      <w:proofErr w:type="gramStart"/>
-      <w:r>
-        <w:rPr>
-          <w:sz w:val="24"/>
-        </w:rPr>
-        <w:t>auxBarra</w:t>
-      </w:r>
-      <w:proofErr w:type="spellEnd"/>
-      <w:proofErr w:type="gramEnd"/>
-      <w:r>
-        <w:rPr>
-          <w:sz w:val="24"/>
-        </w:rPr>
-        <w:t xml:space="preserve">: </w:t>
-      </w:r>
-      <w:proofErr w:type="spellStart"/>
-      <w:r>
-        <w:rPr>
-          <w:sz w:val="24"/>
-        </w:rPr>
-        <w:t>auxiliar_slash</w:t>
-      </w:r>
-      <w:proofErr w:type="spellEnd"/>
-    </w:p>
-    <w:p>
-      <w:pPr>
-        <w:pStyle w:val="PargrafodaLista"/>
-        <w:numPr>
-          <w:ilvl w:val="0"/>
-          <w:numId w:val="2"/>
-        </w:numPr>
-        <w:spacing w:line="256" w:lineRule="auto"/>
-        <w:rPr>
-          <w:b/>
-          <w:sz w:val="32"/>
-        </w:rPr>
-      </w:pPr>
-      <w:r>
-        <w:rPr>
-          <w:sz w:val="28"/>
-        </w:rPr>
-        <w:t xml:space="preserve">Classe: </w:t>
-      </w:r>
-      <w:proofErr w:type="spellStart"/>
-      <w:proofErr w:type="gramStart"/>
-      <w:r>
-        <w:rPr>
-          <w:sz w:val="28"/>
-        </w:rPr>
-        <w:t>totalra.</w:t>
-      </w:r>
-      <w:proofErr w:type="gramEnd"/>
-      <w:r>
-        <w:rPr>
-          <w:sz w:val="28"/>
-        </w:rPr>
-        <w:t>php</w:t>
-      </w:r>
-      <w:proofErr w:type="spellEnd"/>
-    </w:p>
-    <w:p>
-      <w:pPr>
-        <w:pStyle w:val="PargrafodaLista"/>
-        <w:numPr>
-          <w:ilvl w:val="1"/>
-          <w:numId w:val="2"/>
-        </w:numPr>
-        <w:spacing w:line="256" w:lineRule="auto"/>
-        <w:rPr>
-          <w:b/>
-          <w:szCs w:val="24"/>
-        </w:rPr>
-      </w:pPr>
-      <w:r>
-        <w:t>Variável $</w:t>
-      </w:r>
-      <w:proofErr w:type="spellStart"/>
-      <w:r>
-        <w:rPr>
-          <w:szCs w:val="24"/>
-        </w:rPr>
-        <w:t>crimeVW</w:t>
-      </w:r>
-      <w:proofErr w:type="spellEnd"/>
-      <w:r>
-        <w:rPr>
-          <w:szCs w:val="24"/>
-        </w:rPr>
-        <w:t xml:space="preserve"> </w:t>
-      </w:r>
-      <w:r>
-        <w:t>:</w:t>
-      </w:r>
-      <w:r>
-        <w:rPr>
-          <w:szCs w:val="24"/>
-        </w:rPr>
-        <w:t xml:space="preserve"> </w:t>
-      </w:r>
-      <w:proofErr w:type="spellStart"/>
-      <w:r>
-        <w:rPr>
-          <w:szCs w:val="24"/>
-        </w:rPr>
-        <w:t>crimeView</w:t>
-      </w:r>
-      <w:proofErr w:type="spellEnd"/>
-    </w:p>
-    <w:p>
-      <w:pPr>
-        <w:pStyle w:val="PargrafodaLista"/>
-        <w:numPr>
-          <w:ilvl w:val="1"/>
-          <w:numId w:val="2"/>
-        </w:numPr>
-        <w:spacing w:line="256" w:lineRule="auto"/>
-        <w:rPr>
-          <w:b/>
-          <w:szCs w:val="24"/>
-        </w:rPr>
-      </w:pPr>
-      <w:r>
-        <w:t>Variável $</w:t>
-      </w:r>
-      <w:proofErr w:type="spellStart"/>
-      <w:r>
-        <w:rPr>
-          <w:szCs w:val="24"/>
-        </w:rPr>
-        <w:t>tempoVW</w:t>
-      </w:r>
-      <w:proofErr w:type="spellEnd"/>
-      <w:r>
-        <w:rPr>
-          <w:szCs w:val="24"/>
-        </w:rPr>
-        <w:t xml:space="preserve"> </w:t>
-      </w:r>
-      <w:r>
-        <w:t>:</w:t>
-      </w:r>
-      <w:r>
-        <w:rPr>
-          <w:szCs w:val="24"/>
-        </w:rPr>
-        <w:t xml:space="preserve"> </w:t>
-      </w:r>
-      <w:proofErr w:type="spellStart"/>
-      <w:r>
-        <w:rPr>
-          <w:szCs w:val="24"/>
-        </w:rPr>
-        <w:t>timeView</w:t>
-      </w:r>
-      <w:proofErr w:type="spellEnd"/>
-    </w:p>
-    <w:p>
-      <w:pPr>
-        <w:pStyle w:val="PargrafodaLista"/>
-        <w:numPr>
-          <w:ilvl w:val="0"/>
-          <w:numId w:val="2"/>
-        </w:numPr>
-        <w:spacing w:line="256" w:lineRule="auto"/>
-        <w:rPr>
-          <w:b/>
-          <w:sz w:val="32"/>
-        </w:rPr>
-      </w:pPr>
-      <w:r>
-        <w:rPr>
-          <w:sz w:val="28"/>
-        </w:rPr>
-        <w:t xml:space="preserve">Classe: </w:t>
-      </w:r>
-      <w:proofErr w:type="spellStart"/>
-      <w:r>
-        <w:rPr>
-          <w:sz w:val="28"/>
-        </w:rPr>
-        <w:t>viewController.php</w:t>
-      </w:r>
-      <w:proofErr w:type="spellEnd"/>
-    </w:p>
-    <w:p>
-      <w:pPr>
-        <w:pStyle w:val="PargrafodaLista"/>
-        <w:numPr>
-          <w:ilvl w:val="1"/>
-          <w:numId w:val="2"/>
-        </w:numPr>
-        <w:spacing w:line="256" w:lineRule="auto"/>
-        <w:rPr>
-          <w:b/>
-          <w:sz w:val="24"/>
-          <w:szCs w:val="24"/>
-          <w:lang w:val="en-US"/>
-        </w:rPr>
-      </w:pPr>
-      <w:proofErr w:type="spellStart"/>
-      <w:r>
-        <w:rPr>
-          <w:sz w:val="24"/>
-          <w:lang w:val="en-US"/>
-        </w:rPr>
-        <w:t>Variável</w:t>
-      </w:r>
-      <w:proofErr w:type="spellEnd"/>
-      <w:r>
-        <w:rPr>
-          <w:sz w:val="24"/>
-          <w:lang w:val="en-US"/>
-        </w:rPr>
-        <w:t xml:space="preserve"> $</w:t>
-      </w:r>
-      <w:proofErr w:type="spellStart"/>
-      <w:r>
-        <w:rPr>
-          <w:sz w:val="24"/>
-          <w:szCs w:val="24"/>
-          <w:lang w:val="en-US"/>
-        </w:rPr>
-        <w:t>pagina</w:t>
-      </w:r>
-      <w:proofErr w:type="spellEnd"/>
-      <w:r>
-        <w:rPr>
-          <w:sz w:val="24"/>
-          <w:szCs w:val="24"/>
-          <w:lang w:val="en-US"/>
-        </w:rPr>
-        <w:t xml:space="preserve"> </w:t>
-      </w:r>
-      <w:r>
-        <w:rPr>
-          <w:sz w:val="24"/>
-        </w:rPr>
-        <w:t>:</w:t>
-      </w:r>
-      <w:r>
-        <w:rPr>
-          <w:sz w:val="24"/>
-          <w:szCs w:val="24"/>
-          <w:lang w:val="en-US"/>
-        </w:rPr>
-        <w:t xml:space="preserve"> </w:t>
-      </w:r>
-      <w:proofErr w:type="spellStart"/>
-      <w:r>
-        <w:rPr>
-          <w:sz w:val="24"/>
-          <w:szCs w:val="24"/>
-          <w:lang w:val="en-US"/>
-        </w:rPr>
-        <w:t>kind_of_page</w:t>
-      </w:r>
-      <w:proofErr w:type="spellEnd"/>
-    </w:p>
-    <w:p>
-      <w:pPr>
-        <w:pStyle w:val="PargrafodaLista"/>
-        <w:numPr>
-          <w:ilvl w:val="0"/>
-          <w:numId w:val="2"/>
-        </w:numPr>
-        <w:spacing w:line="256" w:lineRule="auto"/>
-        <w:rPr>
-          <w:sz w:val="28"/>
-        </w:rPr>
-      </w:pPr>
-      <w:r>
-        <w:rPr>
-          <w:sz w:val="28"/>
-        </w:rPr>
-        <w:t xml:space="preserve">Classe: </w:t>
-      </w:r>
-      <w:proofErr w:type="spellStart"/>
-      <w:r>
-        <w:rPr>
-          <w:sz w:val="28"/>
-        </w:rPr>
-        <w:t>router.php</w:t>
-      </w:r>
-      <w:proofErr w:type="spellEnd"/>
-    </w:p>
-    <w:p>
-      <w:pPr>
-        <w:pStyle w:val="PargrafodaLista"/>
-        <w:numPr>
-          <w:ilvl w:val="1"/>
-          <w:numId w:val="2"/>
-        </w:numPr>
-        <w:spacing w:line="256" w:lineRule="auto"/>
-        <w:rPr>
-          <w:sz w:val="24"/>
-          <w:szCs w:val="24"/>
-          <w:lang w:val="en-US"/>
-        </w:rPr>
-      </w:pPr>
-      <w:proofErr w:type="spellStart"/>
-      <w:r>
-        <w:rPr>
-          <w:sz w:val="24"/>
-          <w:lang w:val="en-US"/>
-        </w:rPr>
-        <w:t>Variável</w:t>
-      </w:r>
-      <w:proofErr w:type="spellEnd"/>
-      <w:r>
-        <w:rPr>
-          <w:sz w:val="24"/>
-          <w:lang w:val="en-US"/>
-        </w:rPr>
-        <w:t xml:space="preserve"> $</w:t>
-      </w:r>
-      <w:proofErr w:type="spellStart"/>
-      <w:r>
-        <w:rPr>
-          <w:sz w:val="24"/>
-          <w:szCs w:val="24"/>
-          <w:lang w:val="en-US"/>
-        </w:rPr>
-        <w:t>pagina</w:t>
-      </w:r>
-      <w:proofErr w:type="spellEnd"/>
-      <w:r>
-        <w:rPr>
-          <w:sz w:val="24"/>
-          <w:szCs w:val="24"/>
-          <w:lang w:val="en-US"/>
-        </w:rPr>
-        <w:t xml:space="preserve"> </w:t>
-      </w:r>
-      <w:r>
-        <w:rPr>
-          <w:sz w:val="24"/>
-        </w:rPr>
-        <w:t>:</w:t>
-      </w:r>
-      <w:r>
-        <w:rPr>
-          <w:sz w:val="24"/>
-          <w:szCs w:val="24"/>
-          <w:lang w:val="en-US"/>
-        </w:rPr>
-        <w:t xml:space="preserve"> </w:t>
-      </w:r>
-      <w:proofErr w:type="spellStart"/>
-      <w:r>
-        <w:rPr>
-          <w:sz w:val="24"/>
-          <w:szCs w:val="24"/>
-          <w:lang w:val="en-US"/>
-        </w:rPr>
-        <w:t>kind_of_page</w:t>
-      </w:r>
-      <w:proofErr w:type="spellEnd"/>
-    </w:p>
-    <w:p>
-      <w:pPr>
-        <w:pStyle w:val="PargrafodaLista"/>
-        <w:numPr>
-          <w:ilvl w:val="0"/>
-          <w:numId w:val="7"/>
-        </w:numPr>
-        <w:rPr>
-          <w:b/>
-          <w:sz w:val="32"/>
-        </w:rPr>
-      </w:pPr>
-      <w:r>
-        <w:rPr>
-          <w:sz w:val="28"/>
-          <w:szCs w:val="28"/>
-        </w:rPr>
-        <w:t xml:space="preserve">Classe: </w:t>
-      </w:r>
-      <w:proofErr w:type="spellStart"/>
-      <w:proofErr w:type="gramStart"/>
-      <w:r>
-        <w:rPr>
-          <w:sz w:val="28"/>
-          <w:szCs w:val="28"/>
-        </w:rPr>
-        <w:t>CategoriaView</w:t>
-      </w:r>
-      <w:proofErr w:type="spellEnd"/>
-      <w:proofErr w:type="gramEnd"/>
-    </w:p>
-    <w:p>
-      <w:pPr>
-        <w:pStyle w:val="PargrafodaLista"/>
-        <w:numPr>
-          <w:ilvl w:val="1"/>
-          <w:numId w:val="7"/>
-        </w:numPr>
-        <w:rPr>
-          <w:b/>
-          <w:sz w:val="24"/>
-          <w:szCs w:val="24"/>
-        </w:rPr>
-      </w:pPr>
-      <w:r>
-        <w:rPr>
-          <w:sz w:val="24"/>
-          <w:szCs w:val="24"/>
-        </w:rPr>
-        <w:t>Variável $</w:t>
-      </w:r>
-      <w:proofErr w:type="spellStart"/>
-      <w:proofErr w:type="gramStart"/>
-      <w:r>
-        <w:rPr>
-          <w:sz w:val="24"/>
-          <w:szCs w:val="24"/>
-        </w:rPr>
-        <w:t>categoriaCO</w:t>
-      </w:r>
-      <w:proofErr w:type="spellEnd"/>
-      <w:proofErr w:type="gramEnd"/>
-      <w:r>
-        <w:rPr>
-          <w:sz w:val="24"/>
-          <w:szCs w:val="24"/>
-        </w:rPr>
-        <w:t xml:space="preserve">: </w:t>
-      </w:r>
-      <w:proofErr w:type="spellStart"/>
-      <w:r>
-        <w:rPr>
-          <w:sz w:val="24"/>
-          <w:szCs w:val="24"/>
-        </w:rPr>
-        <w:t>category_controller</w:t>
-      </w:r>
-      <w:proofErr w:type="spellEnd"/>
-    </w:p>
-    <w:p>
-      <w:pPr>
-        <w:pStyle w:val="PargrafodaLista"/>
-        <w:numPr>
-          <w:ilvl w:val="1"/>
-          <w:numId w:val="7"/>
-        </w:numPr>
-        <w:rPr>
-          <w:b/>
-          <w:sz w:val="24"/>
-          <w:szCs w:val="24"/>
-        </w:rPr>
-      </w:pPr>
-      <w:r>
-        <w:rPr>
-          <w:sz w:val="24"/>
-          <w:szCs w:val="24"/>
-        </w:rPr>
-        <w:t>Variável $</w:t>
-      </w:r>
-      <w:proofErr w:type="spellStart"/>
-      <w:proofErr w:type="gramStart"/>
-      <w:r>
-        <w:rPr>
-          <w:sz w:val="24"/>
-          <w:szCs w:val="24"/>
-        </w:rPr>
-        <w:t>arrayCategoria</w:t>
-      </w:r>
-      <w:proofErr w:type="spellEnd"/>
-      <w:proofErr w:type="gramEnd"/>
-      <w:r>
-        <w:rPr>
-          <w:sz w:val="24"/>
-          <w:szCs w:val="24"/>
-        </w:rPr>
-        <w:t xml:space="preserve">: </w:t>
-      </w:r>
-      <w:proofErr w:type="spellStart"/>
-      <w:r>
-        <w:rPr>
-          <w:sz w:val="24"/>
-          <w:szCs w:val="24"/>
-        </w:rPr>
-        <w:t>array_of_categories</w:t>
-      </w:r>
-      <w:proofErr w:type="spellEnd"/>
-    </w:p>
-    <w:p>
-      <w:pPr>
-        <w:pStyle w:val="PargrafodaLista"/>
-        <w:numPr>
-          <w:ilvl w:val="1"/>
-          <w:numId w:val="7"/>
-        </w:numPr>
-        <w:rPr>
-          <w:b/>
-          <w:sz w:val="24"/>
-          <w:szCs w:val="24"/>
-        </w:rPr>
-      </w:pPr>
-      <w:r>
-        <w:rPr>
-          <w:sz w:val="24"/>
-          <w:szCs w:val="24"/>
-        </w:rPr>
-        <w:t xml:space="preserve">Variável $ </w:t>
-      </w:r>
-      <w:proofErr w:type="spellStart"/>
-      <w:proofErr w:type="gramStart"/>
-      <w:r>
-        <w:rPr>
-          <w:sz w:val="24"/>
-          <w:szCs w:val="24"/>
-        </w:rPr>
-        <w:t>retornoCategoria</w:t>
-      </w:r>
-      <w:proofErr w:type="spellEnd"/>
-      <w:proofErr w:type="gramEnd"/>
-      <w:r>
-        <w:rPr>
-          <w:sz w:val="24"/>
-          <w:szCs w:val="24"/>
-        </w:rPr>
-        <w:t xml:space="preserve">: </w:t>
-      </w:r>
-      <w:proofErr w:type="spellStart"/>
-      <w:r>
-        <w:rPr>
-          <w:sz w:val="24"/>
-          <w:szCs w:val="24"/>
-        </w:rPr>
-        <w:t>categories_return</w:t>
-      </w:r>
-      <w:proofErr w:type="spellEnd"/>
-    </w:p>
-    <w:p>
-      <w:pPr>
-        <w:pStyle w:val="PargrafodaLista"/>
-        <w:numPr>
-          <w:ilvl w:val="1"/>
-          <w:numId w:val="7"/>
-        </w:numPr>
-        <w:rPr>
-          <w:b/>
-          <w:sz w:val="24"/>
-          <w:szCs w:val="24"/>
-        </w:rPr>
-      </w:pPr>
-      <w:r>
-        <w:rPr>
-          <w:sz w:val="24"/>
-          <w:szCs w:val="24"/>
-        </w:rPr>
-        <w:t xml:space="preserve">Variável $ </w:t>
-      </w:r>
-      <w:proofErr w:type="spellStart"/>
-      <w:proofErr w:type="gramStart"/>
-      <w:r>
-        <w:rPr>
-          <w:sz w:val="24"/>
-          <w:szCs w:val="24"/>
-        </w:rPr>
-        <w:t>auxCategoria</w:t>
-      </w:r>
-      <w:proofErr w:type="spellEnd"/>
-      <w:proofErr w:type="gramEnd"/>
-      <w:r>
-        <w:rPr>
-          <w:sz w:val="24"/>
-          <w:szCs w:val="24"/>
-        </w:rPr>
-        <w:t xml:space="preserve">: </w:t>
-      </w:r>
-      <w:proofErr w:type="spellStart"/>
-      <w:r>
-        <w:rPr>
-          <w:sz w:val="24"/>
-          <w:szCs w:val="24"/>
-        </w:rPr>
-        <w:t>category_auxiliar_variable</w:t>
-      </w:r>
-      <w:proofErr w:type="spellEnd"/>
-    </w:p>
-    <w:p>
-      <w:pPr>
-        <w:pStyle w:val="PargrafodaLista"/>
-        <w:numPr>
-          <w:ilvl w:val="1"/>
-          <w:numId w:val="7"/>
-        </w:numPr>
-        <w:rPr>
-          <w:b/>
-          <w:sz w:val="24"/>
-          <w:szCs w:val="24"/>
-        </w:rPr>
-      </w:pPr>
-      <w:r>
-        <w:rPr>
-          <w:sz w:val="24"/>
-          <w:szCs w:val="24"/>
-        </w:rPr>
-        <w:t>Variável $</w:t>
-      </w:r>
-      <w:proofErr w:type="spellStart"/>
-      <w:proofErr w:type="gramStart"/>
-      <w:r>
-        <w:rPr>
-          <w:sz w:val="24"/>
-          <w:szCs w:val="24"/>
-        </w:rPr>
-        <w:t>idCategoria</w:t>
-      </w:r>
-      <w:proofErr w:type="spellEnd"/>
-      <w:proofErr w:type="gramEnd"/>
-      <w:r>
-        <w:rPr>
-          <w:sz w:val="24"/>
-          <w:szCs w:val="24"/>
-        </w:rPr>
-        <w:t xml:space="preserve">: </w:t>
-      </w:r>
-      <w:proofErr w:type="spellStart"/>
-      <w:r>
-        <w:rPr>
-          <w:sz w:val="24"/>
-          <w:szCs w:val="24"/>
-        </w:rPr>
-        <w:t>id_category</w:t>
-      </w:r>
-      <w:proofErr w:type="spellEnd"/>
-    </w:p>
-    <w:p>
-      <w:pPr>
-        <w:pStyle w:val="PargrafodaLista"/>
-        <w:numPr>
-          <w:ilvl w:val="1"/>
-          <w:numId w:val="7"/>
-        </w:numPr>
-        <w:rPr>
-          <w:b/>
-          <w:sz w:val="24"/>
-          <w:szCs w:val="24"/>
-        </w:rPr>
-      </w:pPr>
-      <w:r>
-        <w:rPr>
-          <w:sz w:val="24"/>
-          <w:szCs w:val="24"/>
-        </w:rPr>
-        <w:t>Variável $</w:t>
-      </w:r>
-      <w:r>
-        <w:rPr>
-          <w:sz w:val="24"/>
-          <w:szCs w:val="24"/>
-        </w:rPr>
-        <w:t xml:space="preserve">categoria: </w:t>
-      </w:r>
-      <w:proofErr w:type="spellStart"/>
-      <w:r>
-        <w:rPr>
-          <w:sz w:val="24"/>
-          <w:szCs w:val="24"/>
-        </w:rPr>
-        <w:t>category</w:t>
-      </w:r>
-      <w:proofErr w:type="spellEnd"/>
-    </w:p>
-    <w:p>
-      <w:pPr>
-        <w:pStyle w:val="PargrafodaLista"/>
-        <w:numPr>
-          <w:ilvl w:val="1"/>
-          <w:numId w:val="7"/>
-        </w:numPr>
-        <w:rPr>
-          <w:b/>
-          <w:sz w:val="24"/>
-          <w:szCs w:val="24"/>
-        </w:rPr>
-      </w:pPr>
-      <w:r>
-        <w:rPr>
-          <w:sz w:val="24"/>
-          <w:szCs w:val="24"/>
-        </w:rPr>
-        <w:lastRenderedPageBreak/>
-        <w:t>Variável $</w:t>
-      </w:r>
-      <w:proofErr w:type="spellStart"/>
-      <w:proofErr w:type="gramStart"/>
-      <w:r>
-        <w:rPr>
-          <w:sz w:val="24"/>
-          <w:szCs w:val="24"/>
-        </w:rPr>
-        <w:t>nomeCategoria</w:t>
-      </w:r>
-      <w:proofErr w:type="spellEnd"/>
-      <w:proofErr w:type="gramEnd"/>
-      <w:r>
-        <w:rPr>
-          <w:sz w:val="24"/>
-          <w:szCs w:val="24"/>
-        </w:rPr>
-        <w:t xml:space="preserve">: </w:t>
-      </w:r>
-      <w:proofErr w:type="spellStart"/>
-      <w:r>
-        <w:rPr>
-          <w:sz w:val="24"/>
-          <w:szCs w:val="24"/>
-        </w:rPr>
-        <w:t>category_name</w:t>
-      </w:r>
-      <w:proofErr w:type="spellEnd"/>
-    </w:p>
-    <w:p>
-      <w:pPr>
-        <w:pStyle w:val="PargrafodaLista"/>
-        <w:ind w:left="1440"/>
-        <w:rPr>
-          <w:b/>
-          <w:sz w:val="32"/>
-        </w:rPr>
-      </w:pPr>
-    </w:p>
-    <w:p>
-      <w:pPr>
-        <w:spacing w:line="256" w:lineRule="auto"/>
-        <w:ind w:left="426"/>
-      </w:pPr>
     </w:p>
     <w:sectPr>
       <w:pgSz w:w="11906" w:h="16838"/>
@@ -10903,7 +10846,7 @@
   <a:extraClrSchemeLst/>
   <a:extLst>
     <a:ext uri="{05A4C25C-085E-4340-85A3-A5531E510DB2}">
-      <thm15:themeFamily xmlns="" xmlns:thm15="http://schemas.microsoft.com/office/thememl/2012/main" name="Office Theme" id="{62F939B6-93AF-4DB8-9C6B-D6C7DFDC589F}" vid="{4A3C46E8-61CC-4603-A589-7422A47A8E4A}"/>
+      <thm15:themeFamily xmlns:thm15="http://schemas.microsoft.com/office/thememl/2012/main" xmlns="" name="Office Theme" id="{62F939B6-93AF-4DB8-9C6B-D6C7DFDC589F}" vid="{4A3C46E8-61CC-4603-A589-7422A47A8E4A}"/>
     </a:ext>
   </a:extLst>
 </a:theme>
@@ -10914,7 +10857,7 @@
 </file>
 
 <file path=customXml/itemProps1.xml><?xml version="1.0" encoding="utf-8"?>
-<ds:datastoreItem xmlns:ds="http://schemas.openxmlformats.org/officeDocument/2006/customXml" ds:itemID="{24C64418-A1EB-4EA7-A3B0-B36405CE7508}">
+<ds:datastoreItem xmlns:ds="http://schemas.openxmlformats.org/officeDocument/2006/customXml" ds:itemID="{C90156AE-3046-414F-B908-E78A2B2392C7}">
   <ds:schemaRefs>
     <ds:schemaRef ds:uri="http://schemas.openxmlformats.org/officeDocument/2006/bibliography"/>
   </ds:schemaRefs>

</xml_diff>

<commit_message>
Changing variables languages (runParse)
</commit_message>
<xml_diff>
--- a/Documento de alteração de variável RADAR.docx
+++ b/Documento de alteração de variável RADAR.docx
@@ -1,6 +1,6 @@
 
 <file path=word/document.xml><?xml version="1.0" encoding="utf-8"?>
-<w:document xmlns:wpc="http://schemas.microsoft.com/office/word/2010/wordprocessingCanvas" xmlns:mc="http://schemas.openxmlformats.org/markup-compatibility/2006" xmlns:o="urn:schemas-microsoft-com:office:office" xmlns:r="http://schemas.openxmlformats.org/officeDocument/2006/relationships" xmlns:m="http://schemas.openxmlformats.org/officeDocument/2006/math" xmlns:v="urn:schemas-microsoft-com:vml" xmlns:wp14="http://schemas.microsoft.com/office/word/2010/wordprocessingDrawing" xmlns:wp="http://schemas.openxmlformats.org/drawingml/2006/wordprocessingDrawing" xmlns:w10="urn:schemas-microsoft-com:office:word" xmlns:w="http://schemas.openxmlformats.org/wordprocessingml/2006/main" xmlns:w14="http://schemas.microsoft.com/office/word/2010/wordml" xmlns:wpg="http://schemas.microsoft.com/office/word/2010/wordprocessingGroup" xmlns:wpi="http://schemas.microsoft.com/office/word/2010/wordprocessingInk" xmlns:wne="http://schemas.microsoft.com/office/word/2006/wordml" xmlns:wps="http://schemas.microsoft.com/office/word/2010/wordprocessingShape" mc:Ignorable="w14 wp14">
+<w:document xmlns:wpc="http://schemas.microsoft.com/office/word/2010/wordprocessingCanvas" xmlns:mc="http://schemas.openxmlformats.org/markup-compatibility/2006" xmlns:o="urn:schemas-microsoft-com:office:office" xmlns:r="http://schemas.openxmlformats.org/officeDocument/2006/relationships" xmlns:m="http://schemas.openxmlformats.org/officeDocument/2006/math" xmlns:v="urn:schemas-microsoft-com:vml" xmlns:wp14="http://schemas.microsoft.com/office/word/2010/wordprocessingDrawing" xmlns:wp="http://schemas.openxmlformats.org/drawingml/2006/wordprocessingDrawing" xmlns:w10="urn:schemas-microsoft-com:office:word" xmlns:w="http://schemas.openxmlformats.org/wordprocessingml/2006/main" xmlns:w14="http://schemas.microsoft.com/office/word/2010/wordml" xmlns:w15="http://schemas.microsoft.com/office/word/2012/wordml" xmlns:wpg="http://schemas.microsoft.com/office/word/2010/wordprocessingGroup" xmlns:wpi="http://schemas.microsoft.com/office/word/2010/wordprocessingInk" xmlns:wne="http://schemas.microsoft.com/office/word/2006/wordml" xmlns:wps="http://schemas.microsoft.com/office/word/2010/wordprocessingShape" mc:Ignorable="w14 w15 wp14">
   <w:body>
     <w:p>
       <w:pPr>
@@ -87,7 +87,6 @@
         <w:t xml:space="preserve">Classe: </w:t>
       </w:r>
       <w:proofErr w:type="spellStart"/>
-      <w:proofErr w:type="gramStart"/>
       <w:r>
         <w:rPr>
           <w:sz w:val="28"/>
@@ -95,7 +94,6 @@
         <w:t>CrimeController</w:t>
       </w:r>
       <w:proofErr w:type="spellEnd"/>
-      <w:proofErr w:type="gramEnd"/>
     </w:p>
     <w:p>
       <w:pPr>
@@ -173,11 +171,6 @@
     <w:p>
       <w:pPr>
         <w:pStyle w:val="PargrafodaLista"/>
-        <w:numPr>
-          <w:ilvl w:val="0"/>
-          <w:numId w:val="8"/>
-        </w:numPr>
-        <w:spacing w:line="256" w:lineRule="auto"/>
         <w:rPr>
           <w:sz w:val="28"/>
         </w:rPr>
@@ -720,7 +713,6 @@
         <w:t>Variável $</w:t>
       </w:r>
       <w:proofErr w:type="spellStart"/>
-      <w:proofErr w:type="gramStart"/>
       <w:r>
         <w:rPr>
           <w:sz w:val="24"/>
@@ -729,7 +721,6 @@
         <w:t>arrayKey</w:t>
       </w:r>
       <w:proofErr w:type="spellEnd"/>
-      <w:proofErr w:type="gramEnd"/>
       <w:r>
         <w:rPr>
           <w:sz w:val="24"/>
@@ -765,23 +756,7 @@
           <w:sz w:val="24"/>
           <w:szCs w:val="24"/>
         </w:rPr>
-        <w:t>Variável $</w:t>
-      </w:r>
-      <w:proofErr w:type="gramStart"/>
-      <w:r>
-        <w:rPr>
-          <w:sz w:val="24"/>
-          <w:szCs w:val="24"/>
-        </w:rPr>
-        <w:t>inicio</w:t>
-      </w:r>
-      <w:proofErr w:type="gramEnd"/>
-      <w:r>
-        <w:rPr>
-          <w:sz w:val="24"/>
-          <w:szCs w:val="24"/>
-        </w:rPr>
-        <w:t xml:space="preserve">: </w:t>
+        <w:t xml:space="preserve">Variável $inicio: </w:t>
       </w:r>
       <w:proofErr w:type="spellStart"/>
       <w:r>
@@ -875,7 +850,6 @@
         <w:t>Variável $</w:t>
       </w:r>
       <w:proofErr w:type="spellStart"/>
-      <w:proofErr w:type="gramStart"/>
       <w:r>
         <w:rPr>
           <w:sz w:val="24"/>
@@ -884,7 +858,6 @@
         <w:t>categoriaDAO</w:t>
       </w:r>
       <w:proofErr w:type="spellEnd"/>
-      <w:proofErr w:type="gramEnd"/>
       <w:r>
         <w:rPr>
           <w:sz w:val="24"/>
@@ -923,7 +896,6 @@
         <w:t>Variável $</w:t>
       </w:r>
       <w:proofErr w:type="spellStart"/>
-      <w:proofErr w:type="gramStart"/>
       <w:r>
         <w:rPr>
           <w:sz w:val="24"/>
@@ -932,7 +904,6 @@
         <w:t>dadosCategoria</w:t>
       </w:r>
       <w:proofErr w:type="spellEnd"/>
-      <w:proofErr w:type="gramEnd"/>
       <w:r>
         <w:rPr>
           <w:sz w:val="24"/>
@@ -971,7 +942,6 @@
         <w:t>Variável $</w:t>
       </w:r>
       <w:proofErr w:type="spellStart"/>
-      <w:proofErr w:type="gramStart"/>
       <w:r>
         <w:rPr>
           <w:sz w:val="24"/>
@@ -980,7 +950,6 @@
         <w:t>dadosNatureza</w:t>
       </w:r>
       <w:proofErr w:type="spellEnd"/>
-      <w:proofErr w:type="gramEnd"/>
       <w:r>
         <w:rPr>
           <w:sz w:val="24"/>
@@ -1281,21 +1250,12 @@
         <w:t xml:space="preserve">Classe: </w:t>
       </w:r>
       <w:proofErr w:type="spellStart"/>
-      <w:proofErr w:type="gramStart"/>
-      <w:r>
-        <w:rPr>
-          <w:sz w:val="28"/>
-          <w:szCs w:val="24"/>
-        </w:rPr>
-        <w:t>RegiaoAdministrativaController</w:t>
-      </w:r>
-      <w:proofErr w:type="gramEnd"/>
-      <w:r>
-        <w:rPr>
-          <w:sz w:val="28"/>
-          <w:szCs w:val="24"/>
-        </w:rPr>
-        <w:t>.php</w:t>
+      <w:r>
+        <w:rPr>
+          <w:sz w:val="28"/>
+          <w:szCs w:val="24"/>
+        </w:rPr>
+        <w:t>RegiaoAdministrativaController.php</w:t>
       </w:r>
       <w:proofErr w:type="spellEnd"/>
     </w:p>
@@ -1327,7 +1287,6 @@
         <w:t xml:space="preserve"> $</w:t>
       </w:r>
       <w:proofErr w:type="spellStart"/>
-      <w:proofErr w:type="gramStart"/>
       <w:r>
         <w:rPr>
           <w:sz w:val="24"/>
@@ -1336,7 +1295,6 @@
         <w:t>raDAO</w:t>
       </w:r>
       <w:proofErr w:type="spellEnd"/>
-      <w:proofErr w:type="gramEnd"/>
       <w:r>
         <w:rPr>
           <w:sz w:val="24"/>
@@ -2594,7 +2552,6 @@
         <w:t xml:space="preserve">Classe </w:t>
       </w:r>
       <w:proofErr w:type="spellStart"/>
-      <w:proofErr w:type="gramStart"/>
       <w:r>
         <w:rPr>
           <w:sz w:val="28"/>
@@ -2603,7 +2560,6 @@
         <w:t>CategoriaControllerTeste</w:t>
       </w:r>
       <w:proofErr w:type="spellEnd"/>
-      <w:proofErr w:type="gramEnd"/>
     </w:p>
     <w:p>
       <w:pPr>
@@ -2718,7 +2674,6 @@
         <w:t>Variável $</w:t>
       </w:r>
       <w:proofErr w:type="spellStart"/>
-      <w:proofErr w:type="gramStart"/>
       <w:r>
         <w:rPr>
           <w:sz w:val="24"/>
@@ -2727,7 +2682,6 @@
         <w:t>arrayCategoria</w:t>
       </w:r>
       <w:proofErr w:type="spellEnd"/>
-      <w:proofErr w:type="gramEnd"/>
       <w:r>
         <w:rPr>
           <w:sz w:val="24"/>
@@ -2767,21 +2721,12 @@
         <w:t xml:space="preserve">Classe: </w:t>
       </w:r>
       <w:proofErr w:type="spellStart"/>
-      <w:proofErr w:type="gramStart"/>
       <w:r>
         <w:rPr>
           <w:sz w:val="28"/>
           <w:szCs w:val="28"/>
         </w:rPr>
-        <w:t>RegiaoAdministrativaControllerTeste</w:t>
-      </w:r>
-      <w:proofErr w:type="gramEnd"/>
-      <w:r>
-        <w:rPr>
-          <w:sz w:val="28"/>
-          <w:szCs w:val="28"/>
-        </w:rPr>
-        <w:t>.php</w:t>
+        <w:t>RegiaoAdministrativaControllerTeste.php</w:t>
       </w:r>
       <w:proofErr w:type="spellEnd"/>
     </w:p>
@@ -3167,7 +3112,6 @@
         <w:t>$</w:t>
       </w:r>
       <w:proofErr w:type="spellStart"/>
-      <w:proofErr w:type="gramStart"/>
       <w:r>
         <w:rPr>
           <w:sz w:val="24"/>
@@ -3176,7 +3120,6 @@
         <w:t>scriptTeste</w:t>
       </w:r>
       <w:proofErr w:type="spellEnd"/>
-      <w:proofErr w:type="gramEnd"/>
       <w:r>
         <w:rPr>
           <w:sz w:val="24"/>
@@ -3342,6 +3285,123 @@
     <w:p>
       <w:pPr>
         <w:pStyle w:val="PargrafodaLista"/>
+        <w:rPr>
+          <w:sz w:val="28"/>
+          <w:szCs w:val="28"/>
+        </w:rPr>
+      </w:pPr>
+      <w:r>
+        <w:rPr>
+          <w:sz w:val="28"/>
+          <w:szCs w:val="28"/>
+        </w:rPr>
+        <w:t xml:space="preserve">Classe </w:t>
+      </w:r>
+      <w:proofErr w:type="spellStart"/>
+      <w:r>
+        <w:rPr>
+          <w:sz w:val="28"/>
+          <w:szCs w:val="28"/>
+        </w:rPr>
+        <w:t>CrimeDAOTeste</w:t>
+      </w:r>
+      <w:proofErr w:type="spellEnd"/>
+    </w:p>
+    <w:p>
+      <w:pPr>
+        <w:pStyle w:val="PargrafodaLista"/>
+        <w:numPr>
+          <w:ilvl w:val="0"/>
+          <w:numId w:val="19"/>
+        </w:numPr>
+        <w:spacing w:after="200" w:line="276" w:lineRule="auto"/>
+        <w:rPr>
+          <w:sz w:val="28"/>
+          <w:szCs w:val="28"/>
+        </w:rPr>
+      </w:pPr>
+      <w:r>
+        <w:rPr>
+          <w:sz w:val="24"/>
+          <w:szCs w:val="24"/>
+        </w:rPr>
+        <w:t>Variável $</w:t>
+      </w:r>
+      <w:proofErr w:type="spellStart"/>
+      <w:r>
+        <w:rPr>
+          <w:sz w:val="24"/>
+          <w:szCs w:val="24"/>
+        </w:rPr>
+        <w:t>crimeDAO</w:t>
+      </w:r>
+      <w:proofErr w:type="spellEnd"/>
+      <w:r>
+        <w:rPr>
+          <w:sz w:val="24"/>
+          <w:szCs w:val="24"/>
+        </w:rPr>
+        <w:t xml:space="preserve">: </w:t>
+      </w:r>
+      <w:proofErr w:type="spellStart"/>
+      <w:r>
+        <w:rPr>
+          <w:sz w:val="24"/>
+          <w:szCs w:val="24"/>
+        </w:rPr>
+        <w:t>object_crime_DAO</w:t>
+      </w:r>
+      <w:proofErr w:type="spellEnd"/>
+    </w:p>
+    <w:p>
+      <w:pPr>
+        <w:pStyle w:val="PargrafodaLista"/>
+        <w:numPr>
+          <w:ilvl w:val="0"/>
+          <w:numId w:val="19"/>
+        </w:numPr>
+        <w:spacing w:after="200" w:line="276" w:lineRule="auto"/>
+        <w:rPr>
+          <w:sz w:val="28"/>
+          <w:szCs w:val="28"/>
+        </w:rPr>
+      </w:pPr>
+      <w:r>
+        <w:rPr>
+          <w:sz w:val="24"/>
+          <w:szCs w:val="24"/>
+        </w:rPr>
+        <w:t>Variável $</w:t>
+      </w:r>
+      <w:proofErr w:type="spellStart"/>
+      <w:r>
+        <w:rPr>
+          <w:sz w:val="24"/>
+          <w:szCs w:val="24"/>
+        </w:rPr>
+        <w:t>this</w:t>
+      </w:r>
+      <w:proofErr w:type="spellEnd"/>
+      <w:r>
+        <w:rPr>
+          <w:sz w:val="24"/>
+          <w:szCs w:val="24"/>
+        </w:rPr>
+        <w:t xml:space="preserve">: </w:t>
+      </w:r>
+      <w:proofErr w:type="spellStart"/>
+      <w:r>
+        <w:rPr>
+          <w:sz w:val="24"/>
+          <w:szCs w:val="24"/>
+        </w:rPr>
+        <w:t>crime_dao_instance</w:t>
+      </w:r>
+      <w:proofErr w:type="spellEnd"/>
+    </w:p>
+    <w:p>
+      <w:pPr>
+        <w:pStyle w:val="PargrafodaLista"/>
         <w:numPr>
           <w:ilvl w:val="0"/>
           <w:numId w:val="11"/>
@@ -3365,7 +3425,7 @@
           <w:sz w:val="28"/>
           <w:szCs w:val="28"/>
         </w:rPr>
-        <w:t>CrimeDAOTeste</w:t>
+        <w:t>NaturezaDAOTeste</w:t>
       </w:r>
       <w:proofErr w:type="spellEnd"/>
     </w:p>
@@ -3374,7 +3434,7 @@
         <w:pStyle w:val="PargrafodaLista"/>
         <w:numPr>
           <w:ilvl w:val="0"/>
-          <w:numId w:val="19"/>
+          <w:numId w:val="20"/>
         </w:numPr>
         <w:spacing w:after="200" w:line="276" w:lineRule="auto"/>
         <w:rPr>
@@ -3395,7 +3455,7 @@
           <w:sz w:val="24"/>
           <w:szCs w:val="24"/>
         </w:rPr>
-        <w:t>crimeDAO</w:t>
+        <w:t>naturezaDAO</w:t>
       </w:r>
       <w:proofErr w:type="spellEnd"/>
       <w:r>
@@ -3411,7 +3471,7 @@
           <w:sz w:val="24"/>
           <w:szCs w:val="24"/>
         </w:rPr>
-        <w:t>object_crime_DAO</w:t>
+        <w:t>object_nature_DAO</w:t>
       </w:r>
       <w:proofErr w:type="spellEnd"/>
     </w:p>
@@ -3420,7 +3480,7 @@
         <w:pStyle w:val="PargrafodaLista"/>
         <w:numPr>
           <w:ilvl w:val="0"/>
-          <w:numId w:val="19"/>
+          <w:numId w:val="20"/>
         </w:numPr>
         <w:spacing w:after="200" w:line="276" w:lineRule="auto"/>
         <w:rPr>
@@ -3457,7 +3517,7 @@
           <w:sz w:val="24"/>
           <w:szCs w:val="24"/>
         </w:rPr>
-        <w:t>crime_dao_instance</w:t>
+        <w:t>nature_dao_instance</w:t>
       </w:r>
       <w:proofErr w:type="spellEnd"/>
     </w:p>
@@ -3487,7 +3547,7 @@
           <w:sz w:val="28"/>
           <w:szCs w:val="28"/>
         </w:rPr>
-        <w:t>NaturezaDAOTeste</w:t>
+        <w:t>RegiaoAdministrativaDAOTeste</w:t>
       </w:r>
       <w:proofErr w:type="spellEnd"/>
     </w:p>
@@ -3496,7 +3556,7 @@
         <w:pStyle w:val="PargrafodaLista"/>
         <w:numPr>
           <w:ilvl w:val="0"/>
-          <w:numId w:val="20"/>
+          <w:numId w:val="21"/>
         </w:numPr>
         <w:spacing w:after="200" w:line="276" w:lineRule="auto"/>
         <w:rPr>
@@ -3509,15 +3569,22 @@
           <w:sz w:val="24"/>
           <w:szCs w:val="24"/>
         </w:rPr>
-        <w:t>Variável $</w:t>
-      </w:r>
-      <w:proofErr w:type="spellStart"/>
-      <w:r>
-        <w:rPr>
-          <w:sz w:val="24"/>
-          <w:szCs w:val="24"/>
-        </w:rPr>
-        <w:t>naturezaDAO</w:t>
+        <w:t xml:space="preserve">Variável $RADAO: </w:t>
+      </w:r>
+      <w:r>
+        <w:rPr>
+          <w:sz w:val="24"/>
+          <w:szCs w:val="24"/>
+        </w:rPr>
+        <w:t>$</w:t>
+      </w:r>
+      <w:proofErr w:type="spellStart"/>
+      <w:r>
+        <w:rPr>
+          <w:sz w:val="24"/>
+          <w:szCs w:val="24"/>
+        </w:rPr>
+        <w:t>raDAO</w:t>
       </w:r>
       <w:proofErr w:type="spellEnd"/>
       <w:r>
@@ -3533,7 +3600,7 @@
           <w:sz w:val="24"/>
           <w:szCs w:val="24"/>
         </w:rPr>
-        <w:t>object_nature_DAO</w:t>
+        <w:t>object_region_adm_DAO</w:t>
       </w:r>
       <w:proofErr w:type="spellEnd"/>
     </w:p>
@@ -3542,44 +3609,57 @@
         <w:pStyle w:val="PargrafodaLista"/>
         <w:numPr>
           <w:ilvl w:val="0"/>
-          <w:numId w:val="20"/>
+          <w:numId w:val="21"/>
         </w:numPr>
         <w:spacing w:after="200" w:line="276" w:lineRule="auto"/>
         <w:rPr>
           <w:sz w:val="28"/>
           <w:szCs w:val="28"/>
-        </w:rPr>
-      </w:pPr>
-      <w:r>
-        <w:rPr>
-          <w:sz w:val="24"/>
-          <w:szCs w:val="24"/>
-        </w:rPr>
-        <w:t>Variável $</w:t>
-      </w:r>
-      <w:proofErr w:type="spellStart"/>
-      <w:r>
-        <w:rPr>
-          <w:sz w:val="24"/>
-          <w:szCs w:val="24"/>
-        </w:rPr>
-        <w:t>this</w:t>
-      </w:r>
-      <w:proofErr w:type="spellEnd"/>
-      <w:r>
-        <w:rPr>
-          <w:sz w:val="24"/>
-          <w:szCs w:val="24"/>
-        </w:rPr>
-        <w:t xml:space="preserve">: </w:t>
-      </w:r>
-      <w:proofErr w:type="spellStart"/>
-      <w:r>
-        <w:rPr>
-          <w:sz w:val="24"/>
-          <w:szCs w:val="24"/>
-        </w:rPr>
-        <w:t>nature_dao_instance</w:t>
+          <w:lang w:val="en-US"/>
+        </w:rPr>
+      </w:pPr>
+      <w:proofErr w:type="spellStart"/>
+      <w:r>
+        <w:rPr>
+          <w:sz w:val="24"/>
+          <w:szCs w:val="24"/>
+          <w:lang w:val="en-US"/>
+        </w:rPr>
+        <w:t>Variável</w:t>
+      </w:r>
+      <w:proofErr w:type="spellEnd"/>
+      <w:r>
+        <w:rPr>
+          <w:sz w:val="24"/>
+          <w:szCs w:val="24"/>
+          <w:lang w:val="en-US"/>
+        </w:rPr>
+        <w:t xml:space="preserve"> </w:t>
+      </w:r>
+      <w:r>
+        <w:rPr>
+          <w:sz w:val="24"/>
+          <w:szCs w:val="24"/>
+          <w:lang w:val="en-US"/>
+        </w:rPr>
+        <w:t>$</w:t>
+      </w:r>
+      <w:r>
+        <w:rPr>
+          <w:sz w:val="24"/>
+          <w:szCs w:val="24"/>
+          <w:lang w:val="en-US"/>
+        </w:rPr>
+        <w:t xml:space="preserve">this: </w:t>
+      </w:r>
+      <w:proofErr w:type="spellStart"/>
+      <w:r>
+        <w:rPr>
+          <w:sz w:val="24"/>
+          <w:szCs w:val="24"/>
+          <w:lang w:val="en-US"/>
+        </w:rPr>
+        <w:t>region_adm_dao_instance</w:t>
       </w:r>
       <w:proofErr w:type="spellEnd"/>
     </w:p>
@@ -3594,6 +3674,7 @@
         <w:rPr>
           <w:sz w:val="28"/>
           <w:szCs w:val="28"/>
+          <w:lang w:val="en-US"/>
         </w:rPr>
       </w:pPr>
       <w:r>
@@ -3609,7 +3690,7 @@
           <w:sz w:val="28"/>
           <w:szCs w:val="28"/>
         </w:rPr>
-        <w:t>RegiaoAdministrativaDAOTeste</w:t>
+        <w:t>TempoDAOTeste</w:t>
       </w:r>
       <w:proofErr w:type="spellEnd"/>
     </w:p>
@@ -3618,7 +3699,7 @@
         <w:pStyle w:val="PargrafodaLista"/>
         <w:numPr>
           <w:ilvl w:val="0"/>
-          <w:numId w:val="21"/>
+          <w:numId w:val="22"/>
         </w:numPr>
         <w:spacing w:after="200" w:line="276" w:lineRule="auto"/>
         <w:rPr>
@@ -3631,26 +3712,17 @@
           <w:sz w:val="24"/>
           <w:szCs w:val="24"/>
         </w:rPr>
-        <w:t xml:space="preserve">Variável $RADAO: </w:t>
-      </w:r>
-      <w:r>
-        <w:rPr>
-          <w:sz w:val="24"/>
-          <w:szCs w:val="24"/>
-        </w:rPr>
-        <w:t>$</w:t>
-      </w:r>
-      <w:proofErr w:type="spellStart"/>
-      <w:proofErr w:type="gramStart"/>
-      <w:r>
-        <w:rPr>
-          <w:sz w:val="24"/>
-          <w:szCs w:val="24"/>
-        </w:rPr>
-        <w:t>raDAO</w:t>
-      </w:r>
-      <w:proofErr w:type="spellEnd"/>
-      <w:proofErr w:type="gramEnd"/>
+        <w:t>Variável $</w:t>
+      </w:r>
+      <w:proofErr w:type="spellStart"/>
+      <w:r>
+        <w:rPr>
+          <w:sz w:val="24"/>
+          <w:szCs w:val="24"/>
+        </w:rPr>
+        <w:t>tempoDAO</w:t>
+      </w:r>
+      <w:proofErr w:type="spellEnd"/>
       <w:r>
         <w:rPr>
           <w:sz w:val="24"/>
@@ -3664,7 +3736,7 @@
           <w:sz w:val="24"/>
           <w:szCs w:val="24"/>
         </w:rPr>
-        <w:t>object_region_adm_DAO</w:t>
+        <w:t>object_time_DAO</w:t>
       </w:r>
       <w:proofErr w:type="spellEnd"/>
     </w:p>
@@ -3673,7 +3745,7 @@
         <w:pStyle w:val="PargrafodaLista"/>
         <w:numPr>
           <w:ilvl w:val="0"/>
-          <w:numId w:val="21"/>
+          <w:numId w:val="22"/>
         </w:numPr>
         <w:spacing w:after="200" w:line="276" w:lineRule="auto"/>
         <w:rPr>
@@ -3698,32 +3770,40 @@
           <w:szCs w:val="24"/>
           <w:lang w:val="en-US"/>
         </w:rPr>
-        <w:t xml:space="preserve"> </w:t>
-      </w:r>
+        <w:t xml:space="preserve"> $this: </w:t>
+      </w:r>
+      <w:proofErr w:type="spellStart"/>
       <w:r>
         <w:rPr>
           <w:sz w:val="24"/>
           <w:szCs w:val="24"/>
           <w:lang w:val="en-US"/>
         </w:rPr>
-        <w:t>$</w:t>
-      </w:r>
-      <w:r>
-        <w:rPr>
-          <w:sz w:val="24"/>
-          <w:szCs w:val="24"/>
-          <w:lang w:val="en-US"/>
-        </w:rPr>
-        <w:t xml:space="preserve">this: </w:t>
-      </w:r>
-      <w:proofErr w:type="spellStart"/>
-      <w:r>
-        <w:rPr>
-          <w:sz w:val="24"/>
-          <w:szCs w:val="24"/>
-          <w:lang w:val="en-US"/>
-        </w:rPr>
-        <w:t>region_adm_dao_instance</w:t>
+        <w:t>time_dao_instance</w:t>
+      </w:r>
+      <w:proofErr w:type="spellEnd"/>
+    </w:p>
+    <w:p>
+      <w:pPr>
+        <w:rPr>
+          <w:sz w:val="28"/>
+          <w:szCs w:val="28"/>
+        </w:rPr>
+      </w:pPr>
+      <w:r>
+        <w:rPr>
+          <w:sz w:val="28"/>
+          <w:szCs w:val="28"/>
+        </w:rPr>
+        <w:t xml:space="preserve">-Pasta: </w:t>
+      </w:r>
+      <w:proofErr w:type="spellStart"/>
+      <w:r>
+        <w:rPr>
+          <w:sz w:val="28"/>
+          <w:szCs w:val="28"/>
+        </w:rPr>
+        <w:t>util</w:t>
       </w:r>
       <w:proofErr w:type="spellEnd"/>
     </w:p>
@@ -3734,128 +3814,59 @@
           <w:ilvl w:val="0"/>
           <w:numId w:val="11"/>
         </w:numPr>
+        <w:spacing w:line="254" w:lineRule="auto"/>
+        <w:rPr>
+          <w:b/>
+          <w:sz w:val="28"/>
+          <w:szCs w:val="28"/>
+        </w:rPr>
+      </w:pPr>
+      <w:r>
+        <w:rPr>
+          <w:sz w:val="28"/>
+          <w:szCs w:val="28"/>
+        </w:rPr>
+        <w:t xml:space="preserve">Classe: </w:t>
+      </w:r>
+      <w:proofErr w:type="spellStart"/>
+      <w:r>
+        <w:rPr>
+          <w:sz w:val="28"/>
+          <w:szCs w:val="28"/>
+        </w:rPr>
+        <w:t>RunParse.php</w:t>
+      </w:r>
+      <w:proofErr w:type="spellEnd"/>
+    </w:p>
+    <w:p>
+      <w:pPr>
+        <w:pStyle w:val="PargrafodaLista"/>
+        <w:numPr>
+          <w:ilvl w:val="0"/>
+          <w:numId w:val="14"/>
+        </w:numPr>
         <w:spacing w:after="200" w:line="276" w:lineRule="auto"/>
         <w:rPr>
-          <w:sz w:val="28"/>
-          <w:szCs w:val="28"/>
-          <w:lang w:val="en-US"/>
-        </w:rPr>
-      </w:pPr>
-      <w:r>
-        <w:rPr>
-          <w:sz w:val="28"/>
-          <w:szCs w:val="28"/>
-        </w:rPr>
-        <w:t xml:space="preserve">Classe </w:t>
-      </w:r>
-      <w:proofErr w:type="spellStart"/>
-      <w:r>
-        <w:rPr>
-          <w:sz w:val="28"/>
-          <w:szCs w:val="28"/>
-        </w:rPr>
-        <w:t>TempoDAOTeste</w:t>
-      </w:r>
-      <w:proofErr w:type="spellEnd"/>
-    </w:p>
-    <w:p>
-      <w:pPr>
-        <w:pStyle w:val="PargrafodaLista"/>
-        <w:numPr>
-          <w:ilvl w:val="0"/>
-          <w:numId w:val="22"/>
-        </w:numPr>
-        <w:spacing w:after="200" w:line="276" w:lineRule="auto"/>
-        <w:rPr>
-          <w:sz w:val="28"/>
-          <w:szCs w:val="28"/>
-        </w:rPr>
-      </w:pPr>
-      <w:r>
-        <w:rPr>
-          <w:sz w:val="24"/>
-          <w:szCs w:val="24"/>
-        </w:rPr>
-        <w:t>Variável $</w:t>
-      </w:r>
-      <w:proofErr w:type="spellStart"/>
-      <w:r>
-        <w:rPr>
-          <w:sz w:val="24"/>
-          <w:szCs w:val="24"/>
-        </w:rPr>
-        <w:t>tempoDAO</w:t>
-      </w:r>
-      <w:proofErr w:type="spellEnd"/>
-      <w:r>
-        <w:rPr>
-          <w:sz w:val="24"/>
-          <w:szCs w:val="24"/>
-        </w:rPr>
-        <w:t xml:space="preserve">: </w:t>
-      </w:r>
-      <w:proofErr w:type="spellStart"/>
-      <w:r>
-        <w:rPr>
-          <w:sz w:val="24"/>
-          <w:szCs w:val="24"/>
-        </w:rPr>
-        <w:t>object_time_DAO</w:t>
-      </w:r>
-      <w:proofErr w:type="spellEnd"/>
-    </w:p>
-    <w:p>
-      <w:pPr>
-        <w:pStyle w:val="PargrafodaLista"/>
-        <w:numPr>
-          <w:ilvl w:val="0"/>
-          <w:numId w:val="22"/>
-        </w:numPr>
-        <w:spacing w:after="200" w:line="276" w:lineRule="auto"/>
-        <w:rPr>
-          <w:sz w:val="28"/>
-          <w:szCs w:val="28"/>
-          <w:lang w:val="en-US"/>
-        </w:rPr>
-      </w:pPr>
-      <w:proofErr w:type="spellStart"/>
-      <w:r>
-        <w:rPr>
-          <w:sz w:val="24"/>
-          <w:szCs w:val="24"/>
-          <w:lang w:val="en-US"/>
-        </w:rPr>
-        <w:t>Variável</w:t>
-      </w:r>
-      <w:proofErr w:type="spellEnd"/>
-      <w:r>
-        <w:rPr>
-          <w:sz w:val="24"/>
-          <w:szCs w:val="24"/>
-          <w:lang w:val="en-US"/>
-        </w:rPr>
-        <w:t xml:space="preserve"> $this: </w:t>
-      </w:r>
-      <w:proofErr w:type="spellStart"/>
-      <w:r>
-        <w:rPr>
-          <w:sz w:val="24"/>
-          <w:szCs w:val="24"/>
-          <w:lang w:val="en-US"/>
-        </w:rPr>
-        <w:t>time_dao_instance</w:t>
-      </w:r>
-      <w:proofErr w:type="spellEnd"/>
-    </w:p>
-    <w:p>
-      <w:pPr>
-        <w:pStyle w:val="PargrafodaLista"/>
-        <w:ind w:left="1440"/>
-        <w:rPr>
-          <w:sz w:val="24"/>
-          <w:szCs w:val="24"/>
-        </w:rPr>
-      </w:pPr>
+          <w:sz w:val="24"/>
+          <w:szCs w:val="24"/>
+        </w:rPr>
+      </w:pPr>
+      <w:r>
+        <w:rPr>
+          <w:sz w:val="24"/>
+          <w:szCs w:val="24"/>
+        </w:rPr>
+        <w:t xml:space="preserve">Variável </w:t>
+      </w:r>
+      <w:r>
+        <w:rPr>
+          <w:sz w:val="24"/>
+          <w:szCs w:val="24"/>
+        </w:rPr>
+        <w:t>planilha -&gt; spreadSheet</w:t>
+      </w:r>
+      <w:bookmarkStart w:id="0" w:name="_GoBack"/>
+      <w:bookmarkEnd w:id="0"/>
     </w:p>
     <w:p>
       <w:pPr>
@@ -4782,6 +4793,7 @@
         <w:rPr>
           <w:sz w:val="24"/>
         </w:rPr>
+        <w:lastRenderedPageBreak/>
         <w:t xml:space="preserve">Variável $registro: </w:t>
       </w:r>
       <w:proofErr w:type="spellStart"/>
@@ -4818,7 +4830,6 @@
         <w:t>$</w:t>
       </w:r>
       <w:proofErr w:type="spellStart"/>
-      <w:proofErr w:type="gramStart"/>
       <w:r>
         <w:rPr>
           <w:sz w:val="24"/>
@@ -4826,7 +4837,6 @@
         <w:t>totalCategoria</w:t>
       </w:r>
       <w:proofErr w:type="spellEnd"/>
-      <w:proofErr w:type="gramEnd"/>
       <w:r>
         <w:rPr>
           <w:sz w:val="24"/>
@@ -4870,11 +4880,9 @@
           <w:sz w:val="28"/>
           <w:szCs w:val="28"/>
         </w:rPr>
-        <w:lastRenderedPageBreak/>
         <w:t xml:space="preserve">Classe: </w:t>
       </w:r>
       <w:proofErr w:type="spellStart"/>
-      <w:proofErr w:type="gramStart"/>
       <w:r>
         <w:rPr>
           <w:sz w:val="28"/>
@@ -4882,7 +4890,6 @@
         </w:rPr>
         <w:t>NaturezaDAO</w:t>
       </w:r>
-      <w:proofErr w:type="gramEnd"/>
       <w:r>
         <w:rPr>
           <w:sz w:val="28"/>
@@ -4980,7 +4987,6 @@
         <w:t xml:space="preserve">: </w:t>
       </w:r>
       <w:proofErr w:type="spellStart"/>
-      <w:proofErr w:type="gramStart"/>
       <w:r>
         <w:rPr>
           <w:sz w:val="24"/>
@@ -4988,7 +4994,6 @@
         <w:t>nature_DAO_instance</w:t>
       </w:r>
       <w:proofErr w:type="spellEnd"/>
-      <w:proofErr w:type="gramEnd"/>
     </w:p>
     <w:p>
       <w:pPr>
@@ -5016,7 +5021,6 @@
         <w:t>$</w:t>
       </w:r>
       <w:proofErr w:type="spellStart"/>
-      <w:proofErr w:type="gramStart"/>
       <w:r>
         <w:rPr>
           <w:sz w:val="24"/>
@@ -5024,7 +5028,6 @@
         <w:t>sql</w:t>
       </w:r>
       <w:proofErr w:type="spellEnd"/>
-      <w:proofErr w:type="gramEnd"/>
       <w:r>
         <w:rPr>
           <w:sz w:val="24"/>
@@ -5158,7 +5161,6 @@
         <w:t>$</w:t>
       </w:r>
       <w:proofErr w:type="spellStart"/>
-      <w:proofErr w:type="gramStart"/>
       <w:r>
         <w:rPr>
           <w:sz w:val="24"/>
@@ -5166,7 +5168,6 @@
         <w:t>dadosNatureza</w:t>
       </w:r>
       <w:proofErr w:type="spellEnd"/>
-      <w:proofErr w:type="gramEnd"/>
       <w:r>
         <w:rPr>
           <w:sz w:val="24"/>
@@ -5208,7 +5209,6 @@
         <w:t>$</w:t>
       </w:r>
       <w:proofErr w:type="spellStart"/>
-      <w:proofErr w:type="gramStart"/>
       <w:r>
         <w:rPr>
           <w:sz w:val="24"/>
@@ -5216,7 +5216,6 @@
         <w:t>retornaNaturezas</w:t>
       </w:r>
       <w:proofErr w:type="spellEnd"/>
-      <w:proofErr w:type="gramEnd"/>
       <w:r>
         <w:rPr>
           <w:sz w:val="24"/>
@@ -5357,7 +5356,6 @@
         <w:t xml:space="preserve">Classe: </w:t>
       </w:r>
       <w:proofErr w:type="spellStart"/>
-      <w:proofErr w:type="gramStart"/>
       <w:r>
         <w:rPr>
           <w:sz w:val="28"/>
@@ -5365,7 +5363,6 @@
         </w:rPr>
         <w:t>NaturezaView</w:t>
       </w:r>
-      <w:proofErr w:type="gramEnd"/>
       <w:r>
         <w:rPr>
           <w:sz w:val="28"/>
@@ -5394,7 +5391,6 @@
         <w:t>Variável $</w:t>
       </w:r>
       <w:proofErr w:type="spellStart"/>
-      <w:proofErr w:type="gramStart"/>
       <w:r>
         <w:rPr>
           <w:sz w:val="24"/>
@@ -5402,7 +5398,6 @@
         <w:t>naturezaCO</w:t>
       </w:r>
       <w:proofErr w:type="spellEnd"/>
-      <w:proofErr w:type="gramEnd"/>
       <w:r>
         <w:rPr>
           <w:sz w:val="24"/>
@@ -5437,7 +5432,6 @@
         <w:t>Variável $</w:t>
       </w:r>
       <w:proofErr w:type="spellStart"/>
-      <w:proofErr w:type="gramStart"/>
       <w:r>
         <w:rPr>
           <w:sz w:val="24"/>
@@ -5445,7 +5439,6 @@
         <w:t>crimeCO</w:t>
       </w:r>
       <w:proofErr w:type="spellEnd"/>
-      <w:proofErr w:type="gramEnd"/>
       <w:r>
         <w:rPr>
           <w:sz w:val="24"/>
@@ -5521,7 +5514,6 @@
         <w:t>Variável $</w:t>
       </w:r>
       <w:proofErr w:type="spellStart"/>
-      <w:proofErr w:type="gramStart"/>
       <w:r>
         <w:rPr>
           <w:sz w:val="24"/>
@@ -5529,7 +5521,6 @@
         <w:t>todasNaturezas</w:t>
       </w:r>
       <w:proofErr w:type="spellEnd"/>
-      <w:proofErr w:type="gramEnd"/>
       <w:r>
         <w:rPr>
           <w:sz w:val="24"/>
@@ -5564,7 +5555,6 @@
         <w:t>Variável $</w:t>
       </w:r>
       <w:proofErr w:type="spellStart"/>
-      <w:proofErr w:type="gramStart"/>
       <w:r>
         <w:rPr>
           <w:sz w:val="24"/>
@@ -5572,7 +5562,6 @@
         <w:t>retornoTipos</w:t>
       </w:r>
       <w:proofErr w:type="spellEnd"/>
-      <w:proofErr w:type="gramEnd"/>
       <w:r>
         <w:rPr>
           <w:sz w:val="24"/>
@@ -5607,7 +5596,6 @@
         <w:t>Variável $</w:t>
       </w:r>
       <w:proofErr w:type="spellStart"/>
-      <w:proofErr w:type="gramStart"/>
       <w:r>
         <w:rPr>
           <w:sz w:val="24"/>
@@ -5615,7 +5603,6 @@
         <w:t>dadosCrime</w:t>
       </w:r>
       <w:proofErr w:type="spellEnd"/>
-      <w:proofErr w:type="gramEnd"/>
       <w:r>
         <w:rPr>
           <w:sz w:val="24"/>
@@ -5704,7 +5691,6 @@
         <w:t>Variável $</w:t>
       </w:r>
       <w:proofErr w:type="spellStart"/>
-      <w:proofErr w:type="gramStart"/>
       <w:r>
         <w:rPr>
           <w:sz w:val="24"/>
@@ -5712,7 +5698,6 @@
         <w:t>dadosDeNatureza</w:t>
       </w:r>
       <w:proofErr w:type="spellEnd"/>
-      <w:proofErr w:type="gramEnd"/>
       <w:r>
         <w:rPr>
           <w:sz w:val="24"/>
@@ -5747,7 +5732,6 @@
         <w:t>Variável $</w:t>
       </w:r>
       <w:proofErr w:type="spellStart"/>
-      <w:proofErr w:type="gramStart"/>
       <w:r>
         <w:rPr>
           <w:sz w:val="24"/>
@@ -5755,7 +5739,6 @@
         <w:t>dadosCrimeFormatado</w:t>
       </w:r>
       <w:proofErr w:type="spellEnd"/>
-      <w:proofErr w:type="gramEnd"/>
       <w:r>
         <w:rPr>
           <w:sz w:val="24"/>
@@ -5790,7 +5773,6 @@
         <w:t>Variável $</w:t>
       </w:r>
       <w:proofErr w:type="spellStart"/>
-      <w:proofErr w:type="gramStart"/>
       <w:r>
         <w:rPr>
           <w:sz w:val="24"/>
@@ -5798,7 +5780,6 @@
         <w:t>retornoFormatado</w:t>
       </w:r>
       <w:proofErr w:type="spellEnd"/>
-      <w:proofErr w:type="gramEnd"/>
       <w:r>
         <w:rPr>
           <w:sz w:val="24"/>
@@ -5874,7 +5855,6 @@
         <w:t>Variável $</w:t>
       </w:r>
       <w:proofErr w:type="spellStart"/>
-      <w:proofErr w:type="gramStart"/>
       <w:r>
         <w:rPr>
           <w:sz w:val="24"/>
@@ -5882,7 +5862,6 @@
         <w:t>idCategoria</w:t>
       </w:r>
       <w:proofErr w:type="spellEnd"/>
-      <w:proofErr w:type="gramEnd"/>
       <w:r>
         <w:rPr>
           <w:sz w:val="24"/>
@@ -5917,7 +5896,6 @@
         <w:t>Variável $</w:t>
       </w:r>
       <w:proofErr w:type="spellStart"/>
-      <w:proofErr w:type="gramStart"/>
       <w:r>
         <w:rPr>
           <w:sz w:val="24"/>
@@ -5925,7 +5903,6 @@
         <w:t>categoriaVW</w:t>
       </w:r>
       <w:proofErr w:type="spellEnd"/>
-      <w:proofErr w:type="gramEnd"/>
       <w:r>
         <w:rPr>
           <w:sz w:val="24"/>
@@ -5960,7 +5937,6 @@
         <w:t>Variável $</w:t>
       </w:r>
       <w:proofErr w:type="spellStart"/>
-      <w:proofErr w:type="gramStart"/>
       <w:r>
         <w:rPr>
           <w:sz w:val="24"/>
@@ -5968,7 +5944,6 @@
         <w:t>crimeVW</w:t>
       </w:r>
       <w:proofErr w:type="spellEnd"/>
-      <w:proofErr w:type="gramEnd"/>
       <w:r>
         <w:rPr>
           <w:sz w:val="24"/>
@@ -6003,7 +5978,6 @@
         <w:t>Variável $</w:t>
       </w:r>
       <w:proofErr w:type="spellStart"/>
-      <w:proofErr w:type="gramStart"/>
       <w:r>
         <w:rPr>
           <w:sz w:val="24"/>
@@ -6011,7 +5985,6 @@
         <w:t>arrayCategorias</w:t>
       </w:r>
       <w:proofErr w:type="spellEnd"/>
-      <w:proofErr w:type="gramEnd"/>
       <w:r>
         <w:rPr>
           <w:sz w:val="24"/>
@@ -6046,7 +6019,6 @@
         <w:t>Variável $</w:t>
       </w:r>
       <w:proofErr w:type="spellStart"/>
-      <w:proofErr w:type="gramStart"/>
       <w:r>
         <w:rPr>
           <w:sz w:val="24"/>
@@ -6054,7 +6026,6 @@
         <w:t>auxCategoria</w:t>
       </w:r>
       <w:proofErr w:type="spellEnd"/>
-      <w:proofErr w:type="gramEnd"/>
       <w:r>
         <w:rPr>
           <w:sz w:val="24"/>
@@ -6089,7 +6060,6 @@
         <w:t>Variável $</w:t>
       </w:r>
       <w:proofErr w:type="spellStart"/>
-      <w:proofErr w:type="gramStart"/>
       <w:r>
         <w:rPr>
           <w:sz w:val="24"/>
@@ -6097,7 +6067,6 @@
         <w:t>arrayNaturezas</w:t>
       </w:r>
       <w:proofErr w:type="spellEnd"/>
-      <w:proofErr w:type="gramEnd"/>
       <w:r>
         <w:rPr>
           <w:sz w:val="24"/>
@@ -6132,7 +6101,6 @@
         <w:t xml:space="preserve">Variável $ </w:t>
       </w:r>
       <w:proofErr w:type="spellStart"/>
-      <w:proofErr w:type="gramStart"/>
       <w:r>
         <w:rPr>
           <w:sz w:val="24"/>
@@ -6140,7 +6108,6 @@
         <w:t>naturezaAtual</w:t>
       </w:r>
       <w:proofErr w:type="spellEnd"/>
-      <w:proofErr w:type="gramEnd"/>
       <w:r>
         <w:rPr>
           <w:sz w:val="24"/>
@@ -6175,7 +6142,6 @@
         <w:t>Variável $</w:t>
       </w:r>
       <w:proofErr w:type="spellStart"/>
-      <w:proofErr w:type="gramStart"/>
       <w:r>
         <w:rPr>
           <w:sz w:val="24"/>
@@ -6183,7 +6149,6 @@
         <w:t>auxBarra</w:t>
       </w:r>
       <w:proofErr w:type="spellEnd"/>
-      <w:proofErr w:type="gramEnd"/>
       <w:r>
         <w:rPr>
           <w:sz w:val="24"/>
@@ -6219,19 +6184,11 @@
         <w:t xml:space="preserve">Classe: </w:t>
       </w:r>
       <w:proofErr w:type="spellStart"/>
-      <w:proofErr w:type="gramStart"/>
-      <w:r>
-        <w:rPr>
-          <w:sz w:val="28"/>
-        </w:rPr>
-        <w:t>totalra.</w:t>
-      </w:r>
-      <w:proofErr w:type="gramEnd"/>
-      <w:r>
-        <w:rPr>
-          <w:sz w:val="28"/>
-        </w:rPr>
-        <w:t>php</w:t>
+      <w:r>
+        <w:rPr>
+          <w:sz w:val="28"/>
+        </w:rPr>
+        <w:t>totalra.php</w:t>
       </w:r>
       <w:proofErr w:type="spellEnd"/>
     </w:p>
@@ -6553,7 +6510,6 @@
         <w:t xml:space="preserve">Classe: </w:t>
       </w:r>
       <w:proofErr w:type="spellStart"/>
-      <w:proofErr w:type="gramStart"/>
       <w:r>
         <w:rPr>
           <w:sz w:val="28"/>
@@ -6562,7 +6518,6 @@
         <w:t>CategoriaView</w:t>
       </w:r>
       <w:proofErr w:type="spellEnd"/>
-      <w:proofErr w:type="gramEnd"/>
     </w:p>
     <w:p>
       <w:pPr>
@@ -6585,7 +6540,6 @@
         <w:t>Variável $</w:t>
       </w:r>
       <w:proofErr w:type="spellStart"/>
-      <w:proofErr w:type="gramStart"/>
       <w:r>
         <w:rPr>
           <w:sz w:val="24"/>
@@ -6594,7 +6548,6 @@
         <w:t>categoriaCO</w:t>
       </w:r>
       <w:proofErr w:type="spellEnd"/>
-      <w:proofErr w:type="gramEnd"/>
       <w:r>
         <w:rPr>
           <w:sz w:val="24"/>
@@ -6633,7 +6586,6 @@
         <w:t>Variável $</w:t>
       </w:r>
       <w:proofErr w:type="spellStart"/>
-      <w:proofErr w:type="gramStart"/>
       <w:r>
         <w:rPr>
           <w:sz w:val="24"/>
@@ -6642,7 +6594,6 @@
         <w:t>arrayCategoria</w:t>
       </w:r>
       <w:proofErr w:type="spellEnd"/>
-      <w:proofErr w:type="gramEnd"/>
       <w:r>
         <w:rPr>
           <w:sz w:val="24"/>
@@ -6681,7 +6632,6 @@
         <w:t xml:space="preserve">Variável $ </w:t>
       </w:r>
       <w:proofErr w:type="spellStart"/>
-      <w:proofErr w:type="gramStart"/>
       <w:r>
         <w:rPr>
           <w:sz w:val="24"/>
@@ -6690,7 +6640,6 @@
         <w:t>retornoCategoria</w:t>
       </w:r>
       <w:proofErr w:type="spellEnd"/>
-      <w:proofErr w:type="gramEnd"/>
       <w:r>
         <w:rPr>
           <w:sz w:val="24"/>
@@ -6726,10 +6675,10 @@
           <w:sz w:val="24"/>
           <w:szCs w:val="24"/>
         </w:rPr>
+        <w:lastRenderedPageBreak/>
         <w:t xml:space="preserve">Variável $ </w:t>
       </w:r>
       <w:proofErr w:type="spellStart"/>
-      <w:proofErr w:type="gramStart"/>
       <w:r>
         <w:rPr>
           <w:sz w:val="24"/>
@@ -6738,7 +6687,6 @@
         <w:t>auxCategoria</w:t>
       </w:r>
       <w:proofErr w:type="spellEnd"/>
-      <w:proofErr w:type="gramEnd"/>
       <w:r>
         <w:rPr>
           <w:sz w:val="24"/>
@@ -6777,7 +6725,6 @@
         <w:t>Variável $</w:t>
       </w:r>
       <w:proofErr w:type="spellStart"/>
-      <w:proofErr w:type="gramStart"/>
       <w:r>
         <w:rPr>
           <w:sz w:val="24"/>
@@ -6786,7 +6733,6 @@
         <w:t>idCategoria</w:t>
       </w:r>
       <w:proofErr w:type="spellEnd"/>
-      <w:proofErr w:type="gramEnd"/>
       <w:r>
         <w:rPr>
           <w:sz w:val="24"/>
@@ -6859,11 +6805,9 @@
           <w:sz w:val="24"/>
           <w:szCs w:val="24"/>
         </w:rPr>
-        <w:lastRenderedPageBreak/>
         <w:t>Variável $</w:t>
       </w:r>
       <w:proofErr w:type="spellStart"/>
-      <w:proofErr w:type="gramStart"/>
       <w:r>
         <w:rPr>
           <w:sz w:val="24"/>
@@ -6872,7 +6816,6 @@
         <w:t>nomeCategoria</w:t>
       </w:r>
       <w:proofErr w:type="spellEnd"/>
-      <w:proofErr w:type="gramEnd"/>
       <w:r>
         <w:rPr>
           <w:sz w:val="24"/>
@@ -6905,8 +6848,6 @@
         <w:spacing w:line="256" w:lineRule="auto"/>
         <w:ind w:left="426"/>
       </w:pPr>
-      <w:bookmarkStart w:id="0" w:name="_GoBack"/>
-      <w:bookmarkEnd w:id="0"/>
     </w:p>
     <w:sectPr>
       <w:pgSz w:w="11906" w:h="16838"/>
@@ -6919,7 +6860,7 @@
 </file>
 
 <file path=word/numbering.xml><?xml version="1.0" encoding="utf-8"?>
-<w:numbering xmlns:wpc="http://schemas.microsoft.com/office/word/2010/wordprocessingCanvas" xmlns:mc="http://schemas.openxmlformats.org/markup-compatibility/2006" xmlns:o="urn:schemas-microsoft-com:office:office" xmlns:r="http://schemas.openxmlformats.org/officeDocument/2006/relationships" xmlns:m="http://schemas.openxmlformats.org/officeDocument/2006/math" xmlns:v="urn:schemas-microsoft-com:vml" xmlns:wp14="http://schemas.microsoft.com/office/word/2010/wordprocessingDrawing" xmlns:wp="http://schemas.openxmlformats.org/drawingml/2006/wordprocessingDrawing" xmlns:w10="urn:schemas-microsoft-com:office:word" xmlns:w="http://schemas.openxmlformats.org/wordprocessingml/2006/main" xmlns:w14="http://schemas.microsoft.com/office/word/2010/wordml" xmlns:wpg="http://schemas.microsoft.com/office/word/2010/wordprocessingGroup" xmlns:wpi="http://schemas.microsoft.com/office/word/2010/wordprocessingInk" xmlns:wne="http://schemas.microsoft.com/office/word/2006/wordml" xmlns:wps="http://schemas.microsoft.com/office/word/2010/wordprocessingShape" mc:Ignorable="w14 wp14">
+<w:numbering xmlns:wpc="http://schemas.microsoft.com/office/word/2010/wordprocessingCanvas" xmlns:mc="http://schemas.openxmlformats.org/markup-compatibility/2006" xmlns:o="urn:schemas-microsoft-com:office:office" xmlns:r="http://schemas.openxmlformats.org/officeDocument/2006/relationships" xmlns:m="http://schemas.openxmlformats.org/officeDocument/2006/math" xmlns:v="urn:schemas-microsoft-com:vml" xmlns:wp14="http://schemas.microsoft.com/office/word/2010/wordprocessingDrawing" xmlns:wp="http://schemas.openxmlformats.org/drawingml/2006/wordprocessingDrawing" xmlns:w10="urn:schemas-microsoft-com:office:word" xmlns:w="http://schemas.openxmlformats.org/wordprocessingml/2006/main" xmlns:w14="http://schemas.microsoft.com/office/word/2010/wordml" xmlns:w15="http://schemas.microsoft.com/office/word/2012/wordml" xmlns:wpg="http://schemas.microsoft.com/office/word/2010/wordprocessingGroup" xmlns:wpi="http://schemas.microsoft.com/office/word/2010/wordprocessingInk" xmlns:wne="http://schemas.microsoft.com/office/word/2006/wordml" xmlns:wps="http://schemas.microsoft.com/office/word/2010/wordprocessingShape" mc:Ignorable="w14 w15 wp14">
   <w:abstractNum w:abstractNumId="0">
     <w:nsid w:val="049160FC"/>
     <w:multiLevelType w:val="hybridMultilevel"/>
@@ -9302,6 +9243,119 @@
     </w:lvl>
   </w:abstractNum>
   <w:abstractNum w:abstractNumId="21">
+    <w:nsid w:val="615C58D5"/>
+    <w:multiLevelType w:val="hybridMultilevel"/>
+    <w:tmpl w:val="7D2A143E"/>
+    <w:lvl w:ilvl="0" w:tplc="04160001">
+      <w:start w:val="1"/>
+      <w:numFmt w:val="bullet"/>
+      <w:lvlText w:val=""/>
+      <w:lvlJc w:val="left"/>
+      <w:pPr>
+        <w:ind w:left="1068" w:hanging="360"/>
+      </w:pPr>
+      <w:rPr>
+        <w:rFonts w:ascii="Symbol" w:hAnsi="Symbol" w:hint="default"/>
+      </w:rPr>
+    </w:lvl>
+    <w:lvl w:ilvl="1" w:tplc="04160003" w:tentative="1">
+      <w:start w:val="1"/>
+      <w:numFmt w:val="bullet"/>
+      <w:lvlText w:val="o"/>
+      <w:lvlJc w:val="left"/>
+      <w:pPr>
+        <w:ind w:left="1788" w:hanging="360"/>
+      </w:pPr>
+      <w:rPr>
+        <w:rFonts w:ascii="Courier New" w:hAnsi="Courier New" w:cs="Courier New" w:hint="default"/>
+      </w:rPr>
+    </w:lvl>
+    <w:lvl w:ilvl="2" w:tplc="04160005" w:tentative="1">
+      <w:start w:val="1"/>
+      <w:numFmt w:val="bullet"/>
+      <w:lvlText w:val=""/>
+      <w:lvlJc w:val="left"/>
+      <w:pPr>
+        <w:ind w:left="2508" w:hanging="360"/>
+      </w:pPr>
+      <w:rPr>
+        <w:rFonts w:ascii="Wingdings" w:hAnsi="Wingdings" w:hint="default"/>
+      </w:rPr>
+    </w:lvl>
+    <w:lvl w:ilvl="3" w:tplc="04160001" w:tentative="1">
+      <w:start w:val="1"/>
+      <w:numFmt w:val="bullet"/>
+      <w:lvlText w:val=""/>
+      <w:lvlJc w:val="left"/>
+      <w:pPr>
+        <w:ind w:left="3228" w:hanging="360"/>
+      </w:pPr>
+      <w:rPr>
+        <w:rFonts w:ascii="Symbol" w:hAnsi="Symbol" w:hint="default"/>
+      </w:rPr>
+    </w:lvl>
+    <w:lvl w:ilvl="4" w:tplc="04160003" w:tentative="1">
+      <w:start w:val="1"/>
+      <w:numFmt w:val="bullet"/>
+      <w:lvlText w:val="o"/>
+      <w:lvlJc w:val="left"/>
+      <w:pPr>
+        <w:ind w:left="3948" w:hanging="360"/>
+      </w:pPr>
+      <w:rPr>
+        <w:rFonts w:ascii="Courier New" w:hAnsi="Courier New" w:cs="Courier New" w:hint="default"/>
+      </w:rPr>
+    </w:lvl>
+    <w:lvl w:ilvl="5" w:tplc="04160005" w:tentative="1">
+      <w:start w:val="1"/>
+      <w:numFmt w:val="bullet"/>
+      <w:lvlText w:val=""/>
+      <w:lvlJc w:val="left"/>
+      <w:pPr>
+        <w:ind w:left="4668" w:hanging="360"/>
+      </w:pPr>
+      <w:rPr>
+        <w:rFonts w:ascii="Wingdings" w:hAnsi="Wingdings" w:hint="default"/>
+      </w:rPr>
+    </w:lvl>
+    <w:lvl w:ilvl="6" w:tplc="04160001" w:tentative="1">
+      <w:start w:val="1"/>
+      <w:numFmt w:val="bullet"/>
+      <w:lvlText w:val=""/>
+      <w:lvlJc w:val="left"/>
+      <w:pPr>
+        <w:ind w:left="5388" w:hanging="360"/>
+      </w:pPr>
+      <w:rPr>
+        <w:rFonts w:ascii="Symbol" w:hAnsi="Symbol" w:hint="default"/>
+      </w:rPr>
+    </w:lvl>
+    <w:lvl w:ilvl="7" w:tplc="04160003" w:tentative="1">
+      <w:start w:val="1"/>
+      <w:numFmt w:val="bullet"/>
+      <w:lvlText w:val="o"/>
+      <w:lvlJc w:val="left"/>
+      <w:pPr>
+        <w:ind w:left="6108" w:hanging="360"/>
+      </w:pPr>
+      <w:rPr>
+        <w:rFonts w:ascii="Courier New" w:hAnsi="Courier New" w:cs="Courier New" w:hint="default"/>
+      </w:rPr>
+    </w:lvl>
+    <w:lvl w:ilvl="8" w:tplc="04160005" w:tentative="1">
+      <w:start w:val="1"/>
+      <w:numFmt w:val="bullet"/>
+      <w:lvlText w:val=""/>
+      <w:lvlJc w:val="left"/>
+      <w:pPr>
+        <w:ind w:left="6828" w:hanging="360"/>
+      </w:pPr>
+      <w:rPr>
+        <w:rFonts w:ascii="Wingdings" w:hAnsi="Wingdings" w:hint="default"/>
+      </w:rPr>
+    </w:lvl>
+  </w:abstractNum>
+  <w:abstractNum w:abstractNumId="22">
     <w:nsid w:val="653C6936"/>
     <w:multiLevelType w:val="hybridMultilevel"/>
     <w:tmpl w:val="1A42CAB0"/>
@@ -9414,7 +9468,7 @@
       </w:rPr>
     </w:lvl>
   </w:abstractNum>
-  <w:abstractNum w:abstractNumId="22">
+  <w:abstractNum w:abstractNumId="23">
     <w:nsid w:val="66EB1BE0"/>
     <w:multiLevelType w:val="hybridMultilevel"/>
     <w:tmpl w:val="39606842"/>
@@ -9527,7 +9581,7 @@
       </w:rPr>
     </w:lvl>
   </w:abstractNum>
-  <w:abstractNum w:abstractNumId="23">
+  <w:abstractNum w:abstractNumId="24">
     <w:nsid w:val="6A6F60BF"/>
     <w:multiLevelType w:val="hybridMultilevel"/>
     <w:tmpl w:val="B48E3334"/>
@@ -9640,7 +9694,7 @@
       </w:rPr>
     </w:lvl>
   </w:abstractNum>
-  <w:abstractNum w:abstractNumId="24">
+  <w:abstractNum w:abstractNumId="25">
     <w:nsid w:val="6ACF5FF3"/>
     <w:multiLevelType w:val="hybridMultilevel"/>
     <w:tmpl w:val="8626D8F4"/>
@@ -9753,7 +9807,7 @@
       </w:rPr>
     </w:lvl>
   </w:abstractNum>
-  <w:abstractNum w:abstractNumId="25">
+  <w:abstractNum w:abstractNumId="26">
     <w:nsid w:val="6CB51D22"/>
     <w:multiLevelType w:val="hybridMultilevel"/>
     <w:tmpl w:val="CD4EA24A"/>
@@ -9866,7 +9920,7 @@
       </w:rPr>
     </w:lvl>
   </w:abstractNum>
-  <w:abstractNum w:abstractNumId="26">
+  <w:abstractNum w:abstractNumId="27">
     <w:nsid w:val="7D870724"/>
     <w:multiLevelType w:val="hybridMultilevel"/>
     <w:tmpl w:val="46C69288"/>
@@ -9980,7 +10034,7 @@
       </w:rPr>
     </w:lvl>
   </w:abstractNum>
-  <w:abstractNum w:abstractNumId="27">
+  <w:abstractNum w:abstractNumId="28">
     <w:nsid w:val="7D9873D8"/>
     <w:multiLevelType w:val="hybridMultilevel"/>
     <w:tmpl w:val="F1CE04C6"/>
@@ -10100,7 +10154,7 @@
     <w:abstractNumId w:val="15"/>
   </w:num>
   <w:num w:numId="3">
-    <w:abstractNumId w:val="26"/>
+    <w:abstractNumId w:val="27"/>
   </w:num>
   <w:num w:numId="4">
     <w:abstractNumId w:val="14"/>
@@ -10121,13 +10175,13 @@
     <w:abstractNumId w:val="13"/>
   </w:num>
   <w:num w:numId="10">
-    <w:abstractNumId w:val="22"/>
+    <w:abstractNumId w:val="23"/>
   </w:num>
   <w:num w:numId="11">
     <w:abstractNumId w:val="15"/>
   </w:num>
   <w:num w:numId="12">
-    <w:abstractNumId w:val="23"/>
+    <w:abstractNumId w:val="24"/>
   </w:num>
   <w:num w:numId="13">
     <w:abstractNumId w:val="2"/>
@@ -10142,7 +10196,7 @@
     <w:abstractNumId w:val="8"/>
   </w:num>
   <w:num w:numId="17">
-    <w:abstractNumId w:val="21"/>
+    <w:abstractNumId w:val="22"/>
   </w:num>
   <w:num w:numId="18">
     <w:abstractNumId w:val="0"/>
@@ -10154,7 +10208,7 @@
     <w:abstractNumId w:val="6"/>
   </w:num>
   <w:num w:numId="21">
-    <w:abstractNumId w:val="25"/>
+    <w:abstractNumId w:val="26"/>
   </w:num>
   <w:num w:numId="22">
     <w:abstractNumId w:val="4"/>
@@ -10166,7 +10220,7 @@
     <w:abstractNumId w:val="10"/>
   </w:num>
   <w:num w:numId="25">
-    <w:abstractNumId w:val="24"/>
+    <w:abstractNumId w:val="25"/>
   </w:num>
   <w:num w:numId="26">
     <w:abstractNumId w:val="11"/>
@@ -10181,16 +10235,19 @@
     <w:abstractNumId w:val="17"/>
   </w:num>
   <w:num w:numId="30">
-    <w:abstractNumId w:val="27"/>
+    <w:abstractNumId w:val="28"/>
   </w:num>
   <w:num w:numId="31">
     <w:abstractNumId w:val="20"/>
+  </w:num>
+  <w:num w:numId="32">
+    <w:abstractNumId w:val="21"/>
   </w:num>
 </w:numbering>
 </file>
 
 <file path=word/styles.xml><?xml version="1.0" encoding="utf-8"?>
-<w:styles xmlns:mc="http://schemas.openxmlformats.org/markup-compatibility/2006" xmlns:r="http://schemas.openxmlformats.org/officeDocument/2006/relationships" xmlns:w="http://schemas.openxmlformats.org/wordprocessingml/2006/main" xmlns:w14="http://schemas.microsoft.com/office/word/2010/wordml" mc:Ignorable="w14">
+<w:styles xmlns:mc="http://schemas.openxmlformats.org/markup-compatibility/2006" xmlns:r="http://schemas.openxmlformats.org/officeDocument/2006/relationships" xmlns:w="http://schemas.openxmlformats.org/wordprocessingml/2006/main" xmlns:w14="http://schemas.microsoft.com/office/word/2010/wordml" xmlns:w15="http://schemas.microsoft.com/office/word/2012/wordml" mc:Ignorable="w14 w15">
   <w:docDefaults>
     <w:rPrDefault>
       <w:rPr>
@@ -10206,345 +10263,378 @@
       </w:pPr>
     </w:pPrDefault>
   </w:docDefaults>
-  <w:latentStyles w:defLockedState="0" w:defUIPriority="99" w:defSemiHidden="1" w:defUnhideWhenUsed="1" w:defQFormat="0" w:count="267">
-    <w:lsdException w:name="Normal" w:semiHidden="0" w:uiPriority="0" w:unhideWhenUsed="0" w:qFormat="1"/>
-    <w:lsdException w:name="heading 1" w:semiHidden="0" w:uiPriority="9" w:unhideWhenUsed="0" w:qFormat="1"/>
-    <w:lsdException w:name="heading 2" w:uiPriority="9" w:qFormat="1"/>
-    <w:lsdException w:name="heading 3" w:uiPriority="9" w:qFormat="1"/>
-    <w:lsdException w:name="heading 4" w:uiPriority="9" w:qFormat="1"/>
-    <w:lsdException w:name="heading 5" w:uiPriority="9" w:qFormat="1"/>
-    <w:lsdException w:name="heading 6" w:uiPriority="9" w:qFormat="1"/>
-    <w:lsdException w:name="heading 7" w:uiPriority="9" w:qFormat="1"/>
-    <w:lsdException w:name="heading 8" w:uiPriority="9" w:qFormat="1"/>
-    <w:lsdException w:name="heading 9" w:uiPriority="9" w:qFormat="1"/>
-    <w:lsdException w:name="toc 1" w:uiPriority="39"/>
-    <w:lsdException w:name="toc 2" w:uiPriority="39"/>
-    <w:lsdException w:name="toc 3" w:uiPriority="39"/>
-    <w:lsdException w:name="toc 4" w:uiPriority="39"/>
-    <w:lsdException w:name="toc 5" w:uiPriority="39"/>
-    <w:lsdException w:name="toc 6" w:uiPriority="39"/>
-    <w:lsdException w:name="toc 7" w:uiPriority="39"/>
-    <w:lsdException w:name="toc 8" w:uiPriority="39"/>
-    <w:lsdException w:name="toc 9" w:uiPriority="39"/>
-    <w:lsdException w:name="caption" w:uiPriority="35" w:qFormat="1"/>
-    <w:lsdException w:name="Title" w:semiHidden="0" w:uiPriority="10" w:unhideWhenUsed="0" w:qFormat="1"/>
-    <w:lsdException w:name="Default Paragraph Font" w:uiPriority="1"/>
-    <w:lsdException w:name="Subtitle" w:semiHidden="0" w:uiPriority="11" w:unhideWhenUsed="0" w:qFormat="1"/>
-    <w:lsdException w:name="Strong" w:semiHidden="0" w:uiPriority="22" w:unhideWhenUsed="0" w:qFormat="1"/>
-    <w:lsdException w:name="Emphasis" w:semiHidden="0" w:uiPriority="20" w:unhideWhenUsed="0" w:qFormat="1"/>
-    <w:lsdException w:name="Table Grid" w:semiHidden="0" w:uiPriority="39" w:unhideWhenUsed="0"/>
-    <w:lsdException w:name="Placeholder Text" w:unhideWhenUsed="0"/>
-    <w:lsdException w:name="No Spacing" w:semiHidden="0" w:uiPriority="1" w:unhideWhenUsed="0" w:qFormat="1"/>
-    <w:lsdException w:name="Light Shading" w:semiHidden="0" w:uiPriority="60" w:unhideWhenUsed="0"/>
-    <w:lsdException w:name="Light List" w:semiHidden="0" w:uiPriority="61" w:unhideWhenUsed="0"/>
-    <w:lsdException w:name="Light Grid" w:semiHidden="0" w:uiPriority="62" w:unhideWhenUsed="0"/>
-    <w:lsdException w:name="Medium Shading 1" w:semiHidden="0" w:uiPriority="63" w:unhideWhenUsed="0"/>
-    <w:lsdException w:name="Medium Shading 2" w:semiHidden="0" w:uiPriority="64" w:unhideWhenUsed="0"/>
-    <w:lsdException w:name="Medium List 1" w:semiHidden="0" w:uiPriority="65" w:unhideWhenUsed="0"/>
-    <w:lsdException w:name="Medium List 2" w:semiHidden="0" w:uiPriority="66" w:unhideWhenUsed="0"/>
-    <w:lsdException w:name="Medium Grid 1" w:semiHidden="0" w:uiPriority="67" w:unhideWhenUsed="0"/>
-    <w:lsdException w:name="Medium Grid 2" w:semiHidden="0" w:uiPriority="68" w:unhideWhenUsed="0"/>
-    <w:lsdException w:name="Medium Grid 3" w:semiHidden="0" w:uiPriority="69" w:unhideWhenUsed="0"/>
-    <w:lsdException w:name="Dark List" w:semiHidden="0" w:uiPriority="70" w:unhideWhenUsed="0"/>
-    <w:lsdException w:name="Colorful Shading" w:semiHidden="0" w:uiPriority="71" w:unhideWhenUsed="0"/>
-    <w:lsdException w:name="Colorful List" w:semiHidden="0" w:uiPriority="72" w:unhideWhenUsed="0"/>
-    <w:lsdException w:name="Colorful Grid" w:semiHidden="0" w:uiPriority="73" w:unhideWhenUsed="0"/>
-    <w:lsdException w:name="Light Shading Accent 1" w:semiHidden="0" w:uiPriority="60" w:unhideWhenUsed="0"/>
-    <w:lsdException w:name="Light List Accent 1" w:semiHidden="0" w:uiPriority="61" w:unhideWhenUsed="0"/>
-    <w:lsdException w:name="Light Grid Accent 1" w:semiHidden="0" w:uiPriority="62" w:unhideWhenUsed="0"/>
-    <w:lsdException w:name="Medium Shading 1 Accent 1" w:semiHidden="0" w:uiPriority="63" w:unhideWhenUsed="0"/>
-    <w:lsdException w:name="Medium Shading 2 Accent 1" w:semiHidden="0" w:uiPriority="64" w:unhideWhenUsed="0"/>
-    <w:lsdException w:name="Medium List 1 Accent 1" w:semiHidden="0" w:uiPriority="65" w:unhideWhenUsed="0"/>
-    <w:lsdException w:name="Revision" w:unhideWhenUsed="0"/>
-    <w:lsdException w:name="List Paragraph" w:semiHidden="0" w:uiPriority="34" w:unhideWhenUsed="0" w:qFormat="1"/>
-    <w:lsdException w:name="Quote" w:semiHidden="0" w:uiPriority="29" w:unhideWhenUsed="0" w:qFormat="1"/>
-    <w:lsdException w:name="Intense Quote" w:semiHidden="0" w:uiPriority="30" w:unhideWhenUsed="0" w:qFormat="1"/>
-    <w:lsdException w:name="Medium List 2 Accent 1" w:semiHidden="0" w:uiPriority="66" w:unhideWhenUsed="0"/>
-    <w:lsdException w:name="Medium Grid 1 Accent 1" w:semiHidden="0" w:uiPriority="67" w:unhideWhenUsed="0"/>
-    <w:lsdException w:name="Medium Grid 2 Accent 1" w:semiHidden="0" w:uiPriority="68" w:unhideWhenUsed="0"/>
-    <w:lsdException w:name="Medium Grid 3 Accent 1" w:semiHidden="0" w:uiPriority="69" w:unhideWhenUsed="0"/>
-    <w:lsdException w:name="Dark List Accent 1" w:semiHidden="0" w:uiPriority="70" w:unhideWhenUsed="0"/>
-    <w:lsdException w:name="Colorful Shading Accent 1" w:semiHidden="0" w:uiPriority="71" w:unhideWhenUsed="0"/>
-    <w:lsdException w:name="Colorful List Accent 1" w:semiHidden="0" w:uiPriority="72" w:unhideWhenUsed="0"/>
-    <w:lsdException w:name="Colorful Grid Accent 1" w:semiHidden="0" w:uiPriority="73" w:unhideWhenUsed="0"/>
-    <w:lsdException w:name="Light Shading Accent 2" w:semiHidden="0" w:uiPriority="60" w:unhideWhenUsed="0"/>
-    <w:lsdException w:name="Light List Accent 2" w:semiHidden="0" w:uiPriority="61" w:unhideWhenUsed="0"/>
-    <w:lsdException w:name="Light Grid Accent 2" w:semiHidden="0" w:uiPriority="62" w:unhideWhenUsed="0"/>
-    <w:lsdException w:name="Medium Shading 1 Accent 2" w:semiHidden="0" w:uiPriority="63" w:unhideWhenUsed="0"/>
-    <w:lsdException w:name="Medium Shading 2 Accent 2" w:semiHidden="0" w:uiPriority="64" w:unhideWhenUsed="0"/>
-    <w:lsdException w:name="Medium List 1 Accent 2" w:semiHidden="0" w:uiPriority="65" w:unhideWhenUsed="0"/>
-    <w:lsdException w:name="Medium List 2 Accent 2" w:semiHidden="0" w:uiPriority="66" w:unhideWhenUsed="0"/>
-    <w:lsdException w:name="Medium Grid 1 Accent 2" w:semiHidden="0" w:uiPriority="67" w:unhideWhenUsed="0"/>
-    <w:lsdException w:name="Medium Grid 2 Accent 2" w:semiHidden="0" w:uiPriority="68" w:unhideWhenUsed="0"/>
-    <w:lsdException w:name="Medium Grid 3 Accent 2" w:semiHidden="0" w:uiPriority="69" w:unhideWhenUsed="0"/>
-    <w:lsdException w:name="Dark List Accent 2" w:semiHidden="0" w:uiPriority="70" w:unhideWhenUsed="0"/>
-    <w:lsdException w:name="Colorful Shading Accent 2" w:semiHidden="0" w:uiPriority="71" w:unhideWhenUsed="0"/>
-    <w:lsdException w:name="Colorful List Accent 2" w:semiHidden="0" w:uiPriority="72" w:unhideWhenUsed="0"/>
-    <w:lsdException w:name="Colorful Grid Accent 2" w:semiHidden="0" w:uiPriority="73" w:unhideWhenUsed="0"/>
-    <w:lsdException w:name="Light Shading Accent 3" w:semiHidden="0" w:uiPriority="60" w:unhideWhenUsed="0"/>
-    <w:lsdException w:name="Light List Accent 3" w:semiHidden="0" w:uiPriority="61" w:unhideWhenUsed="0"/>
-    <w:lsdException w:name="Light Grid Accent 3" w:semiHidden="0" w:uiPriority="62" w:unhideWhenUsed="0"/>
-    <w:lsdException w:name="Medium Shading 1 Accent 3" w:semiHidden="0" w:uiPriority="63" w:unhideWhenUsed="0"/>
-    <w:lsdException w:name="Medium Shading 2 Accent 3" w:semiHidden="0" w:uiPriority="64" w:unhideWhenUsed="0"/>
-    <w:lsdException w:name="Medium List 1 Accent 3" w:semiHidden="0" w:uiPriority="65" w:unhideWhenUsed="0"/>
-    <w:lsdException w:name="Medium List 2 Accent 3" w:semiHidden="0" w:uiPriority="66" w:unhideWhenUsed="0"/>
-    <w:lsdException w:name="Medium Grid 1 Accent 3" w:semiHidden="0" w:uiPriority="67" w:unhideWhenUsed="0"/>
-    <w:lsdException w:name="Medium Grid 2 Accent 3" w:semiHidden="0" w:uiPriority="68" w:unhideWhenUsed="0"/>
-    <w:lsdException w:name="Medium Grid 3 Accent 3" w:semiHidden="0" w:uiPriority="69" w:unhideWhenUsed="0"/>
-    <w:lsdException w:name="Dark List Accent 3" w:semiHidden="0" w:uiPriority="70" w:unhideWhenUsed="0"/>
-    <w:lsdException w:name="Colorful Shading Accent 3" w:semiHidden="0" w:uiPriority="71" w:unhideWhenUsed="0"/>
-    <w:lsdException w:name="Colorful List Accent 3" w:semiHidden="0" w:uiPriority="72" w:unhideWhenUsed="0"/>
-    <w:lsdException w:name="Colorful Grid Accent 3" w:semiHidden="0" w:uiPriority="73" w:unhideWhenUsed="0"/>
-    <w:lsdException w:name="Light Shading Accent 4" w:semiHidden="0" w:uiPriority="60" w:unhideWhenUsed="0"/>
-    <w:lsdException w:name="Light List Accent 4" w:semiHidden="0" w:uiPriority="61" w:unhideWhenUsed="0"/>
-    <w:lsdException w:name="Light Grid Accent 4" w:semiHidden="0" w:uiPriority="62" w:unhideWhenUsed="0"/>
-    <w:lsdException w:name="Medium Shading 1 Accent 4" w:semiHidden="0" w:uiPriority="63" w:unhideWhenUsed="0"/>
-    <w:lsdException w:name="Medium Shading 2 Accent 4" w:semiHidden="0" w:uiPriority="64" w:unhideWhenUsed="0"/>
-    <w:lsdException w:name="Medium List 1 Accent 4" w:semiHidden="0" w:uiPriority="65" w:unhideWhenUsed="0"/>
-    <w:lsdException w:name="Medium List 2 Accent 4" w:semiHidden="0" w:uiPriority="66" w:unhideWhenUsed="0"/>
-    <w:lsdException w:name="Medium Grid 1 Accent 4" w:semiHidden="0" w:uiPriority="67" w:unhideWhenUsed="0"/>
-    <w:lsdException w:name="Medium Grid 2 Accent 4" w:semiHidden="0" w:uiPriority="68" w:unhideWhenUsed="0"/>
-    <w:lsdException w:name="Medium Grid 3 Accent 4" w:semiHidden="0" w:uiPriority="69" w:unhideWhenUsed="0"/>
-    <w:lsdException w:name="Dark List Accent 4" w:semiHidden="0" w:uiPriority="70" w:unhideWhenUsed="0"/>
-    <w:lsdException w:name="Colorful Shading Accent 4" w:semiHidden="0" w:uiPriority="71" w:unhideWhenUsed="0"/>
-    <w:lsdException w:name="Colorful List Accent 4" w:semiHidden="0" w:uiPriority="72" w:unhideWhenUsed="0"/>
-    <w:lsdException w:name="Colorful Grid Accent 4" w:semiHidden="0" w:uiPriority="73" w:unhideWhenUsed="0"/>
-    <w:lsdException w:name="Light Shading Accent 5" w:semiHidden="0" w:uiPriority="60" w:unhideWhenUsed="0"/>
-    <w:lsdException w:name="Light List Accent 5" w:semiHidden="0" w:uiPriority="61" w:unhideWhenUsed="0"/>
-    <w:lsdException w:name="Light Grid Accent 5" w:semiHidden="0" w:uiPriority="62" w:unhideWhenUsed="0"/>
-    <w:lsdException w:name="Medium Shading 1 Accent 5" w:semiHidden="0" w:uiPriority="63" w:unhideWhenUsed="0"/>
-    <w:lsdException w:name="Medium Shading 2 Accent 5" w:semiHidden="0" w:uiPriority="64" w:unhideWhenUsed="0"/>
-    <w:lsdException w:name="Medium List 1 Accent 5" w:semiHidden="0" w:uiPriority="65" w:unhideWhenUsed="0"/>
-    <w:lsdException w:name="Medium List 2 Accent 5" w:semiHidden="0" w:uiPriority="66" w:unhideWhenUsed="0"/>
-    <w:lsdException w:name="Medium Grid 1 Accent 5" w:semiHidden="0" w:uiPriority="67" w:unhideWhenUsed="0"/>
-    <w:lsdException w:name="Medium Grid 2 Accent 5" w:semiHidden="0" w:uiPriority="68" w:unhideWhenUsed="0"/>
-    <w:lsdException w:name="Medium Grid 3 Accent 5" w:semiHidden="0" w:uiPriority="69" w:unhideWhenUsed="0"/>
-    <w:lsdException w:name="Dark List Accent 5" w:semiHidden="0" w:uiPriority="70" w:unhideWhenUsed="0"/>
-    <w:lsdException w:name="Colorful Shading Accent 5" w:semiHidden="0" w:uiPriority="71" w:unhideWhenUsed="0"/>
-    <w:lsdException w:name="Colorful List Accent 5" w:semiHidden="0" w:uiPriority="72" w:unhideWhenUsed="0"/>
-    <w:lsdException w:name="Colorful Grid Accent 5" w:semiHidden="0" w:uiPriority="73" w:unhideWhenUsed="0"/>
-    <w:lsdException w:name="Light Shading Accent 6" w:semiHidden="0" w:uiPriority="60" w:unhideWhenUsed="0"/>
-    <w:lsdException w:name="Light List Accent 6" w:semiHidden="0" w:uiPriority="61" w:unhideWhenUsed="0"/>
-    <w:lsdException w:name="Light Grid Accent 6" w:semiHidden="0" w:uiPriority="62" w:unhideWhenUsed="0"/>
-    <w:lsdException w:name="Medium Shading 1 Accent 6" w:semiHidden="0" w:uiPriority="63" w:unhideWhenUsed="0"/>
-    <w:lsdException w:name="Medium Shading 2 Accent 6" w:semiHidden="0" w:uiPriority="64" w:unhideWhenUsed="0"/>
-    <w:lsdException w:name="Medium List 1 Accent 6" w:semiHidden="0" w:uiPriority="65" w:unhideWhenUsed="0"/>
-    <w:lsdException w:name="Medium List 2 Accent 6" w:semiHidden="0" w:uiPriority="66" w:unhideWhenUsed="0"/>
-    <w:lsdException w:name="Medium Grid 1 Accent 6" w:semiHidden="0" w:uiPriority="67" w:unhideWhenUsed="0"/>
-    <w:lsdException w:name="Medium Grid 2 Accent 6" w:semiHidden="0" w:uiPriority="68" w:unhideWhenUsed="0"/>
-    <w:lsdException w:name="Medium Grid 3 Accent 6" w:semiHidden="0" w:uiPriority="69" w:unhideWhenUsed="0"/>
-    <w:lsdException w:name="Dark List Accent 6" w:semiHidden="0" w:uiPriority="70" w:unhideWhenUsed="0"/>
-    <w:lsdException w:name="Colorful Shading Accent 6" w:semiHidden="0" w:uiPriority="71" w:unhideWhenUsed="0"/>
-    <w:lsdException w:name="Colorful List Accent 6" w:semiHidden="0" w:uiPriority="72" w:unhideWhenUsed="0"/>
-    <w:lsdException w:name="Colorful Grid Accent 6" w:semiHidden="0" w:uiPriority="73" w:unhideWhenUsed="0"/>
-    <w:lsdException w:name="Subtle Emphasis" w:semiHidden="0" w:uiPriority="19" w:unhideWhenUsed="0" w:qFormat="1"/>
-    <w:lsdException w:name="Intense Emphasis" w:semiHidden="0" w:uiPriority="21" w:unhideWhenUsed="0" w:qFormat="1"/>
-    <w:lsdException w:name="Subtle Reference" w:semiHidden="0" w:uiPriority="31" w:unhideWhenUsed="0" w:qFormat="1"/>
-    <w:lsdException w:name="Intense Reference" w:semiHidden="0" w:uiPriority="32" w:unhideWhenUsed="0" w:qFormat="1"/>
-    <w:lsdException w:name="Book Title" w:semiHidden="0" w:uiPriority="33" w:unhideWhenUsed="0" w:qFormat="1"/>
-    <w:lsdException w:name="Bibliography" w:uiPriority="37"/>
-    <w:lsdException w:name="TOC Heading" w:uiPriority="39" w:qFormat="1"/>
-  </w:latentStyles>
-  <w:style w:type="paragraph" w:default="1" w:styleId="Normal">
-    <w:name w:val="Normal"/>
-    <w:qFormat/>
-  </w:style>
-  <w:style w:type="character" w:default="1" w:styleId="Fontepargpadro">
-    <w:name w:val="Default Paragraph Font"/>
-    <w:uiPriority w:val="1"/>
-    <w:semiHidden/>
-    <w:unhideWhenUsed/>
-  </w:style>
-  <w:style w:type="table" w:default="1" w:styleId="Tabelanormal">
-    <w:name w:val="Normal Table"/>
-    <w:uiPriority w:val="99"/>
-    <w:semiHidden/>
-    <w:unhideWhenUsed/>
-    <w:tblPr>
-      <w:tblInd w:w="0" w:type="dxa"/>
-      <w:tblCellMar>
-        <w:top w:w="0" w:type="dxa"/>
-        <w:left w:w="108" w:type="dxa"/>
-        <w:bottom w:w="0" w:type="dxa"/>
-        <w:right w:w="108" w:type="dxa"/>
-      </w:tblCellMar>
-    </w:tblPr>
-  </w:style>
-  <w:style w:type="numbering" w:default="1" w:styleId="Semlista">
-    <w:name w:val="No List"/>
-    <w:uiPriority w:val="99"/>
-    <w:semiHidden/>
-    <w:unhideWhenUsed/>
-  </w:style>
-  <w:style w:type="paragraph" w:styleId="PargrafodaLista">
-    <w:name w:val="List Paragraph"/>
-    <w:basedOn w:val="Normal"/>
-    <w:uiPriority w:val="34"/>
-    <w:qFormat/>
-    <w:rsid w:val="00AB5206"/>
-    <w:pPr>
-      <w:ind w:left="720"/>
-      <w:contextualSpacing/>
-    </w:pPr>
-  </w:style>
-</w:styles>
-</file>
-
-<file path=word/stylesWithEffects.xml><?xml version="1.0" encoding="utf-8"?>
-<w:styles xmlns:wpc="http://schemas.microsoft.com/office/word/2010/wordprocessingCanvas" xmlns:mc="http://schemas.openxmlformats.org/markup-compatibility/2006" xmlns:o="urn:schemas-microsoft-com:office:office" xmlns:r="http://schemas.openxmlformats.org/officeDocument/2006/relationships" xmlns:m="http://schemas.openxmlformats.org/officeDocument/2006/math" xmlns:v="urn:schemas-microsoft-com:vml" xmlns:wp14="http://schemas.microsoft.com/office/word/2010/wordprocessingDrawing" xmlns:wp="http://schemas.openxmlformats.org/drawingml/2006/wordprocessingDrawing" xmlns:w10="urn:schemas-microsoft-com:office:word" xmlns:w="http://schemas.openxmlformats.org/wordprocessingml/2006/main" xmlns:w14="http://schemas.microsoft.com/office/word/2010/wordml" xmlns:wpg="http://schemas.microsoft.com/office/word/2010/wordprocessingGroup" xmlns:wpi="http://schemas.microsoft.com/office/word/2010/wordprocessingInk" xmlns:wne="http://schemas.microsoft.com/office/word/2006/wordml" xmlns:wps="http://schemas.microsoft.com/office/word/2010/wordprocessingShape" mc:Ignorable="w14 wp14">
-  <w:docDefaults>
-    <w:rPrDefault>
-      <w:rPr>
-        <w:rFonts w:asciiTheme="minorHAnsi" w:eastAsiaTheme="minorHAnsi" w:hAnsiTheme="minorHAnsi" w:cstheme="minorBidi"/>
-        <w:sz w:val="22"/>
-        <w:szCs w:val="22"/>
-        <w:lang w:val="pt-BR" w:eastAsia="en-US" w:bidi="ar-SA"/>
-      </w:rPr>
-    </w:rPrDefault>
-    <w:pPrDefault>
-      <w:pPr>
-        <w:spacing w:after="160" w:line="259" w:lineRule="auto"/>
-      </w:pPr>
-    </w:pPrDefault>
-  </w:docDefaults>
-  <w:latentStyles w:defLockedState="0" w:defUIPriority="99" w:defSemiHidden="1" w:defUnhideWhenUsed="1" w:defQFormat="0" w:count="267">
-    <w:lsdException w:name="Normal" w:semiHidden="0" w:uiPriority="0" w:unhideWhenUsed="0" w:qFormat="1"/>
-    <w:lsdException w:name="heading 1" w:semiHidden="0" w:uiPriority="9" w:unhideWhenUsed="0" w:qFormat="1"/>
-    <w:lsdException w:name="heading 2" w:uiPriority="9" w:qFormat="1"/>
-    <w:lsdException w:name="heading 3" w:uiPriority="9" w:qFormat="1"/>
-    <w:lsdException w:name="heading 4" w:uiPriority="9" w:qFormat="1"/>
-    <w:lsdException w:name="heading 5" w:uiPriority="9" w:qFormat="1"/>
-    <w:lsdException w:name="heading 6" w:uiPriority="9" w:qFormat="1"/>
-    <w:lsdException w:name="heading 7" w:uiPriority="9" w:qFormat="1"/>
-    <w:lsdException w:name="heading 8" w:uiPriority="9" w:qFormat="1"/>
-    <w:lsdException w:name="heading 9" w:uiPriority="9" w:qFormat="1"/>
-    <w:lsdException w:name="toc 1" w:uiPriority="39"/>
-    <w:lsdException w:name="toc 2" w:uiPriority="39"/>
-    <w:lsdException w:name="toc 3" w:uiPriority="39"/>
-    <w:lsdException w:name="toc 4" w:uiPriority="39"/>
-    <w:lsdException w:name="toc 5" w:uiPriority="39"/>
-    <w:lsdException w:name="toc 6" w:uiPriority="39"/>
-    <w:lsdException w:name="toc 7" w:uiPriority="39"/>
-    <w:lsdException w:name="toc 8" w:uiPriority="39"/>
-    <w:lsdException w:name="toc 9" w:uiPriority="39"/>
-    <w:lsdException w:name="caption" w:uiPriority="35" w:qFormat="1"/>
-    <w:lsdException w:name="Title" w:semiHidden="0" w:uiPriority="10" w:unhideWhenUsed="0" w:qFormat="1"/>
-    <w:lsdException w:name="Default Paragraph Font" w:uiPriority="1"/>
-    <w:lsdException w:name="Subtitle" w:semiHidden="0" w:uiPriority="11" w:unhideWhenUsed="0" w:qFormat="1"/>
-    <w:lsdException w:name="Strong" w:semiHidden="0" w:uiPriority="22" w:unhideWhenUsed="0" w:qFormat="1"/>
-    <w:lsdException w:name="Emphasis" w:semiHidden="0" w:uiPriority="20" w:unhideWhenUsed="0" w:qFormat="1"/>
-    <w:lsdException w:name="Table Grid" w:semiHidden="0" w:uiPriority="39" w:unhideWhenUsed="0"/>
-    <w:lsdException w:name="Placeholder Text" w:unhideWhenUsed="0"/>
-    <w:lsdException w:name="No Spacing" w:semiHidden="0" w:uiPriority="1" w:unhideWhenUsed="0" w:qFormat="1"/>
-    <w:lsdException w:name="Light Shading" w:semiHidden="0" w:uiPriority="60" w:unhideWhenUsed="0"/>
-    <w:lsdException w:name="Light List" w:semiHidden="0" w:uiPriority="61" w:unhideWhenUsed="0"/>
-    <w:lsdException w:name="Light Grid" w:semiHidden="0" w:uiPriority="62" w:unhideWhenUsed="0"/>
-    <w:lsdException w:name="Medium Shading 1" w:semiHidden="0" w:uiPriority="63" w:unhideWhenUsed="0"/>
-    <w:lsdException w:name="Medium Shading 2" w:semiHidden="0" w:uiPriority="64" w:unhideWhenUsed="0"/>
-    <w:lsdException w:name="Medium List 1" w:semiHidden="0" w:uiPriority="65" w:unhideWhenUsed="0"/>
-    <w:lsdException w:name="Medium List 2" w:semiHidden="0" w:uiPriority="66" w:unhideWhenUsed="0"/>
-    <w:lsdException w:name="Medium Grid 1" w:semiHidden="0" w:uiPriority="67" w:unhideWhenUsed="0"/>
-    <w:lsdException w:name="Medium Grid 2" w:semiHidden="0" w:uiPriority="68" w:unhideWhenUsed="0"/>
-    <w:lsdException w:name="Medium Grid 3" w:semiHidden="0" w:uiPriority="69" w:unhideWhenUsed="0"/>
-    <w:lsdException w:name="Dark List" w:semiHidden="0" w:uiPriority="70" w:unhideWhenUsed="0"/>
-    <w:lsdException w:name="Colorful Shading" w:semiHidden="0" w:uiPriority="71" w:unhideWhenUsed="0"/>
-    <w:lsdException w:name="Colorful List" w:semiHidden="0" w:uiPriority="72" w:unhideWhenUsed="0"/>
-    <w:lsdException w:name="Colorful Grid" w:semiHidden="0" w:uiPriority="73" w:unhideWhenUsed="0"/>
-    <w:lsdException w:name="Light Shading Accent 1" w:semiHidden="0" w:uiPriority="60" w:unhideWhenUsed="0"/>
-    <w:lsdException w:name="Light List Accent 1" w:semiHidden="0" w:uiPriority="61" w:unhideWhenUsed="0"/>
-    <w:lsdException w:name="Light Grid Accent 1" w:semiHidden="0" w:uiPriority="62" w:unhideWhenUsed="0"/>
-    <w:lsdException w:name="Medium Shading 1 Accent 1" w:semiHidden="0" w:uiPriority="63" w:unhideWhenUsed="0"/>
-    <w:lsdException w:name="Medium Shading 2 Accent 1" w:semiHidden="0" w:uiPriority="64" w:unhideWhenUsed="0"/>
-    <w:lsdException w:name="Medium List 1 Accent 1" w:semiHidden="0" w:uiPriority="65" w:unhideWhenUsed="0"/>
-    <w:lsdException w:name="Revision" w:unhideWhenUsed="0"/>
-    <w:lsdException w:name="List Paragraph" w:semiHidden="0" w:uiPriority="34" w:unhideWhenUsed="0" w:qFormat="1"/>
-    <w:lsdException w:name="Quote" w:semiHidden="0" w:uiPriority="29" w:unhideWhenUsed="0" w:qFormat="1"/>
-    <w:lsdException w:name="Intense Quote" w:semiHidden="0" w:uiPriority="30" w:unhideWhenUsed="0" w:qFormat="1"/>
-    <w:lsdException w:name="Medium List 2 Accent 1" w:semiHidden="0" w:uiPriority="66" w:unhideWhenUsed="0"/>
-    <w:lsdException w:name="Medium Grid 1 Accent 1" w:semiHidden="0" w:uiPriority="67" w:unhideWhenUsed="0"/>
-    <w:lsdException w:name="Medium Grid 2 Accent 1" w:semiHidden="0" w:uiPriority="68" w:unhideWhenUsed="0"/>
-    <w:lsdException w:name="Medium Grid 3 Accent 1" w:semiHidden="0" w:uiPriority="69" w:unhideWhenUsed="0"/>
-    <w:lsdException w:name="Dark List Accent 1" w:semiHidden="0" w:uiPriority="70" w:unhideWhenUsed="0"/>
-    <w:lsdException w:name="Colorful Shading Accent 1" w:semiHidden="0" w:uiPriority="71" w:unhideWhenUsed="0"/>
-    <w:lsdException w:name="Colorful List Accent 1" w:semiHidden="0" w:uiPriority="72" w:unhideWhenUsed="0"/>
-    <w:lsdException w:name="Colorful Grid Accent 1" w:semiHidden="0" w:uiPriority="73" w:unhideWhenUsed="0"/>
-    <w:lsdException w:name="Light Shading Accent 2" w:semiHidden="0" w:uiPriority="60" w:unhideWhenUsed="0"/>
-    <w:lsdException w:name="Light List Accent 2" w:semiHidden="0" w:uiPriority="61" w:unhideWhenUsed="0"/>
-    <w:lsdException w:name="Light Grid Accent 2" w:semiHidden="0" w:uiPriority="62" w:unhideWhenUsed="0"/>
-    <w:lsdException w:name="Medium Shading 1 Accent 2" w:semiHidden="0" w:uiPriority="63" w:unhideWhenUsed="0"/>
-    <w:lsdException w:name="Medium Shading 2 Accent 2" w:semiHidden="0" w:uiPriority="64" w:unhideWhenUsed="0"/>
-    <w:lsdException w:name="Medium List 1 Accent 2" w:semiHidden="0" w:uiPriority="65" w:unhideWhenUsed="0"/>
-    <w:lsdException w:name="Medium List 2 Accent 2" w:semiHidden="0" w:uiPriority="66" w:unhideWhenUsed="0"/>
-    <w:lsdException w:name="Medium Grid 1 Accent 2" w:semiHidden="0" w:uiPriority="67" w:unhideWhenUsed="0"/>
-    <w:lsdException w:name="Medium Grid 2 Accent 2" w:semiHidden="0" w:uiPriority="68" w:unhideWhenUsed="0"/>
-    <w:lsdException w:name="Medium Grid 3 Accent 2" w:semiHidden="0" w:uiPriority="69" w:unhideWhenUsed="0"/>
-    <w:lsdException w:name="Dark List Accent 2" w:semiHidden="0" w:uiPriority="70" w:unhideWhenUsed="0"/>
-    <w:lsdException w:name="Colorful Shading Accent 2" w:semiHidden="0" w:uiPriority="71" w:unhideWhenUsed="0"/>
-    <w:lsdException w:name="Colorful List Accent 2" w:semiHidden="0" w:uiPriority="72" w:unhideWhenUsed="0"/>
-    <w:lsdException w:name="Colorful Grid Accent 2" w:semiHidden="0" w:uiPriority="73" w:unhideWhenUsed="0"/>
-    <w:lsdException w:name="Light Shading Accent 3" w:semiHidden="0" w:uiPriority="60" w:unhideWhenUsed="0"/>
-    <w:lsdException w:name="Light List Accent 3" w:semiHidden="0" w:uiPriority="61" w:unhideWhenUsed="0"/>
-    <w:lsdException w:name="Light Grid Accent 3" w:semiHidden="0" w:uiPriority="62" w:unhideWhenUsed="0"/>
-    <w:lsdException w:name="Medium Shading 1 Accent 3" w:semiHidden="0" w:uiPriority="63" w:unhideWhenUsed="0"/>
-    <w:lsdException w:name="Medium Shading 2 Accent 3" w:semiHidden="0" w:uiPriority="64" w:unhideWhenUsed="0"/>
-    <w:lsdException w:name="Medium List 1 Accent 3" w:semiHidden="0" w:uiPriority="65" w:unhideWhenUsed="0"/>
-    <w:lsdException w:name="Medium List 2 Accent 3" w:semiHidden="0" w:uiPriority="66" w:unhideWhenUsed="0"/>
-    <w:lsdException w:name="Medium Grid 1 Accent 3" w:semiHidden="0" w:uiPriority="67" w:unhideWhenUsed="0"/>
-    <w:lsdException w:name="Medium Grid 2 Accent 3" w:semiHidden="0" w:uiPriority="68" w:unhideWhenUsed="0"/>
-    <w:lsdException w:name="Medium Grid 3 Accent 3" w:semiHidden="0" w:uiPriority="69" w:unhideWhenUsed="0"/>
-    <w:lsdException w:name="Dark List Accent 3" w:semiHidden="0" w:uiPriority="70" w:unhideWhenUsed="0"/>
-    <w:lsdException w:name="Colorful Shading Accent 3" w:semiHidden="0" w:uiPriority="71" w:unhideWhenUsed="0"/>
-    <w:lsdException w:name="Colorful List Accent 3" w:semiHidden="0" w:uiPriority="72" w:unhideWhenUsed="0"/>
-    <w:lsdException w:name="Colorful Grid Accent 3" w:semiHidden="0" w:uiPriority="73" w:unhideWhenUsed="0"/>
-    <w:lsdException w:name="Light Shading Accent 4" w:semiHidden="0" w:uiPriority="60" w:unhideWhenUsed="0"/>
-    <w:lsdException w:name="Light List Accent 4" w:semiHidden="0" w:uiPriority="61" w:unhideWhenUsed="0"/>
-    <w:lsdException w:name="Light Grid Accent 4" w:semiHidden="0" w:uiPriority="62" w:unhideWhenUsed="0"/>
-    <w:lsdException w:name="Medium Shading 1 Accent 4" w:semiHidden="0" w:uiPriority="63" w:unhideWhenUsed="0"/>
-    <w:lsdException w:name="Medium Shading 2 Accent 4" w:semiHidden="0" w:uiPriority="64" w:unhideWhenUsed="0"/>
-    <w:lsdException w:name="Medium List 1 Accent 4" w:semiHidden="0" w:uiPriority="65" w:unhideWhenUsed="0"/>
-    <w:lsdException w:name="Medium List 2 Accent 4" w:semiHidden="0" w:uiPriority="66" w:unhideWhenUsed="0"/>
-    <w:lsdException w:name="Medium Grid 1 Accent 4" w:semiHidden="0" w:uiPriority="67" w:unhideWhenUsed="0"/>
-    <w:lsdException w:name="Medium Grid 2 Accent 4" w:semiHidden="0" w:uiPriority="68" w:unhideWhenUsed="0"/>
-    <w:lsdException w:name="Medium Grid 3 Accent 4" w:semiHidden="0" w:uiPriority="69" w:unhideWhenUsed="0"/>
-    <w:lsdException w:name="Dark List Accent 4" w:semiHidden="0" w:uiPriority="70" w:unhideWhenUsed="0"/>
-    <w:lsdException w:name="Colorful Shading Accent 4" w:semiHidden="0" w:uiPriority="71" w:unhideWhenUsed="0"/>
-    <w:lsdException w:name="Colorful List Accent 4" w:semiHidden="0" w:uiPriority="72" w:unhideWhenUsed="0"/>
-    <w:lsdException w:name="Colorful Grid Accent 4" w:semiHidden="0" w:uiPriority="73" w:unhideWhenUsed="0"/>
-    <w:lsdException w:name="Light Shading Accent 5" w:semiHidden="0" w:uiPriority="60" w:unhideWhenUsed="0"/>
-    <w:lsdException w:name="Light List Accent 5" w:semiHidden="0" w:uiPriority="61" w:unhideWhenUsed="0"/>
-    <w:lsdException w:name="Light Grid Accent 5" w:semiHidden="0" w:uiPriority="62" w:unhideWhenUsed="0"/>
-    <w:lsdException w:name="Medium Shading 1 Accent 5" w:semiHidden="0" w:uiPriority="63" w:unhideWhenUsed="0"/>
-    <w:lsdException w:name="Medium Shading 2 Accent 5" w:semiHidden="0" w:uiPriority="64" w:unhideWhenUsed="0"/>
-    <w:lsdException w:name="Medium List 1 Accent 5" w:semiHidden="0" w:uiPriority="65" w:unhideWhenUsed="0"/>
-    <w:lsdException w:name="Medium List 2 Accent 5" w:semiHidden="0" w:uiPriority="66" w:unhideWhenUsed="0"/>
-    <w:lsdException w:name="Medium Grid 1 Accent 5" w:semiHidden="0" w:uiPriority="67" w:unhideWhenUsed="0"/>
-    <w:lsdException w:name="Medium Grid 2 Accent 5" w:semiHidden="0" w:uiPriority="68" w:unhideWhenUsed="0"/>
-    <w:lsdException w:name="Medium Grid 3 Accent 5" w:semiHidden="0" w:uiPriority="69" w:unhideWhenUsed="0"/>
-    <w:lsdException w:name="Dark List Accent 5" w:semiHidden="0" w:uiPriority="70" w:unhideWhenUsed="0"/>
-    <w:lsdException w:name="Colorful Shading Accent 5" w:semiHidden="0" w:uiPriority="71" w:unhideWhenUsed="0"/>
-    <w:lsdException w:name="Colorful List Accent 5" w:semiHidden="0" w:uiPriority="72" w:unhideWhenUsed="0"/>
-    <w:lsdException w:name="Colorful Grid Accent 5" w:semiHidden="0" w:uiPriority="73" w:unhideWhenUsed="0"/>
-    <w:lsdException w:name="Light Shading Accent 6" w:semiHidden="0" w:uiPriority="60" w:unhideWhenUsed="0"/>
-    <w:lsdException w:name="Light List Accent 6" w:semiHidden="0" w:uiPriority="61" w:unhideWhenUsed="0"/>
-    <w:lsdException w:name="Light Grid Accent 6" w:semiHidden="0" w:uiPriority="62" w:unhideWhenUsed="0"/>
-    <w:lsdException w:name="Medium Shading 1 Accent 6" w:semiHidden="0" w:uiPriority="63" w:unhideWhenUsed="0"/>
-    <w:lsdException w:name="Medium Shading 2 Accent 6" w:semiHidden="0" w:uiPriority="64" w:unhideWhenUsed="0"/>
-    <w:lsdException w:name="Medium List 1 Accent 6" w:semiHidden="0" w:uiPriority="65" w:unhideWhenUsed="0"/>
-    <w:lsdException w:name="Medium List 2 Accent 6" w:semiHidden="0" w:uiPriority="66" w:unhideWhenUsed="0"/>
-    <w:lsdException w:name="Medium Grid 1 Accent 6" w:semiHidden="0" w:uiPriority="67" w:unhideWhenUsed="0"/>
-    <w:lsdException w:name="Medium Grid 2 Accent 6" w:semiHidden="0" w:uiPriority="68" w:unhideWhenUsed="0"/>
-    <w:lsdException w:name="Medium Grid 3 Accent 6" w:semiHidden="0" w:uiPriority="69" w:unhideWhenUsed="0"/>
-    <w:lsdException w:name="Dark List Accent 6" w:semiHidden="0" w:uiPriority="70" w:unhideWhenUsed="0"/>
-    <w:lsdException w:name="Colorful Shading Accent 6" w:semiHidden="0" w:uiPriority="71" w:unhideWhenUsed="0"/>
-    <w:lsdException w:name="Colorful List Accent 6" w:semiHidden="0" w:uiPriority="72" w:unhideWhenUsed="0"/>
-    <w:lsdException w:name="Colorful Grid Accent 6" w:semiHidden="0" w:uiPriority="73" w:unhideWhenUsed="0"/>
-    <w:lsdException w:name="Subtle Emphasis" w:semiHidden="0" w:uiPriority="19" w:unhideWhenUsed="0" w:qFormat="1"/>
-    <w:lsdException w:name="Intense Emphasis" w:semiHidden="0" w:uiPriority="21" w:unhideWhenUsed="0" w:qFormat="1"/>
-    <w:lsdException w:name="Subtle Reference" w:semiHidden="0" w:uiPriority="31" w:unhideWhenUsed="0" w:qFormat="1"/>
-    <w:lsdException w:name="Intense Reference" w:semiHidden="0" w:uiPriority="32" w:unhideWhenUsed="0" w:qFormat="1"/>
-    <w:lsdException w:name="Book Title" w:semiHidden="0" w:uiPriority="33" w:unhideWhenUsed="0" w:qFormat="1"/>
-    <w:lsdException w:name="Bibliography" w:uiPriority="37"/>
-    <w:lsdException w:name="TOC Heading" w:uiPriority="39" w:qFormat="1"/>
+  <w:latentStyles w:defLockedState="0" w:defUIPriority="99" w:defSemiHidden="0" w:defUnhideWhenUsed="0" w:defQFormat="0" w:count="371">
+    <w:lsdException w:name="Normal" w:uiPriority="0" w:qFormat="1"/>
+    <w:lsdException w:name="heading 1" w:uiPriority="9" w:qFormat="1"/>
+    <w:lsdException w:name="heading 2" w:semiHidden="1" w:uiPriority="9" w:unhideWhenUsed="1" w:qFormat="1"/>
+    <w:lsdException w:name="heading 3" w:semiHidden="1" w:uiPriority="9" w:unhideWhenUsed="1" w:qFormat="1"/>
+    <w:lsdException w:name="heading 4" w:semiHidden="1" w:uiPriority="9" w:unhideWhenUsed="1" w:qFormat="1"/>
+    <w:lsdException w:name="heading 5" w:semiHidden="1" w:uiPriority="9" w:unhideWhenUsed="1" w:qFormat="1"/>
+    <w:lsdException w:name="heading 6" w:semiHidden="1" w:uiPriority="9" w:unhideWhenUsed="1" w:qFormat="1"/>
+    <w:lsdException w:name="heading 7" w:semiHidden="1" w:uiPriority="9" w:unhideWhenUsed="1" w:qFormat="1"/>
+    <w:lsdException w:name="heading 8" w:semiHidden="1" w:uiPriority="9" w:unhideWhenUsed="1" w:qFormat="1"/>
+    <w:lsdException w:name="heading 9" w:semiHidden="1" w:uiPriority="9" w:unhideWhenUsed="1" w:qFormat="1"/>
+    <w:lsdException w:name="index 1" w:semiHidden="1" w:unhideWhenUsed="1"/>
+    <w:lsdException w:name="index 2" w:semiHidden="1" w:unhideWhenUsed="1"/>
+    <w:lsdException w:name="index 3" w:semiHidden="1" w:unhideWhenUsed="1"/>
+    <w:lsdException w:name="index 4" w:semiHidden="1" w:unhideWhenUsed="1"/>
+    <w:lsdException w:name="index 5" w:semiHidden="1" w:unhideWhenUsed="1"/>
+    <w:lsdException w:name="index 6" w:semiHidden="1" w:unhideWhenUsed="1"/>
+    <w:lsdException w:name="index 7" w:semiHidden="1" w:unhideWhenUsed="1"/>
+    <w:lsdException w:name="index 8" w:semiHidden="1" w:unhideWhenUsed="1"/>
+    <w:lsdException w:name="index 9" w:semiHidden="1" w:unhideWhenUsed="1"/>
+    <w:lsdException w:name="toc 1" w:semiHidden="1" w:uiPriority="39" w:unhideWhenUsed="1"/>
+    <w:lsdException w:name="toc 2" w:semiHidden="1" w:uiPriority="39" w:unhideWhenUsed="1"/>
+    <w:lsdException w:name="toc 3" w:semiHidden="1" w:uiPriority="39" w:unhideWhenUsed="1"/>
+    <w:lsdException w:name="toc 4" w:semiHidden="1" w:uiPriority="39" w:unhideWhenUsed="1"/>
+    <w:lsdException w:name="toc 5" w:semiHidden="1" w:uiPriority="39" w:unhideWhenUsed="1"/>
+    <w:lsdException w:name="toc 6" w:semiHidden="1" w:uiPriority="39" w:unhideWhenUsed="1"/>
+    <w:lsdException w:name="toc 7" w:semiHidden="1" w:uiPriority="39" w:unhideWhenUsed="1"/>
+    <w:lsdException w:name="toc 8" w:semiHidden="1" w:uiPriority="39" w:unhideWhenUsed="1"/>
+    <w:lsdException w:name="toc 9" w:semiHidden="1" w:uiPriority="39" w:unhideWhenUsed="1"/>
+    <w:lsdException w:name="Normal Indent" w:semiHidden="1" w:unhideWhenUsed="1"/>
+    <w:lsdException w:name="footnote text" w:semiHidden="1" w:unhideWhenUsed="1"/>
+    <w:lsdException w:name="annotation text" w:semiHidden="1" w:unhideWhenUsed="1"/>
+    <w:lsdException w:name="header" w:semiHidden="1" w:unhideWhenUsed="1"/>
+    <w:lsdException w:name="footer" w:semiHidden="1" w:unhideWhenUsed="1"/>
+    <w:lsdException w:name="index heading" w:semiHidden="1" w:unhideWhenUsed="1"/>
+    <w:lsdException w:name="caption" w:semiHidden="1" w:uiPriority="35" w:unhideWhenUsed="1" w:qFormat="1"/>
+    <w:lsdException w:name="table of figures" w:semiHidden="1" w:unhideWhenUsed="1"/>
+    <w:lsdException w:name="envelope address" w:semiHidden="1" w:unhideWhenUsed="1"/>
+    <w:lsdException w:name="envelope return" w:semiHidden="1" w:unhideWhenUsed="1"/>
+    <w:lsdException w:name="footnote reference" w:semiHidden="1" w:unhideWhenUsed="1"/>
+    <w:lsdException w:name="annotation reference" w:semiHidden="1" w:unhideWhenUsed="1"/>
+    <w:lsdException w:name="line number" w:semiHidden="1" w:unhideWhenUsed="1"/>
+    <w:lsdException w:name="page number" w:semiHidden="1" w:unhideWhenUsed="1"/>
+    <w:lsdException w:name="endnote reference" w:semiHidden="1" w:unhideWhenUsed="1"/>
+    <w:lsdException w:name="endnote text" w:semiHidden="1" w:unhideWhenUsed="1"/>
+    <w:lsdException w:name="table of authorities" w:semiHidden="1" w:unhideWhenUsed="1"/>
+    <w:lsdException w:name="macro" w:semiHidden="1" w:unhideWhenUsed="1"/>
+    <w:lsdException w:name="toa heading" w:semiHidden="1" w:unhideWhenUsed="1"/>
+    <w:lsdException w:name="List" w:semiHidden="1" w:unhideWhenUsed="1"/>
+    <w:lsdException w:name="List Bullet" w:semiHidden="1" w:unhideWhenUsed="1"/>
+    <w:lsdException w:name="List Number" w:semiHidden="1" w:unhideWhenUsed="1"/>
+    <w:lsdException w:name="List 2" w:semiHidden="1" w:unhideWhenUsed="1"/>
+    <w:lsdException w:name="List 3" w:semiHidden="1" w:unhideWhenUsed="1"/>
+    <w:lsdException w:name="List 4" w:semiHidden="1" w:unhideWhenUsed="1"/>
+    <w:lsdException w:name="List 5" w:semiHidden="1" w:unhideWhenUsed="1"/>
+    <w:lsdException w:name="List Bullet 2" w:semiHidden="1" w:unhideWhenUsed="1"/>
+    <w:lsdException w:name="List Bullet 3" w:semiHidden="1" w:unhideWhenUsed="1"/>
+    <w:lsdException w:name="List Bullet 4" w:semiHidden="1" w:unhideWhenUsed="1"/>
+    <w:lsdException w:name="List Bullet 5" w:semiHidden="1" w:unhideWhenUsed="1"/>
+    <w:lsdException w:name="List Number 2" w:semiHidden="1" w:unhideWhenUsed="1"/>
+    <w:lsdException w:name="List Number 3" w:semiHidden="1" w:unhideWhenUsed="1"/>
+    <w:lsdException w:name="List Number 4" w:semiHidden="1" w:unhideWhenUsed="1"/>
+    <w:lsdException w:name="List Number 5" w:semiHidden="1" w:unhideWhenUsed="1"/>
+    <w:lsdException w:name="Title" w:uiPriority="10" w:qFormat="1"/>
+    <w:lsdException w:name="Closing" w:semiHidden="1" w:unhideWhenUsed="1"/>
+    <w:lsdException w:name="Signature" w:semiHidden="1" w:unhideWhenUsed="1"/>
+    <w:lsdException w:name="Default Paragraph Font" w:semiHidden="1" w:uiPriority="1" w:unhideWhenUsed="1"/>
+    <w:lsdException w:name="Body Text" w:semiHidden="1" w:unhideWhenUsed="1"/>
+    <w:lsdException w:name="Body Text Indent" w:semiHidden="1" w:unhideWhenUsed="1"/>
+    <w:lsdException w:name="List Continue" w:semiHidden="1" w:unhideWhenUsed="1"/>
+    <w:lsdException w:name="List Continue 2" w:semiHidden="1" w:unhideWhenUsed="1"/>
+    <w:lsdException w:name="List Continue 3" w:semiHidden="1" w:unhideWhenUsed="1"/>
+    <w:lsdException w:name="List Continue 4" w:semiHidden="1" w:unhideWhenUsed="1"/>
+    <w:lsdException w:name="List Continue 5" w:semiHidden="1" w:unhideWhenUsed="1"/>
+    <w:lsdException w:name="Message Header" w:semiHidden="1" w:unhideWhenUsed="1"/>
+    <w:lsdException w:name="Subtitle" w:uiPriority="11" w:qFormat="1"/>
+    <w:lsdException w:name="Salutation" w:semiHidden="1" w:unhideWhenUsed="1"/>
+    <w:lsdException w:name="Date" w:semiHidden="1" w:unhideWhenUsed="1"/>
+    <w:lsdException w:name="Body Text First Indent" w:semiHidden="1" w:unhideWhenUsed="1"/>
+    <w:lsdException w:name="Body Text First Indent 2" w:semiHidden="1" w:unhideWhenUsed="1"/>
+    <w:lsdException w:name="Note Heading" w:semiHidden="1" w:unhideWhenUsed="1"/>
+    <w:lsdException w:name="Body Text 2" w:semiHidden="1" w:unhideWhenUsed="1"/>
+    <w:lsdException w:name="Body Text 3" w:semiHidden="1" w:unhideWhenUsed="1"/>
+    <w:lsdException w:name="Body Text Indent 2" w:semiHidden="1" w:unhideWhenUsed="1"/>
+    <w:lsdException w:name="Body Text Indent 3" w:semiHidden="1" w:unhideWhenUsed="1"/>
+    <w:lsdException w:name="Block Text" w:semiHidden="1" w:unhideWhenUsed="1"/>
+    <w:lsdException w:name="Hyperlink" w:semiHidden="1" w:unhideWhenUsed="1"/>
+    <w:lsdException w:name="FollowedHyperlink" w:semiHidden="1" w:unhideWhenUsed="1"/>
+    <w:lsdException w:name="Strong" w:uiPriority="22" w:qFormat="1"/>
+    <w:lsdException w:name="Emphasis" w:uiPriority="20" w:qFormat="1"/>
+    <w:lsdException w:name="Document Map" w:semiHidden="1" w:unhideWhenUsed="1"/>
+    <w:lsdException w:name="Plain Text" w:semiHidden="1" w:unhideWhenUsed="1"/>
+    <w:lsdException w:name="E-mail Signature" w:semiHidden="1" w:unhideWhenUsed="1"/>
+    <w:lsdException w:name="HTML Top of Form" w:semiHidden="1" w:unhideWhenUsed="1"/>
+    <w:lsdException w:name="HTML Bottom of Form" w:semiHidden="1" w:unhideWhenUsed="1"/>
+    <w:lsdException w:name="Normal (Web)" w:semiHidden="1" w:unhideWhenUsed="1"/>
+    <w:lsdException w:name="HTML Acronym" w:semiHidden="1" w:unhideWhenUsed="1"/>
+    <w:lsdException w:name="HTML Address" w:semiHidden="1" w:unhideWhenUsed="1"/>
+    <w:lsdException w:name="HTML Cite" w:semiHidden="1" w:unhideWhenUsed="1"/>
+    <w:lsdException w:name="HTML Code" w:semiHidden="1" w:unhideWhenUsed="1"/>
+    <w:lsdException w:name="HTML Definition" w:semiHidden="1" w:unhideWhenUsed="1"/>
+    <w:lsdException w:name="HTML Keyboard" w:semiHidden="1" w:unhideWhenUsed="1"/>
+    <w:lsdException w:name="HTML Preformatted" w:semiHidden="1" w:unhideWhenUsed="1"/>
+    <w:lsdException w:name="HTML Sample" w:semiHidden="1" w:unhideWhenUsed="1"/>
+    <w:lsdException w:name="HTML Typewriter" w:semiHidden="1" w:unhideWhenUsed="1"/>
+    <w:lsdException w:name="HTML Variable" w:semiHidden="1" w:unhideWhenUsed="1"/>
+    <w:lsdException w:name="Normal Table" w:semiHidden="1" w:unhideWhenUsed="1"/>
+    <w:lsdException w:name="annotation subject" w:semiHidden="1" w:unhideWhenUsed="1"/>
+    <w:lsdException w:name="No List" w:semiHidden="1" w:unhideWhenUsed="1"/>
+    <w:lsdException w:name="Outline List 1" w:semiHidden="1" w:unhideWhenUsed="1"/>
+    <w:lsdException w:name="Outline List 2" w:semiHidden="1" w:unhideWhenUsed="1"/>
+    <w:lsdException w:name="Outline List 3" w:semiHidden="1" w:unhideWhenUsed="1"/>
+    <w:lsdException w:name="Table Simple 1" w:semiHidden="1" w:unhideWhenUsed="1"/>
+    <w:lsdException w:name="Table Simple 2" w:semiHidden="1" w:unhideWhenUsed="1"/>
+    <w:lsdException w:name="Table Simple 3" w:semiHidden="1" w:unhideWhenUsed="1"/>
+    <w:lsdException w:name="Table Classic 1" w:semiHidden="1" w:unhideWhenUsed="1"/>
+    <w:lsdException w:name="Table Classic 2" w:semiHidden="1" w:unhideWhenUsed="1"/>
+    <w:lsdException w:name="Table Classic 3" w:semiHidden="1" w:unhideWhenUsed="1"/>
+    <w:lsdException w:name="Table Classic 4" w:semiHidden="1" w:unhideWhenUsed="1"/>
+    <w:lsdException w:name="Table Colorful 1" w:semiHidden="1" w:unhideWhenUsed="1"/>
+    <w:lsdException w:name="Table Colorful 2" w:semiHidden="1" w:unhideWhenUsed="1"/>
+    <w:lsdException w:name="Table Colorful 3" w:semiHidden="1" w:unhideWhenUsed="1"/>
+    <w:lsdException w:name="Table Columns 1" w:semiHidden="1" w:unhideWhenUsed="1"/>
+    <w:lsdException w:name="Table Columns 2" w:semiHidden="1" w:unhideWhenUsed="1"/>
+    <w:lsdException w:name="Table Columns 3" w:semiHidden="1" w:unhideWhenUsed="1"/>
+    <w:lsdException w:name="Table Columns 4" w:semiHidden="1" w:unhideWhenUsed="1"/>
+    <w:lsdException w:name="Table Columns 5" w:semiHidden="1" w:unhideWhenUsed="1"/>
+    <w:lsdException w:name="Table Grid 1" w:semiHidden="1" w:unhideWhenUsed="1"/>
+    <w:lsdException w:name="Table Grid 2" w:semiHidden="1" w:unhideWhenUsed="1"/>
+    <w:lsdException w:name="Table Grid 3" w:semiHidden="1" w:unhideWhenUsed="1"/>
+    <w:lsdException w:name="Table Grid 4" w:semiHidden="1" w:unhideWhenUsed="1"/>
+    <w:lsdException w:name="Table Grid 5" w:semiHidden="1" w:unhideWhenUsed="1"/>
+    <w:lsdException w:name="Table Grid 6" w:semiHidden="1" w:unhideWhenUsed="1"/>
+    <w:lsdException w:name="Table Grid 7" w:semiHidden="1" w:unhideWhenUsed="1"/>
+    <w:lsdException w:name="Table Grid 8" w:semiHidden="1" w:unhideWhenUsed="1"/>
+    <w:lsdException w:name="Table List 1" w:semiHidden="1" w:unhideWhenUsed="1"/>
+    <w:lsdException w:name="Table List 2" w:semiHidden="1" w:unhideWhenUsed="1"/>
+    <w:lsdException w:name="Table List 3" w:semiHidden="1" w:unhideWhenUsed="1"/>
+    <w:lsdException w:name="Table List 4" w:semiHidden="1" w:unhideWhenUsed="1"/>
+    <w:lsdException w:name="Table List 5" w:semiHidden="1" w:unhideWhenUsed="1"/>
+    <w:lsdException w:name="Table List 6" w:semiHidden="1" w:unhideWhenUsed="1"/>
+    <w:lsdException w:name="Table List 7" w:semiHidden="1" w:unhideWhenUsed="1"/>
+    <w:lsdException w:name="Table List 8" w:semiHidden="1" w:unhideWhenUsed="1"/>
+    <w:lsdException w:name="Table 3D effects 1" w:semiHidden="1" w:unhideWhenUsed="1"/>
+    <w:lsdException w:name="Table 3D effects 2" w:semiHidden="1" w:unhideWhenUsed="1"/>
+    <w:lsdException w:name="Table 3D effects 3" w:semiHidden="1" w:unhideWhenUsed="1"/>
+    <w:lsdException w:name="Table Contemporary" w:semiHidden="1" w:unhideWhenUsed="1"/>
+    <w:lsdException w:name="Table Elegant" w:semiHidden="1" w:unhideWhenUsed="1"/>
+    <w:lsdException w:name="Table Professional" w:semiHidden="1" w:unhideWhenUsed="1"/>
+    <w:lsdException w:name="Table Subtle 1" w:semiHidden="1" w:unhideWhenUsed="1"/>
+    <w:lsdException w:name="Table Subtle 2" w:semiHidden="1" w:unhideWhenUsed="1"/>
+    <w:lsdException w:name="Table Web 1" w:semiHidden="1" w:unhideWhenUsed="1"/>
+    <w:lsdException w:name="Table Web 2" w:semiHidden="1" w:unhideWhenUsed="1"/>
+    <w:lsdException w:name="Table Web 3" w:semiHidden="1" w:unhideWhenUsed="1"/>
+    <w:lsdException w:name="Balloon Text" w:semiHidden="1" w:unhideWhenUsed="1"/>
+    <w:lsdException w:name="Table Grid" w:uiPriority="39"/>
+    <w:lsdException w:name="Table Theme" w:semiHidden="1" w:unhideWhenUsed="1"/>
+    <w:lsdException w:name="Placeholder Text" w:semiHidden="1"/>
+    <w:lsdException w:name="No Spacing" w:uiPriority="1" w:qFormat="1"/>
+    <w:lsdException w:name="Light Shading" w:uiPriority="60"/>
+    <w:lsdException w:name="Light List" w:uiPriority="61"/>
+    <w:lsdException w:name="Light Grid" w:uiPriority="62"/>
+    <w:lsdException w:name="Medium Shading 1" w:uiPriority="63"/>
+    <w:lsdException w:name="Medium Shading 2" w:uiPriority="64"/>
+    <w:lsdException w:name="Medium List 1" w:uiPriority="65"/>
+    <w:lsdException w:name="Medium List 2" w:uiPriority="66"/>
+    <w:lsdException w:name="Medium Grid 1" w:uiPriority="67"/>
+    <w:lsdException w:name="Medium Grid 2" w:uiPriority="68"/>
+    <w:lsdException w:name="Medium Grid 3" w:uiPriority="69"/>
+    <w:lsdException w:name="Dark List" w:uiPriority="70"/>
+    <w:lsdException w:name="Colorful Shading" w:uiPriority="71"/>
+    <w:lsdException w:name="Colorful List" w:uiPriority="72"/>
+    <w:lsdException w:name="Colorful Grid" w:uiPriority="73"/>
+    <w:lsdException w:name="Light Shading Accent 1" w:uiPriority="60"/>
+    <w:lsdException w:name="Light List Accent 1" w:uiPriority="61"/>
+    <w:lsdException w:name="Light Grid Accent 1" w:uiPriority="62"/>
+    <w:lsdException w:name="Medium Shading 1 Accent 1" w:uiPriority="63"/>
+    <w:lsdException w:name="Medium Shading 2 Accent 1" w:uiPriority="64"/>
+    <w:lsdException w:name="Medium List 1 Accent 1" w:uiPriority="65"/>
+    <w:lsdException w:name="Revision" w:semiHidden="1"/>
+    <w:lsdException w:name="List Paragraph" w:uiPriority="34" w:qFormat="1"/>
+    <w:lsdException w:name="Quote" w:uiPriority="29" w:qFormat="1"/>
+    <w:lsdException w:name="Intense Quote" w:uiPriority="30" w:qFormat="1"/>
+    <w:lsdException w:name="Medium List 2 Accent 1" w:uiPriority="66"/>
+    <w:lsdException w:name="Medium Grid 1 Accent 1" w:uiPriority="67"/>
+    <w:lsdException w:name="Medium Grid 2 Accent 1" w:uiPriority="68"/>
+    <w:lsdException w:name="Medium Grid 3 Accent 1" w:uiPriority="69"/>
+    <w:lsdException w:name="Dark List Accent 1" w:uiPriority="70"/>
+    <w:lsdException w:name="Colorful Shading Accent 1" w:uiPriority="71"/>
+    <w:lsdException w:name="Colorful List Accent 1" w:uiPriority="72"/>
+    <w:lsdException w:name="Colorful Grid Accent 1" w:uiPriority="73"/>
+    <w:lsdException w:name="Light Shading Accent 2" w:uiPriority="60"/>
+    <w:lsdException w:name="Light List Accent 2" w:uiPriority="61"/>
+    <w:lsdException w:name="Light Grid Accent 2" w:uiPriority="62"/>
+    <w:lsdException w:name="Medium Shading 1 Accent 2" w:uiPriority="63"/>
+    <w:lsdException w:name="Medium Shading 2 Accent 2" w:uiPriority="64"/>
+    <w:lsdException w:name="Medium List 1 Accent 2" w:uiPriority="65"/>
+    <w:lsdException w:name="Medium List 2 Accent 2" w:uiPriority="66"/>
+    <w:lsdException w:name="Medium Grid 1 Accent 2" w:uiPriority="67"/>
+    <w:lsdException w:name="Medium Grid 2 Accent 2" w:uiPriority="68"/>
+    <w:lsdException w:name="Medium Grid 3 Accent 2" w:uiPriority="69"/>
+    <w:lsdException w:name="Dark List Accent 2" w:uiPriority="70"/>
+    <w:lsdException w:name="Colorful Shading Accent 2" w:uiPriority="71"/>
+    <w:lsdException w:name="Colorful List Accent 2" w:uiPriority="72"/>
+    <w:lsdException w:name="Colorful Grid Accent 2" w:uiPriority="73"/>
+    <w:lsdException w:name="Light Shading Accent 3" w:uiPriority="60"/>
+    <w:lsdException w:name="Light List Accent 3" w:uiPriority="61"/>
+    <w:lsdException w:name="Light Grid Accent 3" w:uiPriority="62"/>
+    <w:lsdException w:name="Medium Shading 1 Accent 3" w:uiPriority="63"/>
+    <w:lsdException w:name="Medium Shading 2 Accent 3" w:uiPriority="64"/>
+    <w:lsdException w:name="Medium List 1 Accent 3" w:uiPriority="65"/>
+    <w:lsdException w:name="Medium List 2 Accent 3" w:uiPriority="66"/>
+    <w:lsdException w:name="Medium Grid 1 Accent 3" w:uiPriority="67"/>
+    <w:lsdException w:name="Medium Grid 2 Accent 3" w:uiPriority="68"/>
+    <w:lsdException w:name="Medium Grid 3 Accent 3" w:uiPriority="69"/>
+    <w:lsdException w:name="Dark List Accent 3" w:uiPriority="70"/>
+    <w:lsdException w:name="Colorful Shading Accent 3" w:uiPriority="71"/>
+    <w:lsdException w:name="Colorful List Accent 3" w:uiPriority="72"/>
+    <w:lsdException w:name="Colorful Grid Accent 3" w:uiPriority="73"/>
+    <w:lsdException w:name="Light Shading Accent 4" w:uiPriority="60"/>
+    <w:lsdException w:name="Light List Accent 4" w:uiPriority="61"/>
+    <w:lsdException w:name="Light Grid Accent 4" w:uiPriority="62"/>
+    <w:lsdException w:name="Medium Shading 1 Accent 4" w:uiPriority="63"/>
+    <w:lsdException w:name="Medium Shading 2 Accent 4" w:uiPriority="64"/>
+    <w:lsdException w:name="Medium List 1 Accent 4" w:uiPriority="65"/>
+    <w:lsdException w:name="Medium List 2 Accent 4" w:uiPriority="66"/>
+    <w:lsdException w:name="Medium Grid 1 Accent 4" w:uiPriority="67"/>
+    <w:lsdException w:name="Medium Grid 2 Accent 4" w:uiPriority="68"/>
+    <w:lsdException w:name="Medium Grid 3 Accent 4" w:uiPriority="69"/>
+    <w:lsdException w:name="Dark List Accent 4" w:uiPriority="70"/>
+    <w:lsdException w:name="Colorful Shading Accent 4" w:uiPriority="71"/>
+    <w:lsdException w:name="Colorful List Accent 4" w:uiPriority="72"/>
+    <w:lsdException w:name="Colorful Grid Accent 4" w:uiPriority="73"/>
+    <w:lsdException w:name="Light Shading Accent 5" w:uiPriority="60"/>
+    <w:lsdException w:name="Light List Accent 5" w:uiPriority="61"/>
+    <w:lsdException w:name="Light Grid Accent 5" w:uiPriority="62"/>
+    <w:lsdException w:name="Medium Shading 1 Accent 5" w:uiPriority="63"/>
+    <w:lsdException w:name="Medium Shading 2 Accent 5" w:uiPriority="64"/>
+    <w:lsdException w:name="Medium List 1 Accent 5" w:uiPriority="65"/>
+    <w:lsdException w:name="Medium List 2 Accent 5" w:uiPriority="66"/>
+    <w:lsdException w:name="Medium Grid 1 Accent 5" w:uiPriority="67"/>
+    <w:lsdException w:name="Medium Grid 2 Accent 5" w:uiPriority="68"/>
+    <w:lsdException w:name="Medium Grid 3 Accent 5" w:uiPriority="69"/>
+    <w:lsdException w:name="Dark List Accent 5" w:uiPriority="70"/>
+    <w:lsdException w:name="Colorful Shading Accent 5" w:uiPriority="71"/>
+    <w:lsdException w:name="Colorful List Accent 5" w:uiPriority="72"/>
+    <w:lsdException w:name="Colorful Grid Accent 5" w:uiPriority="73"/>
+    <w:lsdException w:name="Light Shading Accent 6" w:uiPriority="60"/>
+    <w:lsdException w:name="Light List Accent 6" w:uiPriority="61"/>
+    <w:lsdException w:name="Light Grid Accent 6" w:uiPriority="62"/>
+    <w:lsdException w:name="Medium Shading 1 Accent 6" w:uiPriority="63"/>
+    <w:lsdException w:name="Medium Shading 2 Accent 6" w:uiPriority="64"/>
+    <w:lsdException w:name="Medium List 1 Accent 6" w:uiPriority="65"/>
+    <w:lsdException w:name="Medium List 2 Accent 6" w:uiPriority="66"/>
+    <w:lsdException w:name="Medium Grid 1 Accent 6" w:uiPriority="67"/>
+    <w:lsdException w:name="Medium Grid 2 Accent 6" w:uiPriority="68"/>
+    <w:lsdException w:name="Medium Grid 3 Accent 6" w:uiPriority="69"/>
+    <w:lsdException w:name="Dark List Accent 6" w:uiPriority="70"/>
+    <w:lsdException w:name="Colorful Shading Accent 6" w:uiPriority="71"/>
+    <w:lsdException w:name="Colorful List Accent 6" w:uiPriority="72"/>
+    <w:lsdException w:name="Colorful Grid Accent 6" w:uiPriority="73"/>
+    <w:lsdException w:name="Subtle Emphasis" w:uiPriority="19" w:qFormat="1"/>
+    <w:lsdException w:name="Intense Emphasis" w:uiPriority="21" w:qFormat="1"/>
+    <w:lsdException w:name="Subtle Reference" w:uiPriority="31" w:qFormat="1"/>
+    <w:lsdException w:name="Intense Reference" w:uiPriority="32" w:qFormat="1"/>
+    <w:lsdException w:name="Book Title" w:uiPriority="33" w:qFormat="1"/>
+    <w:lsdException w:name="Bibliography" w:semiHidden="1" w:uiPriority="37" w:unhideWhenUsed="1"/>
+    <w:lsdException w:name="TOC Heading" w:semiHidden="1" w:uiPriority="39" w:unhideWhenUsed="1" w:qFormat="1"/>
+    <w:lsdException w:name="Plain Table 1" w:uiPriority="41"/>
+    <w:lsdException w:name="Plain Table 2" w:uiPriority="42"/>
+    <w:lsdException w:name="Plain Table 3" w:uiPriority="43"/>
+    <w:lsdException w:name="Plain Table 4" w:uiPriority="44"/>
+    <w:lsdException w:name="Plain Table 5" w:uiPriority="45"/>
+    <w:lsdException w:name="Grid Table Light" w:uiPriority="40"/>
+    <w:lsdException w:name="Grid Table 1 Light" w:uiPriority="46"/>
+    <w:lsdException w:name="Grid Table 2" w:uiPriority="47"/>
+    <w:lsdException w:name="Grid Table 3" w:uiPriority="48"/>
+    <w:lsdException w:name="Grid Table 4" w:uiPriority="49"/>
+    <w:lsdException w:name="Grid Table 5 Dark" w:uiPriority="50"/>
+    <w:lsdException w:name="Grid Table 6 Colorful" w:uiPriority="51"/>
+    <w:lsdException w:name="Grid Table 7 Colorful" w:uiPriority="52"/>
+    <w:lsdException w:name="Grid Table 1 Light Accent 1" w:uiPriority="46"/>
+    <w:lsdException w:name="Grid Table 2 Accent 1" w:uiPriority="47"/>
+    <w:lsdException w:name="Grid Table 3 Accent 1" w:uiPriority="48"/>
+    <w:lsdException w:name="Grid Table 4 Accent 1" w:uiPriority="49"/>
+    <w:lsdException w:name="Grid Table 5 Dark Accent 1" w:uiPriority="50"/>
+    <w:lsdException w:name="Grid Table 6 Colorful Accent 1" w:uiPriority="51"/>
+    <w:lsdException w:name="Grid Table 7 Colorful Accent 1" w:uiPriority="52"/>
+    <w:lsdException w:name="Grid Table 1 Light Accent 2" w:uiPriority="46"/>
+    <w:lsdException w:name="Grid Table 2 Accent 2" w:uiPriority="47"/>
+    <w:lsdException w:name="Grid Table 3 Accent 2" w:uiPriority="48"/>
+    <w:lsdException w:name="Grid Table 4 Accent 2" w:uiPriority="49"/>
+    <w:lsdException w:name="Grid Table 5 Dark Accent 2" w:uiPriority="50"/>
+    <w:lsdException w:name="Grid Table 6 Colorful Accent 2" w:uiPriority="51"/>
+    <w:lsdException w:name="Grid Table 7 Colorful Accent 2" w:uiPriority="52"/>
+    <w:lsdException w:name="Grid Table 1 Light Accent 3" w:uiPriority="46"/>
+    <w:lsdException w:name="Grid Table 2 Accent 3" w:uiPriority="47"/>
+    <w:lsdException w:name="Grid Table 3 Accent 3" w:uiPriority="48"/>
+    <w:lsdException w:name="Grid Table 4 Accent 3" w:uiPriority="49"/>
+    <w:lsdException w:name="Grid Table 5 Dark Accent 3" w:uiPriority="50"/>
+    <w:lsdException w:name="Grid Table 6 Colorful Accent 3" w:uiPriority="51"/>
+    <w:lsdException w:name="Grid Table 7 Colorful Accent 3" w:uiPriority="52"/>
+    <w:lsdException w:name="Grid Table 1 Light Accent 4" w:uiPriority="46"/>
+    <w:lsdException w:name="Grid Table 2 Accent 4" w:uiPriority="47"/>
+    <w:lsdException w:name="Grid Table 3 Accent 4" w:uiPriority="48"/>
+    <w:lsdException w:name="Grid Table 4 Accent 4" w:uiPriority="49"/>
+    <w:lsdException w:name="Grid Table 5 Dark Accent 4" w:uiPriority="50"/>
+    <w:lsdException w:name="Grid Table 6 Colorful Accent 4" w:uiPriority="51"/>
+    <w:lsdException w:name="Grid Table 7 Colorful Accent 4" w:uiPriority="52"/>
+    <w:lsdException w:name="Grid Table 1 Light Accent 5" w:uiPriority="46"/>
+    <w:lsdException w:name="Grid Table 2 Accent 5" w:uiPriority="47"/>
+    <w:lsdException w:name="Grid Table 3 Accent 5" w:uiPriority="48"/>
+    <w:lsdException w:name="Grid Table 4 Accent 5" w:uiPriority="49"/>
+    <w:lsdException w:name="Grid Table 5 Dark Accent 5" w:uiPriority="50"/>
+    <w:lsdException w:name="Grid Table 6 Colorful Accent 5" w:uiPriority="51"/>
+    <w:lsdException w:name="Grid Table 7 Colorful Accent 5" w:uiPriority="52"/>
+    <w:lsdException w:name="Grid Table 1 Light Accent 6" w:uiPriority="46"/>
+    <w:lsdException w:name="Grid Table 2 Accent 6" w:uiPriority="47"/>
+    <w:lsdException w:name="Grid Table 3 Accent 6" w:uiPriority="48"/>
+    <w:lsdException w:name="Grid Table 4 Accent 6" w:uiPriority="49"/>
+    <w:lsdException w:name="Grid Table 5 Dark Accent 6" w:uiPriority="50"/>
+    <w:lsdException w:name="Grid Table 6 Colorful Accent 6" w:uiPriority="51"/>
+    <w:lsdException w:name="Grid Table 7 Colorful Accent 6" w:uiPriority="52"/>
+    <w:lsdException w:name="List Table 1 Light" w:uiPriority="46"/>
+    <w:lsdException w:name="List Table 2" w:uiPriority="47"/>
+    <w:lsdException w:name="List Table 3" w:uiPriority="48"/>
+    <w:lsdException w:name="List Table 4" w:uiPriority="49"/>
+    <w:lsdException w:name="List Table 5 Dark" w:uiPriority="50"/>
+    <w:lsdException w:name="List Table 6 Colorful" w:uiPriority="51"/>
+    <w:lsdException w:name="List Table 7 Colorful" w:uiPriority="52"/>
+    <w:lsdException w:name="List Table 1 Light Accent 1" w:uiPriority="46"/>
+    <w:lsdException w:name="List Table 2 Accent 1" w:uiPriority="47"/>
+    <w:lsdException w:name="List Table 3 Accent 1" w:uiPriority="48"/>
+    <w:lsdException w:name="List Table 4 Accent 1" w:uiPriority="49"/>
+    <w:lsdException w:name="List Table 5 Dark Accent 1" w:uiPriority="50"/>
+    <w:lsdException w:name="List Table 6 Colorful Accent 1" w:uiPriority="51"/>
+    <w:lsdException w:name="List Table 7 Colorful Accent 1" w:uiPriority="52"/>
+    <w:lsdException w:name="List Table 1 Light Accent 2" w:uiPriority="46"/>
+    <w:lsdException w:name="List Table 2 Accent 2" w:uiPriority="47"/>
+    <w:lsdException w:name="List Table 3 Accent 2" w:uiPriority="48"/>
+    <w:lsdException w:name="List Table 4 Accent 2" w:uiPriority="49"/>
+    <w:lsdException w:name="List Table 5 Dark Accent 2" w:uiPriority="50"/>
+    <w:lsdException w:name="List Table 6 Colorful Accent 2" w:uiPriority="51"/>
+    <w:lsdException w:name="List Table 7 Colorful Accent 2" w:uiPriority="52"/>
+    <w:lsdException w:name="List Table 1 Light Accent 3" w:uiPriority="46"/>
+    <w:lsdException w:name="List Table 2 Accent 3" w:uiPriority="47"/>
+    <w:lsdException w:name="List Table 3 Accent 3" w:uiPriority="48"/>
+    <w:lsdException w:name="List Table 4 Accent 3" w:uiPriority="49"/>
+    <w:lsdException w:name="List Table 5 Dark Accent 3" w:uiPriority="50"/>
+    <w:lsdException w:name="List Table 6 Colorful Accent 3" w:uiPriority="51"/>
+    <w:lsdException w:name="List Table 7 Colorful Accent 3" w:uiPriority="52"/>
+    <w:lsdException w:name="List Table 1 Light Accent 4" w:uiPriority="46"/>
+    <w:lsdException w:name="List Table 2 Accent 4" w:uiPriority="47"/>
+    <w:lsdException w:name="List Table 3 Accent 4" w:uiPriority="48"/>
+    <w:lsdException w:name="List Table 4 Accent 4" w:uiPriority="49"/>
+    <w:lsdException w:name="List Table 5 Dark Accent 4" w:uiPriority="50"/>
+    <w:lsdException w:name="List Table 6 Colorful Accent 4" w:uiPriority="51"/>
+    <w:lsdException w:name="List Table 7 Colorful Accent 4" w:uiPriority="52"/>
+    <w:lsdException w:name="List Table 1 Light Accent 5" w:uiPriority="46"/>
+    <w:lsdException w:name="List Table 2 Accent 5" w:uiPriority="47"/>
+    <w:lsdException w:name="List Table 3 Accent 5" w:uiPriority="48"/>
+    <w:lsdException w:name="List Table 4 Accent 5" w:uiPriority="49"/>
+    <w:lsdException w:name="List Table 5 Dark Accent 5" w:uiPriority="50"/>
+    <w:lsdException w:name="List Table 6 Colorful Accent 5" w:uiPriority="51"/>
+    <w:lsdException w:name="List Table 7 Colorful Accent 5" w:uiPriority="52"/>
+    <w:lsdException w:name="List Table 1 Light Accent 6" w:uiPriority="46"/>
+    <w:lsdException w:name="List Table 2 Accent 6" w:uiPriority="47"/>
+    <w:lsdException w:name="List Table 3 Accent 6" w:uiPriority="48"/>
+    <w:lsdException w:name="List Table 4 Accent 6" w:uiPriority="49"/>
+    <w:lsdException w:name="List Table 5 Dark Accent 6" w:uiPriority="50"/>
+    <w:lsdException w:name="List Table 6 Colorful Accent 6" w:uiPriority="51"/>
+    <w:lsdException w:name="List Table 7 Colorful Accent 6" w:uiPriority="52"/>
   </w:latentStyles>
   <w:style w:type="paragraph" w:default="1" w:styleId="Normal">
     <w:name w:val="Normal"/>
@@ -10846,7 +10936,7 @@
   <a:extraClrSchemeLst/>
   <a:extLst>
     <a:ext uri="{05A4C25C-085E-4340-85A3-A5531E510DB2}">
-      <thm15:themeFamily xmlns:thm15="http://schemas.microsoft.com/office/thememl/2012/main" xmlns="" name="Office Theme" id="{62F939B6-93AF-4DB8-9C6B-D6C7DFDC589F}" vid="{4A3C46E8-61CC-4603-A589-7422A47A8E4A}"/>
+      <thm15:themeFamily xmlns:thm15="http://schemas.microsoft.com/office/thememl/2012/main" name="Office Theme" id="{62F939B6-93AF-4DB8-9C6B-D6C7DFDC589F}" vid="{4A3C46E8-61CC-4603-A589-7422A47A8E4A}"/>
     </a:ext>
   </a:extLst>
 </a:theme>
@@ -10857,7 +10947,7 @@
 </file>
 
 <file path=customXml/itemProps1.xml><?xml version="1.0" encoding="utf-8"?>
-<ds:datastoreItem xmlns:ds="http://schemas.openxmlformats.org/officeDocument/2006/customXml" ds:itemID="{C90156AE-3046-414F-B908-E78A2B2392C7}">
+<ds:datastoreItem xmlns:ds="http://schemas.openxmlformats.org/officeDocument/2006/customXml" ds:itemID="{0078A02A-7B19-4D82-88E7-3EE1A93B2FA3}">
   <ds:schemaRefs>
     <ds:schemaRef ds:uri="http://schemas.openxmlformats.org/officeDocument/2006/bibliography"/>
   </ds:schemaRefs>

</xml_diff>

<commit_message>
Changing variables languages (util and view)
</commit_message>
<xml_diff>
--- a/Documento de alteração de variável RADAR.docx
+++ b/Documento de alteração de variável RADAR.docx
@@ -5354,6 +5354,13 @@
         </w:rPr>
         <w:t>View</w:t>
       </w:r>
+      <w:r>
+        <w:rPr>
+          <w:b/>
+          <w:sz w:val="32"/>
+        </w:rPr>
+        <w:t>s</w:t>
+      </w:r>
       <w:proofErr w:type="spellEnd"/>
     </w:p>
     <w:p>
@@ -6874,6 +6881,183 @@
           <w:b/>
           <w:sz w:val="32"/>
         </w:rPr>
+        <w:t>View</w:t>
+      </w:r>
+      <w:proofErr w:type="spellEnd"/>
+    </w:p>
+    <w:p>
+      <w:pPr>
+        <w:pStyle w:val="PargrafodaLista"/>
+        <w:numPr>
+          <w:ilvl w:val="0"/>
+          <w:numId w:val="25"/>
+        </w:numPr>
+        <w:spacing w:line="256" w:lineRule="auto"/>
+        <w:rPr>
+          <w:b/>
+          <w:sz w:val="32"/>
+        </w:rPr>
+      </w:pPr>
+      <w:r>
+        <w:rPr>
+          <w:sz w:val="28"/>
+          <w:szCs w:val="28"/>
+        </w:rPr>
+        <w:t>Classe</w:t>
+      </w:r>
+      <w:r>
+        <w:rPr>
+          <w:sz w:val="28"/>
+          <w:szCs w:val="28"/>
+        </w:rPr>
+        <w:t xml:space="preserve">: </w:t>
+      </w:r>
+      <w:proofErr w:type="spellStart"/>
+      <w:r>
+        <w:rPr>
+          <w:sz w:val="28"/>
+          <w:szCs w:val="28"/>
+        </w:rPr>
+        <w:t>crimeporra.php</w:t>
+      </w:r>
+      <w:proofErr w:type="spellEnd"/>
+    </w:p>
+    <w:p>
+      <w:pPr>
+        <w:pStyle w:val="PargrafodaLista"/>
+        <w:numPr>
+          <w:ilvl w:val="0"/>
+          <w:numId w:val="25"/>
+        </w:numPr>
+        <w:spacing w:line="256" w:lineRule="auto"/>
+        <w:rPr>
+          <w:sz w:val="28"/>
+        </w:rPr>
+      </w:pPr>
+      <w:r>
+        <w:rPr>
+          <w:sz w:val="28"/>
+        </w:rPr>
+        <w:t xml:space="preserve">Classe: </w:t>
+      </w:r>
+      <w:proofErr w:type="spellStart"/>
+      <w:r>
+        <w:rPr>
+          <w:sz w:val="28"/>
+        </w:rPr>
+        <w:t>initial.php</w:t>
+      </w:r>
+      <w:proofErr w:type="spellEnd"/>
+    </w:p>
+    <w:p>
+      <w:pPr>
+        <w:pStyle w:val="PargrafodaLista"/>
+        <w:numPr>
+          <w:ilvl w:val="1"/>
+          <w:numId w:val="25"/>
+        </w:numPr>
+        <w:spacing w:line="256" w:lineRule="auto"/>
+        <w:rPr>
+          <w:sz w:val="24"/>
+        </w:rPr>
+      </w:pPr>
+      <w:r>
+        <w:rPr>
+          <w:sz w:val="24"/>
+        </w:rPr>
+        <w:t>Variável $</w:t>
+      </w:r>
+      <w:proofErr w:type="spellStart"/>
+      <w:r>
+        <w:rPr>
+          <w:sz w:val="24"/>
+        </w:rPr>
+        <w:t>categoriaVW</w:t>
+      </w:r>
+      <w:proofErr w:type="spellEnd"/>
+      <w:r>
+        <w:rPr>
+          <w:sz w:val="24"/>
+        </w:rPr>
+        <w:t xml:space="preserve">: </w:t>
+      </w:r>
+      <w:proofErr w:type="spellStart"/>
+      <w:r>
+        <w:rPr>
+          <w:sz w:val="24"/>
+        </w:rPr>
+        <w:t>categoryV</w:t>
+      </w:r>
+      <w:r>
+        <w:rPr>
+          <w:sz w:val="24"/>
+        </w:rPr>
+        <w:t>iew</w:t>
+      </w:r>
+      <w:proofErr w:type="spellEnd"/>
+    </w:p>
+    <w:p>
+      <w:pPr>
+        <w:pStyle w:val="PargrafodaLista"/>
+        <w:numPr>
+          <w:ilvl w:val="1"/>
+          <w:numId w:val="25"/>
+        </w:numPr>
+        <w:spacing w:line="256" w:lineRule="auto"/>
+        <w:rPr>
+          <w:sz w:val="24"/>
+        </w:rPr>
+      </w:pPr>
+      <w:r>
+        <w:rPr>
+          <w:sz w:val="24"/>
+        </w:rPr>
+        <w:t>Variável $</w:t>
+      </w:r>
+      <w:proofErr w:type="spellStart"/>
+      <w:r>
+        <w:rPr>
+          <w:sz w:val="24"/>
+        </w:rPr>
+        <w:t>naturezaVW</w:t>
+      </w:r>
+      <w:proofErr w:type="spellEnd"/>
+      <w:r>
+        <w:rPr>
+          <w:sz w:val="24"/>
+        </w:rPr>
+        <w:t xml:space="preserve">: </w:t>
+      </w:r>
+      <w:proofErr w:type="spellStart"/>
+      <w:r>
+        <w:rPr>
+          <w:sz w:val="24"/>
+        </w:rPr>
+        <w:t>natureView</w:t>
+      </w:r>
+      <w:proofErr w:type="spellEnd"/>
+    </w:p>
+    <w:p>
+      <w:pPr>
+        <w:spacing w:line="256" w:lineRule="auto"/>
+        <w:rPr>
+          <w:b/>
+          <w:sz w:val="32"/>
+        </w:rPr>
+      </w:pPr>
+      <w:r>
+        <w:rPr>
+          <w:b/>
+          <w:sz w:val="32"/>
+        </w:rPr>
+        <w:t xml:space="preserve">Pacote: </w:t>
+      </w:r>
+      <w:proofErr w:type="spellStart"/>
+      <w:r>
+        <w:rPr>
+          <w:b/>
+          <w:sz w:val="32"/>
+        </w:rPr>
         <w:t>util</w:t>
       </w:r>
       <w:proofErr w:type="spellEnd"/>
@@ -6954,7 +7138,14 @@
           <w:sz w:val="24"/>
           <w:szCs w:val="24"/>
         </w:rPr>
-        <w:t>category_controller</w:t>
+        <w:t>categoryC</w:t>
+      </w:r>
+      <w:r>
+        <w:rPr>
+          <w:sz w:val="24"/>
+          <w:szCs w:val="24"/>
+        </w:rPr>
+        <w:t>ontroller</w:t>
       </w:r>
       <w:proofErr w:type="spellEnd"/>
     </w:p>
@@ -7000,7 +7191,14 @@
           <w:sz w:val="24"/>
           <w:szCs w:val="24"/>
         </w:rPr>
-        <w:t>crime_controller</w:t>
+        <w:t>crimeC</w:t>
+      </w:r>
+      <w:r>
+        <w:rPr>
+          <w:sz w:val="24"/>
+          <w:szCs w:val="24"/>
+        </w:rPr>
+        <w:t>ontroller</w:t>
       </w:r>
       <w:proofErr w:type="spellEnd"/>
     </w:p>
@@ -7046,7 +7244,7 @@
           <w:sz w:val="24"/>
           <w:szCs w:val="24"/>
         </w:rPr>
-        <w:t>nature_control</w:t>
+        <w:t>kindControl</w:t>
       </w:r>
       <w:proofErr w:type="spellEnd"/>
     </w:p>
@@ -7086,22 +7284,29 @@
         </w:rPr>
         <w:t xml:space="preserve">: </w:t>
       </w:r>
+      <w:proofErr w:type="spellStart"/>
+      <w:r>
+        <w:rPr>
+          <w:sz w:val="24"/>
+          <w:szCs w:val="24"/>
+        </w:rPr>
+        <w:t>tim</w:t>
+      </w:r>
+      <w:r>
+        <w:rPr>
+          <w:sz w:val="24"/>
+          <w:szCs w:val="24"/>
+        </w:rPr>
+        <w:t>eC</w:t>
+      </w:r>
       <w:bookmarkStart w:id="0" w:name="_GoBack"/>
       <w:bookmarkEnd w:id="0"/>
-      <w:proofErr w:type="spellStart"/>
-      <w:r>
-        <w:rPr>
-          <w:sz w:val="24"/>
-          <w:szCs w:val="24"/>
-        </w:rPr>
-        <w:t>tim</w:t>
-      </w:r>
-      <w:r>
-        <w:rPr>
-          <w:sz w:val="24"/>
-          <w:szCs w:val="24"/>
-        </w:rPr>
-        <w:t>e_control</w:t>
+      <w:r>
+        <w:rPr>
+          <w:sz w:val="24"/>
+          <w:szCs w:val="24"/>
+        </w:rPr>
+        <w:t>ontrol</w:t>
       </w:r>
       <w:proofErr w:type="spellEnd"/>
     </w:p>
@@ -9967,7 +10172,7 @@
   <w:abstractNum w:abstractNumId="25">
     <w:nsid w:val="6ACF5FF3"/>
     <w:multiLevelType w:val="hybridMultilevel"/>
-    <w:tmpl w:val="8626D8F4"/>
+    <w:tmpl w:val="C40C8066"/>
     <w:lvl w:ilvl="0" w:tplc="0416000B">
       <w:start w:val="1"/>
       <w:numFmt w:val="bullet"/>
@@ -9980,7 +10185,7 @@
         <w:rFonts w:ascii="Wingdings" w:hAnsi="Wingdings" w:hint="default"/>
       </w:rPr>
     </w:lvl>
-    <w:lvl w:ilvl="1" w:tplc="04160003">
+    <w:lvl w:ilvl="1" w:tplc="4EFC88FA">
       <w:start w:val="1"/>
       <w:numFmt w:val="bullet"/>
       <w:lvlText w:val="o"/>
@@ -9990,6 +10195,7 @@
       </w:pPr>
       <w:rPr>
         <w:rFonts w:ascii="Courier New" w:hAnsi="Courier New" w:cs="Courier New" w:hint="default"/>
+        <w:sz w:val="24"/>
       </w:rPr>
     </w:lvl>
     <w:lvl w:ilvl="2" w:tplc="04160005">
@@ -11217,7 +11423,7 @@
 </file>
 
 <file path=customXml/itemProps1.xml><?xml version="1.0" encoding="utf-8"?>
-<ds:datastoreItem xmlns:ds="http://schemas.openxmlformats.org/officeDocument/2006/customXml" ds:itemID="{E7F2E090-BC72-4218-9CD8-C29BA6A2206E}">
+<ds:datastoreItem xmlns:ds="http://schemas.openxmlformats.org/officeDocument/2006/customXml" ds:itemID="{73B52116-C5CF-49FB-B5F7-DAF1814A8612}">
   <ds:schemaRefs>
     <ds:schemaRef ds:uri="http://schemas.openxmlformats.org/officeDocument/2006/bibliography"/>
   </ds:schemaRefs>

</xml_diff>

<commit_message>
Changing variables languages (Tempo.php)
</commit_message>
<xml_diff>
--- a/Documento de alteração de variável RADAR.docx
+++ b/Documento de alteração de variável RADAR.docx
@@ -2036,6 +2036,165 @@
     <w:p>
       <w:pPr>
         <w:pStyle w:val="PargrafodaLista"/>
+        <w:numPr>
+          <w:ilvl w:val="0"/>
+          <w:numId w:val="28"/>
+        </w:numPr>
+        <w:jc w:val="both"/>
+        <w:rPr>
+          <w:u w:val="single"/>
+        </w:rPr>
+      </w:pPr>
+      <w:r>
+        <w:rPr>
+          <w:sz w:val="28"/>
+          <w:szCs w:val="28"/>
+        </w:rPr>
+        <w:t xml:space="preserve">Classe: </w:t>
+      </w:r>
+      <w:proofErr w:type="spellStart"/>
+      <w:r>
+        <w:rPr>
+          <w:sz w:val="28"/>
+          <w:szCs w:val="28"/>
+        </w:rPr>
+        <w:t>Tempo</w:t>
+      </w:r>
+      <w:r>
+        <w:rPr>
+          <w:sz w:val="28"/>
+          <w:szCs w:val="28"/>
+        </w:rPr>
+        <w:t>.php</w:t>
+      </w:r>
+      <w:proofErr w:type="spellEnd"/>
+    </w:p>
+    <w:p>
+      <w:pPr>
+        <w:pStyle w:val="PargrafodaLista"/>
+        <w:numPr>
+          <w:ilvl w:val="0"/>
+          <w:numId w:val="12"/>
+        </w:numPr>
+        <w:spacing w:line="254" w:lineRule="auto"/>
+        <w:rPr>
+          <w:b/>
+          <w:sz w:val="32"/>
+        </w:rPr>
+      </w:pPr>
+      <w:r>
+        <w:rPr>
+          <w:sz w:val="24"/>
+          <w:szCs w:val="24"/>
+        </w:rPr>
+        <w:t>Variável $</w:t>
+      </w:r>
+      <w:proofErr w:type="spellStart"/>
+      <w:r>
+        <w:rPr>
+          <w:sz w:val="24"/>
+          <w:szCs w:val="24"/>
+        </w:rPr>
+        <w:t>idTempo</w:t>
+      </w:r>
+      <w:proofErr w:type="spellEnd"/>
+      <w:r>
+        <w:rPr>
+          <w:sz w:val="24"/>
+          <w:szCs w:val="24"/>
+        </w:rPr>
+        <w:t xml:space="preserve">: </w:t>
+      </w:r>
+      <w:proofErr w:type="spellStart"/>
+      <w:r>
+        <w:rPr>
+          <w:sz w:val="24"/>
+          <w:szCs w:val="24"/>
+        </w:rPr>
+        <w:t>timeId</w:t>
+      </w:r>
+      <w:proofErr w:type="spellEnd"/>
+    </w:p>
+    <w:p>
+      <w:pPr>
+        <w:pStyle w:val="PargrafodaLista"/>
+        <w:numPr>
+          <w:ilvl w:val="0"/>
+          <w:numId w:val="12"/>
+        </w:numPr>
+        <w:spacing w:line="254" w:lineRule="auto"/>
+        <w:rPr>
+          <w:b/>
+          <w:sz w:val="32"/>
+        </w:rPr>
+      </w:pPr>
+      <w:r>
+        <w:rPr>
+          <w:sz w:val="24"/>
+          <w:szCs w:val="24"/>
+        </w:rPr>
+        <w:t xml:space="preserve">Variável $intervalo: </w:t>
+      </w:r>
+      <w:proofErr w:type="spellStart"/>
+      <w:r>
+        <w:rPr>
+          <w:sz w:val="24"/>
+          <w:szCs w:val="24"/>
+        </w:rPr>
+        <w:t>interval</w:t>
+      </w:r>
+      <w:proofErr w:type="spellEnd"/>
+    </w:p>
+    <w:p>
+      <w:pPr>
+        <w:pStyle w:val="PargrafodaLista"/>
+        <w:numPr>
+          <w:ilvl w:val="0"/>
+          <w:numId w:val="12"/>
+        </w:numPr>
+        <w:spacing w:line="254" w:lineRule="auto"/>
+        <w:rPr>
+          <w:b/>
+          <w:sz w:val="32"/>
+        </w:rPr>
+      </w:pPr>
+      <w:r>
+        <w:rPr>
+          <w:sz w:val="24"/>
+          <w:szCs w:val="24"/>
+        </w:rPr>
+        <w:t>Variável $</w:t>
+      </w:r>
+      <w:proofErr w:type="spellStart"/>
+      <w:r>
+        <w:rPr>
+          <w:sz w:val="24"/>
+          <w:szCs w:val="24"/>
+        </w:rPr>
+        <w:t>mes</w:t>
+      </w:r>
+      <w:proofErr w:type="spellEnd"/>
+      <w:r>
+        <w:rPr>
+          <w:sz w:val="24"/>
+          <w:szCs w:val="24"/>
+        </w:rPr>
+        <w:t>: month</w:t>
+      </w:r>
+      <w:bookmarkStart w:id="0" w:name="_GoBack"/>
+      <w:bookmarkEnd w:id="0"/>
+    </w:p>
+    <w:p>
+      <w:pPr>
+        <w:jc w:val="both"/>
+        <w:rPr>
+          <w:u w:val="single"/>
+        </w:rPr>
+      </w:pPr>
+    </w:p>
+    <w:p>
+      <w:pPr>
+        <w:pStyle w:val="PargrafodaLista"/>
         <w:spacing w:line="254" w:lineRule="auto"/>
         <w:ind w:left="1440"/>
         <w:rPr>
@@ -2884,6 +3043,7 @@
           <w:sz w:val="24"/>
           <w:szCs w:val="24"/>
         </w:rPr>
+        <w:lastRenderedPageBreak/>
         <w:t>Variável $</w:t>
       </w:r>
       <w:proofErr w:type="spellStart"/>
@@ -3150,7 +3310,6 @@
           <w:sz w:val="28"/>
           <w:szCs w:val="28"/>
         </w:rPr>
-        <w:lastRenderedPageBreak/>
         <w:t xml:space="preserve">-Pasta: </w:t>
       </w:r>
       <w:proofErr w:type="spellStart"/>
@@ -4555,6 +4714,7 @@
         <w:rPr>
           <w:sz w:val="24"/>
         </w:rPr>
+        <w:lastRenderedPageBreak/>
         <w:t xml:space="preserve">Variável $registro: </w:t>
       </w:r>
       <w:proofErr w:type="spellStart"/>
@@ -4814,7 +4974,6 @@
         <w:rPr>
           <w:sz w:val="24"/>
         </w:rPr>
-        <w:lastRenderedPageBreak/>
         <w:t xml:space="preserve">Variável $registro: </w:t>
       </w:r>
       <w:proofErr w:type="spellStart"/>
@@ -6365,6 +6524,7 @@
           <w:sz w:val="24"/>
           <w:lang w:val="en-US"/>
         </w:rPr>
+        <w:lastRenderedPageBreak/>
         <w:t>Variável</w:t>
       </w:r>
       <w:proofErr w:type="spellEnd"/>
@@ -6703,7 +6863,6 @@
           <w:sz w:val="24"/>
           <w:szCs w:val="24"/>
         </w:rPr>
-        <w:lastRenderedPageBreak/>
         <w:t xml:space="preserve">Variável $ </w:t>
       </w:r>
       <w:proofErr w:type="spellStart"/>
@@ -7299,8 +7458,6 @@
         </w:rPr>
         <w:t>eC</w:t>
       </w:r>
-      <w:bookmarkStart w:id="0" w:name="_GoBack"/>
-      <w:bookmarkEnd w:id="0"/>
       <w:r>
         <w:rPr>
           <w:sz w:val="24"/>
@@ -7680,7 +7837,7 @@
   <w:abstractNum w:abstractNumId="3">
     <w:nsid w:val="1481428B"/>
     <w:multiLevelType w:val="hybridMultilevel"/>
-    <w:tmpl w:val="2CF2B84C"/>
+    <w:tmpl w:val="C5C25376"/>
     <w:lvl w:ilvl="0" w:tplc="0416000B">
       <w:start w:val="1"/>
       <w:numFmt w:val="bullet"/>
@@ -11423,7 +11580,7 @@
 </file>
 
 <file path=customXml/itemProps1.xml><?xml version="1.0" encoding="utf-8"?>
-<ds:datastoreItem xmlns:ds="http://schemas.openxmlformats.org/officeDocument/2006/customXml" ds:itemID="{73B52116-C5CF-49FB-B5F7-DAF1814A8612}">
+<ds:datastoreItem xmlns:ds="http://schemas.openxmlformats.org/officeDocument/2006/customXml" ds:itemID="{86F17833-8A9F-453F-977B-EF7F1BC62249}">
   <ds:schemaRefs>
     <ds:schemaRef ds:uri="http://schemas.openxmlformats.org/officeDocument/2006/bibliography"/>
   </ds:schemaRefs>

</xml_diff>

<commit_message>
Updating the document of function's changes
</commit_message>
<xml_diff>
--- a/Documento de alteração de variável RADAR.docx
+++ b/Documento de alteração de variável RADAR.docx
@@ -237,6 +237,7 @@
         <w:t>Variável $</w:t>
       </w:r>
       <w:proofErr w:type="spellStart"/>
+      <w:proofErr w:type="gramStart"/>
       <w:r>
         <w:rPr>
           <w:sz w:val="24"/>
@@ -244,6 +245,7 @@
         <w:t>nomeCategoria</w:t>
       </w:r>
       <w:proofErr w:type="spellEnd"/>
+      <w:proofErr w:type="gramEnd"/>
       <w:r>
         <w:rPr>
           <w:sz w:val="24"/>
@@ -278,6 +280,7 @@
         <w:t>Variável $</w:t>
       </w:r>
       <w:proofErr w:type="spellStart"/>
+      <w:proofErr w:type="gramStart"/>
       <w:r>
         <w:rPr>
           <w:sz w:val="24"/>
@@ -285,6 +288,7 @@
         <w:t>arrayCategoria</w:t>
       </w:r>
       <w:proofErr w:type="spellEnd"/>
+      <w:proofErr w:type="gramEnd"/>
       <w:r>
         <w:rPr>
           <w:sz w:val="24"/>
@@ -2663,6 +2667,7 @@
         <w:t>__</w:t>
       </w:r>
       <w:proofErr w:type="spellStart"/>
+      <w:proofErr w:type="gramStart"/>
       <w:r>
         <w:rPr>
           <w:sz w:val="24"/>
@@ -2678,12 +2683,765 @@
         <w:t>etNatureza</w:t>
       </w:r>
       <w:proofErr w:type="spellEnd"/>
-      <w:r>
-        <w:rPr>
-          <w:sz w:val="24"/>
-          <w:szCs w:val="24"/>
-        </w:rPr>
-        <w:t>: __getNatureName</w:t>
+      <w:proofErr w:type="gramEnd"/>
+      <w:r>
+        <w:rPr>
+          <w:sz w:val="24"/>
+          <w:szCs w:val="24"/>
+        </w:rPr>
+        <w:t>: __</w:t>
+      </w:r>
+      <w:proofErr w:type="spellStart"/>
+      <w:r>
+        <w:rPr>
+          <w:sz w:val="24"/>
+          <w:szCs w:val="24"/>
+        </w:rPr>
+        <w:t>getNatureName</w:t>
+      </w:r>
+      <w:proofErr w:type="spellEnd"/>
+    </w:p>
+    <w:p>
+      <w:pPr>
+        <w:pStyle w:val="PargrafodaLista"/>
+        <w:numPr>
+          <w:ilvl w:val="0"/>
+          <w:numId w:val="28"/>
+        </w:numPr>
+        <w:spacing w:line="254" w:lineRule="auto"/>
+        <w:rPr>
+          <w:sz w:val="24"/>
+        </w:rPr>
+      </w:pPr>
+      <w:r>
+        <w:rPr>
+          <w:sz w:val="28"/>
+        </w:rPr>
+        <w:t xml:space="preserve">Classe: </w:t>
+      </w:r>
+      <w:proofErr w:type="spellStart"/>
+      <w:proofErr w:type="gramStart"/>
+      <w:r>
+        <w:rPr>
+          <w:sz w:val="28"/>
+        </w:rPr>
+        <w:t>RegiaoAdministrativa</w:t>
+      </w:r>
+      <w:proofErr w:type="gramEnd"/>
+      <w:r>
+        <w:rPr>
+          <w:sz w:val="28"/>
+        </w:rPr>
+        <w:t>.php</w:t>
+      </w:r>
+      <w:proofErr w:type="spellEnd"/>
+      <w:r>
+        <w:rPr>
+          <w:sz w:val="28"/>
+        </w:rPr>
+        <w:t xml:space="preserve">: </w:t>
+      </w:r>
+      <w:proofErr w:type="spellStart"/>
+      <w:r>
+        <w:rPr>
+          <w:sz w:val="28"/>
+        </w:rPr>
+        <w:t>AdministrativeRegion.php</w:t>
+      </w:r>
+      <w:proofErr w:type="spellEnd"/>
+    </w:p>
+    <w:p>
+      <w:pPr>
+        <w:pStyle w:val="PargrafodaLista"/>
+        <w:numPr>
+          <w:ilvl w:val="1"/>
+          <w:numId w:val="12"/>
+        </w:numPr>
+      </w:pPr>
+      <w:r>
+        <w:t>Variável</w:t>
+      </w:r>
+      <w:r>
+        <w:t xml:space="preserve"> </w:t>
+      </w:r>
+      <w:r>
+        <w:t>$</w:t>
+      </w:r>
+      <w:proofErr w:type="spellStart"/>
+      <w:proofErr w:type="gramStart"/>
+      <w:r>
+        <w:t>idRegiaoAdministrativa</w:t>
+      </w:r>
+      <w:proofErr w:type="spellEnd"/>
+      <w:proofErr w:type="gramEnd"/>
+      <w:r>
+        <w:t xml:space="preserve">: </w:t>
+      </w:r>
+      <w:r>
+        <w:t>$</w:t>
+      </w:r>
+      <w:proofErr w:type="spellStart"/>
+      <w:r>
+        <w:t>idAdministrativeRegion</w:t>
+      </w:r>
+      <w:proofErr w:type="spellEnd"/>
+    </w:p>
+    <w:p>
+      <w:pPr>
+        <w:pStyle w:val="PargrafodaLista"/>
+        <w:numPr>
+          <w:ilvl w:val="1"/>
+          <w:numId w:val="12"/>
+        </w:numPr>
+      </w:pPr>
+      <w:r>
+        <w:t xml:space="preserve">Variável </w:t>
+      </w:r>
+      <w:r>
+        <w:t>$</w:t>
+      </w:r>
+      <w:proofErr w:type="spellStart"/>
+      <w:r>
+        <w:t>nom</w:t>
+      </w:r>
+      <w:r>
+        <w:t>eRegiao</w:t>
+      </w:r>
+      <w:proofErr w:type="spellEnd"/>
+      <w:r>
+        <w:t>: $</w:t>
+      </w:r>
+      <w:proofErr w:type="spellStart"/>
+      <w:r>
+        <w:t>regionName</w:t>
+      </w:r>
+      <w:proofErr w:type="spellEnd"/>
+    </w:p>
+    <w:p>
+      <w:pPr>
+        <w:pStyle w:val="PargrafodaLista"/>
+        <w:numPr>
+          <w:ilvl w:val="1"/>
+          <w:numId w:val="12"/>
+        </w:numPr>
+        <w:jc w:val="both"/>
+        <w:rPr>
+          <w:u w:val="single"/>
+        </w:rPr>
+      </w:pPr>
+      <w:r>
+        <w:t>Variável</w:t>
+      </w:r>
+      <w:proofErr w:type="gramStart"/>
+      <w:r>
+        <w:t xml:space="preserve">  </w:t>
+      </w:r>
+      <w:proofErr w:type="gramEnd"/>
+      <w:r>
+        <w:t>$</w:t>
+      </w:r>
+      <w:proofErr w:type="spellStart"/>
+      <w:r>
+        <w:t>idRA</w:t>
+      </w:r>
+      <w:proofErr w:type="spellEnd"/>
+      <w:r>
+        <w:t>: $</w:t>
+      </w:r>
+      <w:proofErr w:type="spellStart"/>
+      <w:r>
+        <w:t>idAR</w:t>
+      </w:r>
+      <w:proofErr w:type="spellEnd"/>
+    </w:p>
+    <w:p>
+      <w:pPr>
+        <w:pStyle w:val="PargrafodaLista"/>
+        <w:numPr>
+          <w:ilvl w:val="1"/>
+          <w:numId w:val="12"/>
+        </w:numPr>
+        <w:jc w:val="both"/>
+        <w:rPr>
+          <w:u w:val="single"/>
+        </w:rPr>
+      </w:pPr>
+      <w:r>
+        <w:t>Função:</w:t>
+      </w:r>
+      <w:r>
+        <w:t xml:space="preserve"> </w:t>
+      </w:r>
+      <w:r>
+        <w:t>__</w:t>
+      </w:r>
+      <w:proofErr w:type="spellStart"/>
+      <w:proofErr w:type="gramStart"/>
+      <w:r>
+        <w:t>construct</w:t>
+      </w:r>
+      <w:proofErr w:type="spellEnd"/>
+      <w:r>
+        <w:t xml:space="preserve"> :</w:t>
+      </w:r>
+      <w:proofErr w:type="gramEnd"/>
+      <w:r>
+        <w:t xml:space="preserve"> __</w:t>
+      </w:r>
+      <w:proofErr w:type="spellStart"/>
+      <w:r>
+        <w:t>construct</w:t>
+      </w:r>
+      <w:proofErr w:type="spellEnd"/>
+    </w:p>
+    <w:p>
+      <w:pPr>
+        <w:pStyle w:val="PargrafodaLista"/>
+        <w:numPr>
+          <w:ilvl w:val="1"/>
+          <w:numId w:val="12"/>
+        </w:numPr>
+        <w:jc w:val="both"/>
+        <w:rPr>
+          <w:u w:val="single"/>
+        </w:rPr>
+      </w:pPr>
+      <w:r>
+        <w:t>Função:</w:t>
+      </w:r>
+      <w:r>
+        <w:t xml:space="preserve"> __</w:t>
+      </w:r>
+      <w:proofErr w:type="spellStart"/>
+      <w:proofErr w:type="gramStart"/>
+      <w:r>
+        <w:t>constructOverLoad</w:t>
+      </w:r>
+      <w:proofErr w:type="spellEnd"/>
+      <w:proofErr w:type="gramEnd"/>
+      <w:r>
+        <w:t xml:space="preserve"> : </w:t>
+      </w:r>
+      <w:r>
+        <w:t>__</w:t>
+      </w:r>
+      <w:proofErr w:type="spellStart"/>
+      <w:r>
+        <w:t>constructOverLoad</w:t>
+      </w:r>
+      <w:proofErr w:type="spellEnd"/>
+    </w:p>
+    <w:p>
+      <w:pPr>
+        <w:pStyle w:val="PargrafodaLista"/>
+        <w:numPr>
+          <w:ilvl w:val="1"/>
+          <w:numId w:val="12"/>
+        </w:numPr>
+        <w:jc w:val="both"/>
+        <w:rPr>
+          <w:u w:val="single"/>
+        </w:rPr>
+      </w:pPr>
+      <w:r>
+        <w:t>Função:</w:t>
+      </w:r>
+      <w:r>
+        <w:t xml:space="preserve"> </w:t>
+      </w:r>
+      <w:r>
+        <w:t>__</w:t>
+      </w:r>
+      <w:proofErr w:type="spellStart"/>
+      <w:proofErr w:type="gramStart"/>
+      <w:r>
+        <w:t>setIdRegiaoAdministrativa</w:t>
+      </w:r>
+      <w:proofErr w:type="spellEnd"/>
+      <w:proofErr w:type="gramEnd"/>
+      <w:r>
+        <w:t>: __</w:t>
+      </w:r>
+      <w:proofErr w:type="spellStart"/>
+      <w:r>
+        <w:t>setIdAdministrativeRegion</w:t>
+      </w:r>
+      <w:proofErr w:type="spellEnd"/>
+    </w:p>
+    <w:p>
+      <w:pPr>
+        <w:pStyle w:val="PargrafodaLista"/>
+        <w:numPr>
+          <w:ilvl w:val="1"/>
+          <w:numId w:val="12"/>
+        </w:numPr>
+        <w:jc w:val="both"/>
+        <w:rPr>
+          <w:u w:val="single"/>
+        </w:rPr>
+      </w:pPr>
+      <w:r>
+        <w:t>Função:</w:t>
+      </w:r>
+      <w:r>
+        <w:t xml:space="preserve"> __</w:t>
+      </w:r>
+      <w:proofErr w:type="spellStart"/>
+      <w:proofErr w:type="gramStart"/>
+      <w:r>
+        <w:t>getIdRegiaoAdministrativa</w:t>
+      </w:r>
+      <w:proofErr w:type="spellEnd"/>
+      <w:proofErr w:type="gramEnd"/>
+      <w:r>
+        <w:t>: __</w:t>
+      </w:r>
+      <w:proofErr w:type="spellStart"/>
+      <w:r>
+        <w:t>getIdAdministrativeRegion</w:t>
+      </w:r>
+      <w:proofErr w:type="spellEnd"/>
+    </w:p>
+    <w:p>
+      <w:pPr>
+        <w:pStyle w:val="PargrafodaLista"/>
+        <w:numPr>
+          <w:ilvl w:val="1"/>
+          <w:numId w:val="12"/>
+        </w:numPr>
+        <w:jc w:val="both"/>
+        <w:rPr>
+          <w:u w:val="single"/>
+        </w:rPr>
+      </w:pPr>
+      <w:r>
+        <w:t>Função:</w:t>
+      </w:r>
+      <w:r>
+        <w:t xml:space="preserve"> </w:t>
+      </w:r>
+      <w:r>
+        <w:t>__</w:t>
+      </w:r>
+      <w:proofErr w:type="spellStart"/>
+      <w:proofErr w:type="gramStart"/>
+      <w:r>
+        <w:t>setNomeRegiao</w:t>
+      </w:r>
+      <w:proofErr w:type="spellEnd"/>
+      <w:proofErr w:type="gramEnd"/>
+      <w:r>
+        <w:t>: __</w:t>
+      </w:r>
+      <w:proofErr w:type="spellStart"/>
+      <w:r>
+        <w:t>setRegionName</w:t>
+      </w:r>
+      <w:proofErr w:type="spellEnd"/>
+    </w:p>
+    <w:p>
+      <w:pPr>
+        <w:pStyle w:val="PargrafodaLista"/>
+        <w:numPr>
+          <w:ilvl w:val="1"/>
+          <w:numId w:val="12"/>
+        </w:numPr>
+        <w:jc w:val="both"/>
+        <w:rPr>
+          <w:u w:val="single"/>
+        </w:rPr>
+      </w:pPr>
+      <w:r>
+        <w:t>Função:</w:t>
+      </w:r>
+      <w:r>
+        <w:t xml:space="preserve"> </w:t>
+      </w:r>
+      <w:r>
+        <w:t>__</w:t>
+      </w:r>
+      <w:proofErr w:type="spellStart"/>
+      <w:proofErr w:type="gramStart"/>
+      <w:r>
+        <w:t>getNomeRegiao</w:t>
+      </w:r>
+      <w:proofErr w:type="spellEnd"/>
+      <w:proofErr w:type="gramEnd"/>
+      <w:r>
+        <w:t>: __</w:t>
+      </w:r>
+      <w:proofErr w:type="spellStart"/>
+      <w:r>
+        <w:t>getRegionName</w:t>
+      </w:r>
+      <w:proofErr w:type="spellEnd"/>
+    </w:p>
+    <w:p>
+      <w:pPr>
+        <w:pStyle w:val="PargrafodaLista"/>
+        <w:numPr>
+          <w:ilvl w:val="0"/>
+          <w:numId w:val="28"/>
+        </w:numPr>
+        <w:spacing w:line="254" w:lineRule="auto"/>
+        <w:rPr>
+          <w:sz w:val="24"/>
+        </w:rPr>
+      </w:pPr>
+      <w:r>
+        <w:rPr>
+          <w:sz w:val="28"/>
+        </w:rPr>
+        <w:t xml:space="preserve">Classe: </w:t>
+      </w:r>
+      <w:proofErr w:type="spellStart"/>
+      <w:proofErr w:type="gramStart"/>
+      <w:r>
+        <w:rPr>
+          <w:sz w:val="28"/>
+        </w:rPr>
+        <w:t>Categoria</w:t>
+      </w:r>
+      <w:r>
+        <w:rPr>
+          <w:sz w:val="28"/>
+        </w:rPr>
+        <w:t>.</w:t>
+      </w:r>
+      <w:proofErr w:type="gramEnd"/>
+      <w:r>
+        <w:rPr>
+          <w:sz w:val="28"/>
+        </w:rPr>
+        <w:t>php</w:t>
+      </w:r>
+      <w:proofErr w:type="spellEnd"/>
+    </w:p>
+    <w:p>
+      <w:pPr>
+        <w:pStyle w:val="PargrafodaLista"/>
+        <w:numPr>
+          <w:ilvl w:val="1"/>
+          <w:numId w:val="12"/>
+        </w:numPr>
+      </w:pPr>
+      <w:r>
+        <w:rPr>
+          <w:sz w:val="24"/>
+          <w:szCs w:val="28"/>
+        </w:rPr>
+        <w:t>Variável</w:t>
+      </w:r>
+      <w:r>
+        <w:rPr>
+          <w:sz w:val="24"/>
+          <w:szCs w:val="28"/>
+        </w:rPr>
+        <w:t xml:space="preserve"> $</w:t>
+      </w:r>
+      <w:proofErr w:type="spellStart"/>
+      <w:proofErr w:type="gramStart"/>
+      <w:r>
+        <w:rPr>
+          <w:sz w:val="24"/>
+          <w:szCs w:val="28"/>
+        </w:rPr>
+        <w:t>idCategoria</w:t>
+      </w:r>
+      <w:proofErr w:type="spellEnd"/>
+      <w:proofErr w:type="gramEnd"/>
+      <w:r>
+        <w:rPr>
+          <w:sz w:val="24"/>
+          <w:szCs w:val="28"/>
+        </w:rPr>
+        <w:t xml:space="preserve">: </w:t>
+      </w:r>
+      <w:proofErr w:type="spellStart"/>
+      <w:r>
+        <w:rPr>
+          <w:sz w:val="24"/>
+          <w:szCs w:val="28"/>
+        </w:rPr>
+        <w:t>idCategory</w:t>
+      </w:r>
+      <w:proofErr w:type="spellEnd"/>
+    </w:p>
+    <w:p>
+      <w:pPr>
+        <w:pStyle w:val="PargrafodaLista"/>
+        <w:numPr>
+          <w:ilvl w:val="1"/>
+          <w:numId w:val="12"/>
+        </w:numPr>
+        <w:jc w:val="both"/>
+        <w:rPr>
+          <w:u w:val="single"/>
+        </w:rPr>
+      </w:pPr>
+      <w:r>
+        <w:rPr>
+          <w:sz w:val="24"/>
+          <w:szCs w:val="28"/>
+        </w:rPr>
+        <w:t>Variável $</w:t>
+      </w:r>
+      <w:proofErr w:type="spellStart"/>
+      <w:proofErr w:type="gramStart"/>
+      <w:r>
+        <w:rPr>
+          <w:sz w:val="24"/>
+          <w:szCs w:val="28"/>
+        </w:rPr>
+        <w:t>nomeCategoria</w:t>
+      </w:r>
+      <w:proofErr w:type="spellEnd"/>
+      <w:proofErr w:type="gramEnd"/>
+      <w:r>
+        <w:rPr>
+          <w:sz w:val="24"/>
+          <w:szCs w:val="28"/>
+        </w:rPr>
+        <w:t xml:space="preserve">: </w:t>
+      </w:r>
+      <w:proofErr w:type="spellStart"/>
+      <w:r>
+        <w:rPr>
+          <w:sz w:val="24"/>
+          <w:szCs w:val="28"/>
+        </w:rPr>
+        <w:t>categoryName</w:t>
+      </w:r>
+      <w:proofErr w:type="spellEnd"/>
+    </w:p>
+    <w:p>
+      <w:pPr>
+        <w:pStyle w:val="PargrafodaLista"/>
+        <w:numPr>
+          <w:ilvl w:val="1"/>
+          <w:numId w:val="12"/>
+        </w:numPr>
+        <w:jc w:val="both"/>
+        <w:rPr>
+          <w:u w:val="single"/>
+        </w:rPr>
+      </w:pPr>
+      <w:r>
+        <w:t>Função:</w:t>
+      </w:r>
+      <w:r>
+        <w:t xml:space="preserve"> </w:t>
+      </w:r>
+      <w:r>
+        <w:t>__</w:t>
+      </w:r>
+      <w:proofErr w:type="spellStart"/>
+      <w:proofErr w:type="gramStart"/>
+      <w:r>
+        <w:t>setIdCategoria</w:t>
+      </w:r>
+      <w:proofErr w:type="spellEnd"/>
+      <w:proofErr w:type="gramEnd"/>
+      <w:r>
+        <w:t xml:space="preserve">: </w:t>
+      </w:r>
+      <w:r>
+        <w:t>__</w:t>
+      </w:r>
+      <w:proofErr w:type="spellStart"/>
+      <w:r>
+        <w:t>setIdCategory</w:t>
+      </w:r>
+      <w:proofErr w:type="spellEnd"/>
+    </w:p>
+    <w:p>
+      <w:pPr>
+        <w:pStyle w:val="PargrafodaLista"/>
+        <w:numPr>
+          <w:ilvl w:val="1"/>
+          <w:numId w:val="12"/>
+        </w:numPr>
+        <w:jc w:val="both"/>
+        <w:rPr>
+          <w:u w:val="single"/>
+        </w:rPr>
+      </w:pPr>
+      <w:r>
+        <w:t>Função:</w:t>
+      </w:r>
+      <w:proofErr w:type="gramStart"/>
+      <w:r>
+        <w:t xml:space="preserve">  </w:t>
+      </w:r>
+      <w:proofErr w:type="gramEnd"/>
+      <w:r>
+        <w:t>__</w:t>
+      </w:r>
+      <w:proofErr w:type="spellStart"/>
+      <w:r>
+        <w:t>setIdCategory</w:t>
+      </w:r>
+      <w:proofErr w:type="spellEnd"/>
+      <w:r>
+        <w:t xml:space="preserve">: </w:t>
+      </w:r>
+      <w:r>
+        <w:t>__</w:t>
+      </w:r>
+      <w:proofErr w:type="spellStart"/>
+      <w:r>
+        <w:t>getIdCategory</w:t>
+      </w:r>
+      <w:proofErr w:type="spellEnd"/>
+    </w:p>
+    <w:p>
+      <w:pPr>
+        <w:pStyle w:val="PargrafodaLista"/>
+        <w:numPr>
+          <w:ilvl w:val="1"/>
+          <w:numId w:val="12"/>
+        </w:numPr>
+        <w:jc w:val="both"/>
+        <w:rPr>
+          <w:u w:val="single"/>
+        </w:rPr>
+      </w:pPr>
+      <w:r>
+        <w:t>Função:</w:t>
+      </w:r>
+      <w:r>
+        <w:t xml:space="preserve"> </w:t>
+      </w:r>
+      <w:r>
+        <w:t>__</w:t>
+      </w:r>
+      <w:proofErr w:type="spellStart"/>
+      <w:proofErr w:type="gramStart"/>
+      <w:r>
+        <w:t>setNomeCategoria</w:t>
+      </w:r>
+      <w:proofErr w:type="spellEnd"/>
+      <w:proofErr w:type="gramEnd"/>
+      <w:r>
+        <w:t xml:space="preserve"> : </w:t>
+      </w:r>
+      <w:r>
+        <w:t>__</w:t>
+      </w:r>
+      <w:proofErr w:type="spellStart"/>
+      <w:r>
+        <w:t>setCategoryName</w:t>
+      </w:r>
+      <w:proofErr w:type="spellEnd"/>
+    </w:p>
+    <w:p>
+      <w:pPr>
+        <w:pStyle w:val="PargrafodaLista"/>
+        <w:numPr>
+          <w:ilvl w:val="1"/>
+          <w:numId w:val="12"/>
+        </w:numPr>
+        <w:jc w:val="both"/>
+      </w:pPr>
+      <w:r>
+        <w:t>Função:</w:t>
+      </w:r>
+      <w:r>
+        <w:t xml:space="preserve"> </w:t>
+      </w:r>
+      <w:r>
+        <w:t>__</w:t>
+      </w:r>
+      <w:proofErr w:type="spellStart"/>
+      <w:proofErr w:type="gramStart"/>
+      <w:r>
+        <w:t>getNomeCategoria</w:t>
+      </w:r>
+      <w:proofErr w:type="spellEnd"/>
+      <w:proofErr w:type="gramEnd"/>
+      <w:r>
+        <w:t xml:space="preserve">: </w:t>
+      </w:r>
+      <w:r>
+        <w:t>__</w:t>
+      </w:r>
+      <w:proofErr w:type="spellStart"/>
+      <w:r>
+        <w:t>getCategoryName</w:t>
+      </w:r>
+      <w:proofErr w:type="spellEnd"/>
+    </w:p>
+    <w:p>
+      <w:pPr>
+        <w:pStyle w:val="PargrafodaLista"/>
+        <w:numPr>
+          <w:ilvl w:val="1"/>
+          <w:numId w:val="12"/>
+        </w:numPr>
+        <w:jc w:val="both"/>
+        <w:rPr>
+          <w:u w:val="single"/>
+        </w:rPr>
+      </w:pPr>
+      <w:r>
+        <w:t>Função:</w:t>
+      </w:r>
+      <w:r>
+        <w:t xml:space="preserve"> __</w:t>
+      </w:r>
+      <w:proofErr w:type="spellStart"/>
+      <w:proofErr w:type="gramStart"/>
+      <w:r>
+        <w:t>constructOverload</w:t>
+      </w:r>
+      <w:proofErr w:type="spellEnd"/>
+      <w:proofErr w:type="gramEnd"/>
+      <w:r>
+        <w:t xml:space="preserve">: </w:t>
+      </w:r>
+      <w:r>
+        <w:t>__</w:t>
+      </w:r>
+      <w:proofErr w:type="spellStart"/>
+      <w:r>
+        <w:t>constructOverload</w:t>
+      </w:r>
+      <w:proofErr w:type="spellEnd"/>
+    </w:p>
+    <w:p>
+      <w:pPr>
+        <w:pStyle w:val="PargrafodaLista"/>
+        <w:numPr>
+          <w:ilvl w:val="1"/>
+          <w:numId w:val="12"/>
+        </w:numPr>
+        <w:jc w:val="both"/>
+        <w:rPr>
+          <w:u w:val="single"/>
+        </w:rPr>
+      </w:pPr>
+      <w:r>
+        <w:t>Função:</w:t>
+      </w:r>
+      <w:r>
+        <w:t xml:space="preserve"> </w:t>
+      </w:r>
+      <w:r>
+        <w:t>__</w:t>
+      </w:r>
+      <w:proofErr w:type="spellStart"/>
+      <w:r>
+        <w:t>construct</w:t>
+      </w:r>
+      <w:proofErr w:type="spellEnd"/>
+      <w:r>
+        <w:t>()</w:t>
+      </w:r>
+      <w:r>
+        <w:t xml:space="preserve"> : </w:t>
+      </w:r>
+      <w:r>
+        <w:t>__construct()</w:t>
       </w:r>
       <w:bookmarkStart w:id="0" w:name="_GoBack"/>
       <w:bookmarkEnd w:id="0"/>
@@ -2695,14 +3453,15 @@
           <w:ilvl w:val="0"/>
           <w:numId w:val="28"/>
         </w:numPr>
-        <w:spacing w:line="254" w:lineRule="auto"/>
-        <w:rPr>
-          <w:sz w:val="24"/>
-        </w:rPr>
-      </w:pPr>
-      <w:r>
-        <w:rPr>
-          <w:sz w:val="28"/>
+        <w:jc w:val="both"/>
+        <w:rPr>
+          <w:u w:val="single"/>
+        </w:rPr>
+      </w:pPr>
+      <w:r>
+        <w:rPr>
+          <w:sz w:val="28"/>
+          <w:szCs w:val="28"/>
         </w:rPr>
         <w:t xml:space="preserve">Classe: </w:t>
       </w:r>
@@ -2711,271 +3470,24 @@
       <w:r>
         <w:rPr>
           <w:sz w:val="28"/>
-        </w:rPr>
-        <w:t>RegiaoAdministrativa</w:t>
+          <w:szCs w:val="28"/>
+        </w:rPr>
+        <w:t>Tempo</w:t>
+      </w:r>
+      <w:r>
+        <w:rPr>
+          <w:sz w:val="28"/>
+          <w:szCs w:val="28"/>
+        </w:rPr>
+        <w:t>.</w:t>
       </w:r>
       <w:proofErr w:type="gramEnd"/>
       <w:r>
         <w:rPr>
           <w:sz w:val="28"/>
-        </w:rPr>
-        <w:t>.php</w:t>
-      </w:r>
-      <w:proofErr w:type="spellEnd"/>
-    </w:p>
-    <w:p>
-      <w:pPr>
-        <w:pStyle w:val="PargrafodaLista"/>
-        <w:numPr>
-          <w:ilvl w:val="1"/>
-          <w:numId w:val="12"/>
-        </w:numPr>
-      </w:pPr>
-      <w:r>
-        <w:t>Variável</w:t>
-      </w:r>
-      <w:r>
-        <w:t xml:space="preserve"> </w:t>
-      </w:r>
-      <w:r>
-        <w:t>$</w:t>
-      </w:r>
-      <w:proofErr w:type="spellStart"/>
-      <w:r>
-        <w:t>idRegiaoAdministrativa</w:t>
-      </w:r>
-      <w:proofErr w:type="spellEnd"/>
-      <w:r>
-        <w:t xml:space="preserve">: </w:t>
-      </w:r>
-      <w:r>
-        <w:t>$</w:t>
-      </w:r>
-      <w:proofErr w:type="spellStart"/>
-      <w:r>
-        <w:t>idAdministrativeRegion</w:t>
-      </w:r>
-      <w:proofErr w:type="spellEnd"/>
-    </w:p>
-    <w:p>
-      <w:pPr>
-        <w:pStyle w:val="PargrafodaLista"/>
-        <w:numPr>
-          <w:ilvl w:val="1"/>
-          <w:numId w:val="12"/>
-        </w:numPr>
-      </w:pPr>
-      <w:r>
-        <w:t xml:space="preserve">Variável </w:t>
-      </w:r>
-      <w:r>
-        <w:t>$</w:t>
-      </w:r>
-      <w:proofErr w:type="spellStart"/>
-      <w:r>
-        <w:t>nom</w:t>
-      </w:r>
-      <w:r>
-        <w:t>eRegiao</w:t>
-      </w:r>
-      <w:proofErr w:type="spellEnd"/>
-      <w:r>
-        <w:t>: $</w:t>
-      </w:r>
-      <w:proofErr w:type="spellStart"/>
-      <w:r>
-        <w:t>regionName</w:t>
-      </w:r>
-      <w:proofErr w:type="spellEnd"/>
-    </w:p>
-    <w:p>
-      <w:pPr>
-        <w:pStyle w:val="PargrafodaLista"/>
-        <w:numPr>
-          <w:ilvl w:val="1"/>
-          <w:numId w:val="12"/>
-        </w:numPr>
-        <w:jc w:val="both"/>
-        <w:rPr>
-          <w:u w:val="single"/>
-        </w:rPr>
-      </w:pPr>
-      <w:r>
-        <w:t>Variável  $</w:t>
-      </w:r>
-      <w:proofErr w:type="spellStart"/>
-      <w:r>
-        <w:t>idRA</w:t>
-      </w:r>
-      <w:proofErr w:type="spellEnd"/>
-      <w:r>
-        <w:t>: $</w:t>
-      </w:r>
-      <w:proofErr w:type="spellStart"/>
-      <w:r>
-        <w:t>idAR</w:t>
-      </w:r>
-      <w:proofErr w:type="spellEnd"/>
-    </w:p>
-    <w:p>
-      <w:pPr>
-        <w:pStyle w:val="PargrafodaLista"/>
-        <w:numPr>
-          <w:ilvl w:val="0"/>
-          <w:numId w:val="28"/>
-        </w:numPr>
-        <w:spacing w:line="254" w:lineRule="auto"/>
-        <w:rPr>
-          <w:sz w:val="24"/>
-        </w:rPr>
-      </w:pPr>
-      <w:r>
-        <w:rPr>
-          <w:sz w:val="28"/>
-        </w:rPr>
-        <w:t xml:space="preserve">Classe: </w:t>
-      </w:r>
-      <w:proofErr w:type="spellStart"/>
-      <w:r>
-        <w:rPr>
-          <w:sz w:val="28"/>
-        </w:rPr>
-        <w:t>Categoria</w:t>
-      </w:r>
-      <w:r>
-        <w:rPr>
-          <w:sz w:val="28"/>
-        </w:rPr>
-        <w:t>.php</w:t>
-      </w:r>
-      <w:proofErr w:type="spellEnd"/>
-    </w:p>
-    <w:p>
-      <w:pPr>
-        <w:pStyle w:val="PargrafodaLista"/>
-        <w:numPr>
-          <w:ilvl w:val="1"/>
-          <w:numId w:val="12"/>
-        </w:numPr>
-      </w:pPr>
-      <w:r>
-        <w:rPr>
-          <w:sz w:val="24"/>
           <w:szCs w:val="28"/>
         </w:rPr>
-        <w:t>Variável</w:t>
-      </w:r>
-      <w:r>
-        <w:rPr>
-          <w:sz w:val="24"/>
-          <w:szCs w:val="28"/>
-        </w:rPr>
-        <w:t xml:space="preserve"> $</w:t>
-      </w:r>
-      <w:proofErr w:type="spellStart"/>
-      <w:r>
-        <w:rPr>
-          <w:sz w:val="24"/>
-          <w:szCs w:val="28"/>
-        </w:rPr>
-        <w:t>idCategoria</w:t>
-      </w:r>
-      <w:proofErr w:type="spellEnd"/>
-      <w:r>
-        <w:rPr>
-          <w:sz w:val="24"/>
-          <w:szCs w:val="28"/>
-        </w:rPr>
-        <w:t xml:space="preserve">: </w:t>
-      </w:r>
-      <w:proofErr w:type="spellStart"/>
-      <w:r>
-        <w:rPr>
-          <w:sz w:val="24"/>
-          <w:szCs w:val="28"/>
-        </w:rPr>
-        <w:t>id_category</w:t>
-      </w:r>
-      <w:proofErr w:type="spellEnd"/>
-    </w:p>
-    <w:p>
-      <w:pPr>
-        <w:pStyle w:val="PargrafodaLista"/>
-        <w:numPr>
-          <w:ilvl w:val="1"/>
-          <w:numId w:val="12"/>
-        </w:numPr>
-        <w:jc w:val="both"/>
-        <w:rPr>
-          <w:u w:val="single"/>
-        </w:rPr>
-      </w:pPr>
-      <w:r>
-        <w:rPr>
-          <w:sz w:val="24"/>
-          <w:szCs w:val="28"/>
-        </w:rPr>
-        <w:t>Variável $</w:t>
-      </w:r>
-      <w:proofErr w:type="spellStart"/>
-      <w:r>
-        <w:rPr>
-          <w:sz w:val="24"/>
-          <w:szCs w:val="28"/>
-        </w:rPr>
-        <w:t>nomeCategoria</w:t>
-      </w:r>
-      <w:proofErr w:type="spellEnd"/>
-      <w:r>
-        <w:rPr>
-          <w:sz w:val="24"/>
-          <w:szCs w:val="28"/>
-        </w:rPr>
-        <w:t xml:space="preserve">: </w:t>
-      </w:r>
-      <w:proofErr w:type="spellStart"/>
-      <w:r>
-        <w:rPr>
-          <w:sz w:val="24"/>
-          <w:szCs w:val="28"/>
-        </w:rPr>
-        <w:t>category_name</w:t>
-      </w:r>
-      <w:proofErr w:type="spellEnd"/>
-    </w:p>
-    <w:p>
-      <w:pPr>
-        <w:pStyle w:val="PargrafodaLista"/>
-        <w:numPr>
-          <w:ilvl w:val="0"/>
-          <w:numId w:val="28"/>
-        </w:numPr>
-        <w:jc w:val="both"/>
-        <w:rPr>
-          <w:u w:val="single"/>
-        </w:rPr>
-      </w:pPr>
-      <w:r>
-        <w:rPr>
-          <w:sz w:val="28"/>
-          <w:szCs w:val="28"/>
-        </w:rPr>
-        <w:t xml:space="preserve">Classe: </w:t>
-      </w:r>
-      <w:proofErr w:type="spellStart"/>
-      <w:r>
-        <w:rPr>
-          <w:sz w:val="28"/>
-          <w:szCs w:val="28"/>
-        </w:rPr>
-        <w:t>Tempo</w:t>
-      </w:r>
-      <w:r>
-        <w:rPr>
-          <w:sz w:val="28"/>
-          <w:szCs w:val="28"/>
-        </w:rPr>
-        <w:t>.php</w:t>
+        <w:t>php</w:t>
       </w:r>
       <w:proofErr w:type="spellEnd"/>
     </w:p>
@@ -3178,6 +3690,7 @@
         <w:rPr>
           <w:sz w:val="28"/>
         </w:rPr>
+        <w:lastRenderedPageBreak/>
         <w:t xml:space="preserve">Classe: </w:t>
       </w:r>
       <w:proofErr w:type="spellStart"/>
@@ -3442,7 +3955,6 @@
           <w:sz w:val="28"/>
           <w:szCs w:val="28"/>
         </w:rPr>
-        <w:lastRenderedPageBreak/>
         <w:t xml:space="preserve">-Pasta: </w:t>
       </w:r>
       <w:proofErr w:type="spellStart"/>
@@ -4758,6 +5270,7 @@
           <w:sz w:val="28"/>
           <w:szCs w:val="28"/>
         </w:rPr>
+        <w:lastRenderedPageBreak/>
         <w:t xml:space="preserve">Classe </w:t>
       </w:r>
       <w:proofErr w:type="spellStart"/>
@@ -4949,6 +5462,7 @@
         <w:t xml:space="preserve">Variável planilha -&gt; </w:t>
       </w:r>
       <w:proofErr w:type="spellStart"/>
+      <w:proofErr w:type="gramStart"/>
       <w:r>
         <w:rPr>
           <w:sz w:val="24"/>
@@ -4957,6 +5471,7 @@
         <w:t>spreadSheet</w:t>
       </w:r>
       <w:proofErr w:type="spellEnd"/>
+      <w:proofErr w:type="gramEnd"/>
     </w:p>
     <w:p>
       <w:pPr>
@@ -5002,11 +5517,33 @@
         <w:t xml:space="preserve">Classe: </w:t>
       </w:r>
       <w:proofErr w:type="spellStart"/>
-      <w:r>
-        <w:rPr>
-          <w:sz w:val="28"/>
-        </w:rPr>
-        <w:t>Conexao.php</w:t>
+      <w:proofErr w:type="gramStart"/>
+      <w:r>
+        <w:rPr>
+          <w:sz w:val="28"/>
+        </w:rPr>
+        <w:t>Conexao.</w:t>
+      </w:r>
+      <w:proofErr w:type="gramEnd"/>
+      <w:r>
+        <w:rPr>
+          <w:sz w:val="28"/>
+        </w:rPr>
+        <w:t>php</w:t>
+      </w:r>
+      <w:proofErr w:type="spellEnd"/>
+      <w:r>
+        <w:rPr>
+          <w:sz w:val="28"/>
+        </w:rPr>
+        <w:t xml:space="preserve">: </w:t>
+      </w:r>
+      <w:proofErr w:type="spellStart"/>
+      <w:r>
+        <w:rPr>
+          <w:sz w:val="28"/>
+        </w:rPr>
+        <w:t>Conexion.php</w:t>
       </w:r>
       <w:proofErr w:type="spellEnd"/>
     </w:p>
@@ -5020,23 +5557,35 @@
         <w:spacing w:line="256" w:lineRule="auto"/>
         <w:rPr>
           <w:b/>
-          <w:sz w:val="24"/>
-          <w:szCs w:val="24"/>
-        </w:rPr>
-      </w:pPr>
-      <w:r>
-        <w:rPr>
-          <w:sz w:val="24"/>
-        </w:rPr>
-        <w:lastRenderedPageBreak/>
-        <w:t>Variável $</w:t>
-      </w:r>
-      <w:r>
-        <w:rPr>
-          <w:sz w:val="24"/>
-          <w:szCs w:val="24"/>
-        </w:rPr>
-        <w:t xml:space="preserve">banco </w:t>
+          <w:sz w:val="28"/>
+        </w:rPr>
+      </w:pPr>
+      <w:r>
+        <w:rPr>
+          <w:sz w:val="24"/>
+        </w:rPr>
+        <w:t>Função</w:t>
+      </w:r>
+      <w:r>
+        <w:rPr>
+          <w:sz w:val="24"/>
+        </w:rPr>
+        <w:t xml:space="preserve"> __</w:t>
+      </w:r>
+      <w:proofErr w:type="spellStart"/>
+      <w:proofErr w:type="gramStart"/>
+      <w:r>
+        <w:rPr>
+          <w:sz w:val="24"/>
+        </w:rPr>
+        <w:t>construct</w:t>
+      </w:r>
+      <w:proofErr w:type="spellEnd"/>
+      <w:r>
+        <w:rPr>
+          <w:sz w:val="24"/>
+        </w:rPr>
+        <w:t xml:space="preserve"> </w:t>
       </w:r>
       <w:r>
         <w:rPr>
@@ -5044,20 +5593,19 @@
         </w:rPr>
         <w:t>:</w:t>
       </w:r>
-      <w:r>
-        <w:rPr>
-          <w:sz w:val="24"/>
-          <w:szCs w:val="24"/>
-        </w:rPr>
-        <w:t xml:space="preserve"> </w:t>
-      </w:r>
-      <w:proofErr w:type="spellStart"/>
-      <w:r>
-        <w:rPr>
-          <w:sz w:val="24"/>
-          <w:szCs w:val="24"/>
-        </w:rPr>
-        <w:t>database</w:t>
+      <w:proofErr w:type="gramEnd"/>
+      <w:r>
+        <w:rPr>
+          <w:sz w:val="24"/>
+        </w:rPr>
+        <w:t xml:space="preserve"> __</w:t>
+      </w:r>
+      <w:proofErr w:type="spellStart"/>
+      <w:r>
+        <w:rPr>
+          <w:sz w:val="24"/>
+        </w:rPr>
+        <w:t>construct</w:t>
       </w:r>
       <w:proofErr w:type="spellEnd"/>
     </w:p>
@@ -5081,16 +5629,21 @@
         </w:rPr>
         <w:t>Variável $</w:t>
       </w:r>
-      <w:proofErr w:type="spellStart"/>
       <w:proofErr w:type="gramStart"/>
       <w:r>
         <w:rPr>
           <w:sz w:val="24"/>
           <w:szCs w:val="24"/>
         </w:rPr>
-        <w:t>tipo_banco</w:t>
-      </w:r>
-      <w:proofErr w:type="spellEnd"/>
+        <w:t xml:space="preserve">banco </w:t>
+      </w:r>
+      <w:r>
+        <w:rPr>
+          <w:sz w:val="24"/>
+        </w:rPr>
+        <w:t>:</w:t>
+      </w:r>
+      <w:proofErr w:type="gramEnd"/>
       <w:r>
         <w:rPr>
           <w:sz w:val="24"/>
@@ -5098,34 +5651,13 @@
         </w:rPr>
         <w:t xml:space="preserve"> </w:t>
       </w:r>
-      <w:r>
-        <w:rPr>
-          <w:sz w:val="24"/>
-        </w:rPr>
-        <w:t>:</w:t>
-      </w:r>
-      <w:proofErr w:type="gramEnd"/>
-      <w:r>
-        <w:rPr>
-          <w:sz w:val="24"/>
-          <w:szCs w:val="24"/>
-        </w:rPr>
-        <w:t xml:space="preserve"> </w:t>
-      </w:r>
-      <w:proofErr w:type="spellStart"/>
-      <w:r>
-        <w:rPr>
-          <w:sz w:val="24"/>
-          <w:szCs w:val="24"/>
-        </w:rPr>
-        <w:t>databaseK</w:t>
-      </w:r>
-      <w:r>
-        <w:rPr>
-          <w:sz w:val="24"/>
-          <w:szCs w:val="24"/>
-        </w:rPr>
-        <w:t>ind</w:t>
+      <w:proofErr w:type="spellStart"/>
+      <w:r>
+        <w:rPr>
+          <w:sz w:val="24"/>
+          <w:szCs w:val="24"/>
+        </w:rPr>
+        <w:t>database</w:t>
       </w:r>
       <w:proofErr w:type="spellEnd"/>
     </w:p>
@@ -5149,12 +5681,22 @@
         </w:rPr>
         <w:t>Variável $</w:t>
       </w:r>
-      <w:r>
-        <w:rPr>
-          <w:sz w:val="24"/>
-          <w:szCs w:val="24"/>
-        </w:rPr>
-        <w:t>servidor</w:t>
+      <w:proofErr w:type="spellStart"/>
+      <w:proofErr w:type="gramStart"/>
+      <w:r>
+        <w:rPr>
+          <w:sz w:val="24"/>
+          <w:szCs w:val="24"/>
+        </w:rPr>
+        <w:t>tipo_banco</w:t>
+      </w:r>
+      <w:proofErr w:type="spellEnd"/>
+      <w:r>
+        <w:rPr>
+          <w:sz w:val="24"/>
+          <w:szCs w:val="24"/>
+        </w:rPr>
+        <w:t xml:space="preserve"> </w:t>
       </w:r>
       <w:r>
         <w:rPr>
@@ -5162,6 +5704,7 @@
         </w:rPr>
         <w:t>:</w:t>
       </w:r>
+      <w:proofErr w:type="gramEnd"/>
       <w:r>
         <w:rPr>
           <w:sz w:val="24"/>
@@ -5170,23 +5713,21 @@
         <w:t xml:space="preserve"> </w:t>
       </w:r>
       <w:proofErr w:type="spellStart"/>
-      <w:proofErr w:type="gramStart"/>
-      <w:r>
-        <w:rPr>
-          <w:sz w:val="24"/>
-          <w:szCs w:val="24"/>
-        </w:rPr>
-        <w:t>databaseS</w:t>
-      </w:r>
-      <w:r>
-        <w:rPr>
-          <w:sz w:val="24"/>
-          <w:szCs w:val="24"/>
-        </w:rPr>
-        <w:t>erver</w:t>
-      </w:r>
-      <w:proofErr w:type="spellEnd"/>
-      <w:proofErr w:type="gramEnd"/>
+      <w:r>
+        <w:rPr>
+          <w:sz w:val="24"/>
+          <w:szCs w:val="24"/>
+        </w:rPr>
+        <w:t>databaseK</w:t>
+      </w:r>
+      <w:r>
+        <w:rPr>
+          <w:sz w:val="24"/>
+          <w:szCs w:val="24"/>
+        </w:rPr>
+        <w:t>ind</w:t>
+      </w:r>
+      <w:proofErr w:type="spellEnd"/>
     </w:p>
     <w:p>
       <w:pPr>
@@ -5208,44 +5749,44 @@
         </w:rPr>
         <w:t>Variável $</w:t>
       </w:r>
+      <w:r>
+        <w:rPr>
+          <w:sz w:val="24"/>
+          <w:szCs w:val="24"/>
+        </w:rPr>
+        <w:t>servidor</w:t>
+      </w:r>
+      <w:r>
+        <w:rPr>
+          <w:sz w:val="24"/>
+        </w:rPr>
+        <w:t>:</w:t>
+      </w:r>
+      <w:r>
+        <w:rPr>
+          <w:sz w:val="24"/>
+          <w:szCs w:val="24"/>
+        </w:rPr>
+        <w:t xml:space="preserve"> </w:t>
+      </w:r>
+      <w:proofErr w:type="spellStart"/>
       <w:proofErr w:type="gramStart"/>
       <w:r>
         <w:rPr>
           <w:sz w:val="24"/>
           <w:szCs w:val="24"/>
         </w:rPr>
-        <w:t xml:space="preserve">usuário </w:t>
-      </w:r>
-      <w:r>
-        <w:rPr>
-          <w:sz w:val="24"/>
-        </w:rPr>
-        <w:t>:</w:t>
-      </w:r>
+        <w:t>databaseS</w:t>
+      </w:r>
+      <w:r>
+        <w:rPr>
+          <w:sz w:val="24"/>
+          <w:szCs w:val="24"/>
+        </w:rPr>
+        <w:t>erver</w:t>
+      </w:r>
+      <w:proofErr w:type="spellEnd"/>
       <w:proofErr w:type="gramEnd"/>
-      <w:r>
-        <w:rPr>
-          <w:sz w:val="24"/>
-          <w:szCs w:val="24"/>
-        </w:rPr>
-        <w:t xml:space="preserve"> </w:t>
-      </w:r>
-      <w:proofErr w:type="spellStart"/>
-      <w:r>
-        <w:rPr>
-          <w:sz w:val="24"/>
-          <w:szCs w:val="24"/>
-        </w:rPr>
-        <w:t>databaseU</w:t>
-      </w:r>
-      <w:r>
-        <w:rPr>
-          <w:sz w:val="24"/>
-          <w:szCs w:val="24"/>
-        </w:rPr>
-        <w:t>ser</w:t>
-      </w:r>
-      <w:proofErr w:type="spellEnd"/>
     </w:p>
     <w:p>
       <w:pPr>
@@ -5273,7 +5814,7 @@
           <w:sz w:val="24"/>
           <w:szCs w:val="24"/>
         </w:rPr>
-        <w:t xml:space="preserve">senha </w:t>
+        <w:t xml:space="preserve">usuário </w:t>
       </w:r>
       <w:r>
         <w:rPr>
@@ -5295,14 +5836,14 @@
           <w:sz w:val="24"/>
           <w:szCs w:val="24"/>
         </w:rPr>
-        <w:t>databaseP</w:t>
-      </w:r>
-      <w:r>
-        <w:rPr>
-          <w:sz w:val="24"/>
-          <w:szCs w:val="24"/>
-        </w:rPr>
-        <w:t>assword</w:t>
+        <w:t>databaseU</w:t>
+      </w:r>
+      <w:r>
+        <w:rPr>
+          <w:sz w:val="24"/>
+          <w:szCs w:val="24"/>
+        </w:rPr>
+        <w:t>ser</w:t>
       </w:r>
       <w:proofErr w:type="spellEnd"/>
     </w:p>
@@ -5326,6 +5867,65 @@
         </w:rPr>
         <w:t>Variável $</w:t>
       </w:r>
+      <w:proofErr w:type="gramStart"/>
+      <w:r>
+        <w:rPr>
+          <w:sz w:val="24"/>
+          <w:szCs w:val="24"/>
+        </w:rPr>
+        <w:t xml:space="preserve">senha </w:t>
+      </w:r>
+      <w:r>
+        <w:rPr>
+          <w:sz w:val="24"/>
+        </w:rPr>
+        <w:t>:</w:t>
+      </w:r>
+      <w:proofErr w:type="gramEnd"/>
+      <w:r>
+        <w:rPr>
+          <w:sz w:val="24"/>
+          <w:szCs w:val="24"/>
+        </w:rPr>
+        <w:t xml:space="preserve"> </w:t>
+      </w:r>
+      <w:proofErr w:type="spellStart"/>
+      <w:r>
+        <w:rPr>
+          <w:sz w:val="24"/>
+          <w:szCs w:val="24"/>
+        </w:rPr>
+        <w:t>databaseP</w:t>
+      </w:r>
+      <w:r>
+        <w:rPr>
+          <w:sz w:val="24"/>
+          <w:szCs w:val="24"/>
+        </w:rPr>
+        <w:t>assword</w:t>
+      </w:r>
+      <w:proofErr w:type="spellEnd"/>
+    </w:p>
+    <w:p>
+      <w:pPr>
+        <w:pStyle w:val="PargrafodaLista"/>
+        <w:numPr>
+          <w:ilvl w:val="1"/>
+          <w:numId w:val="11"/>
+        </w:numPr>
+        <w:spacing w:line="256" w:lineRule="auto"/>
+        <w:rPr>
+          <w:b/>
+          <w:sz w:val="24"/>
+          <w:szCs w:val="24"/>
+        </w:rPr>
+      </w:pPr>
+      <w:r>
+        <w:rPr>
+          <w:sz w:val="24"/>
+        </w:rPr>
+        <w:t>Variável $</w:t>
+      </w:r>
       <w:proofErr w:type="spellStart"/>
       <w:proofErr w:type="gramStart"/>
       <w:r>
@@ -5426,6 +6026,27 @@
       <w:pPr>
         <w:pStyle w:val="PargrafodaLista"/>
         <w:numPr>
+          <w:ilvl w:val="1"/>
+          <w:numId w:val="11"/>
+        </w:numPr>
+        <w:spacing w:line="256" w:lineRule="auto"/>
+        <w:rPr>
+          <w:sz w:val="24"/>
+          <w:szCs w:val="24"/>
+        </w:rPr>
+      </w:pPr>
+      <w:r>
+        <w:rPr>
+          <w:sz w:val="24"/>
+          <w:szCs w:val="24"/>
+        </w:rPr>
+        <w:t>Não possui funções</w:t>
+      </w:r>
+    </w:p>
+    <w:p>
+      <w:pPr>
+        <w:pStyle w:val="PargrafodaLista"/>
+        <w:numPr>
           <w:ilvl w:val="0"/>
           <w:numId w:val="11"/>
         </w:numPr>
@@ -5442,12 +6063,21 @@
         <w:t xml:space="preserve">Classe: </w:t>
       </w:r>
       <w:proofErr w:type="spellStart"/>
+      <w:proofErr w:type="gramStart"/>
       <w:r>
         <w:rPr>
           <w:sz w:val="28"/>
           <w:szCs w:val="28"/>
         </w:rPr>
-        <w:t>RegiaoAdministrativaDAO.php</w:t>
+        <w:t>RegiaoAdministrativaDAO</w:t>
+      </w:r>
+      <w:proofErr w:type="gramEnd"/>
+      <w:r>
+        <w:rPr>
+          <w:sz w:val="28"/>
+          <w:szCs w:val="28"/>
+        </w:rPr>
+        <w:t>.php</w:t>
       </w:r>
       <w:proofErr w:type="spellEnd"/>
     </w:p>
@@ -6465,6 +7095,7 @@
         <w:rPr>
           <w:sz w:val="24"/>
         </w:rPr>
+        <w:lastRenderedPageBreak/>
         <w:t xml:space="preserve">Variável </w:t>
       </w:r>
       <w:r>
@@ -7060,7 +7691,6 @@
         <w:rPr>
           <w:sz w:val="24"/>
         </w:rPr>
-        <w:lastRenderedPageBreak/>
         <w:t>Variável $</w:t>
       </w:r>
       <w:proofErr w:type="spellStart"/>
@@ -7693,11 +8323,39 @@
         <w:t xml:space="preserve">Classe: </w:t>
       </w:r>
       <w:proofErr w:type="spellStart"/>
-      <w:r>
-        <w:rPr>
-          <w:sz w:val="28"/>
-        </w:rPr>
-        <w:t>totalra.php</w:t>
+      <w:proofErr w:type="gramStart"/>
+      <w:r>
+        <w:rPr>
+          <w:sz w:val="28"/>
+        </w:rPr>
+        <w:t>totalra.</w:t>
+      </w:r>
+      <w:proofErr w:type="gramEnd"/>
+      <w:r>
+        <w:rPr>
+          <w:sz w:val="28"/>
+        </w:rPr>
+        <w:t>php</w:t>
+      </w:r>
+      <w:proofErr w:type="spellEnd"/>
+      <w:r>
+        <w:rPr>
+          <w:sz w:val="28"/>
+        </w:rPr>
+        <w:t xml:space="preserve">: -&gt; </w:t>
+      </w:r>
+      <w:proofErr w:type="spellStart"/>
+      <w:r>
+        <w:rPr>
+          <w:sz w:val="28"/>
+        </w:rPr>
+        <w:t>totalAdministrativeRegions</w:t>
+      </w:r>
+      <w:r>
+        <w:rPr>
+          <w:sz w:val="28"/>
+        </w:rPr>
+        <w:t>.php</w:t>
       </w:r>
       <w:proofErr w:type="spellEnd"/>
     </w:p>
@@ -7718,6 +8376,7 @@
         <w:t>Variável $</w:t>
       </w:r>
       <w:proofErr w:type="spellStart"/>
+      <w:proofErr w:type="gramStart"/>
       <w:r>
         <w:rPr>
           <w:szCs w:val="24"/>
@@ -7725,6 +8384,7 @@
         <w:t>crimeVW</w:t>
       </w:r>
       <w:proofErr w:type="spellEnd"/>
+      <w:proofErr w:type="gramEnd"/>
       <w:r>
         <w:rPr>
           <w:szCs w:val="24"/>
@@ -7766,6 +8426,7 @@
         <w:t>Variável $</w:t>
       </w:r>
       <w:proofErr w:type="spellStart"/>
+      <w:proofErr w:type="gramStart"/>
       <w:r>
         <w:rPr>
           <w:szCs w:val="24"/>
@@ -7773,6 +8434,7 @@
         <w:t>tempoVW</w:t>
       </w:r>
       <w:proofErr w:type="spellEnd"/>
+      <w:proofErr w:type="gramEnd"/>
       <w:r>
         <w:rPr>
           <w:szCs w:val="24"/>
@@ -7796,6 +8458,27 @@
         <w:t>timeView</w:t>
       </w:r>
       <w:proofErr w:type="spellEnd"/>
+    </w:p>
+    <w:p>
+      <w:pPr>
+        <w:pStyle w:val="PargrafodaLista"/>
+        <w:numPr>
+          <w:ilvl w:val="1"/>
+          <w:numId w:val="2"/>
+        </w:numPr>
+        <w:spacing w:line="256" w:lineRule="auto"/>
+        <w:rPr>
+          <w:sz w:val="24"/>
+          <w:szCs w:val="24"/>
+        </w:rPr>
+      </w:pPr>
+      <w:r>
+        <w:rPr>
+          <w:sz w:val="24"/>
+          <w:szCs w:val="24"/>
+        </w:rPr>
+        <w:t>Não possui funções</w:t>
+      </w:r>
     </w:p>
     <w:p>
       <w:pPr>
@@ -7817,11 +8500,19 @@
         <w:t xml:space="preserve">Classe: </w:t>
       </w:r>
       <w:proofErr w:type="spellStart"/>
-      <w:r>
-        <w:rPr>
-          <w:sz w:val="28"/>
-        </w:rPr>
-        <w:t>viewController.php</w:t>
+      <w:proofErr w:type="gramStart"/>
+      <w:r>
+        <w:rPr>
+          <w:sz w:val="28"/>
+        </w:rPr>
+        <w:t>viewController</w:t>
+      </w:r>
+      <w:proofErr w:type="gramEnd"/>
+      <w:r>
+        <w:rPr>
+          <w:sz w:val="28"/>
+        </w:rPr>
+        <w:t>.php</w:t>
       </w:r>
       <w:proofErr w:type="spellEnd"/>
     </w:p>
@@ -7903,6 +8594,27 @@
       <w:pPr>
         <w:pStyle w:val="PargrafodaLista"/>
         <w:numPr>
+          <w:ilvl w:val="1"/>
+          <w:numId w:val="2"/>
+        </w:numPr>
+        <w:spacing w:line="256" w:lineRule="auto"/>
+        <w:rPr>
+          <w:sz w:val="24"/>
+          <w:szCs w:val="24"/>
+        </w:rPr>
+      </w:pPr>
+      <w:r>
+        <w:rPr>
+          <w:sz w:val="24"/>
+          <w:szCs w:val="24"/>
+        </w:rPr>
+        <w:t>Não possui funções</w:t>
+      </w:r>
+    </w:p>
+    <w:p>
+      <w:pPr>
+        <w:pStyle w:val="PargrafodaLista"/>
+        <w:numPr>
           <w:ilvl w:val="0"/>
           <w:numId w:val="2"/>
         </w:numPr>
@@ -7918,11 +8630,19 @@
         <w:t xml:space="preserve">Classe: </w:t>
       </w:r>
       <w:proofErr w:type="spellStart"/>
-      <w:r>
-        <w:rPr>
-          <w:sz w:val="28"/>
-        </w:rPr>
-        <w:t>router.php</w:t>
+      <w:proofErr w:type="gramStart"/>
+      <w:r>
+        <w:rPr>
+          <w:sz w:val="28"/>
+        </w:rPr>
+        <w:t>router.</w:t>
+      </w:r>
+      <w:proofErr w:type="gramEnd"/>
+      <w:r>
+        <w:rPr>
+          <w:sz w:val="28"/>
+        </w:rPr>
+        <w:t>php</w:t>
       </w:r>
       <w:proofErr w:type="spellEnd"/>
     </w:p>
@@ -8003,6 +8723,27 @@
       <w:pPr>
         <w:pStyle w:val="PargrafodaLista"/>
         <w:numPr>
+          <w:ilvl w:val="1"/>
+          <w:numId w:val="2"/>
+        </w:numPr>
+        <w:spacing w:line="256" w:lineRule="auto"/>
+        <w:rPr>
+          <w:sz w:val="24"/>
+          <w:szCs w:val="24"/>
+        </w:rPr>
+      </w:pPr>
+      <w:r>
+        <w:rPr>
+          <w:sz w:val="24"/>
+          <w:szCs w:val="24"/>
+        </w:rPr>
+        <w:t>Não possui funções</w:t>
+      </w:r>
+    </w:p>
+    <w:p>
+      <w:pPr>
+        <w:pStyle w:val="PargrafodaLista"/>
+        <w:numPr>
           <w:ilvl w:val="0"/>
           <w:numId w:val="7"/>
         </w:numPr>
@@ -8019,6 +8760,7 @@
         <w:t xml:space="preserve">Classe: </w:t>
       </w:r>
       <w:proofErr w:type="spellStart"/>
+      <w:proofErr w:type="gramStart"/>
       <w:r>
         <w:rPr>
           <w:sz w:val="28"/>
@@ -8027,6 +8769,7 @@
         <w:t>CategoriaView</w:t>
       </w:r>
       <w:proofErr w:type="spellEnd"/>
+      <w:proofErr w:type="gramEnd"/>
     </w:p>
     <w:p>
       <w:pPr>
@@ -8353,6 +9096,7 @@
           <w:b/>
           <w:sz w:val="32"/>
         </w:rPr>
+        <w:lastRenderedPageBreak/>
         <w:t xml:space="preserve">Pacote: </w:t>
       </w:r>
       <w:proofErr w:type="spellStart"/>
@@ -13192,7 +13936,7 @@
   <a:extraClrSchemeLst/>
   <a:extLst>
     <a:ext uri="{05A4C25C-085E-4340-85A3-A5531E510DB2}">
-      <thm15:themeFamily xmlns="" xmlns:thm15="http://schemas.microsoft.com/office/thememl/2012/main" name="Office Theme" id="{62F939B6-93AF-4DB8-9C6B-D6C7DFDC589F}" vid="{4A3C46E8-61CC-4603-A589-7422A47A8E4A}"/>
+      <thm15:themeFamily xmlns:thm15="http://schemas.microsoft.com/office/thememl/2012/main" xmlns="" name="Office Theme" id="{62F939B6-93AF-4DB8-9C6B-D6C7DFDC589F}" vid="{4A3C46E8-61CC-4603-A589-7422A47A8E4A}"/>
     </a:ext>
   </a:extLst>
 </a:theme>
@@ -13203,7 +13947,7 @@
 </file>
 
 <file path=customXml/itemProps1.xml><?xml version="1.0" encoding="utf-8"?>
-<ds:datastoreItem xmlns:ds="http://schemas.openxmlformats.org/officeDocument/2006/customXml" ds:itemID="{48F23A37-E7F8-4777-BBC0-C55F4AE82BFF}">
+<ds:datastoreItem xmlns:ds="http://schemas.openxmlformats.org/officeDocument/2006/customXml" ds:itemID="{02F8222E-9098-45D6-B3D9-4547EC53E384}">
   <ds:schemaRefs>
     <ds:schemaRef ds:uri="http://schemas.openxmlformats.org/officeDocument/2006/bibliography"/>
   </ds:schemaRefs>

</xml_diff>

<commit_message>
Updating the document of functions' changes
</commit_message>
<xml_diff>
--- a/Documento de alteração de variável RADAR.docx
+++ b/Documento de alteração de variável RADAR.docx
@@ -8355,11 +8355,7 @@
         <w:t xml:space="preserve"> </w:t>
       </w:r>
       <w:r>
-        <w:t xml:space="preserve"> </w:t>
-      </w:r>
-      <w:bookmarkStart w:id="0" w:name="_GoBack"/>
-      <w:r>
-        <w:t xml:space="preserve">: </w:t>
+        <w:t xml:space="preserve"> : </w:t>
       </w:r>
       <w:proofErr w:type="spellStart"/>
       <w:r>
@@ -8368,7 +8364,6 @@
         </w:rPr>
         <w:t>countCategoryRegisters</w:t>
       </w:r>
-      <w:bookmarkEnd w:id="0"/>
       <w:proofErr w:type="spellEnd"/>
     </w:p>
     <w:p>
@@ -10600,6 +10595,7 @@
         <w:t>Variável $</w:t>
       </w:r>
       <w:proofErr w:type="spellStart"/>
+      <w:proofErr w:type="gramStart"/>
       <w:r>
         <w:rPr>
           <w:sz w:val="24"/>
@@ -10608,6 +10604,7 @@
         <w:t>arrayCategoria</w:t>
       </w:r>
       <w:proofErr w:type="spellEnd"/>
+      <w:proofErr w:type="gramEnd"/>
       <w:r>
         <w:rPr>
           <w:sz w:val="24"/>
@@ -10621,7 +10618,14 @@
           <w:sz w:val="24"/>
           <w:szCs w:val="24"/>
         </w:rPr>
-        <w:t>array_of_categories</w:t>
+        <w:t>arrayOfC</w:t>
+      </w:r>
+      <w:r>
+        <w:rPr>
+          <w:sz w:val="24"/>
+          <w:szCs w:val="24"/>
+        </w:rPr>
+        <w:t>ategories</w:t>
       </w:r>
       <w:proofErr w:type="spellEnd"/>
     </w:p>
@@ -10821,6 +10825,7 @@
         <w:t>Variável $</w:t>
       </w:r>
       <w:proofErr w:type="spellStart"/>
+      <w:proofErr w:type="gramStart"/>
       <w:r>
         <w:rPr>
           <w:sz w:val="24"/>
@@ -10829,6 +10834,7 @@
         <w:t>nomeCategoria</w:t>
       </w:r>
       <w:proofErr w:type="spellEnd"/>
+      <w:proofErr w:type="gramEnd"/>
       <w:r>
         <w:rPr>
           <w:sz w:val="24"/>
@@ -10845,6 +10851,1100 @@
         <w:t>category_name</w:t>
       </w:r>
       <w:proofErr w:type="spellEnd"/>
+    </w:p>
+    <w:p>
+      <w:pPr>
+        <w:pStyle w:val="PargrafodaLista"/>
+        <w:numPr>
+          <w:ilvl w:val="1"/>
+          <w:numId w:val="7"/>
+        </w:numPr>
+        <w:rPr>
+          <w:b/>
+          <w:sz w:val="24"/>
+          <w:szCs w:val="24"/>
+        </w:rPr>
+      </w:pPr>
+      <w:r>
+        <w:rPr>
+          <w:sz w:val="24"/>
+          <w:szCs w:val="24"/>
+        </w:rPr>
+        <w:t xml:space="preserve">Função: </w:t>
+      </w:r>
+      <w:r>
+        <w:rPr>
+          <w:sz w:val="24"/>
+          <w:szCs w:val="24"/>
+        </w:rPr>
+        <w:t>__</w:t>
+      </w:r>
+      <w:proofErr w:type="spellStart"/>
+      <w:proofErr w:type="gramStart"/>
+      <w:r>
+        <w:rPr>
+          <w:sz w:val="24"/>
+          <w:szCs w:val="24"/>
+        </w:rPr>
+        <w:t>construct</w:t>
+      </w:r>
+      <w:proofErr w:type="spellEnd"/>
+      <w:r>
+        <w:rPr>
+          <w:sz w:val="24"/>
+          <w:szCs w:val="24"/>
+        </w:rPr>
+        <w:t xml:space="preserve"> :</w:t>
+      </w:r>
+      <w:proofErr w:type="gramEnd"/>
+      <w:r>
+        <w:rPr>
+          <w:sz w:val="24"/>
+          <w:szCs w:val="24"/>
+        </w:rPr>
+        <w:t xml:space="preserve"> </w:t>
+      </w:r>
+      <w:r>
+        <w:rPr>
+          <w:sz w:val="24"/>
+          <w:szCs w:val="24"/>
+        </w:rPr>
+        <w:t>__</w:t>
+      </w:r>
+      <w:proofErr w:type="spellStart"/>
+      <w:r>
+        <w:rPr>
+          <w:sz w:val="24"/>
+          <w:szCs w:val="24"/>
+        </w:rPr>
+        <w:t>construct</w:t>
+      </w:r>
+      <w:proofErr w:type="spellEnd"/>
+    </w:p>
+    <w:p>
+      <w:pPr>
+        <w:pStyle w:val="PargrafodaLista"/>
+        <w:numPr>
+          <w:ilvl w:val="1"/>
+          <w:numId w:val="7"/>
+        </w:numPr>
+        <w:rPr>
+          <w:b/>
+          <w:sz w:val="24"/>
+          <w:szCs w:val="24"/>
+        </w:rPr>
+      </w:pPr>
+      <w:r>
+        <w:rPr>
+          <w:sz w:val="24"/>
+          <w:szCs w:val="24"/>
+        </w:rPr>
+        <w:t>Função:</w:t>
+      </w:r>
+      <w:r>
+        <w:rPr>
+          <w:sz w:val="24"/>
+          <w:szCs w:val="24"/>
+        </w:rPr>
+        <w:t xml:space="preserve"> </w:t>
+      </w:r>
+      <w:proofErr w:type="spellStart"/>
+      <w:proofErr w:type="gramStart"/>
+      <w:r>
+        <w:rPr>
+          <w:sz w:val="24"/>
+          <w:szCs w:val="24"/>
+        </w:rPr>
+        <w:t>listarTodas</w:t>
+      </w:r>
+      <w:proofErr w:type="spellEnd"/>
+      <w:proofErr w:type="gramEnd"/>
+      <w:r>
+        <w:rPr>
+          <w:sz w:val="24"/>
+          <w:szCs w:val="24"/>
+        </w:rPr>
+        <w:t xml:space="preserve">: </w:t>
+      </w:r>
+      <w:proofErr w:type="spellStart"/>
+      <w:r>
+        <w:rPr>
+          <w:sz w:val="24"/>
+          <w:szCs w:val="24"/>
+        </w:rPr>
+        <w:t>listAllCategories</w:t>
+      </w:r>
+      <w:proofErr w:type="spellEnd"/>
+    </w:p>
+    <w:p>
+      <w:pPr>
+        <w:pStyle w:val="PargrafodaLista"/>
+        <w:numPr>
+          <w:ilvl w:val="1"/>
+          <w:numId w:val="7"/>
+        </w:numPr>
+        <w:rPr>
+          <w:b/>
+          <w:sz w:val="24"/>
+          <w:szCs w:val="24"/>
+        </w:rPr>
+      </w:pPr>
+      <w:r>
+        <w:rPr>
+          <w:sz w:val="24"/>
+          <w:szCs w:val="24"/>
+        </w:rPr>
+        <w:t>Função:</w:t>
+      </w:r>
+      <w:r>
+        <w:rPr>
+          <w:sz w:val="24"/>
+          <w:szCs w:val="24"/>
+        </w:rPr>
+        <w:t xml:space="preserve"> </w:t>
+      </w:r>
+      <w:proofErr w:type="spellStart"/>
+      <w:proofErr w:type="gramStart"/>
+      <w:r>
+        <w:rPr>
+          <w:sz w:val="24"/>
+          <w:szCs w:val="24"/>
+        </w:rPr>
+        <w:t>listarTodasAlfabi</w:t>
+      </w:r>
+      <w:r>
+        <w:rPr>
+          <w:sz w:val="24"/>
+          <w:szCs w:val="24"/>
+        </w:rPr>
+        <w:t>camente</w:t>
+      </w:r>
+      <w:proofErr w:type="spellEnd"/>
+      <w:proofErr w:type="gramEnd"/>
+      <w:r>
+        <w:rPr>
+          <w:sz w:val="24"/>
+          <w:szCs w:val="24"/>
+        </w:rPr>
+        <w:t xml:space="preserve"> :  </w:t>
+      </w:r>
+      <w:proofErr w:type="spellStart"/>
+      <w:r>
+        <w:rPr>
+          <w:sz w:val="24"/>
+          <w:szCs w:val="24"/>
+        </w:rPr>
+        <w:t>listAllAlphabetically</w:t>
+      </w:r>
+      <w:proofErr w:type="spellEnd"/>
+    </w:p>
+    <w:p>
+      <w:pPr>
+        <w:pStyle w:val="PargrafodaLista"/>
+        <w:numPr>
+          <w:ilvl w:val="1"/>
+          <w:numId w:val="7"/>
+        </w:numPr>
+        <w:rPr>
+          <w:b/>
+          <w:sz w:val="24"/>
+          <w:szCs w:val="24"/>
+        </w:rPr>
+      </w:pPr>
+      <w:r>
+        <w:rPr>
+          <w:sz w:val="24"/>
+          <w:szCs w:val="24"/>
+        </w:rPr>
+        <w:t>Função:</w:t>
+      </w:r>
+      <w:r>
+        <w:rPr>
+          <w:sz w:val="24"/>
+          <w:szCs w:val="24"/>
+        </w:rPr>
+        <w:t xml:space="preserve"> </w:t>
+      </w:r>
+      <w:proofErr w:type="spellStart"/>
+      <w:proofErr w:type="gramStart"/>
+      <w:r>
+        <w:rPr>
+          <w:sz w:val="24"/>
+          <w:szCs w:val="24"/>
+        </w:rPr>
+        <w:t>listarTodasAlfabeticamentePuro</w:t>
+      </w:r>
+      <w:proofErr w:type="spellEnd"/>
+      <w:proofErr w:type="gramEnd"/>
+      <w:r>
+        <w:rPr>
+          <w:sz w:val="24"/>
+          <w:szCs w:val="24"/>
+        </w:rPr>
+        <w:t xml:space="preserve"> : </w:t>
+      </w:r>
+      <w:proofErr w:type="spellStart"/>
+      <w:r>
+        <w:rPr>
+          <w:sz w:val="24"/>
+          <w:szCs w:val="24"/>
+        </w:rPr>
+        <w:t>listAllAlphabeticallyPure</w:t>
+      </w:r>
+      <w:proofErr w:type="spellEnd"/>
+    </w:p>
+    <w:p>
+      <w:pPr>
+        <w:pStyle w:val="PargrafodaLista"/>
+        <w:numPr>
+          <w:ilvl w:val="1"/>
+          <w:numId w:val="7"/>
+        </w:numPr>
+        <w:rPr>
+          <w:b/>
+          <w:sz w:val="24"/>
+          <w:szCs w:val="24"/>
+        </w:rPr>
+      </w:pPr>
+      <w:r>
+        <w:rPr>
+          <w:sz w:val="24"/>
+          <w:szCs w:val="24"/>
+        </w:rPr>
+        <w:t>Função:</w:t>
+      </w:r>
+      <w:r>
+        <w:rPr>
+          <w:sz w:val="24"/>
+          <w:szCs w:val="24"/>
+        </w:rPr>
+        <w:t xml:space="preserve"> </w:t>
+      </w:r>
+      <w:proofErr w:type="spellStart"/>
+      <w:proofErr w:type="gramStart"/>
+      <w:r>
+        <w:rPr>
+          <w:sz w:val="24"/>
+          <w:szCs w:val="24"/>
+        </w:rPr>
+        <w:t>consultarPorId</w:t>
+      </w:r>
+      <w:proofErr w:type="spellEnd"/>
+      <w:proofErr w:type="gramEnd"/>
+      <w:r>
+        <w:rPr>
+          <w:sz w:val="24"/>
+          <w:szCs w:val="24"/>
+        </w:rPr>
+        <w:t xml:space="preserve"> : </w:t>
+      </w:r>
+      <w:proofErr w:type="spellStart"/>
+      <w:r>
+        <w:rPr>
+          <w:sz w:val="24"/>
+          <w:szCs w:val="24"/>
+        </w:rPr>
+        <w:t>consultCategoryById</w:t>
+      </w:r>
+      <w:proofErr w:type="spellEnd"/>
+    </w:p>
+    <w:p>
+      <w:pPr>
+        <w:pStyle w:val="PargrafodaLista"/>
+        <w:numPr>
+          <w:ilvl w:val="1"/>
+          <w:numId w:val="7"/>
+        </w:numPr>
+        <w:rPr>
+          <w:b/>
+          <w:sz w:val="24"/>
+          <w:szCs w:val="24"/>
+        </w:rPr>
+      </w:pPr>
+      <w:r>
+        <w:rPr>
+          <w:sz w:val="24"/>
+          <w:szCs w:val="24"/>
+        </w:rPr>
+        <w:t>Função:</w:t>
+      </w:r>
+      <w:r>
+        <w:rPr>
+          <w:sz w:val="24"/>
+          <w:szCs w:val="24"/>
+        </w:rPr>
+        <w:t xml:space="preserve"> </w:t>
+      </w:r>
+      <w:r>
+        <w:rPr>
+          <w:sz w:val="24"/>
+          <w:szCs w:val="24"/>
+        </w:rPr>
+        <w:t>_</w:t>
+      </w:r>
+      <w:proofErr w:type="spellStart"/>
+      <w:proofErr w:type="gramStart"/>
+      <w:r>
+        <w:rPr>
+          <w:sz w:val="24"/>
+          <w:szCs w:val="24"/>
+        </w:rPr>
+        <w:t>consultarPorNome</w:t>
+      </w:r>
+      <w:proofErr w:type="spellEnd"/>
+      <w:proofErr w:type="gramEnd"/>
+      <w:r>
+        <w:rPr>
+          <w:sz w:val="24"/>
+          <w:szCs w:val="24"/>
+        </w:rPr>
+        <w:t xml:space="preserve"> : </w:t>
+      </w:r>
+      <w:r>
+        <w:rPr>
+          <w:sz w:val="24"/>
+          <w:szCs w:val="24"/>
+        </w:rPr>
+        <w:t>_</w:t>
+      </w:r>
+      <w:proofErr w:type="spellStart"/>
+      <w:r>
+        <w:rPr>
+          <w:sz w:val="24"/>
+          <w:szCs w:val="24"/>
+        </w:rPr>
+        <w:t>consultByName</w:t>
+      </w:r>
+      <w:proofErr w:type="spellEnd"/>
+    </w:p>
+    <w:p>
+      <w:pPr>
+        <w:pStyle w:val="PargrafodaLista"/>
+        <w:numPr>
+          <w:ilvl w:val="1"/>
+          <w:numId w:val="7"/>
+        </w:numPr>
+        <w:rPr>
+          <w:b/>
+          <w:sz w:val="24"/>
+          <w:szCs w:val="24"/>
+        </w:rPr>
+      </w:pPr>
+      <w:r>
+        <w:rPr>
+          <w:sz w:val="24"/>
+          <w:szCs w:val="24"/>
+        </w:rPr>
+        <w:t>Função:</w:t>
+      </w:r>
+      <w:r>
+        <w:rPr>
+          <w:sz w:val="24"/>
+          <w:szCs w:val="24"/>
+        </w:rPr>
+        <w:t xml:space="preserve"> </w:t>
+      </w:r>
+      <w:proofErr w:type="spellStart"/>
+      <w:proofErr w:type="gramStart"/>
+      <w:r>
+        <w:rPr>
+          <w:sz w:val="24"/>
+          <w:szCs w:val="24"/>
+        </w:rPr>
+        <w:t>contarRegistros</w:t>
+      </w:r>
+      <w:proofErr w:type="spellEnd"/>
+      <w:proofErr w:type="gramEnd"/>
+      <w:r>
+        <w:rPr>
+          <w:sz w:val="24"/>
+          <w:szCs w:val="24"/>
+        </w:rPr>
+        <w:t xml:space="preserve"> : </w:t>
+      </w:r>
+      <w:proofErr w:type="spellStart"/>
+      <w:r>
+        <w:rPr>
+          <w:sz w:val="24"/>
+          <w:szCs w:val="24"/>
+        </w:rPr>
+        <w:t>countCategoryRegisters</w:t>
+      </w:r>
+      <w:proofErr w:type="spellEnd"/>
+    </w:p>
+    <w:p>
+      <w:pPr>
+        <w:pStyle w:val="PargrafodaLista"/>
+        <w:numPr>
+          <w:ilvl w:val="1"/>
+          <w:numId w:val="7"/>
+        </w:numPr>
+        <w:rPr>
+          <w:b/>
+          <w:sz w:val="24"/>
+          <w:szCs w:val="24"/>
+        </w:rPr>
+      </w:pPr>
+      <w:r>
+        <w:rPr>
+          <w:sz w:val="24"/>
+          <w:szCs w:val="24"/>
+        </w:rPr>
+        <w:t>Função:</w:t>
+      </w:r>
+      <w:r>
+        <w:rPr>
+          <w:sz w:val="24"/>
+          <w:szCs w:val="24"/>
+        </w:rPr>
+        <w:t xml:space="preserve"> </w:t>
+      </w:r>
+      <w:r>
+        <w:rPr>
+          <w:sz w:val="24"/>
+          <w:szCs w:val="24"/>
+        </w:rPr>
+        <w:t>_</w:t>
+      </w:r>
+      <w:proofErr w:type="spellStart"/>
+      <w:proofErr w:type="gramStart"/>
+      <w:r>
+        <w:rPr>
+          <w:sz w:val="24"/>
+          <w:szCs w:val="24"/>
+        </w:rPr>
+        <w:t>somaTotalDignidadeSexual</w:t>
+      </w:r>
+      <w:proofErr w:type="spellEnd"/>
+      <w:proofErr w:type="gramEnd"/>
+      <w:r>
+        <w:rPr>
+          <w:sz w:val="24"/>
+          <w:szCs w:val="24"/>
+        </w:rPr>
+        <w:t xml:space="preserve"> : _</w:t>
+      </w:r>
+      <w:proofErr w:type="spellStart"/>
+      <w:r>
+        <w:rPr>
+          <w:sz w:val="24"/>
+          <w:szCs w:val="24"/>
+        </w:rPr>
+        <w:t>su</w:t>
+      </w:r>
+      <w:r>
+        <w:rPr>
+          <w:sz w:val="24"/>
+          <w:szCs w:val="24"/>
+        </w:rPr>
+        <w:t>mTotalSexualDignity</w:t>
+      </w:r>
+      <w:proofErr w:type="spellEnd"/>
+    </w:p>
+    <w:p>
+      <w:pPr>
+        <w:pStyle w:val="PargrafodaLista"/>
+        <w:numPr>
+          <w:ilvl w:val="1"/>
+          <w:numId w:val="7"/>
+        </w:numPr>
+        <w:rPr>
+          <w:b/>
+          <w:sz w:val="24"/>
+          <w:szCs w:val="24"/>
+        </w:rPr>
+      </w:pPr>
+      <w:r>
+        <w:rPr>
+          <w:sz w:val="24"/>
+          <w:szCs w:val="24"/>
+        </w:rPr>
+        <w:t>Função:</w:t>
+      </w:r>
+      <w:r>
+        <w:rPr>
+          <w:sz w:val="24"/>
+          <w:szCs w:val="24"/>
+        </w:rPr>
+        <w:t xml:space="preserve"> </w:t>
+      </w:r>
+      <w:r>
+        <w:rPr>
+          <w:sz w:val="24"/>
+          <w:szCs w:val="24"/>
+        </w:rPr>
+        <w:t>_</w:t>
+      </w:r>
+      <w:proofErr w:type="gramStart"/>
+      <w:r>
+        <w:rPr>
+          <w:sz w:val="24"/>
+          <w:szCs w:val="24"/>
+        </w:rPr>
+        <w:t>somaTotalDignidadeSexual2010</w:t>
+      </w:r>
+      <w:proofErr w:type="gramEnd"/>
+      <w:r>
+        <w:rPr>
+          <w:sz w:val="24"/>
+          <w:szCs w:val="24"/>
+        </w:rPr>
+        <w:t>_2011</w:t>
+      </w:r>
+      <w:r>
+        <w:rPr>
+          <w:sz w:val="24"/>
+          <w:szCs w:val="24"/>
+        </w:rPr>
+        <w:t xml:space="preserve"> : </w:t>
+      </w:r>
+      <w:r>
+        <w:rPr>
+          <w:sz w:val="24"/>
+          <w:szCs w:val="24"/>
+        </w:rPr>
+        <w:t>_sumTotalSexualDignity2010_2011</w:t>
+      </w:r>
+    </w:p>
+    <w:p>
+      <w:pPr>
+        <w:pStyle w:val="PargrafodaLista"/>
+        <w:numPr>
+          <w:ilvl w:val="1"/>
+          <w:numId w:val="7"/>
+        </w:numPr>
+        <w:rPr>
+          <w:b/>
+          <w:sz w:val="24"/>
+          <w:szCs w:val="24"/>
+        </w:rPr>
+      </w:pPr>
+      <w:r>
+        <w:rPr>
+          <w:sz w:val="24"/>
+          <w:szCs w:val="24"/>
+        </w:rPr>
+        <w:t>Função:</w:t>
+      </w:r>
+      <w:r>
+        <w:rPr>
+          <w:sz w:val="24"/>
+          <w:szCs w:val="24"/>
+        </w:rPr>
+        <w:t xml:space="preserve"> </w:t>
+      </w:r>
+      <w:r>
+        <w:rPr>
+          <w:sz w:val="24"/>
+          <w:szCs w:val="24"/>
+        </w:rPr>
+        <w:t>_</w:t>
+      </w:r>
+      <w:proofErr w:type="spellStart"/>
+      <w:proofErr w:type="gramStart"/>
+      <w:r>
+        <w:rPr>
+          <w:sz w:val="24"/>
+          <w:szCs w:val="24"/>
+        </w:rPr>
+        <w:t>somaTotalAcaoPolicial</w:t>
+      </w:r>
+      <w:proofErr w:type="spellEnd"/>
+      <w:proofErr w:type="gramEnd"/>
+      <w:r>
+        <w:rPr>
+          <w:sz w:val="24"/>
+          <w:szCs w:val="24"/>
+        </w:rPr>
+        <w:t xml:space="preserve"> : </w:t>
+      </w:r>
+      <w:r>
+        <w:rPr>
+          <w:sz w:val="24"/>
+          <w:szCs w:val="24"/>
+        </w:rPr>
+        <w:t>_</w:t>
+      </w:r>
+      <w:proofErr w:type="spellStart"/>
+      <w:r>
+        <w:rPr>
+          <w:sz w:val="24"/>
+          <w:szCs w:val="24"/>
+        </w:rPr>
+        <w:t>sumOfPoliceActions</w:t>
+      </w:r>
+      <w:proofErr w:type="spellEnd"/>
+    </w:p>
+    <w:p>
+      <w:pPr>
+        <w:pStyle w:val="PargrafodaLista"/>
+        <w:numPr>
+          <w:ilvl w:val="1"/>
+          <w:numId w:val="7"/>
+        </w:numPr>
+        <w:rPr>
+          <w:b/>
+          <w:sz w:val="24"/>
+          <w:szCs w:val="24"/>
+        </w:rPr>
+      </w:pPr>
+      <w:r>
+        <w:rPr>
+          <w:sz w:val="24"/>
+          <w:szCs w:val="24"/>
+        </w:rPr>
+        <w:t>Função:</w:t>
+      </w:r>
+      <w:r>
+        <w:rPr>
+          <w:sz w:val="24"/>
+          <w:szCs w:val="24"/>
+        </w:rPr>
+        <w:t xml:space="preserve"> </w:t>
+      </w:r>
+      <w:r>
+        <w:rPr>
+          <w:sz w:val="24"/>
+          <w:szCs w:val="24"/>
+        </w:rPr>
+        <w:t>_</w:t>
+      </w:r>
+      <w:proofErr w:type="gramStart"/>
+      <w:r>
+        <w:rPr>
+          <w:sz w:val="24"/>
+          <w:szCs w:val="24"/>
+        </w:rPr>
+        <w:t>somaTotalAcaoPolicial2010</w:t>
+      </w:r>
+      <w:proofErr w:type="gramEnd"/>
+      <w:r>
+        <w:rPr>
+          <w:sz w:val="24"/>
+          <w:szCs w:val="24"/>
+        </w:rPr>
+        <w:t>_2011</w:t>
+      </w:r>
+      <w:r>
+        <w:rPr>
+          <w:sz w:val="24"/>
+          <w:szCs w:val="24"/>
+        </w:rPr>
+        <w:t xml:space="preserve"> : </w:t>
+      </w:r>
+      <w:r>
+        <w:rPr>
+          <w:sz w:val="24"/>
+          <w:szCs w:val="24"/>
+        </w:rPr>
+        <w:t>_sumOfPoliceActions</w:t>
+      </w:r>
+      <w:r>
+        <w:rPr>
+          <w:sz w:val="24"/>
+          <w:szCs w:val="24"/>
+        </w:rPr>
+        <w:t>2010_2011</w:t>
+      </w:r>
+    </w:p>
+    <w:p>
+      <w:pPr>
+        <w:pStyle w:val="PargrafodaLista"/>
+        <w:numPr>
+          <w:ilvl w:val="1"/>
+          <w:numId w:val="7"/>
+        </w:numPr>
+        <w:rPr>
+          <w:b/>
+          <w:sz w:val="24"/>
+          <w:szCs w:val="24"/>
+        </w:rPr>
+      </w:pPr>
+      <w:r>
+        <w:rPr>
+          <w:sz w:val="24"/>
+          <w:szCs w:val="24"/>
+        </w:rPr>
+        <w:t>Função:</w:t>
+      </w:r>
+      <w:r>
+        <w:t xml:space="preserve"> </w:t>
+      </w:r>
+      <w:r>
+        <w:rPr>
+          <w:sz w:val="24"/>
+          <w:szCs w:val="24"/>
+        </w:rPr>
+        <w:t>_</w:t>
+      </w:r>
+      <w:proofErr w:type="spellStart"/>
+      <w:proofErr w:type="gramStart"/>
+      <w:r>
+        <w:rPr>
+          <w:sz w:val="24"/>
+          <w:szCs w:val="24"/>
+        </w:rPr>
+        <w:t>somaGeralCrimeContraPessoa</w:t>
+      </w:r>
+      <w:proofErr w:type="spellEnd"/>
+      <w:proofErr w:type="gramEnd"/>
+      <w:r>
+        <w:rPr>
+          <w:sz w:val="24"/>
+          <w:szCs w:val="24"/>
+        </w:rPr>
+        <w:t xml:space="preserve"> : </w:t>
+      </w:r>
+      <w:r>
+        <w:rPr>
+          <w:sz w:val="24"/>
+          <w:szCs w:val="24"/>
+        </w:rPr>
+        <w:t>_</w:t>
+      </w:r>
+      <w:proofErr w:type="spellStart"/>
+      <w:r>
+        <w:rPr>
+          <w:sz w:val="24"/>
+          <w:szCs w:val="24"/>
+        </w:rPr>
+        <w:t>sumOfCrimesAgainstPerson</w:t>
+      </w:r>
+      <w:proofErr w:type="spellEnd"/>
+    </w:p>
+    <w:p>
+      <w:pPr>
+        <w:pStyle w:val="PargrafodaLista"/>
+        <w:numPr>
+          <w:ilvl w:val="1"/>
+          <w:numId w:val="7"/>
+        </w:numPr>
+        <w:rPr>
+          <w:b/>
+          <w:sz w:val="24"/>
+          <w:szCs w:val="24"/>
+        </w:rPr>
+      </w:pPr>
+      <w:r>
+        <w:rPr>
+          <w:sz w:val="24"/>
+          <w:szCs w:val="24"/>
+        </w:rPr>
+        <w:lastRenderedPageBreak/>
+        <w:t>Função:</w:t>
+      </w:r>
+      <w:r>
+        <w:rPr>
+          <w:sz w:val="24"/>
+          <w:szCs w:val="24"/>
+        </w:rPr>
+        <w:t xml:space="preserve"> </w:t>
+      </w:r>
+      <w:r>
+        <w:rPr>
+          <w:sz w:val="24"/>
+          <w:szCs w:val="24"/>
+        </w:rPr>
+        <w:t>_</w:t>
+      </w:r>
+      <w:proofErr w:type="gramStart"/>
+      <w:r>
+        <w:rPr>
+          <w:sz w:val="24"/>
+          <w:szCs w:val="24"/>
+        </w:rPr>
+        <w:t>somaGeralCrimeContraPessoa2010</w:t>
+      </w:r>
+      <w:proofErr w:type="gramEnd"/>
+      <w:r>
+        <w:rPr>
+          <w:sz w:val="24"/>
+          <w:szCs w:val="24"/>
+        </w:rPr>
+        <w:t>_201</w:t>
+      </w:r>
+      <w:r>
+        <w:rPr>
+          <w:sz w:val="24"/>
+          <w:szCs w:val="24"/>
+        </w:rPr>
+        <w:t xml:space="preserve">1 : </w:t>
+      </w:r>
+      <w:r>
+        <w:rPr>
+          <w:sz w:val="24"/>
+          <w:szCs w:val="24"/>
+        </w:rPr>
+        <w:t>_sumOfCrimesAgainstPerson2010_2011</w:t>
+      </w:r>
+    </w:p>
+    <w:p>
+      <w:pPr>
+        <w:pStyle w:val="PargrafodaLista"/>
+        <w:numPr>
+          <w:ilvl w:val="1"/>
+          <w:numId w:val="7"/>
+        </w:numPr>
+        <w:rPr>
+          <w:b/>
+          <w:sz w:val="24"/>
+          <w:szCs w:val="24"/>
+        </w:rPr>
+      </w:pPr>
+      <w:r>
+        <w:rPr>
+          <w:sz w:val="24"/>
+          <w:szCs w:val="24"/>
+        </w:rPr>
+        <w:t>Função:</w:t>
+      </w:r>
+      <w:r>
+        <w:rPr>
+          <w:sz w:val="24"/>
+          <w:szCs w:val="24"/>
+        </w:rPr>
+        <w:t xml:space="preserve"> </w:t>
+      </w:r>
+      <w:r>
+        <w:rPr>
+          <w:sz w:val="24"/>
+          <w:szCs w:val="24"/>
+        </w:rPr>
+        <w:t>_</w:t>
+      </w:r>
+      <w:proofErr w:type="spellStart"/>
+      <w:proofErr w:type="gramStart"/>
+      <w:r>
+        <w:rPr>
+          <w:sz w:val="24"/>
+          <w:szCs w:val="24"/>
+        </w:rPr>
+        <w:t>somaTotalRoubo</w:t>
+      </w:r>
+      <w:proofErr w:type="spellEnd"/>
+      <w:proofErr w:type="gramEnd"/>
+      <w:r>
+        <w:rPr>
+          <w:sz w:val="24"/>
+          <w:szCs w:val="24"/>
+        </w:rPr>
+        <w:t xml:space="preserve"> : </w:t>
+      </w:r>
+      <w:r>
+        <w:rPr>
+          <w:sz w:val="24"/>
+          <w:szCs w:val="24"/>
+        </w:rPr>
+        <w:t>_</w:t>
+      </w:r>
+      <w:proofErr w:type="spellStart"/>
+      <w:r>
+        <w:rPr>
+          <w:sz w:val="24"/>
+          <w:szCs w:val="24"/>
+        </w:rPr>
+        <w:t>sumOfSteals</w:t>
+      </w:r>
+      <w:proofErr w:type="spellEnd"/>
+      <w:r>
+        <w:rPr>
+          <w:sz w:val="24"/>
+          <w:szCs w:val="24"/>
+        </w:rPr>
+        <w:t xml:space="preserve"> </w:t>
+      </w:r>
+    </w:p>
+    <w:p>
+      <w:pPr>
+        <w:pStyle w:val="PargrafodaLista"/>
+        <w:numPr>
+          <w:ilvl w:val="1"/>
+          <w:numId w:val="7"/>
+        </w:numPr>
+        <w:rPr>
+          <w:b/>
+          <w:sz w:val="24"/>
+          <w:szCs w:val="24"/>
+        </w:rPr>
+      </w:pPr>
+      <w:r>
+        <w:rPr>
+          <w:sz w:val="24"/>
+          <w:szCs w:val="24"/>
+        </w:rPr>
+        <w:t>Função:</w:t>
+      </w:r>
+      <w:r>
+        <w:rPr>
+          <w:sz w:val="24"/>
+          <w:szCs w:val="24"/>
+        </w:rPr>
+        <w:t xml:space="preserve"> </w:t>
+      </w:r>
+      <w:r>
+        <w:rPr>
+          <w:sz w:val="24"/>
+          <w:szCs w:val="24"/>
+        </w:rPr>
+        <w:t>_</w:t>
+      </w:r>
+      <w:proofErr w:type="gramStart"/>
+      <w:r>
+        <w:rPr>
+          <w:sz w:val="24"/>
+          <w:szCs w:val="24"/>
+        </w:rPr>
+        <w:t>somaTotalRoubo2010</w:t>
+      </w:r>
+      <w:proofErr w:type="gramEnd"/>
+      <w:r>
+        <w:rPr>
+          <w:sz w:val="24"/>
+          <w:szCs w:val="24"/>
+        </w:rPr>
+        <w:t>_2011</w:t>
+      </w:r>
+      <w:r>
+        <w:rPr>
+          <w:sz w:val="24"/>
+          <w:szCs w:val="24"/>
+        </w:rPr>
+        <w:t xml:space="preserve"> :</w:t>
+      </w:r>
+      <w:r>
+        <w:rPr>
+          <w:sz w:val="24"/>
+          <w:szCs w:val="24"/>
+        </w:rPr>
+        <w:t xml:space="preserve"> </w:t>
+      </w:r>
+      <w:r>
+        <w:rPr>
+          <w:sz w:val="24"/>
+          <w:szCs w:val="24"/>
+        </w:rPr>
+        <w:t>_sumOfSteals2010_2011</w:t>
+      </w:r>
+      <w:r>
+        <w:rPr>
+          <w:sz w:val="24"/>
+          <w:szCs w:val="24"/>
+        </w:rPr>
+        <w:t xml:space="preserve"> </w:t>
+      </w:r>
+    </w:p>
+    <w:p>
+      <w:pPr>
+        <w:pStyle w:val="PargrafodaLista"/>
+        <w:numPr>
+          <w:ilvl w:val="1"/>
+          <w:numId w:val="7"/>
+        </w:numPr>
+        <w:rPr>
+          <w:b/>
+          <w:sz w:val="24"/>
+          <w:szCs w:val="24"/>
+        </w:rPr>
+      </w:pPr>
+      <w:r>
+        <w:rPr>
+          <w:sz w:val="24"/>
+          <w:szCs w:val="24"/>
+        </w:rPr>
+        <w:t>Função:</w:t>
+      </w:r>
+      <w:r>
+        <w:rPr>
+          <w:sz w:val="24"/>
+          <w:szCs w:val="24"/>
+        </w:rPr>
+        <w:t xml:space="preserve"> </w:t>
+      </w:r>
+      <w:r>
+        <w:rPr>
+          <w:sz w:val="24"/>
+          <w:szCs w:val="24"/>
+        </w:rPr>
+        <w:t>_</w:t>
+      </w:r>
+      <w:proofErr w:type="spellStart"/>
+      <w:r>
+        <w:rPr>
+          <w:sz w:val="24"/>
+          <w:szCs w:val="24"/>
+        </w:rPr>
+        <w:t>somaTotalFurtos</w:t>
+      </w:r>
+      <w:proofErr w:type="spellEnd"/>
+      <w:r>
+        <w:rPr>
+          <w:sz w:val="24"/>
+          <w:szCs w:val="24"/>
+        </w:rPr>
+        <w:t xml:space="preserve"> : </w:t>
+      </w:r>
+      <w:r>
+        <w:rPr>
+          <w:sz w:val="24"/>
+          <w:szCs w:val="24"/>
+        </w:rPr>
+        <w:t>_sumOfThefts</w:t>
+      </w:r>
+      <w:bookmarkStart w:id="0" w:name="_GoBack"/>
+      <w:bookmarkEnd w:id="0"/>
+    </w:p>
+    <w:p>
+      <w:pPr>
+        <w:pStyle w:val="PargrafodaLista"/>
+        <w:numPr>
+          <w:ilvl w:val="1"/>
+          <w:numId w:val="7"/>
+        </w:numPr>
+        <w:rPr>
+          <w:b/>
+          <w:sz w:val="24"/>
+          <w:szCs w:val="24"/>
+        </w:rPr>
+      </w:pPr>
+      <w:r>
+        <w:rPr>
+          <w:sz w:val="24"/>
+          <w:szCs w:val="24"/>
+        </w:rPr>
+        <w:t>Função:</w:t>
+      </w:r>
+      <w:r>
+        <w:rPr>
+          <w:sz w:val="24"/>
+          <w:szCs w:val="24"/>
+        </w:rPr>
+        <w:t xml:space="preserve"> </w:t>
+      </w:r>
+      <w:r>
+        <w:rPr>
+          <w:sz w:val="24"/>
+          <w:szCs w:val="24"/>
+        </w:rPr>
+        <w:t>_</w:t>
+      </w:r>
+      <w:proofErr w:type="spellStart"/>
+      <w:proofErr w:type="gramStart"/>
+      <w:r>
+        <w:rPr>
+          <w:sz w:val="24"/>
+          <w:szCs w:val="24"/>
+        </w:rPr>
+        <w:t>listarTotalDeCategoria</w:t>
+      </w:r>
+      <w:proofErr w:type="spellEnd"/>
+      <w:proofErr w:type="gramEnd"/>
+      <w:r>
+        <w:rPr>
+          <w:sz w:val="24"/>
+          <w:szCs w:val="24"/>
+        </w:rPr>
+        <w:t xml:space="preserve"> : </w:t>
+      </w:r>
     </w:p>
     <w:p>
       <w:pPr>
@@ -11238,7 +12338,6 @@
           <w:sz w:val="24"/>
           <w:szCs w:val="24"/>
         </w:rPr>
-        <w:lastRenderedPageBreak/>
         <w:t>Variável $</w:t>
       </w:r>
       <w:proofErr w:type="spellStart"/>
@@ -15709,7 +16808,7 @@
 </file>
 
 <file path=customXml/itemProps1.xml><?xml version="1.0" encoding="utf-8"?>
-<ds:datastoreItem xmlns:ds="http://schemas.openxmlformats.org/officeDocument/2006/customXml" ds:itemID="{07E56561-B91A-4FE9-B6B7-62D2E3D19249}">
+<ds:datastoreItem xmlns:ds="http://schemas.openxmlformats.org/officeDocument/2006/customXml" ds:itemID="{FE22FF34-AA04-40A7-B6B1-1D2D5CD7CBEC}">
   <ds:schemaRefs>
     <ds:schemaRef ds:uri="http://schemas.openxmlformats.org/officeDocument/2006/bibliography"/>
   </ds:schemaRefs>

</xml_diff>